<commit_message>
Adding line videoset in training data and documentation
</commit_message>
<xml_diff>
--- a/Documentation of Migration of video learning project.docx
+++ b/Documentation of Migration of video learning project.docx
@@ -102,6 +102,8 @@
         <w:spacing w:before="100" w:beforeAutospacing="1"/>
         <w:jc w:val="both"/>
         <w:rPr>
+          <w:b/>
+          <w:bCs/>
           <w:sz w:val="18"/>
           <w:szCs w:val="18"/>
         </w:rPr>
@@ -112,6 +114,51 @@
           <w:szCs w:val="18"/>
         </w:rPr>
         <w:br w:type="column"/>
+      </w:r>
+      <w:r>
+        <w:rPr>
+          <w:b/>
+          <w:bCs/>
+          <w:sz w:val="18"/>
+          <w:szCs w:val="18"/>
+        </w:rPr>
+        <w:t xml:space="preserve">Mashnunul Huq  </w:t>
+      </w:r>
+      <w:r>
+        <w:rPr>
+          <w:b/>
+          <w:bCs/>
+          <w:sz w:val="18"/>
+          <w:szCs w:val="18"/>
+        </w:rPr>
+        <w:t xml:space="preserve"> </w:t>
+      </w:r>
+      <w:r>
+        <w:rPr>
+          <w:b/>
+          <w:bCs/>
+          <w:sz w:val="18"/>
+          <w:szCs w:val="18"/>
+        </w:rPr>
+        <w:t>Nusrat Jahan Sumi</w:t>
+      </w:r>
+    </w:p>
+    <w:p>
+      <w:pPr>
+        <w:pStyle w:val="Author"/>
+        <w:spacing w:before="100" w:beforeAutospacing="1"/>
+        <w:jc w:val="both"/>
+        <w:rPr>
+          <w:sz w:val="18"/>
+          <w:szCs w:val="18"/>
+        </w:rPr>
+      </w:pPr>
+      <w:r>
+        <w:rPr>
+          <w:sz w:val="18"/>
+          <w:szCs w:val="18"/>
+        </w:rPr>
+        <w:t xml:space="preserve">      1384042                    1345476</w:t>
       </w:r>
     </w:p>
     <w:p>
@@ -309,7 +356,28 @@
         <w:pStyle w:val="BodyText"/>
       </w:pPr>
       <w:r>
-        <w:t>The HTM (Hierarchical Temporal Memory) spatial pooler involves different computational principles of the cortex. It depends on competitive Hebbian learning, homeostatic excitability control, topology of connections in sensory cortices and structural plasticity. The HTM Spatial pooler is developed in such a way to achieve a set of computational properties which includes 1. Preserving topology of the input space by mapping similar inputs to similar outputs 2. Continuously adapting to changing statistics of the input stream 3. Forming fixed sparsity representations 4. Being robust to noise and 5. Being fault tolerant that supports computations with SDRs (Sparse Distributed Representations). The output of the SP which is the integral component of HTM can be easily recognized by downstream neurons and contribute to improved performance in the end-to-end HTM system.</w:t>
+        <w:t>The HTM (Hierarchical Temporal Memory)</w:t>
+      </w:r>
+      <w:r>
+        <w:rPr>
+          <w:lang w:val="en-US"/>
+        </w:rPr>
+        <w:t xml:space="preserve"> is based on “Thousand Brains Theory” which explains how an object behaviors and high-level concepts gets tightly replicated across a cortical column but not only on the top layer and gets distributed throughout the </w:t>
+      </w:r>
+      <w:r>
+        <w:rPr>
+          <w:lang w:val="en-US"/>
+        </w:rPr>
+        <w:t>neocortex</w:t>
+      </w:r>
+      <w:r>
+        <w:rPr>
+          <w:lang w:val="en-US"/>
+        </w:rPr>
+        <w:t>. Here</w:t>
+      </w:r>
+      <w:r>
+        <w:t xml:space="preserve"> spatial pooler involves different computational principles of the cortex. It depends on competitive Hebbian learning, homeostatic excitability control, topology of connections in sensory cortices and structural plasticity. The HTM Spatial pooler is developed in such a way to achieve a set of computational properties which includes 1. Preserving topology of the input space by mapping similar inputs to similar outputs 2. Continuously adapting to changing statistics of the input stream 3. Forming fixed sparsity representations 4. Being robust to noise and 5. Being fault tolerant that supports computations with SDRs (Sparse Distributed Representations). The output of the SP which is the integral component of HTM can be easily recognized by downstream neurons and contribute to improved performance in the end-to-end HTM system.</w:t>
       </w:r>
     </w:p>
     <w:p>
@@ -325,7 +393,7 @@
         <w:pStyle w:val="Heading1"/>
       </w:pPr>
       <w:r>
-        <w:t>Ease of Use</w:t>
+        <w:t>Mthods</w:t>
       </w:r>
     </w:p>
     <w:p>
@@ -333,73 +401,212 @@
         <w:pStyle w:val="Heading2"/>
       </w:pPr>
       <w:r>
-        <w:t xml:space="preserve">Selecting a </w:t>
-      </w:r>
-      <w:r>
-        <w:t>Template</w:t>
-      </w:r>
-      <w:r>
-        <w:t xml:space="preserve"> (Heading 2)</w:t>
+        <w:t>Creating Video Files</w:t>
       </w:r>
     </w:p>
     <w:p>
       <w:pPr>
         <w:pStyle w:val="BodyText"/>
-      </w:pPr>
-      <w:r>
-        <w:t xml:space="preserve">First, confirm that you have the correct template for your paper size. This template has been tailored for output on the </w:t>
-      </w:r>
+        <w:ind w:firstLine="0"/>
+        <w:rPr>
+          <w:b/>
+          <w:bCs/>
+        </w:rPr>
+      </w:pPr>
       <w:r>
         <w:rPr>
           <w:lang w:val="en-US"/>
         </w:rPr>
-        <w:t>A4</w:t>
-      </w:r>
-      <w:r>
-        <w:t xml:space="preserve"> paper size. If you are using </w:t>
+        <w:tab/>
       </w:r>
       <w:r>
         <w:rPr>
           <w:lang w:val="en-US"/>
         </w:rPr>
-        <w:t>US letter</w:t>
-      </w:r>
-      <w:r>
-        <w:t>-sized paper, please close this</w:t>
-      </w:r>
-      <w:r>
-        <w:t xml:space="preserve"> file and download the </w:t>
-      </w:r>
+        <w:t xml:space="preserve">There are different ways to create training videos of object </w:t>
+      </w:r>
+      <w:proofErr w:type="gramStart"/>
       <w:r>
         <w:rPr>
           <w:lang w:val="en-US"/>
         </w:rPr>
-        <w:t xml:space="preserve">Microsoft Word, Letter </w:t>
-      </w:r>
-      <w:r>
-        <w:t>file</w:t>
+        <w:t>recognition</w:t>
+      </w:r>
+      <w:proofErr w:type="gramEnd"/>
+      <w:r>
+        <w:rPr>
+          <w:lang w:val="en-US"/>
+        </w:rPr>
+        <w:t xml:space="preserve"> but we chose to create our object videos</w:t>
       </w:r>
       <w:r>
         <w:t>.</w:t>
       </w:r>
+      <w:r>
+        <w:rPr>
+          <w:lang w:val="en-US"/>
+        </w:rPr>
+        <w:t xml:space="preserve"> As we worked on the previous “</w:t>
+      </w:r>
+      <w:hyperlink r:id="rId10" w:history="1">
+        <w:proofErr w:type="spellStart"/>
+        <w:r>
+          <w:rPr>
+            <w:rStyle w:val="Hyperlink"/>
+            <w:b/>
+            <w:bCs/>
+          </w:rPr>
+          <w:t>neocort</w:t>
+        </w:r>
+        <w:r>
+          <w:rPr>
+            <w:rStyle w:val="Hyperlink"/>
+            <w:b/>
+            <w:bCs/>
+          </w:rPr>
+          <w:t>e</w:t>
+        </w:r>
+        <w:r>
+          <w:rPr>
+            <w:rStyle w:val="Hyperlink"/>
+            <w:b/>
+            <w:bCs/>
+          </w:rPr>
+          <w:t>xapi-videolearning</w:t>
+        </w:r>
+        <w:proofErr w:type="spellEnd"/>
+      </w:hyperlink>
+      <w:r>
+        <w:rPr>
+          <w:lang w:val="en-US"/>
+        </w:rPr>
+        <w:t xml:space="preserve">” project we had video data set for recognizing circle, triangle and </w:t>
+      </w:r>
+      <w:r>
+        <w:rPr>
+          <w:lang w:val="en-US"/>
+        </w:rPr>
+        <w:t>rectangle. With the help of previous</w:t>
+      </w:r>
+      <w:r>
+        <w:rPr>
+          <w:lang w:val="en-US"/>
+        </w:rPr>
+        <w:t xml:space="preserve"> </w:t>
+      </w:r>
+      <w:r>
+        <w:rPr>
+          <w:lang w:val="en-US"/>
+        </w:rPr>
+        <w:t>python</w:t>
+      </w:r>
+      <w:r>
+        <w:rPr>
+          <w:lang w:val="en-US"/>
+        </w:rPr>
+        <w:t xml:space="preserve"> </w:t>
+      </w:r>
+      <w:hyperlink r:id="rId11" w:history="1">
+        <w:r>
+          <w:rPr>
+            <w:rStyle w:val="Hyperlink"/>
+            <w:lang w:val="en-US"/>
+          </w:rPr>
+          <w:t>co</w:t>
+        </w:r>
+        <w:r>
+          <w:rPr>
+            <w:rStyle w:val="Hyperlink"/>
+            <w:lang w:val="en-US"/>
+          </w:rPr>
+          <w:t>d</w:t>
+        </w:r>
+        <w:r>
+          <w:rPr>
+            <w:rStyle w:val="Hyperlink"/>
+            <w:lang w:val="en-US"/>
+          </w:rPr>
+          <w:t>es</w:t>
+        </w:r>
+      </w:hyperlink>
+      <w:r>
+        <w:rPr>
+          <w:lang w:val="en-US"/>
+        </w:rPr>
+        <w:t xml:space="preserve"> we created training video-set for </w:t>
+      </w:r>
+      <w:r>
+        <w:rPr>
+          <w:lang w:val="en-US"/>
+        </w:rPr>
+        <w:t xml:space="preserve">a </w:t>
+      </w:r>
+      <w:r>
+        <w:rPr>
+          <w:lang w:val="en-US"/>
+        </w:rPr>
+        <w:t>line moving around the 120x120 frame.</w:t>
+      </w:r>
+      <w:r>
+        <w:rPr>
+          <w:lang w:val="en-US"/>
+        </w:rPr>
+        <w:t xml:space="preserve"> </w:t>
+      </w:r>
     </w:p>
     <w:p>
       <w:pPr>
         <w:pStyle w:val="Heading2"/>
       </w:pPr>
       <w:r>
-        <w:t>Maintaining the Integrity of the Specifications</w:t>
+        <w:t>Reading</w:t>
+      </w:r>
+      <w:r>
+        <w:t xml:space="preserve"> Video </w:t>
       </w:r>
     </w:p>
     <w:p>
       <w:pPr>
         <w:pStyle w:val="BodyText"/>
-      </w:pPr>
-      <w:r>
-        <w:t xml:space="preserve">The template is used to format your paper and style the text. All margins, column widths, line spaces, and text fonts are prescribed; please do not alter them. You may note peculiarities. For example, the head margin in this template </w:t>
-      </w:r>
-      <w:r>
-        <w:t>measures proportionately more than is customary. This measurement and others are deliberate, using specifications that anticipate your paper as one part of the entire proceedings, and not as an independent document. Please do not revise any of the current designations.</w:t>
+        <w:rPr>
+          <w:lang w:val="en-US"/>
+        </w:rPr>
+      </w:pPr>
+      <w:r>
+        <w:t>T</w:t>
+      </w:r>
+      <w:r>
+        <w:rPr>
+          <w:lang w:val="en-US"/>
+        </w:rPr>
+        <w:t>o train a video to a machine learning program one has to divide it into picture frames</w:t>
+      </w:r>
+      <w:r>
+        <w:t>.</w:t>
+      </w:r>
+      <w:r>
+        <w:rPr>
+          <w:lang w:val="en-US"/>
+        </w:rPr>
+        <w:t xml:space="preserve"> As like brain</w:t>
+      </w:r>
+      <w:r>
+        <w:rPr>
+          <w:lang w:val="en-US"/>
+        </w:rPr>
+        <w:t>,</w:t>
+      </w:r>
+      <w:r>
+        <w:rPr>
+          <w:lang w:val="en-US"/>
+        </w:rPr>
+        <w:t xml:space="preserve"> </w:t>
+      </w:r>
+      <w:r>
+        <w:rPr>
+          <w:lang w:val="en-US"/>
+        </w:rPr>
+        <w:t xml:space="preserve">frames are the point of reference to the recognition program. </w:t>
       </w:r>
     </w:p>
     <w:p>
@@ -509,7 +716,11 @@
         </w:rPr>
       </w:pPr>
       <w:r>
-        <w:t>may use the solidus ( / ), the exp function, or appropriate exponents. Italicize Roman symbols for quantities and variables, but not Greek symbols. Use a long dash rather than a hyphen for a minus sign. Punctuate equations with commas or periods when they are part of a sentence, as in</w:t>
+        <w:t xml:space="preserve">may use the solidus ( / ), the exp function, or appropriate exponents. Italicize Roman symbols for quantities and </w:t>
+      </w:r>
+      <w:r>
+        <w:lastRenderedPageBreak/>
+        <w:t>variables, but not Greek symbols. Use a long dash rather than a hyphen for a minus sign. Punctuate equations with commas or periods when they are part of a sentence, as in</w:t>
       </w:r>
       <w:r>
         <w:rPr>
@@ -526,7 +737,6 @@
         </w:rPr>
       </w:pPr>
       <w:r>
-        <w:lastRenderedPageBreak/>
         <w:tab/>
       </w:r>
       <w:r>
@@ -732,7 +942,10 @@
         <w:pStyle w:val="BodyText"/>
       </w:pPr>
       <w:r>
-        <w:t>After the text edit has been completed, the paper is ready for the template. Duplicate the template file by using the Save As command, and use the naming convention prescribed by your conference for the name of your paper. In this newly created file, highlight all of the contents and import your prepared text file. You are now ready to style your paper; use the scroll down window on the left of the MS Word Formatting toolbar.</w:t>
+        <w:t xml:space="preserve">After the text edit has been completed, the paper is ready for the template. Duplicate the template file by using the Save As command, and use the naming convention prescribed by your conference for the name of your paper. In this newly created file, highlight all of the contents and </w:t>
+      </w:r>
+      <w:r>
+        <w:t>import your prepared text file. You are now ready to style your paper; use the scroll down window on the left of the MS Word Formatting toolbar.</w:t>
       </w:r>
     </w:p>
     <w:p>
@@ -1075,6 +1288,7 @@
               <w:pStyle w:val="tablecolhead"/>
             </w:pPr>
             <w:r>
+              <w:lastRenderedPageBreak/>
               <w:t>Table Head</w:t>
             </w:r>
           </w:p>
@@ -1237,7 +1451,6 @@
         <w:pStyle w:val="tablefootnote"/>
       </w:pPr>
       <w:r>
-        <w:lastRenderedPageBreak/>
         <w:t xml:space="preserve">Sample </w:t>
       </w:r>
       <w:r>
@@ -1940,7 +2153,7 @@
                 <v:path o:extrusionok="f" gradientshapeok="t" o:connecttype="rect"/>
                 <o:lock v:ext="edit" aspectratio="t"/>
               </v:shapetype>
-              <v:shape id="Grafik 4" o:spid="_x0000_i1025" type="#_x0000_t75" style="width:96pt;height:49.5pt;visibility:visible">
+              <v:shape id="Grafik 4" o:spid="_x0000_i1025" type="#_x0000_t75" style="width:96.2pt;height:49.55pt;visibility:visible">
                 <v:imagedata r:id="rId1" o:title=""/>
               </v:shape>
             </w:pict>
@@ -3833,7 +4046,6 @@
   <w:style w:type="character" w:default="1" w:styleId="DefaultParagraphFont">
     <w:name w:val="Default Paragraph Font"/>
     <w:uiPriority w:val="1"/>
-    <w:semiHidden/>
     <w:unhideWhenUsed/>
   </w:style>
   <w:style w:type="table" w:default="1" w:styleId="TableNormal">
@@ -4173,6 +4385,25 @@
       <w:u w:val="single"/>
     </w:rPr>
   </w:style>
+  <w:style w:type="character" w:styleId="UnresolvedMention">
+    <w:name w:val="Unresolved Mention"/>
+    <w:uiPriority w:val="99"/>
+    <w:semiHidden/>
+    <w:unhideWhenUsed/>
+    <w:rsid w:val="00662684"/>
+    <w:rPr>
+      <w:color w:val="605E5C"/>
+      <w:shd w:val="clear" w:color="auto" w:fill="E1DFDD"/>
+    </w:rPr>
+  </w:style>
+  <w:style w:type="character" w:styleId="FollowedHyperlink">
+    <w:name w:val="FollowedHyperlink"/>
+    <w:rsid w:val="00662684"/>
+    <w:rPr>
+      <w:color w:val="954F72"/>
+      <w:u w:val="single"/>
+    </w:rPr>
+  </w:style>
 </w:styles>
 </file>
 

</xml_diff>

<commit_message>
Sequence learning added to the introduction
</commit_message>
<xml_diff>
--- a/Documentation of Migration of video learning project.docx
+++ b/Documentation of Migration of video learning project.docx
@@ -473,21 +473,7 @@
           <w:rFonts w:eastAsia="Times New Roman"/>
           <w:sz w:val="18"/>
         </w:rPr>
-        <w:t xml:space="preserve">Figure 1.  The </w:t>
-      </w:r>
-      <w:r>
-        <w:rPr>
-          <w:rFonts w:eastAsia="Times New Roman"/>
-          <w:sz w:val="18"/>
-        </w:rPr>
-        <w:t>process</w:t>
-      </w:r>
-      <w:r>
-        <w:rPr>
-          <w:rFonts w:eastAsia="Times New Roman"/>
-          <w:sz w:val="18"/>
-        </w:rPr>
-        <w:t xml:space="preserve"> of spatial pooling</w:t>
+        <w:t>Figure 1.  The process of spatial pooling</w:t>
       </w:r>
     </w:p>
     <w:p>
@@ -507,11 +493,121 @@
         <w:rPr>
           <w:lang w:val="en-US"/>
         </w:rPr>
-        <w:t>SP plays a vital role in HTM networks. The task of SP is to transforms input patterns into Sparse Distributed Representation in a continuous way in end-to-end HTM system. The temporal sequences of these SDRs is learned by the HTM and do some prediction for the upcoming inputs.</w:t>
-      </w:r>
-      <w:r>
-        <w:rPr>
-          <w:lang w:val="en-US"/>
+        <w:t xml:space="preserve">SP plays a vital role in HTM networks. The task of SP is to transforms input patterns into Sparse Distributed Representation in a continuous way in end-to-end HTM system. The temporal sequences of these SDRs </w:t>
+      </w:r>
+      <w:proofErr w:type="gramStart"/>
+      <w:r>
+        <w:rPr>
+          <w:lang w:val="en-US"/>
+        </w:rPr>
+        <w:t>is</w:t>
+      </w:r>
+      <w:proofErr w:type="gramEnd"/>
+      <w:r>
+        <w:rPr>
+          <w:lang w:val="en-US"/>
+        </w:rPr>
+        <w:t xml:space="preserve"> learned by the HTM and do some prediction for the upcoming inputs. A single layer in HTM network is consist of a set of </w:t>
+      </w:r>
+      <w:proofErr w:type="gramStart"/>
+      <w:r>
+        <w:rPr>
+          <w:lang w:val="en-US"/>
+        </w:rPr>
+        <w:t>mini-columns</w:t>
+      </w:r>
+      <w:proofErr w:type="gramEnd"/>
+      <w:r>
+        <w:rPr>
+          <w:lang w:val="en-US"/>
+        </w:rPr>
+        <w:t xml:space="preserve"> which is consist of cells. Here the figure 1. shows that the HTM spatial pooler converts inputs at bottom to SDRs at top. Each SP mini-column (Active mini-columns and inactive Mini-columns) forms synaptic connections to a subset of the input space which is consist of gray square and potential connections. A local inhibition technique gives confirmation that within the local inhibition radius (shaded blue circle) a small fraction of the SP </w:t>
+      </w:r>
+      <w:proofErr w:type="gramStart"/>
+      <w:r>
+        <w:rPr>
+          <w:lang w:val="en-US"/>
+        </w:rPr>
+        <w:t>mini-columns</w:t>
+      </w:r>
+      <w:proofErr w:type="gramEnd"/>
+      <w:r>
+        <w:rPr>
+          <w:lang w:val="en-US"/>
+        </w:rPr>
+        <w:t xml:space="preserve"> that receive most of the inputs are active. According to the Hebbian rule Synaptic permanences are adjusted like this for each active SP mini-column, active inputs (black lines) are reinforced and inactive </w:t>
+      </w:r>
+      <w:r>
+        <w:rPr>
+          <w:lang w:val="en-US"/>
+        </w:rPr>
+        <w:t>inputs (</w:t>
+      </w:r>
+      <w:r>
+        <w:rPr>
+          <w:lang w:val="en-US"/>
+        </w:rPr>
+        <w:t xml:space="preserve">dashed </w:t>
+      </w:r>
+      <w:proofErr w:type="gramStart"/>
+      <w:r>
+        <w:rPr>
+          <w:lang w:val="en-US"/>
+        </w:rPr>
+        <w:t>lines)are</w:t>
+      </w:r>
+      <w:proofErr w:type="gramEnd"/>
+      <w:r>
+        <w:rPr>
+          <w:lang w:val="en-US"/>
+        </w:rPr>
+        <w:t xml:space="preserve"> punished. </w:t>
+      </w:r>
+    </w:p>
+    <w:p>
+      <w:pPr>
+        <w:pStyle w:val="BodyText"/>
+        <w:rPr>
+          <w:lang w:val="en-US"/>
+        </w:rPr>
+      </w:pPr>
+      <w:r>
+        <w:rPr>
+          <w:lang w:val="en-US"/>
+        </w:rPr>
+        <w:t xml:space="preserve">   </w:t>
+      </w:r>
+      <w:r>
+        <w:rPr>
+          <w:lang w:val="en-US"/>
+        </w:rPr>
+        <w:t xml:space="preserve">At the time of building intelligent systems to mimic human intelligence and cognition, we must pay serious attention to sequences, including sequence learning as sequential behavior is essential to intelligence. In the task of time series prediction, video analysis and musical information retrieval, a model must learn from inputs that are sequences. Another important concern in sequence learning is hierarchical structuring of sequences. Many real-world problems that have sequences are involved with clear hierarchical structures like a sequence is made up of subsequences and they in turn are made up of sub subsequences and so on. By removing the difficulty to </w:t>
+      </w:r>
+      <w:proofErr w:type="gramStart"/>
+      <w:r>
+        <w:rPr>
+          <w:lang w:val="en-US"/>
+        </w:rPr>
+        <w:t>identify automatically</w:t>
+      </w:r>
+      <w:proofErr w:type="gramEnd"/>
+      <w:r>
+        <w:rPr>
+          <w:lang w:val="en-US"/>
+        </w:rPr>
+        <w:t xml:space="preserve"> these subsequences and deal with them accordingly which is related to temporal dependences, learning hierarchical structures help to reduce or eliminate temporal dependencies</w:t>
+      </w:r>
+      <w:r>
+        <w:rPr>
+          <w:lang w:val="en-US"/>
+        </w:rPr>
+        <w:t>.</w:t>
+      </w:r>
+      <w:r>
+        <w:rPr>
+          <w:rFonts w:ascii="Helvetica" w:hAnsi="Helvetica" w:cs="Helvetica"/>
+          <w:color w:val="000000"/>
+          <w:shd w:val="clear" w:color="auto" w:fill="FFFFFF"/>
         </w:rPr>
         <w:t xml:space="preserve"> </w:t>
       </w:r>
@@ -519,79 +615,129 @@
         <w:rPr>
           <w:lang w:val="en-US"/>
         </w:rPr>
-        <w:t xml:space="preserve">A single layer in HTM network is consist of a set of mini-columns which is consist of cells. Here the figure 1. shows that the HTM spatial pooler converts inputs at bottom to SDRs at top. Each SP mini-column (Active mini-columns and inactive Mini-columns) forms synaptic connections to a subset of the input space which is consist of gray square and potential connections. A local inhibition technique gives confirmation that within the local inhibition radius (shaded blue circle) a small fraction of the SP mini-columns that receive most of the inputs are active. According to the Hebbian rule Synaptic permanences are adjusted like this for each active SP mini-column, active </w:t>
-      </w:r>
-      <w:r>
-        <w:rPr>
-          <w:lang w:val="en-US"/>
-        </w:rPr>
-        <w:t>inputs (</w:t>
-      </w:r>
-      <w:r>
-        <w:rPr>
-          <w:lang w:val="en-US"/>
-        </w:rPr>
-        <w:t xml:space="preserve">black lines) are reinforced and inactive </w:t>
-      </w:r>
-      <w:r>
-        <w:rPr>
-          <w:lang w:val="en-US"/>
-        </w:rPr>
-        <w:t>inputs (</w:t>
-      </w:r>
-      <w:r>
-        <w:rPr>
-          <w:lang w:val="en-US"/>
-        </w:rPr>
-        <w:t xml:space="preserve">dashed lines)are punished. </w:t>
-      </w:r>
-    </w:p>
-    <w:p>
-      <w:pPr>
-        <w:pStyle w:val="BodyText"/>
-        <w:rPr>
-          <w:lang w:val="en-US"/>
-        </w:rPr>
-      </w:pPr>
+        <w:t xml:space="preserve">It helps to compress the description or sequences. </w:t>
+      </w:r>
     </w:p>
     <w:p>
       <w:pPr>
         <w:pStyle w:val="BodyText"/>
         <w:ind w:firstLine="0"/>
-      </w:pPr>
-      <w:r>
-        <w:tab/>
-      </w:r>
-      <w:r>
-        <w:tab/>
-      </w:r>
-      <w:r>
-        <w:tab/>
-      </w:r>
-      <w:r>
-        <w:t>This type of works forecasting that Machine Learning (ML) or statistical modelling emphasis here is to enable the reader to understand on some of ML or statistical techniques actively used in past and till the present moment.</w:t>
-      </w:r>
-    </w:p>
-    <w:p>
-      <w:pPr>
-        <w:pStyle w:val="Heading1"/>
-      </w:pPr>
-      <w:r>
-        <w:t>Mthods</w:t>
-      </w:r>
-    </w:p>
-    <w:p>
-      <w:pPr>
-        <w:pStyle w:val="Heading2"/>
-      </w:pPr>
-      <w:r>
-        <w:t>Creating Video Files</w:t>
+        <w:rPr>
+          <w:lang w:val="en-US"/>
+        </w:rPr>
+      </w:pPr>
+      <w:r>
+        <w:rPr>
+          <w:lang w:val="en-US"/>
+        </w:rPr>
+        <w:t xml:space="preserve">Sequence learning is not </w:t>
+      </w:r>
+      <w:proofErr w:type="spellStart"/>
+      <w:r>
+        <w:rPr>
+          <w:lang w:val="en-US"/>
+        </w:rPr>
+        <w:t>a</w:t>
+      </w:r>
+      <w:proofErr w:type="spellEnd"/>
+      <w:r>
+        <w:rPr>
+          <w:lang w:val="en-US"/>
+        </w:rPr>
+        <w:t xml:space="preserve"> easy task. Sequence learning are needed powerful algorithms. Sequence learning which indicates either generation, prediction or recognition is usually based on the models of legitimate sequences which can be developed through training with exemplars. Hierarchical Temporal Memory proposed new computational learning models, Cortical Learning Algorithms (CLA), that is inspired from the neocortex which offer a better understanding of how our brains function</w:t>
+      </w:r>
+      <w:r>
+        <w:rPr>
+          <w:lang w:val="en-US"/>
+        </w:rPr>
+        <w:t>.</w:t>
+      </w:r>
+      <w:r>
+        <w:rPr>
+          <w:lang w:val="en-US"/>
+        </w:rPr>
+        <w:t xml:space="preserve"> </w:t>
+      </w:r>
+      <w:r>
+        <w:rPr>
+          <w:lang w:val="en-US"/>
+        </w:rPr>
+        <w:t>CLA mimics the procedure of human brain how to achieve pattern recognition and make intelligent predictions. The CLA processes the streams of information, classify them, learning to  identify the differences and using time-based patterns</w:t>
+      </w:r>
+      <w:r>
+        <w:rPr>
+          <w:rFonts w:ascii="Helvetica" w:hAnsi="Helvetica" w:cs="Helvetica"/>
+          <w:color w:val="000000"/>
+          <w:shd w:val="clear" w:color="auto" w:fill="FFFFFF"/>
+        </w:rPr>
+        <w:t xml:space="preserve"> </w:t>
+      </w:r>
+      <w:r>
+        <w:rPr>
+          <w:lang w:val="en-US"/>
+        </w:rPr>
+        <w:t>to make predictions as like as performed by the neocortex in</w:t>
+      </w:r>
+      <w:r>
+        <w:rPr>
+          <w:rFonts w:ascii="Helvetica" w:hAnsi="Helvetica" w:cs="Helvetica"/>
+          <w:color w:val="000000"/>
+          <w:shd w:val="clear" w:color="auto" w:fill="FFFFFF"/>
+        </w:rPr>
+        <w:t xml:space="preserve"> </w:t>
+      </w:r>
+      <w:r>
+        <w:rPr>
+          <w:lang w:val="en-US"/>
+        </w:rPr>
+        <w:t>humans</w:t>
+      </w:r>
+      <w:r>
+        <w:rPr>
+          <w:lang w:val="en-US"/>
+        </w:rPr>
+        <w:t xml:space="preserve">. </w:t>
+      </w:r>
+      <w:r>
+        <w:rPr>
+          <w:lang w:val="en-US"/>
+        </w:rPr>
+        <w:lastRenderedPageBreak/>
+        <w:t>But the place of time is significant in case of learning, inference and prediction. The temporal sequence is achieved from HTM algorithm from the stream of input data. Here Afterwards the result of the learning is tested by giving the trained model an arbitrary image, the model then attempts to recreate a video with proceeding frame after the input frame.</w:t>
       </w:r>
     </w:p>
     <w:p>
       <w:pPr>
         <w:pStyle w:val="BodyText"/>
         <w:ind w:firstLine="0"/>
+      </w:pPr>
+      <w:r>
+        <w:tab/>
+      </w:r>
+      <w:r>
+        <w:t>This type of works forecasting that Machine Learning (ML) or statistical modelling emphasis here is to enable the reader to understand on some of ML or statistical techniques actively used in past and till the present moment.</w:t>
+      </w:r>
+    </w:p>
+    <w:p>
+      <w:pPr>
+        <w:pStyle w:val="Heading1"/>
+      </w:pPr>
+      <w:r>
+        <w:t>Mthods</w:t>
+      </w:r>
+    </w:p>
+    <w:p>
+      <w:pPr>
+        <w:pStyle w:val="Heading2"/>
+      </w:pPr>
+      <w:r>
+        <w:t>Creating Video Files</w:t>
+      </w:r>
+    </w:p>
+    <w:p>
+      <w:pPr>
+        <w:pStyle w:val="BodyText"/>
+        <w:ind w:firstLine="0"/>
         <w:rPr>
           <w:b/>
           <w:bCs/>
@@ -607,7 +753,21 @@
         <w:rPr>
           <w:lang w:val="en-US"/>
         </w:rPr>
-        <w:t>There are different ways to create training videos of object recognition but we chose to create our object videos</w:t>
+        <w:t xml:space="preserve">There are different ways to create training videos of object </w:t>
+      </w:r>
+      <w:proofErr w:type="gramStart"/>
+      <w:r>
+        <w:rPr>
+          <w:lang w:val="en-US"/>
+        </w:rPr>
+        <w:t>recognition</w:t>
+      </w:r>
+      <w:proofErr w:type="gramEnd"/>
+      <w:r>
+        <w:rPr>
+          <w:lang w:val="en-US"/>
+        </w:rPr>
+        <w:t xml:space="preserve"> but we chose to create our object videos</w:t>
       </w:r>
       <w:r>
         <w:t>.</w:t>
@@ -619,6 +779,7 @@
         <w:t xml:space="preserve"> As we worked on the previous “</w:t>
       </w:r>
       <w:hyperlink r:id="rId11" w:history="1">
+        <w:proofErr w:type="spellStart"/>
         <w:r>
           <w:rPr>
             <w:rStyle w:val="Hyperlink"/>
@@ -627,12 +788,27 @@
           </w:rPr>
           <w:t>neocortexapi-videolearning</w:t>
         </w:r>
+        <w:proofErr w:type="spellEnd"/>
       </w:hyperlink>
       <w:r>
         <w:rPr>
           <w:lang w:val="en-US"/>
         </w:rPr>
-        <w:t xml:space="preserve">” project we had video data set for recognizing circle, triangle and </w:t>
+        <w:t xml:space="preserve">” project we had video data set for recognizing circle, </w:t>
+      </w:r>
+      <w:proofErr w:type="gramStart"/>
+      <w:r>
+        <w:rPr>
+          <w:lang w:val="en-US"/>
+        </w:rPr>
+        <w:t>triangle</w:t>
+      </w:r>
+      <w:proofErr w:type="gramEnd"/>
+      <w:r>
+        <w:rPr>
+          <w:lang w:val="en-US"/>
+        </w:rPr>
+        <w:t xml:space="preserve"> and </w:t>
       </w:r>
       <w:r>
         <w:rPr>
@@ -780,7 +956,6 @@
         <w:pStyle w:val="BodyText"/>
       </w:pPr>
       <w:r>
-        <w:lastRenderedPageBreak/>
         <w:t>Keep your text and graphic files separate until after the text has been formatted and styled. Do not use hard tabs, and limit use of hard returns to only one return at the end of a paragraph. Do not add any kind of pagination anywhere in the paper. Do not number text heads-the template will do that for you.</w:t>
       </w:r>
     </w:p>
@@ -800,7 +975,15 @@
         <w:pStyle w:val="BodyText"/>
       </w:pPr>
       <w:r>
-        <w:t>Define abbreviations and acronyms the first time they are used in the text, even after they have been defined in the abstract. Abbreviations such as IEEE, SI, MKS, CGS, sc, dc, and rms do not have to be defined. Do not use abbreviations in the title or heads unless they are unavoidable.</w:t>
+        <w:t xml:space="preserve">Define abbreviations and acronyms the first time they are used in the text, even after they have been defined in the abstract. Abbreviations such as IEEE, SI, MKS, CGS, </w:t>
+      </w:r>
+      <w:proofErr w:type="spellStart"/>
+      <w:r>
+        <w:t>sc</w:t>
+      </w:r>
+      <w:proofErr w:type="spellEnd"/>
+      <w:r>
+        <w:t>, dc, and rms do not have to be defined. Do not use abbreviations in the title or heads unless they are unavoidable.</w:t>
       </w:r>
     </w:p>
     <w:p>
@@ -830,7 +1013,15 @@
         <w:pStyle w:val="bulletlist"/>
       </w:pPr>
       <w:r>
-        <w:t>Avoid combining SI and CGS units, such as current in amperes and magnetic field in oersteds. This often leads to confusion because equations do not balance dimensionally. If you must use mixed units, clearly state the units for each quantity that you use in an equation.</w:t>
+        <w:t xml:space="preserve">Avoid combining SI and CGS units, such as current in amperes and magnetic field in </w:t>
+      </w:r>
+      <w:proofErr w:type="spellStart"/>
+      <w:r>
+        <w:t>oersteds</w:t>
+      </w:r>
+      <w:proofErr w:type="spellEnd"/>
+      <w:r>
+        <w:t>. This often leads to confusion because equations do not balance dimensionally. If you must use mixed units, clearly state the units for each quantity that you use in an equation.</w:t>
       </w:r>
     </w:p>
     <w:p>
@@ -838,7 +1029,31 @@
         <w:pStyle w:val="bulletlist"/>
       </w:pPr>
       <w:r>
-        <w:t>Do not mix complete spellings and abbreviations of units: “Wb/m2” or “webers per square meter”, not “webers/m2”.  Spell out units when they appear in text: “. . . a few henries”, not “. . . a few H”.</w:t>
+        <w:t>Do not mix complete spellings and abbreviations of units: “Wb/m2” or “</w:t>
+      </w:r>
+      <w:proofErr w:type="spellStart"/>
+      <w:r>
+        <w:t>webers</w:t>
+      </w:r>
+      <w:proofErr w:type="spellEnd"/>
+      <w:r>
+        <w:t xml:space="preserve"> per square meter”, not “</w:t>
+      </w:r>
+      <w:proofErr w:type="spellStart"/>
+      <w:r>
+        <w:t>webers</w:t>
+      </w:r>
+      <w:proofErr w:type="spellEnd"/>
+      <w:r>
+        <w:t xml:space="preserve">/m2”.  Spell out units when they appear in text: “. . . a few </w:t>
+      </w:r>
+      <w:proofErr w:type="spellStart"/>
+      <w:r>
+        <w:t>henries</w:t>
+      </w:r>
+      <w:proofErr w:type="spellEnd"/>
+      <w:r>
+        <w:t>”, not “. . . a few H”.</w:t>
       </w:r>
     </w:p>
     <w:p>
@@ -1060,6 +1275,7 @@
         <w:pStyle w:val="Heading1"/>
       </w:pPr>
       <w:r>
+        <w:lastRenderedPageBreak/>
         <w:t xml:space="preserve">Using the </w:t>
       </w:r>
       <w:r>
@@ -1312,7 +1528,6 @@
         <w:pStyle w:val="Heading2"/>
       </w:pPr>
       <w:r>
-        <w:lastRenderedPageBreak/>
         <w:t>Identify</w:t>
       </w:r>
       <w:r>
@@ -1365,7 +1580,13 @@
         <w:rPr>
           <w:i w:val="0"/>
         </w:rPr>
-        <w:t>Place figures and tables at the top and bottom of columns. Avoid placing them in the middle of columns. Large figures and tables may span across both columns. Figure captions should be below the figures; table heads should appear above the tables. Insert figures and tables after they are cited in the text. Use the abbreviation “Fig. 1”, even at the beginning of a sentence.</w:t>
+        <w:t xml:space="preserve">Place figures and tables at the top and bottom of columns. Avoid placing them in the middle of columns. Large figures and tables may span </w:t>
+      </w:r>
+      <w:r>
+        <w:rPr>
+          <w:i w:val="0"/>
+        </w:rPr>
+        <w:t>across both columns. Figure captions should be below the figures; table heads should appear above the tables. Insert figures and tables after they are cited in the text. Use the abbreviation “Fig. 1”, even at the beginning of a sentence.</w:t>
       </w:r>
     </w:p>
     <w:p>
@@ -1700,6 +1921,7 @@
       <w:r>
         <w:t>”. Avoid the stilted expression “</w:t>
       </w:r>
+      <w:proofErr w:type="spellStart"/>
       <w:r>
         <w:rPr>
           <w:lang w:val="en-US"/>
@@ -1707,7 +1929,11 @@
         <w:t>o</w:t>
       </w:r>
       <w:r>
-        <w:t xml:space="preserve">ne of us (R. B. G.) thanks </w:t>
+        <w:t>ne</w:t>
+      </w:r>
+      <w:proofErr w:type="spellEnd"/>
+      <w:r>
+        <w:t xml:space="preserve"> of us (R. B. G.) thanks </w:t>
       </w:r>
       <w:r>
         <w:t>...</w:t>
@@ -1872,6 +2098,7 @@
         <w:ind w:left="354" w:hanging="354"/>
       </w:pPr>
       <w:r>
+        <w:lastRenderedPageBreak/>
         <w:t>R. Nicole, “Title of paper with only first word capitalized,” J. Name Stand. Abbrev., in press.</w:t>
       </w:r>
     </w:p>
@@ -2279,7 +2506,7 @@
                 <v:path o:extrusionok="f" gradientshapeok="t" o:connecttype="rect"/>
                 <o:lock v:ext="edit" aspectratio="t"/>
               </v:shapetype>
-              <v:shape id="Grafik 4" o:spid="_x0000_i1025" type="#_x0000_t75" style="width:96.4pt;height:49.5pt;visibility:visible">
+              <v:shape id="Grafik 4" o:spid="_x0000_i1025" type="#_x0000_t75" style="width:96.55pt;height:49.55pt;visibility:visible">
                 <v:imagedata r:id="rId1" o:title=""/>
               </v:shape>
             </w:pict>

</xml_diff>

<commit_message>
Adding Method part of the documentation
</commit_message>
<xml_diff>
--- a/Documentation of Migration of video learning project.docx
+++ b/Documentation of Migration of video learning project.docx
@@ -493,115 +493,39 @@
         <w:rPr>
           <w:lang w:val="en-US"/>
         </w:rPr>
-        <w:t xml:space="preserve">SP plays a vital role in HTM networks. The task of SP is to transforms input patterns into Sparse Distributed Representation in a continuous way in end-to-end HTM system. The temporal sequences of these SDRs </w:t>
-      </w:r>
-      <w:proofErr w:type="gramStart"/>
+        <w:t xml:space="preserve">SP plays a vital role in HTM networks. The task of SP is to transforms input patterns into Sparse Distributed Representation in a continuous way in end-to-end HTM system. The temporal sequences of these SDRs is learned by the HTM and do some prediction for the upcoming inputs. A single layer in HTM network is consist of a set of mini-columns which is consist of cells. Here the figure 1. shows that the HTM spatial pooler converts inputs at bottom to SDRs at top. Each SP mini-column (Active mini-columns and inactive Mini-columns) forms synaptic connections to a subset of the input space which is consist of gray square and potential connections. A local inhibition technique gives confirmation that within the local inhibition radius (shaded blue circle) a small fraction of the SP mini-columns that receive most of the inputs are active. According to the Hebbian rule Synaptic permanences are adjusted like this for each active SP mini-column, active inputs (black lines) are reinforced and inactive </w:t>
+      </w:r>
       <w:r>
         <w:rPr>
           <w:lang w:val="en-US"/>
         </w:rPr>
-        <w:t>is</w:t>
-      </w:r>
-      <w:proofErr w:type="gramEnd"/>
+        <w:t>inputs (</w:t>
+      </w:r>
       <w:r>
         <w:rPr>
           <w:lang w:val="en-US"/>
         </w:rPr>
-        <w:t xml:space="preserve"> learned by the HTM and do some prediction for the upcoming inputs. A single layer in HTM network is consist of a set of </w:t>
-      </w:r>
-      <w:proofErr w:type="gramStart"/>
-      <w:r>
+        <w:t xml:space="preserve">dashed lines)are punished. </w:t>
+      </w:r>
+    </w:p>
+    <w:p>
+      <w:pPr>
+        <w:pStyle w:val="BodyText"/>
         <w:rPr>
           <w:lang w:val="en-US"/>
         </w:rPr>
-        <w:t>mini-columns</w:t>
-      </w:r>
-      <w:proofErr w:type="gramEnd"/>
+      </w:pPr>
       <w:r>
         <w:rPr>
           <w:lang w:val="en-US"/>
         </w:rPr>
-        <w:t xml:space="preserve"> which is consist of cells. Here the figure 1. shows that the HTM spatial pooler converts inputs at bottom to SDRs at top. Each SP mini-column (Active mini-columns and inactive Mini-columns) forms synaptic connections to a subset of the input space which is consist of gray square and potential connections. A local inhibition technique gives confirmation that within the local inhibition radius (shaded blue circle) a small fraction of the SP </w:t>
-      </w:r>
-      <w:proofErr w:type="gramStart"/>
+        <w:t xml:space="preserve">   </w:t>
+      </w:r>
       <w:r>
         <w:rPr>
           <w:lang w:val="en-US"/>
         </w:rPr>
-        <w:t>mini-columns</w:t>
-      </w:r>
-      <w:proofErr w:type="gramEnd"/>
-      <w:r>
-        <w:rPr>
-          <w:lang w:val="en-US"/>
-        </w:rPr>
-        <w:t xml:space="preserve"> that receive most of the inputs are active. According to the Hebbian rule Synaptic permanences are adjusted like this for each active SP mini-column, active inputs (black lines) are reinforced and inactive </w:t>
-      </w:r>
-      <w:r>
-        <w:rPr>
-          <w:lang w:val="en-US"/>
-        </w:rPr>
-        <w:t>inputs (</w:t>
-      </w:r>
-      <w:r>
-        <w:rPr>
-          <w:lang w:val="en-US"/>
-        </w:rPr>
-        <w:t xml:space="preserve">dashed </w:t>
-      </w:r>
-      <w:proofErr w:type="gramStart"/>
-      <w:r>
-        <w:rPr>
-          <w:lang w:val="en-US"/>
-        </w:rPr>
-        <w:t>lines)are</w:t>
-      </w:r>
-      <w:proofErr w:type="gramEnd"/>
-      <w:r>
-        <w:rPr>
-          <w:lang w:val="en-US"/>
-        </w:rPr>
-        <w:t xml:space="preserve"> punished. </w:t>
-      </w:r>
-    </w:p>
-    <w:p>
-      <w:pPr>
-        <w:pStyle w:val="BodyText"/>
-        <w:rPr>
-          <w:lang w:val="en-US"/>
-        </w:rPr>
-      </w:pPr>
-      <w:r>
-        <w:rPr>
-          <w:lang w:val="en-US"/>
-        </w:rPr>
-        <w:t xml:space="preserve">   </w:t>
-      </w:r>
-      <w:r>
-        <w:rPr>
-          <w:lang w:val="en-US"/>
-        </w:rPr>
-        <w:t xml:space="preserve">At the time of building intelligent systems to mimic human intelligence and cognition, we must pay serious attention to sequences, including sequence learning as sequential behavior is essential to intelligence. In the task of time series prediction, video analysis and musical information retrieval, a model must learn from inputs that are sequences. Another important concern in sequence learning is hierarchical structuring of sequences. Many real-world problems that have sequences are involved with clear hierarchical structures like a sequence is made up of subsequences and they in turn are made up of sub subsequences and so on. By removing the difficulty to </w:t>
-      </w:r>
-      <w:proofErr w:type="gramStart"/>
-      <w:r>
-        <w:rPr>
-          <w:lang w:val="en-US"/>
-        </w:rPr>
-        <w:t>identify automatically</w:t>
-      </w:r>
-      <w:proofErr w:type="gramEnd"/>
-      <w:r>
-        <w:rPr>
-          <w:lang w:val="en-US"/>
-        </w:rPr>
-        <w:t xml:space="preserve"> these subsequences and deal with them accordingly which is related to temporal dependences, learning hierarchical structures help to reduce or eliminate temporal dependencies</w:t>
-      </w:r>
-      <w:r>
-        <w:rPr>
-          <w:lang w:val="en-US"/>
-        </w:rPr>
-        <w:t>.</w:t>
+        <w:t>At the time of building intelligent systems to mimic human intelligence and cognition, we must pay serious attention to sequences, including sequence learning as sequential behavior is essential to intelligence. In the task of time series prediction, video analysis and musical information retrieval, a model must learn from inputs that are sequences. Another important concern in sequence learning is hierarchical structuring of sequences. Many real-world problems that have sequences are involved with clear hierarchical structures like a sequence is made up of subsequences and they in turn are made up of sub subsequences and so on. By removing the difficulty to identify automatically these subsequences and deal with them accordingly which is related to temporal dependences, learning hierarchical structures help to reduce or eliminate temporal dependencies.</w:t>
       </w:r>
       <w:r>
         <w:rPr>
@@ -630,39 +554,13 @@
         <w:rPr>
           <w:lang w:val="en-US"/>
         </w:rPr>
-        <w:t xml:space="preserve">Sequence learning is not </w:t>
-      </w:r>
-      <w:proofErr w:type="spellStart"/>
+        <w:t>Sequence learning is not a easy task. Sequence learning are needed powerful algorithms. Sequence learning which indicates either generation, prediction or recognition is usually based on the models of legitimate sequences which can be developed through training with exemplars. Hierarchical Temporal Memory proposed new computational learning models, Cortical Learning Algorithms (CLA), that is inspired from the neocortex which offer a better understanding of how our brains function.</w:t>
+      </w:r>
       <w:r>
         <w:rPr>
           <w:lang w:val="en-US"/>
         </w:rPr>
-        <w:t>a</w:t>
-      </w:r>
-      <w:proofErr w:type="spellEnd"/>
-      <w:r>
-        <w:rPr>
-          <w:lang w:val="en-US"/>
-        </w:rPr>
-        <w:t xml:space="preserve"> easy task. Sequence learning are needed powerful algorithms. Sequence learning which indicates either generation, prediction or recognition is usually based on the models of legitimate sequences which can be developed through training with exemplars. Hierarchical Temporal Memory proposed new computational learning models, Cortical Learning Algorithms (CLA), that is inspired from the neocortex which offer a better understanding of how our brains function</w:t>
-      </w:r>
-      <w:r>
-        <w:rPr>
-          <w:lang w:val="en-US"/>
-        </w:rPr>
-        <w:t>.</w:t>
-      </w:r>
-      <w:r>
-        <w:rPr>
-          <w:lang w:val="en-US"/>
-        </w:rPr>
-        <w:t xml:space="preserve"> </w:t>
-      </w:r>
-      <w:r>
-        <w:rPr>
-          <w:lang w:val="en-US"/>
-        </w:rPr>
-        <w:t>CLA mimics the procedure of human brain how to achieve pattern recognition and make intelligent predictions. The CLA processes the streams of information, classify them, learning to  identify the differences and using time-based patterns</w:t>
+        <w:t xml:space="preserve"> CLA mimics the procedure of human brain how to achieve pattern recognition and make intelligent predictions. The CLA processes the streams of information, classify them, learning to  identify the differences and using time-based patterns</w:t>
       </w:r>
       <w:r>
         <w:rPr>
@@ -690,13 +588,7 @@
         <w:rPr>
           <w:lang w:val="en-US"/>
         </w:rPr>
-        <w:t>humans</w:t>
-      </w:r>
-      <w:r>
-        <w:rPr>
-          <w:lang w:val="en-US"/>
-        </w:rPr>
-        <w:t xml:space="preserve">. </w:t>
+        <w:t xml:space="preserve">humans. </w:t>
       </w:r>
       <w:r>
         <w:rPr>
@@ -731,7 +623,7 @@
         <w:pStyle w:val="Heading2"/>
       </w:pPr>
       <w:r>
-        <w:t>Creating Video Files</w:t>
+        <w:t>Creating Video Data Files</w:t>
       </w:r>
     </w:p>
     <w:p>
@@ -748,38 +640,18 @@
           <w:lang w:val="en-US"/>
         </w:rPr>
         <w:tab/>
+        <w:t>There are different ways to create training videos of object recognition but we chose to create our object videos using python OpenCV library</w:t>
+      </w:r>
+      <w:r>
+        <w:t>.</w:t>
       </w:r>
       <w:r>
         <w:rPr>
           <w:lang w:val="en-US"/>
         </w:rPr>
-        <w:t xml:space="preserve">There are different ways to create training videos of object </w:t>
-      </w:r>
-      <w:proofErr w:type="gramStart"/>
-      <w:r>
-        <w:rPr>
-          <w:lang w:val="en-US"/>
-        </w:rPr>
-        <w:t>recognition</w:t>
-      </w:r>
-      <w:proofErr w:type="gramEnd"/>
-      <w:r>
-        <w:rPr>
-          <w:lang w:val="en-US"/>
-        </w:rPr>
-        <w:t xml:space="preserve"> but we chose to create our object videos</w:t>
-      </w:r>
-      <w:r>
-        <w:t>.</w:t>
-      </w:r>
-      <w:r>
-        <w:rPr>
-          <w:lang w:val="en-US"/>
-        </w:rPr>
         <w:t xml:space="preserve"> As we worked on the previous “</w:t>
       </w:r>
       <w:hyperlink r:id="rId11" w:history="1">
-        <w:proofErr w:type="spellStart"/>
         <w:r>
           <w:rPr>
             <w:rStyle w:val="Hyperlink"/>
@@ -788,45 +660,12 @@
           </w:rPr>
           <w:t>neocortexapi-videolearning</w:t>
         </w:r>
-        <w:proofErr w:type="spellEnd"/>
       </w:hyperlink>
       <w:r>
         <w:rPr>
           <w:lang w:val="en-US"/>
         </w:rPr>
-        <w:t xml:space="preserve">” project we had video data set for recognizing circle, </w:t>
-      </w:r>
-      <w:proofErr w:type="gramStart"/>
-      <w:r>
-        <w:rPr>
-          <w:lang w:val="en-US"/>
-        </w:rPr>
-        <w:t>triangle</w:t>
-      </w:r>
-      <w:proofErr w:type="gramEnd"/>
-      <w:r>
-        <w:rPr>
-          <w:lang w:val="en-US"/>
-        </w:rPr>
-        <w:t xml:space="preserve"> and </w:t>
-      </w:r>
-      <w:r>
-        <w:rPr>
-          <w:lang w:val="en-US"/>
-        </w:rPr>
-        <w:t>rectangle. With the help of previous</w:t>
-      </w:r>
-      <w:r>
-        <w:rPr>
-          <w:lang w:val="en-US"/>
-        </w:rPr>
-        <w:t xml:space="preserve"> python</w:t>
-      </w:r>
-      <w:r>
-        <w:rPr>
-          <w:lang w:val="en-US"/>
-        </w:rPr>
-        <w:t xml:space="preserve"> </w:t>
+        <w:t xml:space="preserve">” project we had video data set for recognizing circle, triangle and rectangle. With the help of previous python </w:t>
       </w:r>
       <w:hyperlink r:id="rId12" w:history="1">
         <w:r>
@@ -841,122 +680,4179 @@
         <w:rPr>
           <w:lang w:val="en-US"/>
         </w:rPr>
-        <w:t xml:space="preserve"> we created training video-set for </w:t>
-      </w:r>
+        <w:t xml:space="preserve"> we created training video-set for a </w:t>
+      </w:r>
+      <w:hyperlink r:id="rId13" w:history="1">
+        <w:r>
+          <w:rPr>
+            <w:rStyle w:val="Hyperlink"/>
+            <w:lang w:val="en-US"/>
+          </w:rPr>
+          <w:t>line</w:t>
+        </w:r>
+      </w:hyperlink>
       <w:r>
         <w:rPr>
           <w:lang w:val="en-US"/>
         </w:rPr>
-        <w:t xml:space="preserve">a </w:t>
+        <w:t xml:space="preserve"> moving around the 120x120 frame with a frame rate of 24 frames per second and the thickness of the object is 8. Videos can be found  “</w:t>
       </w:r>
       <w:r>
         <w:rPr>
           <w:lang w:val="en-US"/>
         </w:rPr>
-        <w:t>line moving around the 120x120 frame.</w:t>
+        <w:t>SmallTrainingSet</w:t>
       </w:r>
       <w:r>
         <w:rPr>
           <w:lang w:val="en-US"/>
         </w:rPr>
+        <w:t>” folder.</w:t>
+      </w:r>
+    </w:p>
+    <w:p>
+      <w:pPr>
+        <w:pStyle w:val="Heading2"/>
+      </w:pPr>
+      <w:r>
+        <w:t xml:space="preserve">Reading Video </w:t>
+      </w:r>
+    </w:p>
+    <w:p>
+      <w:pPr>
+        <w:pStyle w:val="BodyText"/>
+        <w:ind w:firstLine="0"/>
+        <w:rPr>
+          <w:lang w:val="en-US"/>
+        </w:rPr>
+      </w:pPr>
+      <w:r>
+        <w:tab/>
+      </w:r>
+      <w:r>
+        <w:t>T</w:t>
+      </w:r>
+      <w:r>
+        <w:rPr>
+          <w:lang w:val="en-US"/>
+        </w:rPr>
+        <w:t>o train a video to a machine learning program it has to be divided it into picture frames</w:t>
+      </w:r>
+      <w:r>
+        <w:t>.</w:t>
+      </w:r>
+      <w:r>
+        <w:rPr>
+          <w:lang w:val="en-US"/>
+        </w:rPr>
+        <w:t xml:space="preserve"> As like brain, frames are the point of reference to the recognition program. As we are predicting future frames of an object or in plain language next move of the object according to it’s behavior we need to give as small distinctive data as possible to the program for reducing computational time. By </w:t>
+      </w:r>
+      <w:hyperlink r:id="rId14" w:history="1">
+        <w:r>
+          <w:rPr>
+            <w:rStyle w:val="Hyperlink"/>
+            <w:lang w:val="en-US"/>
+          </w:rPr>
+          <w:t>VideoSet</w:t>
+        </w:r>
+      </w:hyperlink>
+      <w:r>
+        <w:rPr>
+          <w:lang w:val="en-US"/>
+        </w:rPr>
+        <w:t xml:space="preserve"> class from the supporting library of the project </w:t>
+      </w:r>
+      <w:hyperlink r:id="rId15" w:history="1">
+        <w:r>
+          <w:rPr>
+            <w:rStyle w:val="Hyperlink"/>
+            <w:lang w:val="en-US"/>
+          </w:rPr>
+          <w:t>VideoLibrary</w:t>
+        </w:r>
+      </w:hyperlink>
+      <w:r>
+        <w:rPr>
+          <w:lang w:val="en-US"/>
+        </w:rPr>
+        <w:t xml:space="preserve"> we extract frames of each video. </w:t>
+      </w:r>
+    </w:p>
+    <w:p>
+      <w:pPr>
+        <w:pStyle w:val="BodyText"/>
+        <w:ind w:firstLine="0"/>
+        <w:rPr>
+          <w:lang w:val="en-US"/>
+        </w:rPr>
+      </w:pPr>
+      <w:r>
+        <w:rPr>
+          <w:lang w:val="en-US"/>
+        </w:rPr>
+        <w:t xml:space="preserve">As the previous videos of this training data set had the same frame rate as our line data the video configuration is not changed. We implemented a </w:t>
+      </w:r>
+      <w:hyperlink r:id="rId16" w:history="1">
+        <w:r>
+          <w:rPr>
+            <w:rStyle w:val="Hyperlink"/>
+            <w:lang w:val="en-US"/>
+          </w:rPr>
+          <w:t>videoConfig.json</w:t>
+        </w:r>
+      </w:hyperlink>
+      <w:r>
+        <w:rPr>
+          <w:lang w:val="en-US"/>
+        </w:rPr>
+        <w:t xml:space="preserve"> file  for the ease of configuration changes to the videos implemented in the future for training. The training video rate is reduced to half of the original video frame rate(see </w:t>
+      </w:r>
+      <w:r>
+        <w:rPr>
+          <w:lang w:val="en-US"/>
+        </w:rPr>
+        <w:fldChar w:fldCharType="begin"/>
+      </w:r>
+      <w:r>
+        <w:rPr>
+          <w:lang w:val="en-US"/>
+        </w:rPr>
+        <w:instrText xml:space="preserve"> REF _Ref97626595 \h </w:instrText>
+      </w:r>
+      <w:r>
+        <w:rPr>
+          <w:lang w:val="en-US"/>
+        </w:rPr>
+      </w:r>
+      <w:r>
+        <w:rPr>
+          <w:lang w:val="en-US"/>
+        </w:rPr>
+        <w:fldChar w:fldCharType="separate"/>
+      </w:r>
+      <w:r>
+        <w:t xml:space="preserve">Table </w:t>
+      </w:r>
+      <w:r>
+        <w:rPr>
+          <w:noProof/>
+        </w:rPr>
+        <w:t>2</w:t>
+      </w:r>
+      <w:r>
+        <w:rPr>
+          <w:lang w:val="en-US"/>
+        </w:rPr>
+        <w:fldChar w:fldCharType="end"/>
+      </w:r>
+      <w:r>
+        <w:rPr>
+          <w:lang w:val="en-US"/>
+        </w:rPr>
+        <w:t xml:space="preserve">)for making more frames and for computational ease of data to be introduced in the system the frame size is also reduced to 18x18 pixels. </w:t>
+      </w:r>
+    </w:p>
+    <w:tbl>
+      <w:tblPr>
+        <w:tblW w:w="4989" w:type="dxa"/>
+        <w:tblBorders>
+          <w:top w:val="single" w:sz="4" w:space="0" w:color="auto"/>
+          <w:left w:val="single" w:sz="4" w:space="0" w:color="auto"/>
+          <w:bottom w:val="single" w:sz="4" w:space="0" w:color="auto"/>
+          <w:right w:val="single" w:sz="4" w:space="0" w:color="auto"/>
+          <w:insideH w:val="single" w:sz="4" w:space="0" w:color="auto"/>
+          <w:insideV w:val="single" w:sz="4" w:space="0" w:color="auto"/>
+        </w:tblBorders>
+        <w:tblLook w:val="04A0" w:firstRow="1" w:lastRow="0" w:firstColumn="1" w:lastColumn="0" w:noHBand="0" w:noVBand="1"/>
+      </w:tblPr>
+      <w:tblGrid>
+        <w:gridCol w:w="4989"/>
+      </w:tblGrid>
+      <w:tr>
+        <w:trPr>
+          <w:trHeight w:val="1694"/>
+        </w:trPr>
+        <w:tc>
+          <w:tcPr>
+            <w:tcW w:w="4989" w:type="dxa"/>
+            <w:shd w:val="clear" w:color="auto" w:fill="auto"/>
+          </w:tcPr>
+          <w:p>
+            <w:pPr>
+              <w:pStyle w:val="BodyText"/>
+              <w:rPr>
+                <w:lang w:val="en-US"/>
+              </w:rPr>
+            </w:pPr>
+            <w:r>
+              <w:rPr>
+                <w:lang w:val="en-US"/>
+              </w:rPr>
+              <w:t>frameWidth": 18,</w:t>
+            </w:r>
+          </w:p>
+          <w:p>
+            <w:pPr>
+              <w:pStyle w:val="BodyText"/>
+              <w:rPr>
+                <w:lang w:val="en-US"/>
+              </w:rPr>
+            </w:pPr>
+            <w:r>
+              <w:rPr>
+                <w:lang w:val="en-US"/>
+              </w:rPr>
+              <w:t>frameHeight": 18,</w:t>
+            </w:r>
+          </w:p>
+          <w:p>
+            <w:pPr>
+              <w:pStyle w:val="BodyText"/>
+              <w:rPr>
+                <w:lang w:val="en-US"/>
+              </w:rPr>
+            </w:pPr>
+            <w:r>
+              <w:rPr>
+                <w:lang w:val="en-US"/>
+              </w:rPr>
+              <w:t>frameRate: 12,</w:t>
+            </w:r>
+          </w:p>
+          <w:p>
+            <w:pPr>
+              <w:pStyle w:val="BodyText"/>
+              <w:keepNext/>
+              <w:ind w:firstLine="0"/>
+              <w:rPr>
+                <w:lang w:val="en-US"/>
+              </w:rPr>
+            </w:pPr>
+            <w:r>
+              <w:rPr>
+                <w:lang w:val="en-US"/>
+              </w:rPr>
+              <w:t xml:space="preserve">      ColorMode: "BLACKWHITE"</w:t>
+            </w:r>
+          </w:p>
+        </w:tc>
+      </w:tr>
+    </w:tbl>
+    <w:p>
+      <w:pPr>
+        <w:pStyle w:val="Caption"/>
+      </w:pPr>
+      <w:bookmarkStart w:id="0" w:name="_Ref97626595"/>
+      <w:r>
+        <w:t xml:space="preserve">Table </w:t>
+      </w:r>
+      <w:fldSimple w:instr=" SEQ Table \* ARABIC ">
+        <w:r>
+          <w:rPr>
+            <w:noProof/>
+          </w:rPr>
+          <w:t>2</w:t>
+        </w:r>
+      </w:fldSimple>
+      <w:bookmarkEnd w:id="0"/>
+      <w:r>
+        <w:t>: Video Configuration</w:t>
+      </w:r>
+    </w:p>
+    <w:p>
+      <w:pPr>
+        <w:pStyle w:val="Heading2"/>
+      </w:pPr>
+      <w:r>
+        <w:t>Converting Frames to bitarrays:</w:t>
+      </w:r>
+    </w:p>
+    <w:p>
+      <w:pPr>
+        <w:jc w:val="both"/>
+      </w:pPr>
+      <w:r>
+        <w:t xml:space="preserve">For learning in the spatial pooler and temporal memory each frame has to be binarized. By </w:t>
+      </w:r>
+      <w:hyperlink r:id="rId17" w:history="1">
+        <w:r>
+          <w:rPr>
+            <w:rStyle w:val="Hyperlink"/>
+          </w:rPr>
+          <w:t>NFrame</w:t>
+        </w:r>
+      </w:hyperlink>
+      <w:r>
+        <w:t xml:space="preserve"> class we binarized each frame into binary array using </w:t>
+      </w:r>
+      <w:r>
+        <w:t>BitmapToBinaryArray</w:t>
+      </w:r>
+      <w:r>
+        <w:t xml:space="preserve"> method. (see </w:t>
+      </w:r>
+      <w:r>
+        <w:fldChar w:fldCharType="begin"/>
+      </w:r>
+      <w:r>
+        <w:instrText xml:space="preserve"> REF _Ref97628961 \h </w:instrText>
+      </w:r>
+      <w:r>
+        <w:fldChar w:fldCharType="separate"/>
+      </w:r>
+      <w:r>
+        <w:t xml:space="preserve">Table </w:t>
+      </w:r>
+      <w:r>
+        <w:rPr>
+          <w:noProof/>
+        </w:rPr>
+        <w:t>3</w:t>
+      </w:r>
+      <w:r>
+        <w:fldChar w:fldCharType="end"/>
+      </w:r>
+      <w:r>
+        <w:t xml:space="preserve">) We used Black&amp;White format to binarize each frame as our training videos are created based on Black and White color mode for ease of computational time required for processors. Pure or RGB color mode requires great amount of computational time as per our tests. </w:t>
+      </w:r>
+      <w:r>
+        <w:t>When the predicted images are recreated IntArrayToBitmap method is used.</w:t>
+      </w:r>
+    </w:p>
+    <w:tbl>
+      <w:tblPr>
+        <w:tblW w:w="0" w:type="auto"/>
+        <w:tblBorders>
+          <w:top w:val="single" w:sz="4" w:space="0" w:color="auto"/>
+          <w:left w:val="single" w:sz="4" w:space="0" w:color="auto"/>
+          <w:bottom w:val="single" w:sz="4" w:space="0" w:color="auto"/>
+          <w:right w:val="single" w:sz="4" w:space="0" w:color="auto"/>
+          <w:insideH w:val="single" w:sz="4" w:space="0" w:color="auto"/>
+          <w:insideV w:val="single" w:sz="4" w:space="0" w:color="auto"/>
+        </w:tblBorders>
+        <w:tblLook w:val="04A0" w:firstRow="1" w:lastRow="0" w:firstColumn="1" w:lastColumn="0" w:noHBand="0" w:noVBand="1"/>
+      </w:tblPr>
+      <w:tblGrid>
+        <w:gridCol w:w="4856"/>
+      </w:tblGrid>
+      <w:tr>
+        <w:tc>
+          <w:tcPr>
+            <w:tcW w:w="4856" w:type="dxa"/>
+            <w:shd w:val="clear" w:color="auto" w:fill="auto"/>
+          </w:tcPr>
+          <w:p>
+            <w:pPr>
+              <w:jc w:val="both"/>
+              <w:rPr>
+                <w:sz w:val="16"/>
+                <w:szCs w:val="16"/>
+              </w:rPr>
+            </w:pPr>
+            <w:r>
+              <w:rPr>
+                <w:rStyle w:val="pl-k"/>
+                <w:sz w:val="16"/>
+                <w:szCs w:val="16"/>
+              </w:rPr>
+              <w:t>private</w:t>
+            </w:r>
+            <w:r>
+              <w:rPr>
+                <w:sz w:val="16"/>
+                <w:szCs w:val="16"/>
+              </w:rPr>
+              <w:t xml:space="preserve"> </w:t>
+            </w:r>
+            <w:r>
+              <w:rPr>
+                <w:rStyle w:val="pl-k"/>
+                <w:sz w:val="16"/>
+                <w:szCs w:val="16"/>
+              </w:rPr>
+              <w:t>int</w:t>
+            </w:r>
+            <w:r>
+              <w:rPr>
+                <w:sz w:val="16"/>
+                <w:szCs w:val="16"/>
+              </w:rPr>
+              <w:t xml:space="preserve">[] </w:t>
+            </w:r>
+            <w:r>
+              <w:rPr>
+                <w:rStyle w:val="pl-token"/>
+                <w:sz w:val="16"/>
+                <w:szCs w:val="16"/>
+              </w:rPr>
+              <w:t>BitmapToBinaryArray</w:t>
+            </w:r>
+            <w:r>
+              <w:rPr>
+                <w:sz w:val="16"/>
+                <w:szCs w:val="16"/>
+              </w:rPr>
+              <w:t>(</w:t>
+            </w:r>
+            <w:r>
+              <w:rPr>
+                <w:rStyle w:val="pl-en"/>
+                <w:sz w:val="16"/>
+                <w:szCs w:val="16"/>
+              </w:rPr>
+              <w:t>Bitmap</w:t>
+            </w:r>
+            <w:r>
+              <w:rPr>
+                <w:sz w:val="16"/>
+                <w:szCs w:val="16"/>
+              </w:rPr>
+              <w:t xml:space="preserve"> </w:t>
+            </w:r>
+            <w:r>
+              <w:rPr>
+                <w:rStyle w:val="pl-en"/>
+                <w:sz w:val="16"/>
+                <w:szCs w:val="16"/>
+              </w:rPr>
+              <w:t>image</w:t>
+            </w:r>
+            <w:r>
+              <w:rPr>
+                <w:sz w:val="16"/>
+                <w:szCs w:val="16"/>
+              </w:rPr>
+              <w:t>)</w:t>
+            </w:r>
+          </w:p>
+          <w:p>
+            <w:pPr>
+              <w:jc w:val="both"/>
+              <w:rPr>
+                <w:sz w:val="16"/>
+                <w:szCs w:val="16"/>
+              </w:rPr>
+            </w:pPr>
+            <w:r>
+              <w:rPr>
+                <w:sz w:val="16"/>
+                <w:szCs w:val="16"/>
+              </w:rPr>
+              <w:t>{</w:t>
+            </w:r>
+          </w:p>
+          <w:p>
+            <w:pPr>
+              <w:jc w:val="both"/>
+              <w:rPr>
+                <w:sz w:val="16"/>
+                <w:szCs w:val="16"/>
+              </w:rPr>
+            </w:pPr>
+            <w:r>
+              <w:rPr>
+                <w:rStyle w:val="pl-k"/>
+                <w:sz w:val="16"/>
+                <w:szCs w:val="16"/>
+              </w:rPr>
+              <w:t>for</w:t>
+            </w:r>
+            <w:r>
+              <w:rPr>
+                <w:sz w:val="16"/>
+                <w:szCs w:val="16"/>
+              </w:rPr>
+              <w:t xml:space="preserve"> (</w:t>
+            </w:r>
+            <w:r>
+              <w:rPr>
+                <w:rStyle w:val="pl-k"/>
+                <w:sz w:val="16"/>
+                <w:szCs w:val="16"/>
+              </w:rPr>
+              <w:t>int</w:t>
+            </w:r>
+            <w:r>
+              <w:rPr>
+                <w:sz w:val="16"/>
+                <w:szCs w:val="16"/>
+              </w:rPr>
+              <w:t xml:space="preserve"> </w:t>
+            </w:r>
+            <w:r>
+              <w:rPr>
+                <w:rStyle w:val="pl-en"/>
+                <w:sz w:val="16"/>
+                <w:szCs w:val="16"/>
+              </w:rPr>
+              <w:t>heightCount</w:t>
+            </w:r>
+            <w:r>
+              <w:rPr>
+                <w:sz w:val="16"/>
+                <w:szCs w:val="16"/>
+              </w:rPr>
+              <w:t xml:space="preserve"> </w:t>
+            </w:r>
+            <w:r>
+              <w:rPr>
+                <w:rStyle w:val="pl-k"/>
+                <w:sz w:val="16"/>
+                <w:szCs w:val="16"/>
+              </w:rPr>
+              <w:t>=</w:t>
+            </w:r>
+            <w:r>
+              <w:rPr>
+                <w:sz w:val="16"/>
+                <w:szCs w:val="16"/>
+              </w:rPr>
+              <w:t xml:space="preserve"> </w:t>
+            </w:r>
+            <w:r>
+              <w:rPr>
+                <w:rStyle w:val="pl-c1"/>
+                <w:sz w:val="16"/>
+                <w:szCs w:val="16"/>
+              </w:rPr>
+              <w:t>0</w:t>
+            </w:r>
+            <w:r>
+              <w:rPr>
+                <w:sz w:val="16"/>
+                <w:szCs w:val="16"/>
+              </w:rPr>
+              <w:t xml:space="preserve">; </w:t>
+            </w:r>
+            <w:r>
+              <w:rPr>
+                <w:rStyle w:val="pl-smi"/>
+                <w:sz w:val="16"/>
+                <w:szCs w:val="16"/>
+              </w:rPr>
+              <w:t>heightCount</w:t>
+            </w:r>
+            <w:r>
+              <w:rPr>
+                <w:sz w:val="16"/>
+                <w:szCs w:val="16"/>
+              </w:rPr>
+              <w:t xml:space="preserve"> </w:t>
+            </w:r>
+            <w:r>
+              <w:rPr>
+                <w:rStyle w:val="pl-k"/>
+                <w:sz w:val="16"/>
+                <w:szCs w:val="16"/>
+              </w:rPr>
+              <w:t>&lt;</w:t>
+            </w:r>
+            <w:r>
+              <w:rPr>
+                <w:sz w:val="16"/>
+                <w:szCs w:val="16"/>
+              </w:rPr>
+              <w:t xml:space="preserve"> </w:t>
+            </w:r>
+            <w:r>
+              <w:rPr>
+                <w:rStyle w:val="pl-smi"/>
+                <w:sz w:val="16"/>
+                <w:szCs w:val="16"/>
+              </w:rPr>
+              <w:t>img</w:t>
+            </w:r>
+            <w:r>
+              <w:rPr>
+                <w:sz w:val="16"/>
+                <w:szCs w:val="16"/>
+              </w:rPr>
+              <w:t>.</w:t>
+            </w:r>
+            <w:r>
+              <w:rPr>
+                <w:rStyle w:val="pl-smi"/>
+                <w:sz w:val="16"/>
+                <w:szCs w:val="16"/>
+              </w:rPr>
+              <w:t>Height</w:t>
+            </w:r>
+            <w:r>
+              <w:rPr>
+                <w:sz w:val="16"/>
+                <w:szCs w:val="16"/>
+              </w:rPr>
+              <w:t xml:space="preserve">; </w:t>
+            </w:r>
+            <w:r>
+              <w:rPr>
+                <w:rStyle w:val="pl-smi"/>
+                <w:sz w:val="16"/>
+                <w:szCs w:val="16"/>
+              </w:rPr>
+              <w:t>heightCount</w:t>
+            </w:r>
+            <w:r>
+              <w:rPr>
+                <w:rStyle w:val="pl-k"/>
+                <w:sz w:val="16"/>
+                <w:szCs w:val="16"/>
+              </w:rPr>
+              <w:t>++</w:t>
+            </w:r>
+            <w:r>
+              <w:rPr>
+                <w:sz w:val="16"/>
+                <w:szCs w:val="16"/>
+              </w:rPr>
+              <w:t>)</w:t>
+            </w:r>
+          </w:p>
+          <w:p>
+            <w:pPr>
+              <w:jc w:val="both"/>
+              <w:rPr>
+                <w:sz w:val="16"/>
+                <w:szCs w:val="16"/>
+              </w:rPr>
+            </w:pPr>
+            <w:r>
+              <w:rPr>
+                <w:sz w:val="16"/>
+                <w:szCs w:val="16"/>
+              </w:rPr>
+              <w:t xml:space="preserve">    {</w:t>
+            </w:r>
+          </w:p>
+          <w:p>
+            <w:pPr>
+              <w:jc w:val="both"/>
+              <w:rPr>
+                <w:sz w:val="16"/>
+                <w:szCs w:val="16"/>
+              </w:rPr>
+            </w:pPr>
+            <w:r>
+              <w:rPr>
+                <w:sz w:val="16"/>
+                <w:szCs w:val="16"/>
+              </w:rPr>
+              <w:t xml:space="preserve">     for (int widthCount = 0; widthCount &lt; img.Width; widthCount++)</w:t>
+            </w:r>
+          </w:p>
+          <w:p>
+            <w:pPr>
+              <w:jc w:val="both"/>
+              <w:rPr>
+                <w:sz w:val="16"/>
+                <w:szCs w:val="16"/>
+              </w:rPr>
+            </w:pPr>
+            <w:r>
+              <w:rPr>
+                <w:sz w:val="16"/>
+                <w:szCs w:val="16"/>
+              </w:rPr>
+              <w:t xml:space="preserve">         {</w:t>
+            </w:r>
+          </w:p>
+          <w:p>
+            <w:pPr>
+              <w:jc w:val="both"/>
+              <w:rPr>
+                <w:sz w:val="16"/>
+                <w:szCs w:val="16"/>
+              </w:rPr>
+            </w:pPr>
+            <w:r>
+              <w:rPr>
+                <w:sz w:val="16"/>
+                <w:szCs w:val="16"/>
+              </w:rPr>
+              <w:t xml:space="preserve">          switch (colorMode)</w:t>
+            </w:r>
+          </w:p>
+          <w:p>
+            <w:pPr>
+              <w:jc w:val="both"/>
+              <w:rPr>
+                <w:sz w:val="16"/>
+                <w:szCs w:val="16"/>
+              </w:rPr>
+            </w:pPr>
+            <w:r>
+              <w:rPr>
+                <w:sz w:val="16"/>
+                <w:szCs w:val="16"/>
+              </w:rPr>
+              <w:t xml:space="preserve">              {</w:t>
+            </w:r>
+            <w:r>
+              <w:t xml:space="preserve"> </w:t>
+            </w:r>
+            <w:r>
+              <w:rPr>
+                <w:sz w:val="16"/>
+                <w:szCs w:val="16"/>
+              </w:rPr>
+              <w:t>imageBinary.Add((luminance &gt; 255 / 2) ? 0 : 1);</w:t>
+            </w:r>
+          </w:p>
+          <w:p>
+            <w:pPr>
+              <w:jc w:val="both"/>
+              <w:rPr>
+                <w:sz w:val="16"/>
+                <w:szCs w:val="16"/>
+              </w:rPr>
+            </w:pPr>
+            <w:r>
+              <w:rPr>
+                <w:sz w:val="16"/>
+                <w:szCs w:val="16"/>
+              </w:rPr>
+              <w:t xml:space="preserve">                 imageBinary.AddRange(new List&lt;int&gt;() { (pixel.R &gt; 255 / 2) ? 1 : 0, (pixel.G &gt; 255 / 2) ? 1 : 0, (pixel.B &gt; 255 / 2) ? 1 : 0 });</w:t>
+            </w:r>
+          </w:p>
+          <w:p>
+            <w:pPr>
+              <w:jc w:val="both"/>
+              <w:rPr>
+                <w:sz w:val="16"/>
+                <w:szCs w:val="16"/>
+              </w:rPr>
+            </w:pPr>
+            <w:r>
+              <w:rPr>
+                <w:sz w:val="16"/>
+                <w:szCs w:val="16"/>
+              </w:rPr>
+              <w:t xml:space="preserve">                 imageBinary.AddRange(ColorChannelToBinList(pixel.R));</w:t>
+            </w:r>
+          </w:p>
+          <w:p>
+            <w:pPr>
+              <w:jc w:val="both"/>
+              <w:rPr>
+                <w:sz w:val="16"/>
+                <w:szCs w:val="16"/>
+              </w:rPr>
+            </w:pPr>
+            <w:r>
+              <w:rPr>
+                <w:sz w:val="16"/>
+                <w:szCs w:val="16"/>
+              </w:rPr>
+              <w:t xml:space="preserve">                 imageBinary.AddRange(ColorChannelToBinList(pixel.G));</w:t>
+            </w:r>
+          </w:p>
+          <w:p>
+            <w:pPr>
+              <w:jc w:val="both"/>
+              <w:rPr>
+                <w:sz w:val="16"/>
+                <w:szCs w:val="16"/>
+              </w:rPr>
+            </w:pPr>
+            <w:r>
+              <w:rPr>
+                <w:sz w:val="16"/>
+                <w:szCs w:val="16"/>
+              </w:rPr>
+              <w:t xml:space="preserve">                 imageBinary.AddRange(ColorChannelToBinList(pixel.B));                              </w:t>
+            </w:r>
+          </w:p>
+          <w:p>
+            <w:pPr>
+              <w:jc w:val="both"/>
+              <w:rPr>
+                <w:sz w:val="16"/>
+                <w:szCs w:val="16"/>
+              </w:rPr>
+            </w:pPr>
+            <w:r>
+              <w:rPr>
+                <w:sz w:val="16"/>
+                <w:szCs w:val="16"/>
+              </w:rPr>
+              <w:t xml:space="preserve">               }</w:t>
+            </w:r>
+          </w:p>
+          <w:p>
+            <w:pPr>
+              <w:jc w:val="both"/>
+              <w:rPr>
+                <w:sz w:val="16"/>
+                <w:szCs w:val="16"/>
+              </w:rPr>
+            </w:pPr>
+            <w:r>
+              <w:rPr>
+                <w:sz w:val="16"/>
+                <w:szCs w:val="16"/>
+              </w:rPr>
+              <w:t xml:space="preserve">         }</w:t>
+            </w:r>
+          </w:p>
+          <w:p>
+            <w:pPr>
+              <w:jc w:val="both"/>
+              <w:rPr>
+                <w:sz w:val="12"/>
+                <w:szCs w:val="12"/>
+              </w:rPr>
+            </w:pPr>
+            <w:r>
+              <w:rPr>
+                <w:sz w:val="16"/>
+                <w:szCs w:val="16"/>
+              </w:rPr>
+              <w:t xml:space="preserve">    }</w:t>
+            </w:r>
+          </w:p>
+          <w:p>
+            <w:pPr>
+              <w:keepNext/>
+              <w:jc w:val="both"/>
+            </w:pPr>
+            <w:r>
+              <w:rPr>
+                <w:sz w:val="16"/>
+                <w:szCs w:val="16"/>
+              </w:rPr>
+              <w:t>}</w:t>
+            </w:r>
+          </w:p>
+        </w:tc>
+      </w:tr>
+    </w:tbl>
+    <w:p>
+      <w:pPr>
+        <w:pStyle w:val="Caption"/>
+      </w:pPr>
+      <w:bookmarkStart w:id="1" w:name="_Ref97628961"/>
+      <w:r>
+        <w:t xml:space="preserve">Table </w:t>
+      </w:r>
+      <w:fldSimple w:instr=" SEQ Table \* ARABIC ">
+        <w:r>
+          <w:rPr>
+            <w:noProof/>
+          </w:rPr>
+          <w:t>3</w:t>
+        </w:r>
+      </w:fldSimple>
+      <w:bookmarkEnd w:id="1"/>
+      <w:r>
+        <w:t>: Frame to Bitarray</w:t>
+      </w:r>
+    </w:p>
+    <w:p>
+      <w:pPr>
+        <w:pStyle w:val="Heading2"/>
+      </w:pPr>
+      <w:r>
+        <w:t>Learning Stage</w:t>
+      </w:r>
+    </w:p>
+    <w:p>
+      <w:pPr>
+        <w:jc w:val="both"/>
+      </w:pPr>
+      <w:r>
+        <w:t xml:space="preserve">Now the binarized frames are sent to Spatial Pooler which operates on mini-columns to sensory inputs (for this case the movement of the object, it’s thickness, size, direction etc.) and learn spatial patterns by encoding the pattern into Sparse Distributed Representation (SDR) </w:t>
+      </w:r>
+    </w:p>
+    <w:p>
+      <w:pPr>
+        <w:jc w:val="both"/>
+      </w:pPr>
+      <w:r>
+        <w:pict w14:anchorId="4D6A2F7B">
+          <v:shape id="_x0000_i1026" type="#_x0000_t75" style="width:194.1pt;height:102.7pt">
+            <v:imagedata r:id="rId18" o:title="Circle_circle_0"/>
+          </v:shape>
+        </w:pict>
+      </w:r>
+    </w:p>
+    <w:p>
+      <w:pPr>
+        <w:jc w:val="both"/>
+      </w:pPr>
+    </w:p>
+    <w:tbl>
+      <w:tblPr>
+        <w:tblW w:w="0" w:type="auto"/>
+        <w:tblBorders>
+          <w:top w:val="single" w:sz="4" w:space="0" w:color="auto"/>
+          <w:left w:val="single" w:sz="4" w:space="0" w:color="auto"/>
+          <w:bottom w:val="single" w:sz="4" w:space="0" w:color="auto"/>
+          <w:right w:val="single" w:sz="4" w:space="0" w:color="auto"/>
+          <w:insideH w:val="single" w:sz="4" w:space="0" w:color="auto"/>
+          <w:insideV w:val="single" w:sz="4" w:space="0" w:color="auto"/>
+        </w:tblBorders>
+        <w:tblLook w:val="04A0" w:firstRow="1" w:lastRow="0" w:firstColumn="1" w:lastColumn="0" w:noHBand="0" w:noVBand="1"/>
+      </w:tblPr>
+      <w:tblGrid>
+        <w:gridCol w:w="508"/>
+        <w:gridCol w:w="508"/>
+        <w:gridCol w:w="508"/>
+        <w:gridCol w:w="508"/>
+        <w:gridCol w:w="508"/>
+        <w:gridCol w:w="508"/>
+        <w:gridCol w:w="508"/>
+        <w:gridCol w:w="508"/>
+        <w:gridCol w:w="509"/>
+        <w:gridCol w:w="509"/>
+      </w:tblGrid>
+      <w:tr>
+        <w:tc>
+          <w:tcPr>
+            <w:tcW w:w="508" w:type="dxa"/>
+            <w:shd w:val="clear" w:color="auto" w:fill="auto"/>
+          </w:tcPr>
+          <w:p>
+            <w:pPr>
+              <w:jc w:val="both"/>
+            </w:pPr>
+            <w:r>
+              <w:t>0</w:t>
+            </w:r>
+          </w:p>
+        </w:tc>
+        <w:tc>
+          <w:tcPr>
+            <w:tcW w:w="508" w:type="dxa"/>
+            <w:shd w:val="clear" w:color="auto" w:fill="auto"/>
+          </w:tcPr>
+          <w:p>
+            <w:pPr>
+              <w:jc w:val="both"/>
+            </w:pPr>
+            <w:r>
+              <w:t>…</w:t>
+            </w:r>
+          </w:p>
+        </w:tc>
+        <w:tc>
+          <w:tcPr>
+            <w:tcW w:w="508" w:type="dxa"/>
+            <w:shd w:val="clear" w:color="auto" w:fill="auto"/>
+          </w:tcPr>
+          <w:p>
+            <w:pPr>
+              <w:jc w:val="both"/>
+            </w:pPr>
+            <w:r>
+              <w:t>1</w:t>
+            </w:r>
+          </w:p>
+        </w:tc>
+        <w:tc>
+          <w:tcPr>
+            <w:tcW w:w="508" w:type="dxa"/>
+            <w:shd w:val="clear" w:color="auto" w:fill="auto"/>
+          </w:tcPr>
+          <w:p>
+            <w:pPr>
+              <w:jc w:val="both"/>
+            </w:pPr>
+            <w:r>
+              <w:t>1</w:t>
+            </w:r>
+          </w:p>
+        </w:tc>
+        <w:tc>
+          <w:tcPr>
+            <w:tcW w:w="508" w:type="dxa"/>
+            <w:shd w:val="clear" w:color="auto" w:fill="auto"/>
+          </w:tcPr>
+          <w:p>
+            <w:pPr>
+              <w:jc w:val="both"/>
+            </w:pPr>
+            <w:r>
+              <w:t>1</w:t>
+            </w:r>
+          </w:p>
+        </w:tc>
+        <w:tc>
+          <w:tcPr>
+            <w:tcW w:w="508" w:type="dxa"/>
+            <w:shd w:val="clear" w:color="auto" w:fill="auto"/>
+          </w:tcPr>
+          <w:p>
+            <w:pPr>
+              <w:jc w:val="both"/>
+            </w:pPr>
+            <w:r>
+              <w:t>0</w:t>
+            </w:r>
+          </w:p>
+        </w:tc>
+        <w:tc>
+          <w:tcPr>
+            <w:tcW w:w="508" w:type="dxa"/>
+            <w:shd w:val="clear" w:color="auto" w:fill="auto"/>
+          </w:tcPr>
+          <w:p>
+            <w:pPr>
+              <w:jc w:val="both"/>
+            </w:pPr>
+            <w:r>
+              <w:t>…</w:t>
+            </w:r>
+          </w:p>
+        </w:tc>
+        <w:tc>
+          <w:tcPr>
+            <w:tcW w:w="508" w:type="dxa"/>
+            <w:shd w:val="clear" w:color="auto" w:fill="auto"/>
+          </w:tcPr>
+          <w:p>
+            <w:pPr>
+              <w:jc w:val="both"/>
+            </w:pPr>
+            <w:r>
+              <w:t>1</w:t>
+            </w:r>
+          </w:p>
+        </w:tc>
+        <w:tc>
+          <w:tcPr>
+            <w:tcW w:w="509" w:type="dxa"/>
+            <w:shd w:val="clear" w:color="auto" w:fill="auto"/>
+          </w:tcPr>
+          <w:p>
+            <w:pPr>
+              <w:jc w:val="both"/>
+            </w:pPr>
+            <w:r>
+              <w:t>1</w:t>
+            </w:r>
+          </w:p>
+        </w:tc>
+        <w:tc>
+          <w:tcPr>
+            <w:tcW w:w="509" w:type="dxa"/>
+            <w:shd w:val="clear" w:color="auto" w:fill="auto"/>
+          </w:tcPr>
+          <w:p>
+            <w:pPr>
+              <w:jc w:val="both"/>
+            </w:pPr>
+            <w:r>
+              <w:t>1</w:t>
+            </w:r>
+          </w:p>
+        </w:tc>
+      </w:tr>
+      <w:tr>
+        <w:tc>
+          <w:tcPr>
+            <w:tcW w:w="508" w:type="dxa"/>
+            <w:shd w:val="clear" w:color="auto" w:fill="auto"/>
+          </w:tcPr>
+          <w:p>
+            <w:pPr>
+              <w:jc w:val="both"/>
+            </w:pPr>
+            <w:r>
+              <w:t>1</w:t>
+            </w:r>
+          </w:p>
+        </w:tc>
+        <w:tc>
+          <w:tcPr>
+            <w:tcW w:w="508" w:type="dxa"/>
+            <w:shd w:val="clear" w:color="auto" w:fill="auto"/>
+          </w:tcPr>
+          <w:p>
+            <w:pPr>
+              <w:jc w:val="both"/>
+            </w:pPr>
+            <w:r>
+              <w:t>1</w:t>
+            </w:r>
+          </w:p>
+        </w:tc>
+        <w:tc>
+          <w:tcPr>
+            <w:tcW w:w="508" w:type="dxa"/>
+            <w:shd w:val="clear" w:color="auto" w:fill="auto"/>
+          </w:tcPr>
+          <w:p>
+            <w:pPr>
+              <w:jc w:val="both"/>
+            </w:pPr>
+            <w:r>
+              <w:t>0</w:t>
+            </w:r>
+          </w:p>
+        </w:tc>
+        <w:tc>
+          <w:tcPr>
+            <w:tcW w:w="508" w:type="dxa"/>
+            <w:shd w:val="clear" w:color="auto" w:fill="auto"/>
+          </w:tcPr>
+          <w:p>
+            <w:pPr>
+              <w:jc w:val="both"/>
+            </w:pPr>
+            <w:r>
+              <w:t>…</w:t>
+            </w:r>
+          </w:p>
+        </w:tc>
+        <w:tc>
+          <w:tcPr>
+            <w:tcW w:w="508" w:type="dxa"/>
+            <w:shd w:val="clear" w:color="auto" w:fill="auto"/>
+          </w:tcPr>
+          <w:p>
+            <w:pPr>
+              <w:jc w:val="both"/>
+            </w:pPr>
+            <w:r>
+              <w:t>1</w:t>
+            </w:r>
+          </w:p>
+        </w:tc>
+        <w:tc>
+          <w:tcPr>
+            <w:tcW w:w="508" w:type="dxa"/>
+            <w:shd w:val="clear" w:color="auto" w:fill="auto"/>
+          </w:tcPr>
+          <w:p>
+            <w:pPr>
+              <w:jc w:val="both"/>
+            </w:pPr>
+            <w:r>
+              <w:t>1</w:t>
+            </w:r>
+          </w:p>
+        </w:tc>
+        <w:tc>
+          <w:tcPr>
+            <w:tcW w:w="508" w:type="dxa"/>
+            <w:shd w:val="clear" w:color="auto" w:fill="auto"/>
+          </w:tcPr>
+          <w:p>
+            <w:pPr>
+              <w:jc w:val="both"/>
+            </w:pPr>
+            <w:r>
+              <w:t>1</w:t>
+            </w:r>
+          </w:p>
+        </w:tc>
+        <w:tc>
+          <w:tcPr>
+            <w:tcW w:w="508" w:type="dxa"/>
+            <w:shd w:val="clear" w:color="auto" w:fill="auto"/>
+          </w:tcPr>
+          <w:p>
+            <w:pPr>
+              <w:jc w:val="both"/>
+            </w:pPr>
+            <w:r>
+              <w:t>1</w:t>
+            </w:r>
+          </w:p>
+        </w:tc>
+        <w:tc>
+          <w:tcPr>
+            <w:tcW w:w="509" w:type="dxa"/>
+            <w:shd w:val="clear" w:color="auto" w:fill="auto"/>
+          </w:tcPr>
+          <w:p>
+            <w:pPr>
+              <w:jc w:val="both"/>
+            </w:pPr>
+            <w:r>
+              <w:t>1</w:t>
+            </w:r>
+          </w:p>
+        </w:tc>
+        <w:tc>
+          <w:tcPr>
+            <w:tcW w:w="509" w:type="dxa"/>
+            <w:shd w:val="clear" w:color="auto" w:fill="auto"/>
+          </w:tcPr>
+          <w:p>
+            <w:pPr>
+              <w:jc w:val="both"/>
+            </w:pPr>
+            <w:r>
+              <w:t>1</w:t>
+            </w:r>
+          </w:p>
+        </w:tc>
+      </w:tr>
+      <w:tr>
+        <w:tc>
+          <w:tcPr>
+            <w:tcW w:w="508" w:type="dxa"/>
+            <w:shd w:val="clear" w:color="auto" w:fill="auto"/>
+          </w:tcPr>
+          <w:p>
+            <w:pPr>
+              <w:jc w:val="both"/>
+            </w:pPr>
+            <w:r>
+              <w:t>0</w:t>
+            </w:r>
+          </w:p>
+        </w:tc>
+        <w:tc>
+          <w:tcPr>
+            <w:tcW w:w="508" w:type="dxa"/>
+            <w:shd w:val="clear" w:color="auto" w:fill="auto"/>
+          </w:tcPr>
+          <w:p>
+            <w:pPr>
+              <w:jc w:val="both"/>
+            </w:pPr>
+            <w:r>
+              <w:t>…</w:t>
+            </w:r>
+          </w:p>
+        </w:tc>
+        <w:tc>
+          <w:tcPr>
+            <w:tcW w:w="508" w:type="dxa"/>
+            <w:shd w:val="clear" w:color="auto" w:fill="auto"/>
+          </w:tcPr>
+          <w:p>
+            <w:pPr>
+              <w:jc w:val="both"/>
+            </w:pPr>
+            <w:r>
+              <w:t>1</w:t>
+            </w:r>
+          </w:p>
+        </w:tc>
+        <w:tc>
+          <w:tcPr>
+            <w:tcW w:w="508" w:type="dxa"/>
+            <w:shd w:val="clear" w:color="auto" w:fill="auto"/>
+          </w:tcPr>
+          <w:p>
+            <w:pPr>
+              <w:jc w:val="both"/>
+            </w:pPr>
+            <w:r>
+              <w:t>1</w:t>
+            </w:r>
+          </w:p>
+        </w:tc>
+        <w:tc>
+          <w:tcPr>
+            <w:tcW w:w="508" w:type="dxa"/>
+            <w:shd w:val="clear" w:color="auto" w:fill="auto"/>
+          </w:tcPr>
+          <w:p>
+            <w:pPr>
+              <w:jc w:val="both"/>
+            </w:pPr>
+            <w:r>
+              <w:t>1</w:t>
+            </w:r>
+          </w:p>
+        </w:tc>
+        <w:tc>
+          <w:tcPr>
+            <w:tcW w:w="508" w:type="dxa"/>
+            <w:shd w:val="clear" w:color="auto" w:fill="auto"/>
+          </w:tcPr>
+          <w:p>
+            <w:pPr>
+              <w:jc w:val="both"/>
+            </w:pPr>
+            <w:r>
+              <w:t>1</w:t>
+            </w:r>
+          </w:p>
+        </w:tc>
+        <w:tc>
+          <w:tcPr>
+            <w:tcW w:w="508" w:type="dxa"/>
+            <w:shd w:val="clear" w:color="auto" w:fill="auto"/>
+          </w:tcPr>
+          <w:p>
+            <w:pPr>
+              <w:jc w:val="both"/>
+            </w:pPr>
+            <w:r>
+              <w:t>1</w:t>
+            </w:r>
+          </w:p>
+        </w:tc>
+        <w:tc>
+          <w:tcPr>
+            <w:tcW w:w="508" w:type="dxa"/>
+            <w:shd w:val="clear" w:color="auto" w:fill="auto"/>
+          </w:tcPr>
+          <w:p>
+            <w:pPr>
+              <w:jc w:val="both"/>
+            </w:pPr>
+            <w:r>
+              <w:t>1</w:t>
+            </w:r>
+          </w:p>
+        </w:tc>
+        <w:tc>
+          <w:tcPr>
+            <w:tcW w:w="509" w:type="dxa"/>
+            <w:shd w:val="clear" w:color="auto" w:fill="auto"/>
+          </w:tcPr>
+          <w:p>
+            <w:pPr>
+              <w:jc w:val="both"/>
+            </w:pPr>
+            <w:r>
+              <w:t>0</w:t>
+            </w:r>
+          </w:p>
+        </w:tc>
+        <w:tc>
+          <w:tcPr>
+            <w:tcW w:w="509" w:type="dxa"/>
+            <w:shd w:val="clear" w:color="auto" w:fill="auto"/>
+          </w:tcPr>
+          <w:p>
+            <w:pPr>
+              <w:jc w:val="both"/>
+            </w:pPr>
+            <w:r>
+              <w:t>…</w:t>
+            </w:r>
+          </w:p>
+        </w:tc>
+      </w:tr>
+      <w:tr>
+        <w:tc>
+          <w:tcPr>
+            <w:tcW w:w="508" w:type="dxa"/>
+            <w:shd w:val="clear" w:color="auto" w:fill="auto"/>
+          </w:tcPr>
+          <w:p>
+            <w:pPr>
+              <w:jc w:val="both"/>
+            </w:pPr>
+            <w:r>
+              <w:t>1</w:t>
+            </w:r>
+          </w:p>
+        </w:tc>
+        <w:tc>
+          <w:tcPr>
+            <w:tcW w:w="508" w:type="dxa"/>
+            <w:shd w:val="clear" w:color="auto" w:fill="auto"/>
+          </w:tcPr>
+          <w:p>
+            <w:pPr>
+              <w:jc w:val="both"/>
+            </w:pPr>
+            <w:r>
+              <w:t>1</w:t>
+            </w:r>
+          </w:p>
+        </w:tc>
+        <w:tc>
+          <w:tcPr>
+            <w:tcW w:w="508" w:type="dxa"/>
+            <w:shd w:val="clear" w:color="auto" w:fill="auto"/>
+          </w:tcPr>
+          <w:p>
+            <w:pPr>
+              <w:jc w:val="both"/>
+            </w:pPr>
+            <w:r>
+              <w:t>1</w:t>
+            </w:r>
+          </w:p>
+        </w:tc>
+        <w:tc>
+          <w:tcPr>
+            <w:tcW w:w="508" w:type="dxa"/>
+            <w:shd w:val="clear" w:color="auto" w:fill="auto"/>
+          </w:tcPr>
+          <w:p>
+            <w:pPr>
+              <w:jc w:val="both"/>
+            </w:pPr>
+            <w:r>
+              <w:t>1</w:t>
+            </w:r>
+          </w:p>
+        </w:tc>
+        <w:tc>
+          <w:tcPr>
+            <w:tcW w:w="508" w:type="dxa"/>
+            <w:shd w:val="clear" w:color="auto" w:fill="auto"/>
+          </w:tcPr>
+          <w:p>
+            <w:pPr>
+              <w:jc w:val="both"/>
+            </w:pPr>
+            <w:r>
+              <w:t>1</w:t>
+            </w:r>
+          </w:p>
+        </w:tc>
+        <w:tc>
+          <w:tcPr>
+            <w:tcW w:w="508" w:type="dxa"/>
+            <w:shd w:val="clear" w:color="auto" w:fill="auto"/>
+          </w:tcPr>
+          <w:p>
+            <w:pPr>
+              <w:jc w:val="both"/>
+            </w:pPr>
+            <w:r>
+              <w:t>0</w:t>
+            </w:r>
+          </w:p>
+        </w:tc>
+        <w:tc>
+          <w:tcPr>
+            <w:tcW w:w="508" w:type="dxa"/>
+            <w:shd w:val="clear" w:color="auto" w:fill="auto"/>
+          </w:tcPr>
+          <w:p>
+            <w:pPr>
+              <w:jc w:val="both"/>
+            </w:pPr>
+            <w:r>
+              <w:t>…</w:t>
+            </w:r>
+          </w:p>
+        </w:tc>
+        <w:tc>
+          <w:tcPr>
+            <w:tcW w:w="508" w:type="dxa"/>
+            <w:shd w:val="clear" w:color="auto" w:fill="auto"/>
+          </w:tcPr>
+          <w:p>
+            <w:pPr>
+              <w:jc w:val="both"/>
+            </w:pPr>
+            <w:r>
+              <w:t>1</w:t>
+            </w:r>
+          </w:p>
+        </w:tc>
+        <w:tc>
+          <w:tcPr>
+            <w:tcW w:w="509" w:type="dxa"/>
+            <w:shd w:val="clear" w:color="auto" w:fill="auto"/>
+          </w:tcPr>
+          <w:p>
+            <w:pPr>
+              <w:jc w:val="both"/>
+            </w:pPr>
+            <w:r>
+              <w:t>1</w:t>
+            </w:r>
+          </w:p>
+        </w:tc>
+        <w:tc>
+          <w:tcPr>
+            <w:tcW w:w="509" w:type="dxa"/>
+            <w:shd w:val="clear" w:color="auto" w:fill="auto"/>
+          </w:tcPr>
+          <w:p>
+            <w:pPr>
+              <w:jc w:val="both"/>
+            </w:pPr>
+            <w:r>
+              <w:t>1</w:t>
+            </w:r>
+          </w:p>
+        </w:tc>
+      </w:tr>
+      <w:tr>
+        <w:tc>
+          <w:tcPr>
+            <w:tcW w:w="508" w:type="dxa"/>
+            <w:shd w:val="clear" w:color="auto" w:fill="auto"/>
+          </w:tcPr>
+          <w:p>
+            <w:pPr>
+              <w:jc w:val="both"/>
+            </w:pPr>
+            <w:r>
+              <w:t>1</w:t>
+            </w:r>
+          </w:p>
+        </w:tc>
+        <w:tc>
+          <w:tcPr>
+            <w:tcW w:w="508" w:type="dxa"/>
+            <w:shd w:val="clear" w:color="auto" w:fill="auto"/>
+          </w:tcPr>
+          <w:p>
+            <w:pPr>
+              <w:jc w:val="both"/>
+            </w:pPr>
+            <w:r>
+              <w:t>0</w:t>
+            </w:r>
+          </w:p>
+        </w:tc>
+        <w:tc>
+          <w:tcPr>
+            <w:tcW w:w="508" w:type="dxa"/>
+            <w:shd w:val="clear" w:color="auto" w:fill="auto"/>
+          </w:tcPr>
+          <w:p>
+            <w:pPr>
+              <w:jc w:val="both"/>
+            </w:pPr>
+            <w:r>
+              <w:t>…</w:t>
+            </w:r>
+          </w:p>
+        </w:tc>
+        <w:tc>
+          <w:tcPr>
+            <w:tcW w:w="508" w:type="dxa"/>
+            <w:shd w:val="clear" w:color="auto" w:fill="auto"/>
+          </w:tcPr>
+          <w:p>
+            <w:pPr>
+              <w:jc w:val="both"/>
+            </w:pPr>
+          </w:p>
+        </w:tc>
+        <w:tc>
+          <w:tcPr>
+            <w:tcW w:w="508" w:type="dxa"/>
+            <w:shd w:val="clear" w:color="auto" w:fill="auto"/>
+          </w:tcPr>
+          <w:p>
+            <w:pPr>
+              <w:jc w:val="both"/>
+            </w:pPr>
+          </w:p>
+        </w:tc>
+        <w:tc>
+          <w:tcPr>
+            <w:tcW w:w="508" w:type="dxa"/>
+            <w:shd w:val="clear" w:color="auto" w:fill="auto"/>
+          </w:tcPr>
+          <w:p>
+            <w:pPr>
+              <w:jc w:val="both"/>
+            </w:pPr>
+          </w:p>
+        </w:tc>
+        <w:tc>
+          <w:tcPr>
+            <w:tcW w:w="508" w:type="dxa"/>
+            <w:shd w:val="clear" w:color="auto" w:fill="auto"/>
+          </w:tcPr>
+          <w:p>
+            <w:pPr>
+              <w:jc w:val="both"/>
+            </w:pPr>
+          </w:p>
+        </w:tc>
+        <w:tc>
+          <w:tcPr>
+            <w:tcW w:w="508" w:type="dxa"/>
+            <w:shd w:val="clear" w:color="auto" w:fill="auto"/>
+          </w:tcPr>
+          <w:p>
+            <w:pPr>
+              <w:jc w:val="both"/>
+            </w:pPr>
+          </w:p>
+        </w:tc>
+        <w:tc>
+          <w:tcPr>
+            <w:tcW w:w="509" w:type="dxa"/>
+            <w:shd w:val="clear" w:color="auto" w:fill="auto"/>
+          </w:tcPr>
+          <w:p>
+            <w:pPr>
+              <w:jc w:val="both"/>
+            </w:pPr>
+          </w:p>
+        </w:tc>
+        <w:tc>
+          <w:tcPr>
+            <w:tcW w:w="509" w:type="dxa"/>
+            <w:shd w:val="clear" w:color="auto" w:fill="auto"/>
+          </w:tcPr>
+          <w:p>
+            <w:pPr>
+              <w:jc w:val="both"/>
+            </w:pPr>
+          </w:p>
+        </w:tc>
+      </w:tr>
+    </w:tbl>
+    <w:p>
+      <w:pPr>
+        <w:jc w:val="both"/>
+      </w:pPr>
+    </w:p>
+    <w:p>
+      <w:pPr>
+        <w:jc w:val="both"/>
+      </w:pPr>
+    </w:p>
+    <w:p>
+      <w:pPr>
+        <w:jc w:val="both"/>
+      </w:pPr>
+      <w:r>
+        <w:rPr>
+          <w:noProof/>
+        </w:rPr>
+        <w:pict w14:anchorId="6938CB54">
+          <v:shape id="Picture 6" o:spid="_x0000_i1027" type="#_x0000_t75" alt="Understanding Hierarchical Temporal Memory | by Richa Singh | Medium" style="width:241.05pt;height:100.15pt;visibility:visible;mso-wrap-style:square">
+            <v:imagedata r:id="rId19" o:title="Understanding Hierarchical Temporal Memory | by Richa Singh | Medium"/>
+          </v:shape>
+        </w:pict>
+      </w:r>
+    </w:p>
+    <w:p>
+      <w:pPr>
+        <w:jc w:val="both"/>
+      </w:pPr>
+    </w:p>
+    <w:p>
+      <w:pPr>
+        <w:jc w:val="both"/>
+      </w:pPr>
+      <w:r>
+        <w:t xml:space="preserve">The created SDR which is the encoded spatial pattern of that object is used as the input to the Temporal Memory which learns about the patter when the spatial pooler is instable mode and removes the pattern when it is in unstable mode. SP oscillates between stable and unstable mode and the TM also learns and forgets about the pattern. But too much oscillation can cause permanent disruption to the program hence causing higher computational resources. To reduce this scenario we used homeostatic plasticity controller which influences excitation and inhibition balance of neurons. The functional stability of neural columns is </w:t>
+      </w:r>
+      <w:r>
+        <w:lastRenderedPageBreak/>
+        <w:t xml:space="preserve">achieved by SP and TM setting cells in active or predictive state. SP provides Global and Local inhibition which controls the number of cells must be activated in the currently processing area. To keep the stability of the Spatial Pooler and learning of TM a set of common parameters were selected while instantiating HTM () and kept in the </w:t>
+      </w:r>
+      <w:hyperlink r:id="rId20" w:history="1">
+        <w:r>
+          <w:rPr>
+            <w:rStyle w:val="Hyperlink"/>
+          </w:rPr>
+          <w:t>htmConfig.json</w:t>
+        </w:r>
+      </w:hyperlink>
+      <w:r>
+        <w:t xml:space="preserve"> file. Some of the configurations are manipulated while running the program in </w:t>
+      </w:r>
+      <w:r>
+        <w:t>ModifyHtmFromCode</w:t>
+      </w:r>
+      <w:r>
+        <w:t xml:space="preserve"> method in the Main </w:t>
+      </w:r>
+      <w:hyperlink r:id="rId21" w:history="1">
+        <w:r>
+          <w:rPr>
+            <w:rStyle w:val="Hyperlink"/>
+          </w:rPr>
+          <w:t>Program</w:t>
+        </w:r>
+      </w:hyperlink>
+      <w:r>
+        <w:t xml:space="preserve"> class.</w:t>
+      </w:r>
+    </w:p>
+    <w:tbl>
+      <w:tblPr>
+        <w:tblW w:w="0" w:type="auto"/>
+        <w:tblBorders>
+          <w:top w:val="single" w:sz="4" w:space="0" w:color="auto"/>
+          <w:left w:val="single" w:sz="4" w:space="0" w:color="auto"/>
+          <w:bottom w:val="single" w:sz="4" w:space="0" w:color="auto"/>
+          <w:right w:val="single" w:sz="4" w:space="0" w:color="auto"/>
+        </w:tblBorders>
+        <w:tblLook w:val="04A0" w:firstRow="1" w:lastRow="0" w:firstColumn="1" w:lastColumn="0" w:noHBand="0" w:noVBand="1"/>
+      </w:tblPr>
+      <w:tblGrid>
+        <w:gridCol w:w="3090"/>
+        <w:gridCol w:w="1992"/>
+      </w:tblGrid>
+      <w:tr>
+        <w:tc>
+          <w:tcPr>
+            <w:tcW w:w="3955" w:type="dxa"/>
+            <w:tcBorders>
+              <w:top w:val="single" w:sz="4" w:space="0" w:color="auto"/>
+              <w:bottom w:val="single" w:sz="4" w:space="0" w:color="auto"/>
+            </w:tcBorders>
+            <w:shd w:val="clear" w:color="auto" w:fill="auto"/>
+          </w:tcPr>
+          <w:p>
+            <w:pPr>
+              <w:jc w:val="both"/>
+            </w:pPr>
+            <w:r>
+              <w:t>Parameters</w:t>
+            </w:r>
+          </w:p>
+        </w:tc>
+        <w:tc>
+          <w:tcPr>
+            <w:tcW w:w="901" w:type="dxa"/>
+            <w:tcBorders>
+              <w:top w:val="single" w:sz="4" w:space="0" w:color="auto"/>
+              <w:bottom w:val="single" w:sz="4" w:space="0" w:color="auto"/>
+            </w:tcBorders>
+            <w:shd w:val="clear" w:color="auto" w:fill="auto"/>
+          </w:tcPr>
+          <w:p>
+            <w:pPr>
+              <w:jc w:val="both"/>
+            </w:pPr>
+            <w:r>
+              <w:t>Value</w:t>
+            </w:r>
+          </w:p>
+        </w:tc>
+      </w:tr>
+      <w:tr>
+        <w:tc>
+          <w:tcPr>
+            <w:tcW w:w="3955" w:type="dxa"/>
+            <w:tcBorders>
+              <w:top w:val="single" w:sz="4" w:space="0" w:color="auto"/>
+              <w:bottom w:val="single" w:sz="4" w:space="0" w:color="auto"/>
+            </w:tcBorders>
+            <w:shd w:val="clear" w:color="auto" w:fill="auto"/>
+          </w:tcPr>
+          <w:p>
+            <w:pPr>
+              <w:jc w:val="both"/>
+            </w:pPr>
+            <w:r>
+              <w:t>CellsPerColumn</w:t>
+            </w:r>
+          </w:p>
+        </w:tc>
+        <w:tc>
+          <w:tcPr>
+            <w:tcW w:w="901" w:type="dxa"/>
+            <w:tcBorders>
+              <w:top w:val="single" w:sz="4" w:space="0" w:color="auto"/>
+              <w:bottom w:val="single" w:sz="4" w:space="0" w:color="auto"/>
+            </w:tcBorders>
+            <w:shd w:val="clear" w:color="auto" w:fill="auto"/>
+          </w:tcPr>
+          <w:p>
+            <w:pPr>
+              <w:jc w:val="both"/>
+            </w:pPr>
+            <w:r>
+              <w:t>30</w:t>
+            </w:r>
+          </w:p>
+        </w:tc>
+      </w:tr>
+      <w:tr>
+        <w:tc>
+          <w:tcPr>
+            <w:tcW w:w="3955" w:type="dxa"/>
+            <w:tcBorders>
+              <w:top w:val="single" w:sz="4" w:space="0" w:color="auto"/>
+              <w:bottom w:val="single" w:sz="4" w:space="0" w:color="auto"/>
+            </w:tcBorders>
+            <w:shd w:val="clear" w:color="auto" w:fill="auto"/>
+          </w:tcPr>
+          <w:p>
+            <w:pPr>
+              <w:jc w:val="both"/>
+            </w:pPr>
+            <w:r>
+              <w:t>GlobalInhibition</w:t>
+            </w:r>
+          </w:p>
+        </w:tc>
+        <w:tc>
+          <w:tcPr>
+            <w:tcW w:w="901" w:type="dxa"/>
+            <w:tcBorders>
+              <w:top w:val="single" w:sz="4" w:space="0" w:color="auto"/>
+              <w:bottom w:val="single" w:sz="4" w:space="0" w:color="auto"/>
+            </w:tcBorders>
+            <w:shd w:val="clear" w:color="auto" w:fill="auto"/>
+          </w:tcPr>
+          <w:p>
+            <w:pPr>
+              <w:jc w:val="both"/>
+            </w:pPr>
+            <w:r>
+              <w:t>true</w:t>
+            </w:r>
+          </w:p>
+        </w:tc>
+      </w:tr>
+      <w:tr>
+        <w:tc>
+          <w:tcPr>
+            <w:tcW w:w="3955" w:type="dxa"/>
+            <w:tcBorders>
+              <w:top w:val="single" w:sz="4" w:space="0" w:color="auto"/>
+              <w:bottom w:val="single" w:sz="4" w:space="0" w:color="auto"/>
+            </w:tcBorders>
+            <w:shd w:val="clear" w:color="auto" w:fill="auto"/>
+          </w:tcPr>
+          <w:p>
+            <w:pPr>
+              <w:jc w:val="both"/>
+            </w:pPr>
+            <w:r>
+              <w:t>NumActiveColumnsPerInhArea</w:t>
+            </w:r>
+          </w:p>
+        </w:tc>
+        <w:tc>
+          <w:tcPr>
+            <w:tcW w:w="901" w:type="dxa"/>
+            <w:tcBorders>
+              <w:top w:val="single" w:sz="4" w:space="0" w:color="auto"/>
+              <w:bottom w:val="single" w:sz="4" w:space="0" w:color="auto"/>
+            </w:tcBorders>
+            <w:shd w:val="clear" w:color="auto" w:fill="auto"/>
+          </w:tcPr>
+          <w:p>
+            <w:pPr>
+              <w:jc w:val="both"/>
+              <w:rPr>
+                <w:sz w:val="18"/>
+                <w:szCs w:val="18"/>
+              </w:rPr>
+            </w:pPr>
+            <w:r>
+              <w:rPr>
+                <w:sz w:val="18"/>
+                <w:szCs w:val="18"/>
+              </w:rPr>
+              <w:t>0.02*ColumnDimension</w:t>
+            </w:r>
+          </w:p>
+        </w:tc>
+      </w:tr>
+      <w:tr>
+        <w:tc>
+          <w:tcPr>
+            <w:tcW w:w="3955" w:type="dxa"/>
+            <w:tcBorders>
+              <w:top w:val="single" w:sz="4" w:space="0" w:color="auto"/>
+              <w:bottom w:val="single" w:sz="4" w:space="0" w:color="auto"/>
+            </w:tcBorders>
+            <w:shd w:val="clear" w:color="auto" w:fill="auto"/>
+          </w:tcPr>
+          <w:p>
+            <w:pPr>
+              <w:jc w:val="both"/>
+            </w:pPr>
+            <w:r>
+              <w:t>PotentialRadius</w:t>
+            </w:r>
+          </w:p>
+        </w:tc>
+        <w:tc>
+          <w:tcPr>
+            <w:tcW w:w="901" w:type="dxa"/>
+            <w:tcBorders>
+              <w:top w:val="single" w:sz="4" w:space="0" w:color="auto"/>
+              <w:bottom w:val="single" w:sz="4" w:space="0" w:color="auto"/>
+            </w:tcBorders>
+            <w:shd w:val="clear" w:color="auto" w:fill="auto"/>
+          </w:tcPr>
+          <w:p>
+            <w:pPr>
+              <w:jc w:val="both"/>
+              <w:rPr>
+                <w:sz w:val="18"/>
+                <w:szCs w:val="18"/>
+              </w:rPr>
+            </w:pPr>
+            <w:r>
+              <w:rPr>
+                <w:sz w:val="18"/>
+                <w:szCs w:val="18"/>
+              </w:rPr>
+              <w:t>0.15* InputDimension</w:t>
+            </w:r>
+          </w:p>
+        </w:tc>
+      </w:tr>
+      <w:tr>
+        <w:tc>
+          <w:tcPr>
+            <w:tcW w:w="3955" w:type="dxa"/>
+            <w:tcBorders>
+              <w:top w:val="single" w:sz="4" w:space="0" w:color="auto"/>
+              <w:bottom w:val="single" w:sz="4" w:space="0" w:color="auto"/>
+            </w:tcBorders>
+            <w:shd w:val="clear" w:color="auto" w:fill="auto"/>
+          </w:tcPr>
+          <w:p>
+            <w:pPr>
+              <w:jc w:val="both"/>
+            </w:pPr>
+            <w:r>
+              <w:t xml:space="preserve">MaxBoost </w:t>
+            </w:r>
+          </w:p>
+        </w:tc>
+        <w:tc>
+          <w:tcPr>
+            <w:tcW w:w="901" w:type="dxa"/>
+            <w:tcBorders>
+              <w:top w:val="single" w:sz="4" w:space="0" w:color="auto"/>
+              <w:bottom w:val="single" w:sz="4" w:space="0" w:color="auto"/>
+            </w:tcBorders>
+            <w:shd w:val="clear" w:color="auto" w:fill="auto"/>
+          </w:tcPr>
+          <w:p>
+            <w:pPr>
+              <w:jc w:val="both"/>
+            </w:pPr>
+            <w:r>
+              <w:t>30.0</w:t>
+            </w:r>
+          </w:p>
+        </w:tc>
+      </w:tr>
+      <w:tr>
+        <w:tc>
+          <w:tcPr>
+            <w:tcW w:w="3955" w:type="dxa"/>
+            <w:tcBorders>
+              <w:top w:val="single" w:sz="4" w:space="0" w:color="auto"/>
+              <w:bottom w:val="single" w:sz="4" w:space="0" w:color="auto"/>
+            </w:tcBorders>
+            <w:shd w:val="clear" w:color="auto" w:fill="auto"/>
+          </w:tcPr>
+          <w:p>
+            <w:pPr>
+              <w:jc w:val="both"/>
+            </w:pPr>
+            <w:r>
+              <w:t>MaxSynapsesPerSegment</w:t>
+            </w:r>
+          </w:p>
+        </w:tc>
+        <w:tc>
+          <w:tcPr>
+            <w:tcW w:w="901" w:type="dxa"/>
+            <w:tcBorders>
+              <w:top w:val="single" w:sz="4" w:space="0" w:color="auto"/>
+              <w:bottom w:val="single" w:sz="4" w:space="0" w:color="auto"/>
+            </w:tcBorders>
+            <w:shd w:val="clear" w:color="auto" w:fill="auto"/>
+          </w:tcPr>
+          <w:p>
+            <w:pPr>
+              <w:jc w:val="both"/>
+            </w:pPr>
+            <w:r>
+              <w:rPr>
+                <w:sz w:val="18"/>
+                <w:szCs w:val="18"/>
+              </w:rPr>
+              <w:t>0.02*ColumnDimension</w:t>
+            </w:r>
+          </w:p>
+        </w:tc>
+      </w:tr>
+      <w:tr>
+        <w:tc>
+          <w:tcPr>
+            <w:tcW w:w="3955" w:type="dxa"/>
+            <w:tcBorders>
+              <w:top w:val="single" w:sz="4" w:space="0" w:color="auto"/>
+              <w:bottom w:val="single" w:sz="4" w:space="0" w:color="auto"/>
+            </w:tcBorders>
+            <w:shd w:val="clear" w:color="auto" w:fill="auto"/>
+          </w:tcPr>
+          <w:p>
+            <w:pPr>
+              <w:jc w:val="both"/>
+            </w:pPr>
+            <w:r>
+              <w:t>Random</w:t>
+            </w:r>
+          </w:p>
+        </w:tc>
+        <w:tc>
+          <w:tcPr>
+            <w:tcW w:w="901" w:type="dxa"/>
+            <w:tcBorders>
+              <w:top w:val="single" w:sz="4" w:space="0" w:color="auto"/>
+              <w:bottom w:val="single" w:sz="4" w:space="0" w:color="auto"/>
+            </w:tcBorders>
+            <w:shd w:val="clear" w:color="auto" w:fill="auto"/>
+          </w:tcPr>
+          <w:p>
+            <w:pPr>
+              <w:jc w:val="both"/>
+            </w:pPr>
+            <w:r>
+              <w:t>42</w:t>
+            </w:r>
+          </w:p>
+        </w:tc>
+      </w:tr>
+      <w:tr>
+        <w:tc>
+          <w:tcPr>
+            <w:tcW w:w="3955" w:type="dxa"/>
+            <w:tcBorders>
+              <w:top w:val="single" w:sz="4" w:space="0" w:color="auto"/>
+              <w:bottom w:val="single" w:sz="4" w:space="0" w:color="auto"/>
+            </w:tcBorders>
+            <w:shd w:val="clear" w:color="auto" w:fill="auto"/>
+          </w:tcPr>
+          <w:p>
+            <w:pPr>
+              <w:jc w:val="both"/>
+            </w:pPr>
+            <w:r>
+              <w:t>MinPctOverlapDutyCycles</w:t>
+            </w:r>
+          </w:p>
+        </w:tc>
+        <w:tc>
+          <w:tcPr>
+            <w:tcW w:w="901" w:type="dxa"/>
+            <w:tcBorders>
+              <w:top w:val="single" w:sz="4" w:space="0" w:color="auto"/>
+              <w:bottom w:val="single" w:sz="4" w:space="0" w:color="auto"/>
+            </w:tcBorders>
+            <w:shd w:val="clear" w:color="auto" w:fill="auto"/>
+          </w:tcPr>
+          <w:p>
+            <w:pPr>
+              <w:jc w:val="both"/>
+            </w:pPr>
+            <w:r>
+              <w:t>0.75</w:t>
+            </w:r>
+          </w:p>
+        </w:tc>
+      </w:tr>
+      <w:tr>
+        <w:tc>
+          <w:tcPr>
+            <w:tcW w:w="3955" w:type="dxa"/>
+            <w:tcBorders>
+              <w:top w:val="single" w:sz="4" w:space="0" w:color="auto"/>
+              <w:bottom w:val="single" w:sz="4" w:space="0" w:color="auto"/>
+            </w:tcBorders>
+            <w:shd w:val="clear" w:color="auto" w:fill="auto"/>
+          </w:tcPr>
+          <w:p>
+            <w:pPr>
+              <w:jc w:val="both"/>
+            </w:pPr>
+            <w:r>
+              <w:t>DutyCyclePeriod</w:t>
+            </w:r>
+          </w:p>
+        </w:tc>
+        <w:tc>
+          <w:tcPr>
+            <w:tcW w:w="901" w:type="dxa"/>
+            <w:tcBorders>
+              <w:top w:val="single" w:sz="4" w:space="0" w:color="auto"/>
+              <w:bottom w:val="single" w:sz="4" w:space="0" w:color="auto"/>
+            </w:tcBorders>
+            <w:shd w:val="clear" w:color="auto" w:fill="auto"/>
+          </w:tcPr>
+          <w:p>
+            <w:pPr>
+              <w:jc w:val="both"/>
+            </w:pPr>
+            <w:r>
+              <w:t>100</w:t>
+            </w:r>
+          </w:p>
+        </w:tc>
+      </w:tr>
+      <w:tr>
+        <w:tc>
+          <w:tcPr>
+            <w:tcW w:w="3955" w:type="dxa"/>
+            <w:tcBorders>
+              <w:top w:val="single" w:sz="4" w:space="0" w:color="auto"/>
+              <w:bottom w:val="single" w:sz="4" w:space="0" w:color="auto"/>
+            </w:tcBorders>
+            <w:shd w:val="clear" w:color="auto" w:fill="auto"/>
+          </w:tcPr>
+          <w:p>
+            <w:pPr>
+              <w:jc w:val="both"/>
+            </w:pPr>
+            <w:r>
+              <w:t>StimulusThreshold</w:t>
+            </w:r>
+          </w:p>
+        </w:tc>
+        <w:tc>
+          <w:tcPr>
+            <w:tcW w:w="901" w:type="dxa"/>
+            <w:tcBorders>
+              <w:top w:val="single" w:sz="4" w:space="0" w:color="auto"/>
+              <w:bottom w:val="single" w:sz="4" w:space="0" w:color="auto"/>
+            </w:tcBorders>
+            <w:shd w:val="clear" w:color="auto" w:fill="auto"/>
+          </w:tcPr>
+          <w:p>
+            <w:pPr>
+              <w:jc w:val="both"/>
+              <w:rPr>
+                <w:sz w:val="18"/>
+                <w:szCs w:val="18"/>
+              </w:rPr>
+            </w:pPr>
+            <w:r>
+              <w:rPr>
+                <w:sz w:val="18"/>
+                <w:szCs w:val="18"/>
+              </w:rPr>
+              <w:t>0.05*ColumnDimension</w:t>
+            </w:r>
+          </w:p>
+        </w:tc>
+      </w:tr>
+      <w:tr>
+        <w:tc>
+          <w:tcPr>
+            <w:tcW w:w="3955" w:type="dxa"/>
+            <w:tcBorders>
+              <w:top w:val="single" w:sz="4" w:space="0" w:color="auto"/>
+              <w:bottom w:val="single" w:sz="4" w:space="0" w:color="auto"/>
+            </w:tcBorders>
+            <w:shd w:val="clear" w:color="auto" w:fill="auto"/>
+          </w:tcPr>
+          <w:p>
+            <w:pPr>
+              <w:jc w:val="both"/>
+            </w:pPr>
+            <w:r>
+              <w:t>UpdatePeriod</w:t>
+            </w:r>
+          </w:p>
+        </w:tc>
+        <w:tc>
+          <w:tcPr>
+            <w:tcW w:w="901" w:type="dxa"/>
+            <w:tcBorders>
+              <w:top w:val="single" w:sz="4" w:space="0" w:color="auto"/>
+              <w:bottom w:val="single" w:sz="4" w:space="0" w:color="auto"/>
+            </w:tcBorders>
+            <w:shd w:val="clear" w:color="auto" w:fill="auto"/>
+          </w:tcPr>
+          <w:p>
+            <w:pPr>
+              <w:jc w:val="both"/>
+              <w:rPr>
+                <w:sz w:val="18"/>
+                <w:szCs w:val="18"/>
+              </w:rPr>
+            </w:pPr>
+            <w:r>
+              <w:rPr>
+                <w:sz w:val="18"/>
+                <w:szCs w:val="18"/>
+              </w:rPr>
+              <w:t>50</w:t>
+            </w:r>
+          </w:p>
+        </w:tc>
+      </w:tr>
+      <w:tr>
+        <w:tc>
+          <w:tcPr>
+            <w:tcW w:w="3955" w:type="dxa"/>
+            <w:tcBorders>
+              <w:top w:val="single" w:sz="4" w:space="0" w:color="auto"/>
+              <w:bottom w:val="single" w:sz="4" w:space="0" w:color="auto"/>
+            </w:tcBorders>
+            <w:shd w:val="clear" w:color="auto" w:fill="auto"/>
+          </w:tcPr>
+          <w:p>
+            <w:pPr>
+              <w:jc w:val="both"/>
+            </w:pPr>
+            <w:r>
+              <w:t>PermanenceIncrement</w:t>
+            </w:r>
+          </w:p>
+        </w:tc>
+        <w:tc>
+          <w:tcPr>
+            <w:tcW w:w="901" w:type="dxa"/>
+            <w:tcBorders>
+              <w:top w:val="single" w:sz="4" w:space="0" w:color="auto"/>
+              <w:bottom w:val="single" w:sz="4" w:space="0" w:color="auto"/>
+            </w:tcBorders>
+            <w:shd w:val="clear" w:color="auto" w:fill="auto"/>
+          </w:tcPr>
+          <w:p>
+            <w:pPr>
+              <w:jc w:val="both"/>
+              <w:rPr>
+                <w:sz w:val="18"/>
+                <w:szCs w:val="18"/>
+              </w:rPr>
+            </w:pPr>
+            <w:r>
+              <w:rPr>
+                <w:sz w:val="18"/>
+                <w:szCs w:val="18"/>
+              </w:rPr>
+              <w:t>0.1</w:t>
+            </w:r>
+          </w:p>
+        </w:tc>
+      </w:tr>
+      <w:tr>
+        <w:tc>
+          <w:tcPr>
+            <w:tcW w:w="3955" w:type="dxa"/>
+            <w:tcBorders>
+              <w:top w:val="single" w:sz="4" w:space="0" w:color="auto"/>
+            </w:tcBorders>
+            <w:shd w:val="clear" w:color="auto" w:fill="auto"/>
+          </w:tcPr>
+          <w:p>
+            <w:pPr>
+              <w:jc w:val="both"/>
+            </w:pPr>
+            <w:r>
+              <w:t>PermanenceDecrement</w:t>
+            </w:r>
+          </w:p>
+        </w:tc>
+        <w:tc>
+          <w:tcPr>
+            <w:tcW w:w="901" w:type="dxa"/>
+            <w:tcBorders>
+              <w:top w:val="single" w:sz="4" w:space="0" w:color="auto"/>
+            </w:tcBorders>
+            <w:shd w:val="clear" w:color="auto" w:fill="auto"/>
+          </w:tcPr>
+          <w:p>
+            <w:pPr>
+              <w:jc w:val="both"/>
+              <w:rPr>
+                <w:sz w:val="18"/>
+                <w:szCs w:val="18"/>
+              </w:rPr>
+            </w:pPr>
+            <w:r>
+              <w:rPr>
+                <w:sz w:val="18"/>
+                <w:szCs w:val="18"/>
+              </w:rPr>
+              <w:t>0.01</w:t>
+            </w:r>
+          </w:p>
+        </w:tc>
+      </w:tr>
+    </w:tbl>
+    <w:p>
+      <w:pPr>
+        <w:jc w:val="both"/>
+      </w:pPr>
+    </w:p>
+    <w:p>
+      <w:pPr>
+        <w:jc w:val="both"/>
+      </w:pPr>
+      <w:r>
+        <w:t>Now the boosting in spatial pooler makes sure that all columns are uniformly used across all seen patterns. As the mechanism remains active throughout the process the boosting of columns which already build learned SDRs is possible. Deactivation of boosting in homeostatic plasticity in the cortical layer can also be applied to SP. But the actual understanding to this is yet to be revealed. Till now in HTM this technique consists of boosting and inhibition algorithms which works on the minimum column level and not on the cell level in the minimum column. Because SP operates on the population of neural cells in minimum column rather than the individual cells(). Therefore, the Spatial Pooler with the</w:t>
+      </w:r>
+    </w:p>
+    <w:p>
+      <w:pPr>
+        <w:jc w:val="both"/>
+      </w:pPr>
+      <w:r>
+        <w:t>New-born Stage is used with the aim to send input pattern of SDR in each iteration to the homeostatic plasticity controller telling the program that SP has reached instable stage and program will disable the boosting. As the SP has entered to a stable state it will leave the new-born cycle and continue operating as usual without boosting which will help in reducing computational time.</w:t>
+      </w:r>
+    </w:p>
+    <w:p>
+      <w:pPr>
+        <w:jc w:val="both"/>
+      </w:pPr>
+    </w:p>
+    <w:p>
+      <w:pPr>
+        <w:jc w:val="both"/>
+      </w:pPr>
+    </w:p>
+    <w:p>
+      <w:pPr>
+        <w:jc w:val="both"/>
+      </w:pPr>
+      <w:r>
+        <w:t xml:space="preserve">For differentiating multi sequence learning and sequence learning we instantiated HtmClassifier with two different approaches. In the sequence learning method defined in </w:t>
+      </w:r>
+      <w:hyperlink r:id="rId22" w:history="1">
+        <w:r>
+          <w:rPr>
+            <w:rStyle w:val="Hyperlink"/>
+          </w:rPr>
+          <w:t>VideoLearning</w:t>
+        </w:r>
+      </w:hyperlink>
+      <w:r>
+        <w:t xml:space="preserve"> class as </w:t>
+      </w:r>
+      <w:r>
+        <w:t>TrainWithFrameKey</w:t>
+      </w:r>
+      <w:r>
+        <w:t>, we put the frame key as HtmClassifier key while calling for the learn method. On the other hand for sequential learning we used series of frame as the HtmClassifier key while calling for the learn method (). By the definition sequence learning should take more computational time while learning as it learns by each frame. But the multi sequence learning should take less time as it takes a bunch of frames while learning.</w:t>
+      </w:r>
+    </w:p>
+    <w:tbl>
+      <w:tblPr>
+        <w:tblW w:w="0" w:type="auto"/>
+        <w:tblBorders>
+          <w:top w:val="single" w:sz="4" w:space="0" w:color="auto"/>
+          <w:left w:val="single" w:sz="4" w:space="0" w:color="auto"/>
+          <w:bottom w:val="single" w:sz="4" w:space="0" w:color="auto"/>
+          <w:right w:val="single" w:sz="4" w:space="0" w:color="auto"/>
+          <w:insideH w:val="single" w:sz="4" w:space="0" w:color="auto"/>
+          <w:insideV w:val="single" w:sz="4" w:space="0" w:color="auto"/>
+        </w:tblBorders>
+        <w:tblLook w:val="04A0" w:firstRow="1" w:lastRow="0" w:firstColumn="1" w:lastColumn="0" w:noHBand="0" w:noVBand="1"/>
+      </w:tblPr>
+      <w:tblGrid>
+        <w:gridCol w:w="4856"/>
+      </w:tblGrid>
+      <w:tr>
+        <w:tc>
+          <w:tcPr>
+            <w:tcW w:w="4856" w:type="dxa"/>
+            <w:shd w:val="clear" w:color="auto" w:fill="auto"/>
+          </w:tcPr>
+          <w:p>
+            <w:pPr>
+              <w:jc w:val="both"/>
+              <w:rPr>
+                <w:sz w:val="16"/>
+                <w:szCs w:val="16"/>
+              </w:rPr>
+            </w:pPr>
+            <w:r>
+              <w:rPr>
+                <w:sz w:val="16"/>
+                <w:szCs w:val="16"/>
+              </w:rPr>
+              <w:t>public static void TrainWithFrameKey(VideoConfig videoConfig = null, HtmConfig htmCfg = null)</w:t>
+            </w:r>
+          </w:p>
+          <w:p>
+            <w:pPr>
+              <w:jc w:val="both"/>
+              <w:rPr>
+                <w:sz w:val="16"/>
+                <w:szCs w:val="16"/>
+              </w:rPr>
+            </w:pPr>
+            <w:r>
+              <w:rPr>
+                <w:sz w:val="16"/>
+                <w:szCs w:val="16"/>
+              </w:rPr>
+              <w:t>{</w:t>
+            </w:r>
+          </w:p>
+          <w:p>
+            <w:pPr>
+              <w:jc w:val="both"/>
+              <w:rPr>
+                <w:sz w:val="16"/>
+                <w:szCs w:val="16"/>
+              </w:rPr>
+            </w:pPr>
+            <w:r>
+              <w:rPr>
+                <w:sz w:val="16"/>
+                <w:szCs w:val="16"/>
+              </w:rPr>
+              <w:t xml:space="preserve">    HtmClassifier&lt;string, ComputeCycle&gt; cls = new();</w:t>
+            </w:r>
+          </w:p>
+          <w:p>
+            <w:pPr>
+              <w:jc w:val="both"/>
+              <w:rPr>
+                <w:sz w:val="16"/>
+                <w:szCs w:val="16"/>
+              </w:rPr>
+            </w:pPr>
+            <w:r>
+              <w:rPr>
+                <w:sz w:val="16"/>
+                <w:szCs w:val="16"/>
+              </w:rPr>
+              <w:t xml:space="preserve">    HomeostaticPlasticityController hpa = new(mem, maxNumOfElementsInSequence * 150 * 3, (isStable, numPatterns, actColAvg, seenInputs) =&gt;{}, numOfCyclesToWaitOnChange: 50)</w:t>
+            </w:r>
+          </w:p>
+          <w:p>
+            <w:pPr>
+              <w:jc w:val="both"/>
+              <w:rPr>
+                <w:sz w:val="16"/>
+                <w:szCs w:val="16"/>
+              </w:rPr>
+            </w:pPr>
+            <w:r>
+              <w:rPr>
+                <w:sz w:val="16"/>
+                <w:szCs w:val="16"/>
+              </w:rPr>
+              <w:t xml:space="preserve">    SpatialPoolerMT sp = new(hpa);</w:t>
+            </w:r>
+          </w:p>
+          <w:p>
+            <w:pPr>
+              <w:jc w:val="both"/>
+              <w:rPr>
+                <w:sz w:val="16"/>
+                <w:szCs w:val="16"/>
+              </w:rPr>
+            </w:pPr>
+            <w:r>
+              <w:rPr>
+                <w:sz w:val="16"/>
+                <w:szCs w:val="16"/>
+              </w:rPr>
+              <w:t xml:space="preserve">    for (int i = 0; i &lt; maxCycles; i++)</w:t>
+            </w:r>
+          </w:p>
+          <w:p>
+            <w:pPr>
+              <w:jc w:val="both"/>
+              <w:rPr>
+                <w:sz w:val="16"/>
+                <w:szCs w:val="16"/>
+              </w:rPr>
+            </w:pPr>
+            <w:r>
+              <w:rPr>
+                <w:sz w:val="16"/>
+                <w:szCs w:val="16"/>
+              </w:rPr>
+              <w:t xml:space="preserve">    {</w:t>
+            </w:r>
+          </w:p>
+          <w:p>
+            <w:pPr>
+              <w:jc w:val="both"/>
+              <w:rPr>
+                <w:sz w:val="16"/>
+                <w:szCs w:val="16"/>
+              </w:rPr>
+            </w:pPr>
+            <w:r>
+              <w:rPr>
+                <w:sz w:val="16"/>
+                <w:szCs w:val="16"/>
+              </w:rPr>
+              <w:t xml:space="preserve">        foreach (var currentFrame in nv.nFrames)</w:t>
+            </w:r>
+          </w:p>
+          <w:p>
+            <w:pPr>
+              <w:jc w:val="both"/>
+              <w:rPr>
+                <w:sz w:val="16"/>
+                <w:szCs w:val="16"/>
+              </w:rPr>
+            </w:pPr>
+            <w:r>
+              <w:rPr>
+                <w:sz w:val="16"/>
+                <w:szCs w:val="16"/>
+              </w:rPr>
+              <w:t xml:space="preserve">            {</w:t>
+            </w:r>
+          </w:p>
+          <w:p>
+            <w:pPr>
+              <w:jc w:val="both"/>
+              <w:rPr>
+                <w:sz w:val="16"/>
+                <w:szCs w:val="16"/>
+              </w:rPr>
+            </w:pPr>
+            <w:r>
+              <w:rPr>
+                <w:sz w:val="16"/>
+                <w:szCs w:val="16"/>
+              </w:rPr>
+              <w:t xml:space="preserve">                cls.Learn(currentFrame.FrameKey, actCells.ToArray());</w:t>
+            </w:r>
+          </w:p>
+          <w:p>
+            <w:pPr>
+              <w:jc w:val="both"/>
+              <w:rPr>
+                <w:sz w:val="16"/>
+                <w:szCs w:val="16"/>
+              </w:rPr>
+            </w:pPr>
+            <w:r>
+              <w:rPr>
+                <w:sz w:val="16"/>
+                <w:szCs w:val="16"/>
+              </w:rPr>
+              <w:t xml:space="preserve">                cls.Learn(key, actCells.ToArray()); </w:t>
+            </w:r>
+            <w:r>
+              <w:rPr>
+                <w:sz w:val="14"/>
+                <w:szCs w:val="14"/>
+              </w:rPr>
+              <w:t>//For TrainWithFrameKeys</w:t>
+            </w:r>
+          </w:p>
+          <w:p>
+            <w:pPr>
+              <w:jc w:val="both"/>
+              <w:rPr>
+                <w:sz w:val="16"/>
+                <w:szCs w:val="16"/>
+              </w:rPr>
+            </w:pPr>
+            <w:r>
+              <w:rPr>
+                <w:sz w:val="16"/>
+                <w:szCs w:val="16"/>
+              </w:rPr>
+              <w:t xml:space="preserve">            }</w:t>
+            </w:r>
+          </w:p>
+          <w:p>
+            <w:pPr>
+              <w:jc w:val="both"/>
+              <w:rPr>
+                <w:sz w:val="16"/>
+                <w:szCs w:val="16"/>
+              </w:rPr>
+            </w:pPr>
+            <w:r>
+              <w:rPr>
+                <w:sz w:val="16"/>
+                <w:szCs w:val="16"/>
+              </w:rPr>
+              <w:t xml:space="preserve">    }</w:t>
+            </w:r>
+          </w:p>
+          <w:p>
+            <w:pPr>
+              <w:jc w:val="both"/>
+            </w:pPr>
+            <w:r>
+              <w:rPr>
+                <w:sz w:val="16"/>
+                <w:szCs w:val="16"/>
+              </w:rPr>
+              <w:t>}</w:t>
+            </w:r>
+          </w:p>
+        </w:tc>
+      </w:tr>
+    </w:tbl>
+    <w:p>
+      <w:pPr>
+        <w:jc w:val="both"/>
+      </w:pPr>
+    </w:p>
+    <w:p>
+      <w:pPr>
+        <w:pStyle w:val="Heading2"/>
+      </w:pPr>
+      <w:r>
+        <w:t>Predicting Frames from an input</w:t>
+      </w:r>
+    </w:p>
+    <w:p>
+      <w:pPr>
+        <w:pStyle w:val="BodyText"/>
+        <w:ind w:firstLine="0"/>
+        <w:rPr>
+          <w:lang w:val="en-US"/>
+        </w:rPr>
+      </w:pPr>
+      <w:r>
+        <w:t xml:space="preserve">After the learning we counted the accuracy of each learned video by calling a method </w:t>
+      </w:r>
+      <w:r>
+        <w:t>PredictImageInput</w:t>
+      </w:r>
+      <w:r>
+        <w:t xml:space="preserve"> of </w:t>
+      </w:r>
+      <w:hyperlink r:id="rId23" w:history="1">
+        <w:r>
+          <w:rPr>
+            <w:rStyle w:val="Hyperlink"/>
+          </w:rPr>
+          <w:t>VideoLearning</w:t>
+        </w:r>
+      </w:hyperlink>
+      <w:r>
+        <w:t xml:space="preserve"> class which takes an image and recreates the consecutive frames after that image. This is done in two stages. First from image directories given in the videoConfig.json file</w:t>
+      </w:r>
+      <w:r>
+        <w:rPr>
+          <w:lang w:val="en-US"/>
+        </w:rPr>
+        <w:t xml:space="preserve"> ()</w:t>
+      </w:r>
+      <w:r>
+        <w:t xml:space="preserve"> and then taking images as directory path from users. </w:t>
+      </w:r>
+      <w:r>
+        <w:rPr>
+          <w:lang w:val="en-US"/>
+        </w:rPr>
+        <w:t xml:space="preserve">The directory holding testing videos without input from user contains frames created by the program as it is required to test from the given input also. </w:t>
+      </w:r>
+    </w:p>
+    <w:p>
+      <w:pPr>
+        <w:pStyle w:val="BodyText"/>
+        <w:ind w:firstLine="0"/>
+        <w:rPr>
+          <w:lang w:val="en-US"/>
+        </w:rPr>
+      </w:pPr>
+      <w:r>
+        <w:t xml:space="preserve">As all the data is binarized, these images also needs to be binarized with </w:t>
+      </w:r>
+      <w:hyperlink r:id="rId24" w:history="1">
+        <w:r>
+          <w:rPr>
+            <w:rStyle w:val="Hyperlink"/>
+          </w:rPr>
+          <w:t>NFrame</w:t>
+        </w:r>
+      </w:hyperlink>
+      <w:r>
+        <w:t xml:space="preserve"> class’s </w:t>
+      </w:r>
+      <w:r>
+        <w:t>BitmapToBinaryArray</w:t>
+      </w:r>
+      <w:r>
+        <w:t xml:space="preserve"> method. While making the predicted future frames </w:t>
+      </w:r>
+      <w:r>
+        <w:t>IntArrayToBitmap</w:t>
+      </w:r>
+      <w:r>
+        <w:t xml:space="preserve"> method of the same class is used and then combining all of these frames are done in </w:t>
+      </w:r>
+      <w:hyperlink r:id="rId25" w:history="1">
+        <w:r>
+          <w:rPr>
+            <w:rStyle w:val="Hyperlink"/>
+          </w:rPr>
+          <w:t>NVideo</w:t>
+        </w:r>
+      </w:hyperlink>
+      <w:r>
+        <w:t xml:space="preserve"> class’s </w:t>
+      </w:r>
+      <w:r>
+        <w:t>CreateVideoFromFrames</w:t>
+      </w:r>
+      <w:r>
+        <w:t xml:space="preserve"> method</w:t>
+      </w:r>
+      <w:r>
+        <w:rPr>
+          <w:lang w:val="en-US"/>
+        </w:rPr>
+        <w:t xml:space="preserve"> and saves those in a directory called </w:t>
+      </w:r>
+      <w:r>
+        <w:rPr>
+          <w:lang w:val="en-US"/>
+        </w:rPr>
+        <w:t>convertedVideoDir</w:t>
+      </w:r>
+      <w:r>
+        <w:rPr>
+          <w:lang w:val="en-US"/>
+        </w:rPr>
+        <w:t xml:space="preserve">. As the program was built on old version </w:t>
+      </w:r>
+      <w:hyperlink r:id="rId26" w:history="1">
+        <w:r>
+          <w:rPr>
+            <w:rStyle w:val="Hyperlink"/>
+            <w:lang w:val="en-US"/>
+          </w:rPr>
+          <w:t>Emgu.cv</w:t>
+        </w:r>
+      </w:hyperlink>
+      <w:r>
+        <w:rPr>
+          <w:lang w:val="en-US"/>
+        </w:rPr>
+        <w:t xml:space="preserve"> framework, this method used to have -1 called while initiating</w:t>
+      </w:r>
+      <w:r>
         <w:t xml:space="preserve"> </w:t>
       </w:r>
+      <w:r>
+        <w:rPr>
+          <w:lang w:val="en-US"/>
+        </w:rPr>
+        <w:t>VideoWriter</w:t>
+      </w:r>
+      <w:r>
+        <w:rPr>
+          <w:lang w:val="en-US"/>
+        </w:rPr>
+        <w:t xml:space="preserve"> object for the manual selection of coding-decoding format of the video which is now obsolete. Now user can select the video format while calling </w:t>
+      </w:r>
+      <w:r>
+        <w:rPr>
+          <w:lang w:val="en-US"/>
+        </w:rPr>
+        <w:t>CreateVideoFromFrames</w:t>
+      </w:r>
+      <w:r>
+        <w:rPr>
+          <w:lang w:val="en-US"/>
+        </w:rPr>
+        <w:t xml:space="preserve"> method as we introduced fourcc for format selection(see </w:t>
+      </w:r>
+      <w:r>
+        <w:rPr>
+          <w:lang w:val="en-US"/>
+        </w:rPr>
+        <w:fldChar w:fldCharType="begin"/>
+      </w:r>
+      <w:r>
+        <w:rPr>
+          <w:lang w:val="en-US"/>
+        </w:rPr>
+        <w:instrText xml:space="preserve"> REF _Ref97626142 \h </w:instrText>
+      </w:r>
+      <w:r>
+        <w:rPr>
+          <w:lang w:val="en-US"/>
+        </w:rPr>
+      </w:r>
+      <w:r>
+        <w:rPr>
+          <w:lang w:val="en-US"/>
+        </w:rPr>
+        <w:fldChar w:fldCharType="separate"/>
+      </w:r>
+      <w:r>
+        <w:t xml:space="preserve">Table </w:t>
+      </w:r>
+      <w:r>
+        <w:rPr>
+          <w:noProof/>
+        </w:rPr>
+        <w:t>1</w:t>
+      </w:r>
+      <w:r>
+        <w:rPr>
+          <w:lang w:val="en-US"/>
+        </w:rPr>
+        <w:fldChar w:fldCharType="end"/>
+      </w:r>
+      <w:r>
+        <w:rPr>
+          <w:lang w:val="en-US"/>
+        </w:rPr>
+        <w:t>)but the default is mp4 format.</w:t>
+      </w:r>
+    </w:p>
+    <w:p>
+      <w:pPr>
+        <w:pStyle w:val="BodyText"/>
+        <w:ind w:firstLine="0"/>
+        <w:rPr>
+          <w:lang w:val="en-US"/>
+        </w:rPr>
+      </w:pPr>
+      <w:r>
+        <w:rPr>
+          <w:lang w:val="en-US"/>
+        </w:rPr>
+        <w:t>We also have calculated the accuracy on the training dataset as well as the testing data set. The accuracy is calculated using equation:</w:t>
+      </w:r>
+    </w:p>
+    <w:p>
+      <w:pPr>
+        <w:pStyle w:val="equation"/>
+        <w:rPr>
+          <w:rFonts w:hint="eastAsia"/>
+        </w:rPr>
+      </w:pPr>
+      <w:r>
+        <w:tab/>
+      </w:r>
+      <w:r>
+        <w:t></w:t>
+      </w:r>
+      <w:r>
+        <w:rPr>
+          <w:rFonts w:hint="eastAsia"/>
+        </w:rPr>
+        <w:fldChar w:fldCharType="begin"/>
+      </w:r>
+      <w:r>
+        <w:rPr>
+          <w:rFonts w:hint="eastAsia"/>
+        </w:rPr>
+        <w:instrText xml:space="preserve"> QUOTE </w:instrText>
+      </w:r>
+      <w:r>
+        <w:rPr>
+          <w:position w:val="-12"/>
+        </w:rPr>
+        <w:pict w14:anchorId="13E20067">
+          <v:shape id="_x0000_i1028" type="#_x0000_t75" style="width:152.75pt;height:29.45pt" equationxml="&lt;?xml version=&quot;1.0&quot; encoding=&quot;UTF-8&quot; standalone=&quot;yes&quot;?&gt;&#10;&lt;?mso-application progid=&quot;Word.Document&quot;?&gt;&#10;&lt;w:wordDocument xmlns:aml=&quot;http://schemas.microsoft.com/aml/2001/core&quot; xmlns:wpc=&quot;http://schemas.microsoft.com/office/word/2010/wordprocessingCanvas&quot; xmlns:cx=&quot;http://schemas.microsoft.com/office/drawing/2014/chartex&quot; xmlns:cx1=&quot;http://schemas.microsoft.com/office/drawing/2015/9/8/chartex&quot; xmlns:cx2=&quot;http://schemas.microsoft.com/office/drawing/2015/10/21/chartex&quot; xmlns:cx3=&quot;http://schemas.microsoft.com/office/drawing/2016/5/9/chartex&quot; xmlns:cx4=&quot;http://schemas.microsoft.com/office/drawing/2016/5/10/chartex&quot; xmlns:cx5=&quot;http://schemas.microsoft.com/office/drawing/2016/5/11/chartex&quot; xmlns:cx6=&quot;http://schemas.microsoft.com/office/drawing/2016/5/12/chartex&quot; xmlns:cx7=&quot;http://schemas.microsoft.com/office/drawing/2016/5/13/chartex&quot; xmlns:cx8=&quot;http://schemas.microsoft.com/office/drawing/2016/5/14/chartex&quot; xmlns:cr=&quot;http://schemas.microsoft.com/office/comments/2020/reactions&quot; xmlns:dt=&quot;uuid:C2F41010-65B3-11d1-A29F-00AA00C14882&quot; xmlns:mc=&quot;http://schemas.openxmlformats.org/markup-compatibility/2006&quot; xmlns:aink=&quot;http://schemas.microsoft.com/office/drawing/2016/ink&quot; xmlns:am3d=&quot;http://schemas.microsoft.com/office/drawing/2017/model3d&quot; xmlns:o=&quot;urn:schemas-microsoft-com:office:office&quot; xmlns:m=&quot;http://schemas.openxmlformats.org/officeDocument/2006/math&quot; xmlns:v=&quot;urn:schemas-microsoft-com:vml&quot; xmlns:w10=&quot;urn:schemas-microsoft-com:office:word&quot; xmlns:w=&quot;http://schemas.microsoft.com/office/word/2003/wordml&quot; xmlns:wx=&quot;http://schemas.microsoft.com/office/word/2003/auxHint&quot; xmlns:wne=&quot;http://schemas.microsoft.com/office/word/2006/wordml&quot; xmlns:wsp=&quot;http://schemas.microsoft.com/office/word/2003/wordml/sp2&quot; xmlns:sl=&quot;http://schemas.microsoft.com/schemaLibrary/2003/core&quot; w:macrosPresent=&quot;no&quot; w:embeddedObjPresent=&quot;no&quot; w:ocxPresent=&quot;no&quot; xml:space=&quot;preserve&quot;&gt;&lt;w:ignoreSubtree w:val=&quot;http://schemas.microsoft.com/office/word/2003/wordml/sp2&quot;/&gt;&lt;o:DocumentProperties&gt;&lt;o:Version&gt;16&lt;/o:Version&gt;&lt;/o:DocumentProperties&gt;&lt;w:docPr&gt;&lt;w:view w:val=&quot;print&quot;/&gt;&lt;w:defaultTabStop w:val=&quot;720&quot;/&gt;&lt;w:doNotHyphenateCaps/&gt;&lt;w:punctuationKerning/&gt;&lt;w:characterSpacingControl w:val=&quot;DontCompress&quot;/&gt;&lt;w:optimizeForBrowser/&gt;&lt;w:validateAgainstSchema w:val=&quot;off&quot;/&gt;&lt;w:saveInvalidXML w:val=&quot;off&quot;/&gt;&lt;w:ignoreMixedContent w:val=&quot;off&quot;/&gt;&lt;w:alwaysShowPlaceholderText w:val=&quot;off&quot;/&gt;&lt;w:doNotUnderlineInvalidXML/&gt;&lt;w:compat&gt;&lt;w:doNotUseHTMLParagraphAutoSpacing/&gt;&lt;w:dontAllowFieldEndSelect/&gt;&lt;w:useWord2002TableStyleRules/&gt;&lt;w:useFELayout/&gt;&lt;/w:compat&gt;&lt;wsp:rsids&gt;&lt;wsp:rsidRoot wsp:val=&quot;009303D9&quot;/&gt;&lt;wsp:rsid wsp:val=&quot;00017F3C&quot;/&gt;&lt;wsp:rsid wsp:val=&quot;0003031E&quot;/&gt;&lt;wsp:rsid wsp:val=&quot;0004781E&quot;/&gt;&lt;wsp:rsid wsp:val=&quot;00060406&quot;/&gt;&lt;wsp:rsid wsp:val=&quot;00080C7D&quot;/&gt;&lt;wsp:rsid wsp:val=&quot;0008758A&quot;/&gt;&lt;wsp:rsid wsp:val=&quot;000A3E79&quot;/&gt;&lt;wsp:rsid wsp:val=&quot;000B0AEF&quot;/&gt;&lt;wsp:rsid wsp:val=&quot;000C1E68&quot;/&gt;&lt;wsp:rsid wsp:val=&quot;001A2EFD&quot;/&gt;&lt;wsp:rsid wsp:val=&quot;001A3B3D&quot;/&gt;&lt;wsp:rsid wsp:val=&quot;001B67DC&quot;/&gt;&lt;wsp:rsid wsp:val=&quot;002254A9&quot;/&gt;&lt;wsp:rsid wsp:val=&quot;00233D97&quot;/&gt;&lt;wsp:rsid wsp:val=&quot;002347A2&quot;/&gt;&lt;wsp:rsid wsp:val=&quot;00242E2D&quot;/&gt;&lt;wsp:rsid wsp:val=&quot;0026184A&quot;/&gt;&lt;wsp:rsid wsp:val=&quot;002850E3&quot;/&gt;&lt;wsp:rsid wsp:val=&quot;002A31E6&quot;/&gt;&lt;wsp:rsid wsp:val=&quot;002D6449&quot;/&gt;&lt;wsp:rsid wsp:val=&quot;002F3B12&quot;/&gt;&lt;wsp:rsid wsp:val=&quot;00341611&quot;/&gt;&lt;wsp:rsid wsp:val=&quot;0034765A&quot;/&gt;&lt;wsp:rsid wsp:val=&quot;00354FCF&quot;/&gt;&lt;wsp:rsid wsp:val=&quot;00387EAC&quot;/&gt;&lt;wsp:rsid wsp:val=&quot;003A19E2&quot;/&gt;&lt;wsp:rsid wsp:val=&quot;003B4E04&quot;/&gt;&lt;wsp:rsid wsp:val=&quot;003D708B&quot;/&gt;&lt;wsp:rsid wsp:val=&quot;003D7593&quot;/&gt;&lt;wsp:rsid wsp:val=&quot;003F5A08&quot;/&gt;&lt;wsp:rsid wsp:val=&quot;00420716&quot;/&gt;&lt;wsp:rsid wsp:val=&quot;004325FB&quot;/&gt;&lt;wsp:rsid wsp:val=&quot;004432BA&quot;/&gt;&lt;wsp:rsid wsp:val=&quot;0044407E&quot;/&gt;&lt;wsp:rsid wsp:val=&quot;00447BB9&quot;/&gt;&lt;wsp:rsid wsp:val=&quot;00453DDF&quot;/&gt;&lt;wsp:rsid wsp:val=&quot;0046031D&quot;/&gt;&lt;wsp:rsid wsp:val=&quot;004967E6&quot;/&gt;&lt;wsp:rsid wsp:val=&quot;004A6D9E&quot;/&gt;&lt;wsp:rsid wsp:val=&quot;004C110B&quot;/&gt;&lt;wsp:rsid wsp:val=&quot;004D72B5&quot;/&gt;&lt;wsp:rsid wsp:val=&quot;004F306A&quot;/&gt;&lt;wsp:rsid wsp:val=&quot;00500438&quot;/&gt;&lt;wsp:rsid wsp:val=&quot;005300ED&quot;/&gt;&lt;wsp:rsid wsp:val=&quot;00551B7F&quot;/&gt;&lt;wsp:rsid wsp:val=&quot;0056610F&quot;/&gt;&lt;wsp:rsid wsp:val=&quot;0057117D&quot;/&gt;&lt;wsp:rsid wsp:val=&quot;00575BCA&quot;/&gt;&lt;wsp:rsid wsp:val=&quot;00591815&quot;/&gt;&lt;wsp:rsid wsp:val=&quot;005B0344&quot;/&gt;&lt;wsp:rsid wsp:val=&quot;005B078C&quot;/&gt;&lt;wsp:rsid wsp:val=&quot;005B520E&quot;/&gt;&lt;wsp:rsid wsp:val=&quot;005B56AA&quot;/&gt;&lt;wsp:rsid wsp:val=&quot;005E11F5&quot;/&gt;&lt;wsp:rsid wsp:val=&quot;005E2800&quot;/&gt;&lt;wsp:rsid wsp:val=&quot;00605825&quot;/&gt;&lt;wsp:rsid wsp:val=&quot;00645D22&quot;/&gt;&lt;wsp:rsid wsp:val=&quot;00651A08&quot;/&gt;&lt;wsp:rsid wsp:val=&quot;00654204&quot;/&gt;&lt;wsp:rsid wsp:val=&quot;00656AD1&quot;/&gt;&lt;wsp:rsid wsp:val=&quot;00660A91&quot;/&gt;&lt;wsp:rsid wsp:val=&quot;00662684&quot;/&gt;&lt;wsp:rsid wsp:val=&quot;00670434&quot;/&gt;&lt;wsp:rsid wsp:val=&quot;006B3581&quot;/&gt;&lt;wsp:rsid wsp:val=&quot;006B62AC&quot;/&gt;&lt;wsp:rsid wsp:val=&quot;006B6B66&quot;/&gt;&lt;wsp:rsid wsp:val=&quot;006E3122&quot;/&gt;&lt;wsp:rsid wsp:val=&quot;006F5F71&quot;/&gt;&lt;wsp:rsid wsp:val=&quot;006F6D3D&quot;/&gt;&lt;wsp:rsid wsp:val=&quot;00700DD3&quot;/&gt;&lt;wsp:rsid wsp:val=&quot;00702FE4&quot;/&gt;&lt;wsp:rsid wsp:val=&quot;007114ED&quot;/&gt;&lt;wsp:rsid wsp:val=&quot;00715BEA&quot;/&gt;&lt;wsp:rsid wsp:val=&quot;00740EEA&quot;/&gt;&lt;wsp:rsid wsp:val=&quot;007453DE&quot;/&gt;&lt;wsp:rsid wsp:val=&quot;00794804&quot;/&gt;&lt;wsp:rsid wsp:val=&quot;007969FF&quot;/&gt;&lt;wsp:rsid wsp:val=&quot;007B33F1&quot;/&gt;&lt;wsp:rsid wsp:val=&quot;007B6DDA&quot;/&gt;&lt;wsp:rsid wsp:val=&quot;007C0308&quot;/&gt;&lt;wsp:rsid wsp:val=&quot;007C2FF2&quot;/&gt;&lt;wsp:rsid wsp:val=&quot;007D6232&quot;/&gt;&lt;wsp:rsid wsp:val=&quot;007E5613&quot;/&gt;&lt;wsp:rsid wsp:val=&quot;007F1F99&quot;/&gt;&lt;wsp:rsid wsp:val=&quot;007F768F&quot;/&gt;&lt;wsp:rsid wsp:val=&quot;0080791D&quot;/&gt;&lt;wsp:rsid wsp:val=&quot;00830F7C&quot;/&gt;&lt;wsp:rsid wsp:val=&quot;00836367&quot;/&gt;&lt;wsp:rsid wsp:val=&quot;0085593C&quot;/&gt;&lt;wsp:rsid wsp:val=&quot;00867C5C&quot;/&gt;&lt;wsp:rsid wsp:val=&quot;00873603&quot;/&gt;&lt;wsp:rsid wsp:val=&quot;00877C10&quot;/&gt;&lt;wsp:rsid wsp:val=&quot;00884D65&quot;/&gt;&lt;wsp:rsid wsp:val=&quot;00896E70&quot;/&gt;&lt;wsp:rsid wsp:val=&quot;008A2C7D&quot;/&gt;&lt;wsp:rsid wsp:val=&quot;008C4B23&quot;/&gt;&lt;wsp:rsid wsp:val=&quot;008D14A9&quot;/&gt;&lt;wsp:rsid wsp:val=&quot;008F53C6&quot;/&gt;&lt;wsp:rsid wsp:val=&quot;008F6E2C&quot;/&gt;&lt;wsp:rsid wsp:val=&quot;009303D9&quot;/&gt;&lt;wsp:rsid wsp:val=&quot;009324D8&quot;/&gt;&lt;wsp:rsid wsp:val=&quot;00933C64&quot;/&gt;&lt;wsp:rsid wsp:val=&quot;00972203&quot;/&gt;&lt;wsp:rsid wsp:val=&quot;00977DF6&quot;/&gt;&lt;wsp:rsid wsp:val=&quot;009F1D79&quot;/&gt;&lt;wsp:rsid wsp:val=&quot;00A059B3&quot;/&gt;&lt;wsp:rsid wsp:val=&quot;00A3111E&quot;/&gt;&lt;wsp:rsid wsp:val=&quot;00A94663&quot;/&gt;&lt;wsp:rsid wsp:val=&quot;00AA384F&quot;/&gt;&lt;wsp:rsid wsp:val=&quot;00AE3409&quot;/&gt;&lt;wsp:rsid wsp:val=&quot;00B11A60&quot;/&gt;&lt;wsp:rsid wsp:val=&quot;00B22613&quot;/&gt;&lt;wsp:rsid wsp:val=&quot;00B31369&quot;/&gt;&lt;wsp:rsid wsp:val=&quot;00B720CD&quot;/&gt;&lt;wsp:rsid wsp:val=&quot;00B768D1&quot;/&gt;&lt;wsp:rsid wsp:val=&quot;00BA1025&quot;/&gt;&lt;wsp:rsid wsp:val=&quot;00BC01CC&quot;/&gt;&lt;wsp:rsid wsp:val=&quot;00BC3420&quot;/&gt;&lt;wsp:rsid wsp:val=&quot;00BD670B&quot;/&gt;&lt;wsp:rsid wsp:val=&quot;00BE7D3C&quot;/&gt;&lt;wsp:rsid wsp:val=&quot;00BF5FF6&quot;/&gt;&lt;wsp:rsid wsp:val=&quot;00C0207F&quot;/&gt;&lt;wsp:rsid wsp:val=&quot;00C02AE7&quot;/&gt;&lt;wsp:rsid wsp:val=&quot;00C16117&quot;/&gt;&lt;wsp:rsid wsp:val=&quot;00C3075A&quot;/&gt;&lt;wsp:rsid wsp:val=&quot;00C70167&quot;/&gt;&lt;wsp:rsid wsp:val=&quot;00C919A4&quot;/&gt;&lt;wsp:rsid wsp:val=&quot;00CA4392&quot;/&gt;&lt;wsp:rsid wsp:val=&quot;00CC393F&quot;/&gt;&lt;wsp:rsid wsp:val=&quot;00CC7D3C&quot;/&gt;&lt;wsp:rsid wsp:val=&quot;00D15150&quot;/&gt;&lt;wsp:rsid wsp:val=&quot;00D2176E&quot;/&gt;&lt;wsp:rsid wsp:val=&quot;00D32751&quot;/&gt;&lt;wsp:rsid wsp:val=&quot;00D61087&quot;/&gt;&lt;wsp:rsid wsp:val=&quot;00D632BE&quot;/&gt;&lt;wsp:rsid wsp:val=&quot;00D72D06&quot;/&gt;&lt;wsp:rsid wsp:val=&quot;00D7522C&quot;/&gt;&lt;wsp:rsid wsp:val=&quot;00D7536F&quot;/&gt;&lt;wsp:rsid wsp:val=&quot;00D76668&quot;/&gt;&lt;wsp:rsid wsp:val=&quot;00D81569&quot;/&gt;&lt;wsp:rsid wsp:val=&quot;00E07383&quot;/&gt;&lt;wsp:rsid wsp:val=&quot;00E165BC&quot;/&gt;&lt;wsp:rsid wsp:val=&quot;00E30DA0&quot;/&gt;&lt;wsp:rsid wsp:val=&quot;00E57441&quot;/&gt;&lt;wsp:rsid wsp:val=&quot;00E61E12&quot;/&gt;&lt;wsp:rsid wsp:val=&quot;00E7596C&quot;/&gt;&lt;wsp:rsid wsp:val=&quot;00E878F2&quot;/&gt;&lt;wsp:rsid wsp:val=&quot;00E92D34&quot;/&gt;&lt;wsp:rsid wsp:val=&quot;00ED0149&quot;/&gt;&lt;wsp:rsid wsp:val=&quot;00EF5804&quot;/&gt;&lt;wsp:rsid wsp:val=&quot;00EF7DE3&quot;/&gt;&lt;wsp:rsid wsp:val=&quot;00F03103&quot;/&gt;&lt;wsp:rsid wsp:val=&quot;00F271DE&quot;/&gt;&lt;wsp:rsid wsp:val=&quot;00F627DA&quot;/&gt;&lt;wsp:rsid wsp:val=&quot;00F7288F&quot;/&gt;&lt;wsp:rsid wsp:val=&quot;00F735A9&quot;/&gt;&lt;wsp:rsid wsp:val=&quot;00F847A6&quot;/&gt;&lt;wsp:rsid wsp:val=&quot;00F9441B&quot;/&gt;&lt;wsp:rsid wsp:val=&quot;00FA4C32&quot;/&gt;&lt;wsp:rsid wsp:val=&quot;00FE7114&quot;/&gt;&lt;wsp:rsid wsp:val=&quot;00FF2ABB&quot;/&gt;&lt;/wsp:rsids&gt;&lt;/w:docPr&gt;&lt;w:body&gt;&lt;wx:sect&gt;&lt;w:p wsp:rsidR=&quot;00000000&quot; wsp:rsidRDefault=&quot;00E92D34&quot; wsp:rsidP=&quot;00E92D34&quot;&gt;&lt;m:oMathPara&gt;&lt;m:oMath&gt;&lt;m:r&gt;&lt;w:rPr&gt;&lt;w:rFonts w:ascii=&quot;Cambria Math&quot; w:h-ansi=&quot;Cambria Math&quot;/&gt;&lt;wx:font wx:val=&quot;Cambria Math&quot;/&gt;&lt;w:i/&gt;&lt;/w:rPr&gt;&lt;m:t&gt;accuracy= &lt;/m:t&gt;&lt;/m:r&gt;&lt;m:f&gt;&lt;m:fPr&gt;&lt;m:ctrlPr&gt;&lt;w:rPr&gt;&lt;w:rFonts w:ascii=&quot;Cambria Math&quot; w:h-ansi=&quot;Cambria Math&quot;/&gt;&lt;wx:font wx:val=&quot;Cambria Math&quot;/&gt;&lt;w:i/&gt;&lt;/w:rPr&gt;&lt;/m:ctrlPr&gt;&lt;/m:fPr&gt;&lt;m:num&gt;&lt;m:r&gt;&lt;w:rPr&gt;&lt;w:rFonts w:ascii=&quot;Cambria Math&quot; w:h-ansi=&quot;Cambria Math&quot;/&gt;&lt;wx:font wx:val=&quot;Cambria Math&quot;/&gt;&lt;w:i/&gt;&lt;/w:rPr&gt;&lt;m:t&gt;Matches Found&lt;/m:t&gt;&lt;/m:r&gt;&lt;/m:num&gt;&lt;m:den&gt;&lt;m:r&gt;&lt;w:rPr&gt;&lt;w:rFonts w:ascii=&quot;Cambria Math&quot; w:h-ansi=&quot;Cambria Math&quot;/&gt;&lt;wx:font wx:val=&quot;Cambria Math&quot;/&gt;&lt;w:i/&gt;&lt;/w:rPr&gt;&lt;m:t&gt;Number of Frames&lt;/m:t&gt;&lt;/m:r&gt;&lt;/m:den&gt;&lt;/m:f&gt;&lt;m:r&gt;&lt;w:rPr&gt;&lt;w:rFonts w:ascii=&quot;Cambria Math&quot; w:h-ansi=&quot;Cambria Math&quot;/&gt;&lt;wx:font wx:val=&quot;Cambria Math&quot;/&gt;&lt;w:i/&gt;&lt;/w:rPr&gt;&lt;m:t&gt;Ã—100&lt;/m:t&gt;&lt;/m:r&gt;&lt;/m:oMath&gt;&lt;/m:oMathPara&gt;&lt;/w:p&gt;&lt;w:sectPr wsp:rsidR=&quot;00000000&quot;&gt;&lt;w:pgSz w:w=&quot;12240&quot; w:h=&quot;15840&quot;/&gt;&lt;w:pgMar w:top=&quot;1440&quot; w:right=&quot;1440&quot; w:bottom=&quot;1440&quot; w:left=&quot;1440&quot; w:header=&quot;720&quot; w:footer=&quot;720&quot; w:gutter=&quot;0&quot;/&gt;&lt;w:cols w:space=&quot;720&quot;/&gt;&lt;/w:sectPr&gt;&lt;/wx:sect&gt;&lt;/w:body&gt;&lt;/w:wordDocument&gt;">
+            <v:imagedata r:id="rId27" o:title="" chromakey="white"/>
+          </v:shape>
+        </w:pict>
+      </w:r>
+      <w:r>
+        <w:rPr>
+          <w:rFonts w:hint="eastAsia"/>
+        </w:rPr>
+        <w:instrText xml:space="preserve"> </w:instrText>
+      </w:r>
+      <w:r>
+        <w:rPr>
+          <w:rFonts w:hint="eastAsia"/>
+        </w:rPr>
+        <w:fldChar w:fldCharType="separate"/>
+      </w:r>
+      <w:r>
+        <w:rPr>
+          <w:position w:val="-12"/>
+        </w:rPr>
+        <w:pict w14:anchorId="3E4F4A38">
+          <v:shape id="_x0000_i1029" type="#_x0000_t75" style="width:152.75pt;height:29.45pt" equationxml="&lt;?xml version=&quot;1.0&quot; encoding=&quot;UTF-8&quot; standalone=&quot;yes&quot;?&gt;&#10;&lt;?mso-application progid=&quot;Word.Document&quot;?&gt;&#10;&lt;w:wordDocument xmlns:aml=&quot;http://schemas.microsoft.com/aml/2001/core&quot; xmlns:wpc=&quot;http://schemas.microsoft.com/office/word/2010/wordprocessingCanvas&quot; xmlns:cx=&quot;http://schemas.microsoft.com/office/drawing/2014/chartex&quot; xmlns:cx1=&quot;http://schemas.microsoft.com/office/drawing/2015/9/8/chartex&quot; xmlns:cx2=&quot;http://schemas.microsoft.com/office/drawing/2015/10/21/chartex&quot; xmlns:cx3=&quot;http://schemas.microsoft.com/office/drawing/2016/5/9/chartex&quot; xmlns:cx4=&quot;http://schemas.microsoft.com/office/drawing/2016/5/10/chartex&quot; xmlns:cx5=&quot;http://schemas.microsoft.com/office/drawing/2016/5/11/chartex&quot; xmlns:cx6=&quot;http://schemas.microsoft.com/office/drawing/2016/5/12/chartex&quot; xmlns:cx7=&quot;http://schemas.microsoft.com/office/drawing/2016/5/13/chartex&quot; xmlns:cx8=&quot;http://schemas.microsoft.com/office/drawing/2016/5/14/chartex&quot; xmlns:cr=&quot;http://schemas.microsoft.com/office/comments/2020/reactions&quot; xmlns:dt=&quot;uuid:C2F41010-65B3-11d1-A29F-00AA00C14882&quot; xmlns:mc=&quot;http://schemas.openxmlformats.org/markup-compatibility/2006&quot; xmlns:aink=&quot;http://schemas.microsoft.com/office/drawing/2016/ink&quot; xmlns:am3d=&quot;http://schemas.microsoft.com/office/drawing/2017/model3d&quot; xmlns:o=&quot;urn:schemas-microsoft-com:office:office&quot; xmlns:m=&quot;http://schemas.openxmlformats.org/officeDocument/2006/math&quot; xmlns:v=&quot;urn:schemas-microsoft-com:vml&quot; xmlns:w10=&quot;urn:schemas-microsoft-com:office:word&quot; xmlns:w=&quot;http://schemas.microsoft.com/office/word/2003/wordml&quot; xmlns:wx=&quot;http://schemas.microsoft.com/office/word/2003/auxHint&quot; xmlns:wne=&quot;http://schemas.microsoft.com/office/word/2006/wordml&quot; xmlns:wsp=&quot;http://schemas.microsoft.com/office/word/2003/wordml/sp2&quot; xmlns:sl=&quot;http://schemas.microsoft.com/schemaLibrary/2003/core&quot; w:macrosPresent=&quot;no&quot; w:embeddedObjPresent=&quot;no&quot; w:ocxPresent=&quot;no&quot; xml:space=&quot;preserve&quot;&gt;&lt;w:ignoreSubtree w:val=&quot;http://schemas.microsoft.com/office/word/2003/wordml/sp2&quot;/&gt;&lt;o:DocumentProperties&gt;&lt;o:Version&gt;16&lt;/o:Version&gt;&lt;/o:DocumentProperties&gt;&lt;w:docPr&gt;&lt;w:view w:val=&quot;print&quot;/&gt;&lt;w:defaultTabStop w:val=&quot;720&quot;/&gt;&lt;w:doNotHyphenateCaps/&gt;&lt;w:punctuationKerning/&gt;&lt;w:characterSpacingControl w:val=&quot;DontCompress&quot;/&gt;&lt;w:optimizeForBrowser/&gt;&lt;w:validateAgainstSchema w:val=&quot;off&quot;/&gt;&lt;w:saveInvalidXML w:val=&quot;off&quot;/&gt;&lt;w:ignoreMixedContent w:val=&quot;off&quot;/&gt;&lt;w:alwaysShowPlaceholderText w:val=&quot;off&quot;/&gt;&lt;w:doNotUnderlineInvalidXML/&gt;&lt;w:compat&gt;&lt;w:doNotUseHTMLParagraphAutoSpacing/&gt;&lt;w:dontAllowFieldEndSelect/&gt;&lt;w:useWord2002TableStyleRules/&gt;&lt;w:useFELayout/&gt;&lt;/w:compat&gt;&lt;wsp:rsids&gt;&lt;wsp:rsidRoot wsp:val=&quot;009303D9&quot;/&gt;&lt;wsp:rsid wsp:val=&quot;00017F3C&quot;/&gt;&lt;wsp:rsid wsp:val=&quot;0003031E&quot;/&gt;&lt;wsp:rsid wsp:val=&quot;0004781E&quot;/&gt;&lt;wsp:rsid wsp:val=&quot;00060406&quot;/&gt;&lt;wsp:rsid wsp:val=&quot;00080C7D&quot;/&gt;&lt;wsp:rsid wsp:val=&quot;0008758A&quot;/&gt;&lt;wsp:rsid wsp:val=&quot;000A3E79&quot;/&gt;&lt;wsp:rsid wsp:val=&quot;000B0AEF&quot;/&gt;&lt;wsp:rsid wsp:val=&quot;000C1E68&quot;/&gt;&lt;wsp:rsid wsp:val=&quot;001A2EFD&quot;/&gt;&lt;wsp:rsid wsp:val=&quot;001A3B3D&quot;/&gt;&lt;wsp:rsid wsp:val=&quot;001B67DC&quot;/&gt;&lt;wsp:rsid wsp:val=&quot;002254A9&quot;/&gt;&lt;wsp:rsid wsp:val=&quot;00233D97&quot;/&gt;&lt;wsp:rsid wsp:val=&quot;002347A2&quot;/&gt;&lt;wsp:rsid wsp:val=&quot;00242E2D&quot;/&gt;&lt;wsp:rsid wsp:val=&quot;0026184A&quot;/&gt;&lt;wsp:rsid wsp:val=&quot;002850E3&quot;/&gt;&lt;wsp:rsid wsp:val=&quot;002A31E6&quot;/&gt;&lt;wsp:rsid wsp:val=&quot;002D6449&quot;/&gt;&lt;wsp:rsid wsp:val=&quot;002F3B12&quot;/&gt;&lt;wsp:rsid wsp:val=&quot;00341611&quot;/&gt;&lt;wsp:rsid wsp:val=&quot;0034765A&quot;/&gt;&lt;wsp:rsid wsp:val=&quot;00354FCF&quot;/&gt;&lt;wsp:rsid wsp:val=&quot;00387EAC&quot;/&gt;&lt;wsp:rsid wsp:val=&quot;003A19E2&quot;/&gt;&lt;wsp:rsid wsp:val=&quot;003B4E04&quot;/&gt;&lt;wsp:rsid wsp:val=&quot;003D708B&quot;/&gt;&lt;wsp:rsid wsp:val=&quot;003D7593&quot;/&gt;&lt;wsp:rsid wsp:val=&quot;003F5A08&quot;/&gt;&lt;wsp:rsid wsp:val=&quot;00420716&quot;/&gt;&lt;wsp:rsid wsp:val=&quot;004325FB&quot;/&gt;&lt;wsp:rsid wsp:val=&quot;004432BA&quot;/&gt;&lt;wsp:rsid wsp:val=&quot;0044407E&quot;/&gt;&lt;wsp:rsid wsp:val=&quot;00447BB9&quot;/&gt;&lt;wsp:rsid wsp:val=&quot;00453DDF&quot;/&gt;&lt;wsp:rsid wsp:val=&quot;0046031D&quot;/&gt;&lt;wsp:rsid wsp:val=&quot;004967E6&quot;/&gt;&lt;wsp:rsid wsp:val=&quot;004A6D9E&quot;/&gt;&lt;wsp:rsid wsp:val=&quot;004C110B&quot;/&gt;&lt;wsp:rsid wsp:val=&quot;004D72B5&quot;/&gt;&lt;wsp:rsid wsp:val=&quot;004F306A&quot;/&gt;&lt;wsp:rsid wsp:val=&quot;00500438&quot;/&gt;&lt;wsp:rsid wsp:val=&quot;005300ED&quot;/&gt;&lt;wsp:rsid wsp:val=&quot;00551B7F&quot;/&gt;&lt;wsp:rsid wsp:val=&quot;0056610F&quot;/&gt;&lt;wsp:rsid wsp:val=&quot;0057117D&quot;/&gt;&lt;wsp:rsid wsp:val=&quot;00575BCA&quot;/&gt;&lt;wsp:rsid wsp:val=&quot;00591815&quot;/&gt;&lt;wsp:rsid wsp:val=&quot;005B0344&quot;/&gt;&lt;wsp:rsid wsp:val=&quot;005B078C&quot;/&gt;&lt;wsp:rsid wsp:val=&quot;005B520E&quot;/&gt;&lt;wsp:rsid wsp:val=&quot;005B56AA&quot;/&gt;&lt;wsp:rsid wsp:val=&quot;005E11F5&quot;/&gt;&lt;wsp:rsid wsp:val=&quot;005E2800&quot;/&gt;&lt;wsp:rsid wsp:val=&quot;00605825&quot;/&gt;&lt;wsp:rsid wsp:val=&quot;00645D22&quot;/&gt;&lt;wsp:rsid wsp:val=&quot;00651A08&quot;/&gt;&lt;wsp:rsid wsp:val=&quot;00654204&quot;/&gt;&lt;wsp:rsid wsp:val=&quot;00656AD1&quot;/&gt;&lt;wsp:rsid wsp:val=&quot;00660A91&quot;/&gt;&lt;wsp:rsid wsp:val=&quot;00662684&quot;/&gt;&lt;wsp:rsid wsp:val=&quot;00670434&quot;/&gt;&lt;wsp:rsid wsp:val=&quot;006B3581&quot;/&gt;&lt;wsp:rsid wsp:val=&quot;006B62AC&quot;/&gt;&lt;wsp:rsid wsp:val=&quot;006B6B66&quot;/&gt;&lt;wsp:rsid wsp:val=&quot;006E3122&quot;/&gt;&lt;wsp:rsid wsp:val=&quot;006F5F71&quot;/&gt;&lt;wsp:rsid wsp:val=&quot;006F6D3D&quot;/&gt;&lt;wsp:rsid wsp:val=&quot;00700DD3&quot;/&gt;&lt;wsp:rsid wsp:val=&quot;00702FE4&quot;/&gt;&lt;wsp:rsid wsp:val=&quot;007114ED&quot;/&gt;&lt;wsp:rsid wsp:val=&quot;00715BEA&quot;/&gt;&lt;wsp:rsid wsp:val=&quot;00740EEA&quot;/&gt;&lt;wsp:rsid wsp:val=&quot;007453DE&quot;/&gt;&lt;wsp:rsid wsp:val=&quot;00794804&quot;/&gt;&lt;wsp:rsid wsp:val=&quot;007969FF&quot;/&gt;&lt;wsp:rsid wsp:val=&quot;007B33F1&quot;/&gt;&lt;wsp:rsid wsp:val=&quot;007B6DDA&quot;/&gt;&lt;wsp:rsid wsp:val=&quot;007C0308&quot;/&gt;&lt;wsp:rsid wsp:val=&quot;007C2FF2&quot;/&gt;&lt;wsp:rsid wsp:val=&quot;007D6232&quot;/&gt;&lt;wsp:rsid wsp:val=&quot;007E5613&quot;/&gt;&lt;wsp:rsid wsp:val=&quot;007F1F99&quot;/&gt;&lt;wsp:rsid wsp:val=&quot;007F768F&quot;/&gt;&lt;wsp:rsid wsp:val=&quot;0080791D&quot;/&gt;&lt;wsp:rsid wsp:val=&quot;00830F7C&quot;/&gt;&lt;wsp:rsid wsp:val=&quot;00836367&quot;/&gt;&lt;wsp:rsid wsp:val=&quot;0085593C&quot;/&gt;&lt;wsp:rsid wsp:val=&quot;00867C5C&quot;/&gt;&lt;wsp:rsid wsp:val=&quot;00873603&quot;/&gt;&lt;wsp:rsid wsp:val=&quot;00877C10&quot;/&gt;&lt;wsp:rsid wsp:val=&quot;00884D65&quot;/&gt;&lt;wsp:rsid wsp:val=&quot;00896E70&quot;/&gt;&lt;wsp:rsid wsp:val=&quot;008A2C7D&quot;/&gt;&lt;wsp:rsid wsp:val=&quot;008C4B23&quot;/&gt;&lt;wsp:rsid wsp:val=&quot;008D14A9&quot;/&gt;&lt;wsp:rsid wsp:val=&quot;008F53C6&quot;/&gt;&lt;wsp:rsid wsp:val=&quot;008F6E2C&quot;/&gt;&lt;wsp:rsid wsp:val=&quot;009303D9&quot;/&gt;&lt;wsp:rsid wsp:val=&quot;009324D8&quot;/&gt;&lt;wsp:rsid wsp:val=&quot;00933C64&quot;/&gt;&lt;wsp:rsid wsp:val=&quot;00972203&quot;/&gt;&lt;wsp:rsid wsp:val=&quot;00977DF6&quot;/&gt;&lt;wsp:rsid wsp:val=&quot;009F1D79&quot;/&gt;&lt;wsp:rsid wsp:val=&quot;00A059B3&quot;/&gt;&lt;wsp:rsid wsp:val=&quot;00A3111E&quot;/&gt;&lt;wsp:rsid wsp:val=&quot;00A94663&quot;/&gt;&lt;wsp:rsid wsp:val=&quot;00AA384F&quot;/&gt;&lt;wsp:rsid wsp:val=&quot;00AE3409&quot;/&gt;&lt;wsp:rsid wsp:val=&quot;00B11A60&quot;/&gt;&lt;wsp:rsid wsp:val=&quot;00B22613&quot;/&gt;&lt;wsp:rsid wsp:val=&quot;00B31369&quot;/&gt;&lt;wsp:rsid wsp:val=&quot;00B720CD&quot;/&gt;&lt;wsp:rsid wsp:val=&quot;00B768D1&quot;/&gt;&lt;wsp:rsid wsp:val=&quot;00BA1025&quot;/&gt;&lt;wsp:rsid wsp:val=&quot;00BC01CC&quot;/&gt;&lt;wsp:rsid wsp:val=&quot;00BC3420&quot;/&gt;&lt;wsp:rsid wsp:val=&quot;00BD670B&quot;/&gt;&lt;wsp:rsid wsp:val=&quot;00BE7D3C&quot;/&gt;&lt;wsp:rsid wsp:val=&quot;00BF5FF6&quot;/&gt;&lt;wsp:rsid wsp:val=&quot;00C0207F&quot;/&gt;&lt;wsp:rsid wsp:val=&quot;00C02AE7&quot;/&gt;&lt;wsp:rsid wsp:val=&quot;00C16117&quot;/&gt;&lt;wsp:rsid wsp:val=&quot;00C3075A&quot;/&gt;&lt;wsp:rsid wsp:val=&quot;00C70167&quot;/&gt;&lt;wsp:rsid wsp:val=&quot;00C919A4&quot;/&gt;&lt;wsp:rsid wsp:val=&quot;00CA4392&quot;/&gt;&lt;wsp:rsid wsp:val=&quot;00CC393F&quot;/&gt;&lt;wsp:rsid wsp:val=&quot;00CC7D3C&quot;/&gt;&lt;wsp:rsid wsp:val=&quot;00D15150&quot;/&gt;&lt;wsp:rsid wsp:val=&quot;00D2176E&quot;/&gt;&lt;wsp:rsid wsp:val=&quot;00D32751&quot;/&gt;&lt;wsp:rsid wsp:val=&quot;00D61087&quot;/&gt;&lt;wsp:rsid wsp:val=&quot;00D632BE&quot;/&gt;&lt;wsp:rsid wsp:val=&quot;00D72D06&quot;/&gt;&lt;wsp:rsid wsp:val=&quot;00D7522C&quot;/&gt;&lt;wsp:rsid wsp:val=&quot;00D7536F&quot;/&gt;&lt;wsp:rsid wsp:val=&quot;00D76668&quot;/&gt;&lt;wsp:rsid wsp:val=&quot;00D81569&quot;/&gt;&lt;wsp:rsid wsp:val=&quot;00E07383&quot;/&gt;&lt;wsp:rsid wsp:val=&quot;00E165BC&quot;/&gt;&lt;wsp:rsid wsp:val=&quot;00E30DA0&quot;/&gt;&lt;wsp:rsid wsp:val=&quot;00E57441&quot;/&gt;&lt;wsp:rsid wsp:val=&quot;00E61E12&quot;/&gt;&lt;wsp:rsid wsp:val=&quot;00E7596C&quot;/&gt;&lt;wsp:rsid wsp:val=&quot;00E878F2&quot;/&gt;&lt;wsp:rsid wsp:val=&quot;00E92D34&quot;/&gt;&lt;wsp:rsid wsp:val=&quot;00ED0149&quot;/&gt;&lt;wsp:rsid wsp:val=&quot;00EF5804&quot;/&gt;&lt;wsp:rsid wsp:val=&quot;00EF7DE3&quot;/&gt;&lt;wsp:rsid wsp:val=&quot;00F03103&quot;/&gt;&lt;wsp:rsid wsp:val=&quot;00F271DE&quot;/&gt;&lt;wsp:rsid wsp:val=&quot;00F627DA&quot;/&gt;&lt;wsp:rsid wsp:val=&quot;00F7288F&quot;/&gt;&lt;wsp:rsid wsp:val=&quot;00F735A9&quot;/&gt;&lt;wsp:rsid wsp:val=&quot;00F847A6&quot;/&gt;&lt;wsp:rsid wsp:val=&quot;00F9441B&quot;/&gt;&lt;wsp:rsid wsp:val=&quot;00FA4C32&quot;/&gt;&lt;wsp:rsid wsp:val=&quot;00FE7114&quot;/&gt;&lt;wsp:rsid wsp:val=&quot;00FF2ABB&quot;/&gt;&lt;/wsp:rsids&gt;&lt;/w:docPr&gt;&lt;w:body&gt;&lt;wx:sect&gt;&lt;w:p wsp:rsidR=&quot;00000000&quot; wsp:rsidRDefault=&quot;00E92D34&quot; wsp:rsidP=&quot;00E92D34&quot;&gt;&lt;m:oMathPara&gt;&lt;m:oMath&gt;&lt;m:r&gt;&lt;w:rPr&gt;&lt;w:rFonts w:ascii=&quot;Cambria Math&quot; w:h-ansi=&quot;Cambria Math&quot;/&gt;&lt;wx:font wx:val=&quot;Cambria Math&quot;/&gt;&lt;w:i/&gt;&lt;/w:rPr&gt;&lt;m:t&gt;accuracy= &lt;/m:t&gt;&lt;/m:r&gt;&lt;m:f&gt;&lt;m:fPr&gt;&lt;m:ctrlPr&gt;&lt;w:rPr&gt;&lt;w:rFonts w:ascii=&quot;Cambria Math&quot; w:h-ansi=&quot;Cambria Math&quot;/&gt;&lt;wx:font wx:val=&quot;Cambria Math&quot;/&gt;&lt;w:i/&gt;&lt;/w:rPr&gt;&lt;/m:ctrlPr&gt;&lt;/m:fPr&gt;&lt;m:num&gt;&lt;m:r&gt;&lt;w:rPr&gt;&lt;w:rFonts w:ascii=&quot;Cambria Math&quot; w:h-ansi=&quot;Cambria Math&quot;/&gt;&lt;wx:font wx:val=&quot;Cambria Math&quot;/&gt;&lt;w:i/&gt;&lt;/w:rPr&gt;&lt;m:t&gt;Matches Found&lt;/m:t&gt;&lt;/m:r&gt;&lt;/m:num&gt;&lt;m:den&gt;&lt;m:r&gt;&lt;w:rPr&gt;&lt;w:rFonts w:ascii=&quot;Cambria Math&quot; w:h-ansi=&quot;Cambria Math&quot;/&gt;&lt;wx:font wx:val=&quot;Cambria Math&quot;/&gt;&lt;w:i/&gt;&lt;/w:rPr&gt;&lt;m:t&gt;Number of Frames&lt;/m:t&gt;&lt;/m:r&gt;&lt;/m:den&gt;&lt;/m:f&gt;&lt;m:r&gt;&lt;w:rPr&gt;&lt;w:rFonts w:ascii=&quot;Cambria Math&quot; w:h-ansi=&quot;Cambria Math&quot;/&gt;&lt;wx:font wx:val=&quot;Cambria Math&quot;/&gt;&lt;w:i/&gt;&lt;/w:rPr&gt;&lt;m:t&gt;Ã—100&lt;/m:t&gt;&lt;/m:r&gt;&lt;/m:oMath&gt;&lt;/m:oMathPara&gt;&lt;/w:p&gt;&lt;w:sectPr wsp:rsidR=&quot;00000000&quot;&gt;&lt;w:pgSz w:w=&quot;12240&quot; w:h=&quot;15840&quot;/&gt;&lt;w:pgMar w:top=&quot;1440&quot; w:right=&quot;1440&quot; w:bottom=&quot;1440&quot; w:left=&quot;1440&quot; w:header=&quot;720&quot; w:footer=&quot;720&quot; w:gutter=&quot;0&quot;/&gt;&lt;w:cols w:space=&quot;720&quot;/&gt;&lt;/w:sectPr&gt;&lt;/wx:sect&gt;&lt;/w:body&gt;&lt;/w:wordDocument&gt;">
+            <v:imagedata r:id="rId27" o:title="" chromakey="white"/>
+          </v:shape>
+        </w:pict>
+      </w:r>
+      <w:r>
+        <w:rPr>
+          <w:rFonts w:hint="eastAsia"/>
+        </w:rPr>
+        <w:fldChar w:fldCharType="end"/>
+      </w:r>
+      <w:r>
+        <w:tab/>
+      </w:r>
+      <w:r>
+        <w:t></w:t>
+      </w:r>
+      <w:r>
+        <w:t></w:t>
+      </w:r>
+      <w:r>
+        <w:t></w:t>
+      </w:r>
+    </w:p>
+    <w:p>
+      <w:pPr>
+        <w:pStyle w:val="BodyText"/>
+        <w:ind w:firstLine="0"/>
+        <w:rPr>
+          <w:lang w:val="en-US"/>
+        </w:rPr>
+      </w:pPr>
+      <w:r>
+        <w:rPr>
+          <w:lang w:val="en-US"/>
+        </w:rPr>
+        <w:t>The accuracy reaches to saturation and after getting 10 similar accuracy the program moves to next cycle to reduce computational time(). If the accuracy is more than 80% then it is recorded with the predicted video.</w:t>
+      </w:r>
+    </w:p>
+    <w:tbl>
+      <w:tblPr>
+        <w:tblW w:w="4945" w:type="dxa"/>
+        <w:tblBorders>
+          <w:top w:val="single" w:sz="4" w:space="0" w:color="auto"/>
+          <w:left w:val="single" w:sz="4" w:space="0" w:color="auto"/>
+          <w:bottom w:val="single" w:sz="4" w:space="0" w:color="auto"/>
+          <w:right w:val="single" w:sz="4" w:space="0" w:color="auto"/>
+          <w:insideH w:val="single" w:sz="4" w:space="0" w:color="auto"/>
+          <w:insideV w:val="single" w:sz="4" w:space="0" w:color="auto"/>
+        </w:tblBorders>
+        <w:tblLook w:val="04A0" w:firstRow="1" w:lastRow="0" w:firstColumn="1" w:lastColumn="0" w:noHBand="0" w:noVBand="1"/>
+      </w:tblPr>
+      <w:tblGrid>
+        <w:gridCol w:w="4945"/>
+      </w:tblGrid>
+      <w:tr>
+        <w:tc>
+          <w:tcPr>
+            <w:tcW w:w="4945" w:type="dxa"/>
+            <w:shd w:val="clear" w:color="auto" w:fill="auto"/>
+          </w:tcPr>
+          <w:p>
+            <w:pPr>
+              <w:pStyle w:val="BodyText"/>
+              <w:spacing w:after="0"/>
+              <w:ind w:firstLine="0"/>
+              <w:rPr>
+                <w:sz w:val="16"/>
+                <w:szCs w:val="16"/>
+                <w:lang w:val="en-US"/>
+              </w:rPr>
+            </w:pPr>
+            <w:r>
+              <w:rPr>
+                <w:sz w:val="16"/>
+                <w:szCs w:val="16"/>
+                <w:lang w:val="en-US"/>
+              </w:rPr>
+              <w:t xml:space="preserve">"TestFiles":[    </w:t>
+            </w:r>
+          </w:p>
+          <w:p>
+            <w:pPr>
+              <w:pStyle w:val="BodyText"/>
+              <w:spacing w:after="0"/>
+              <w:ind w:firstLine="0"/>
+              <w:rPr>
+                <w:sz w:val="16"/>
+                <w:szCs w:val="16"/>
+                <w:lang w:val="en-US"/>
+              </w:rPr>
+            </w:pPr>
+            <w:r>
+              <w:rPr>
+                <w:sz w:val="16"/>
+                <w:szCs w:val="16"/>
+                <w:lang w:val="en-US"/>
+              </w:rPr>
+              <w:t>"Run2ExperimentOutput\\Converted\\Circle\\circle\\Circle_circle_3.png",</w:t>
+            </w:r>
+          </w:p>
+          <w:p>
+            <w:pPr>
+              <w:pStyle w:val="BodyText"/>
+              <w:spacing w:after="0"/>
+              <w:ind w:firstLine="0"/>
+              <w:rPr>
+                <w:sz w:val="16"/>
+                <w:szCs w:val="16"/>
+                <w:lang w:val="en-US"/>
+              </w:rPr>
+            </w:pPr>
+            <w:r>
+              <w:rPr>
+                <w:sz w:val="16"/>
+                <w:szCs w:val="16"/>
+                <w:lang w:val="en-US"/>
+              </w:rPr>
+              <w:t>"Run2ExperimentOutput\\Converted\\Circle\\circle\\Circle_circle_2.png",</w:t>
+            </w:r>
+          </w:p>
+          <w:p>
+            <w:pPr>
+              <w:pStyle w:val="BodyText"/>
+              <w:spacing w:after="0"/>
+              <w:ind w:firstLine="0"/>
+              <w:rPr>
+                <w:sz w:val="16"/>
+                <w:szCs w:val="16"/>
+                <w:lang w:val="en-US"/>
+              </w:rPr>
+            </w:pPr>
+            <w:r>
+              <w:rPr>
+                <w:sz w:val="16"/>
+                <w:szCs w:val="16"/>
+                <w:lang w:val="en-US"/>
+              </w:rPr>
+              <w:t>"Run2ExperimentOutput\\Converted\\Line\\line\\Line_line_11.png”, "Run2ExperimentOutput\\Converted\\Line\\line\\Line_line_22.png", "Run2ExperimentOutput\\Converted\\Rectangle\\rectangle\\</w:t>
+            </w:r>
+          </w:p>
+          <w:p>
+            <w:pPr>
+              <w:pStyle w:val="BodyText"/>
+              <w:spacing w:after="0"/>
+              <w:ind w:firstLine="0"/>
+              <w:rPr>
+                <w:sz w:val="16"/>
+                <w:szCs w:val="16"/>
+                <w:lang w:val="en-US"/>
+              </w:rPr>
+            </w:pPr>
+            <w:r>
+              <w:rPr>
+                <w:sz w:val="16"/>
+                <w:szCs w:val="16"/>
+                <w:lang w:val="en-US"/>
+              </w:rPr>
+              <w:t>Rectangle_rectangle_28.png", "Run2ExperimentOutput\\Converted\\Rectangle\\rectangle\\</w:t>
+            </w:r>
+          </w:p>
+          <w:p>
+            <w:pPr>
+              <w:pStyle w:val="BodyText"/>
+              <w:spacing w:after="0"/>
+              <w:ind w:firstLine="0"/>
+              <w:rPr>
+                <w:sz w:val="16"/>
+                <w:szCs w:val="16"/>
+                <w:lang w:val="en-US"/>
+              </w:rPr>
+            </w:pPr>
+            <w:r>
+              <w:rPr>
+                <w:sz w:val="16"/>
+                <w:szCs w:val="16"/>
+                <w:lang w:val="en-US"/>
+              </w:rPr>
+              <w:t>Rectangle_rectangle_18.png",</w:t>
+            </w:r>
+          </w:p>
+          <w:p>
+            <w:pPr>
+              <w:pStyle w:val="BodyText"/>
+              <w:spacing w:after="0"/>
+              <w:ind w:firstLine="0"/>
+              <w:rPr>
+                <w:sz w:val="16"/>
+                <w:szCs w:val="16"/>
+                <w:lang w:val="en-US"/>
+              </w:rPr>
+            </w:pPr>
+            <w:r>
+              <w:rPr>
+                <w:sz w:val="16"/>
+                <w:szCs w:val="16"/>
+                <w:lang w:val="en-US"/>
+              </w:rPr>
+              <w:t>"Run2ExperimentOutput\\Converted\\Triangle\\triangle\\</w:t>
+            </w:r>
+          </w:p>
+          <w:p>
+            <w:pPr>
+              <w:pStyle w:val="BodyText"/>
+              <w:spacing w:after="0"/>
+              <w:ind w:firstLine="0"/>
+              <w:rPr>
+                <w:sz w:val="16"/>
+                <w:szCs w:val="16"/>
+                <w:lang w:val="en-US"/>
+              </w:rPr>
+            </w:pPr>
+            <w:r>
+              <w:rPr>
+                <w:sz w:val="16"/>
+                <w:szCs w:val="16"/>
+                <w:lang w:val="en-US"/>
+              </w:rPr>
+              <w:t>Triangle_triangle_23.png", "Run2ExperimentOutput\\Converted\\Triangle\\triangle\\</w:t>
+            </w:r>
+          </w:p>
+          <w:p>
+            <w:pPr>
+              <w:pStyle w:val="BodyText"/>
+              <w:spacing w:after="0"/>
+              <w:ind w:firstLine="0"/>
+              <w:rPr>
+                <w:sz w:val="16"/>
+                <w:szCs w:val="16"/>
+                <w:lang w:val="en-US"/>
+              </w:rPr>
+            </w:pPr>
+            <w:r>
+              <w:rPr>
+                <w:sz w:val="16"/>
+                <w:szCs w:val="16"/>
+                <w:lang w:val="en-US"/>
+              </w:rPr>
+              <w:t xml:space="preserve">Triangle_triangle_0.png", </w:t>
+            </w:r>
+          </w:p>
+          <w:p>
+            <w:pPr>
+              <w:pStyle w:val="BodyText"/>
+              <w:spacing w:after="0"/>
+              <w:ind w:firstLine="0"/>
+              <w:rPr>
+                <w:sz w:val="16"/>
+                <w:szCs w:val="16"/>
+                <w:lang w:val="en-US"/>
+              </w:rPr>
+            </w:pPr>
+            <w:r>
+              <w:rPr>
+                <w:sz w:val="16"/>
+                <w:szCs w:val="16"/>
+                <w:lang w:val="en-US"/>
+              </w:rPr>
+              <w:t>]</w:t>
+            </w:r>
+          </w:p>
+        </w:tc>
+      </w:tr>
+    </w:tbl>
+    <w:p>
+      <w:pPr>
+        <w:pStyle w:val="BodyText"/>
+        <w:ind w:firstLine="0"/>
+        <w:rPr>
+          <w:lang w:val="en-US"/>
+        </w:rPr>
+      </w:pPr>
+    </w:p>
+    <w:tbl>
+      <w:tblPr>
+        <w:tblW w:w="5050" w:type="dxa"/>
+        <w:tblBorders>
+          <w:top w:val="single" w:sz="4" w:space="0" w:color="auto"/>
+          <w:left w:val="single" w:sz="4" w:space="0" w:color="auto"/>
+          <w:bottom w:val="single" w:sz="4" w:space="0" w:color="auto"/>
+          <w:right w:val="single" w:sz="4" w:space="0" w:color="auto"/>
+          <w:insideH w:val="single" w:sz="4" w:space="0" w:color="auto"/>
+          <w:insideV w:val="single" w:sz="4" w:space="0" w:color="auto"/>
+        </w:tblBorders>
+        <w:tblLook w:val="04A0" w:firstRow="1" w:lastRow="0" w:firstColumn="1" w:lastColumn="0" w:noHBand="0" w:noVBand="1"/>
+      </w:tblPr>
+      <w:tblGrid>
+        <w:gridCol w:w="5050"/>
+      </w:tblGrid>
+      <w:tr>
+        <w:trPr>
+          <w:trHeight w:val="1738"/>
+        </w:trPr>
+        <w:tc>
+          <w:tcPr>
+            <w:tcW w:w="5050" w:type="dxa"/>
+            <w:shd w:val="clear" w:color="auto" w:fill="auto"/>
+          </w:tcPr>
+          <w:p>
+            <w:pPr>
+              <w:pStyle w:val="BodyText"/>
+              <w:keepNext/>
+              <w:ind w:firstLine="0"/>
+              <w:rPr>
+                <w:sz w:val="16"/>
+                <w:szCs w:val="16"/>
+              </w:rPr>
+            </w:pPr>
+            <w:r>
+              <w:rPr>
+                <w:rStyle w:val="pl-k"/>
+                <w:sz w:val="16"/>
+                <w:szCs w:val="16"/>
+              </w:rPr>
+              <w:lastRenderedPageBreak/>
+              <w:t>public</w:t>
+            </w:r>
+            <w:r>
+              <w:rPr>
+                <w:sz w:val="16"/>
+                <w:szCs w:val="16"/>
+              </w:rPr>
+              <w:t xml:space="preserve"> </w:t>
+            </w:r>
+            <w:r>
+              <w:rPr>
+                <w:rStyle w:val="pl-k"/>
+                <w:sz w:val="16"/>
+                <w:szCs w:val="16"/>
+              </w:rPr>
+              <w:t>static</w:t>
+            </w:r>
+            <w:r>
+              <w:rPr>
+                <w:sz w:val="16"/>
+                <w:szCs w:val="16"/>
+              </w:rPr>
+              <w:t xml:space="preserve"> </w:t>
+            </w:r>
+            <w:r>
+              <w:rPr>
+                <w:rStyle w:val="pl-k"/>
+                <w:sz w:val="16"/>
+                <w:szCs w:val="16"/>
+              </w:rPr>
+              <w:t>void</w:t>
+            </w:r>
+            <w:r>
+              <w:rPr>
+                <w:sz w:val="16"/>
+                <w:szCs w:val="16"/>
+              </w:rPr>
+              <w:t xml:space="preserve"> </w:t>
+            </w:r>
+            <w:r>
+              <w:rPr>
+                <w:rStyle w:val="pl-token"/>
+                <w:sz w:val="16"/>
+                <w:szCs w:val="16"/>
+              </w:rPr>
+              <w:t>CreateVideoFromFrames</w:t>
+            </w:r>
+            <w:r>
+              <w:rPr>
+                <w:sz w:val="16"/>
+                <w:szCs w:val="16"/>
+              </w:rPr>
+              <w:t>(</w:t>
+            </w:r>
+            <w:r>
+              <w:rPr>
+                <w:rStyle w:val="pl-en"/>
+                <w:sz w:val="16"/>
+                <w:szCs w:val="16"/>
+              </w:rPr>
+              <w:t>List</w:t>
+            </w:r>
+            <w:r>
+              <w:rPr>
+                <w:sz w:val="16"/>
+                <w:szCs w:val="16"/>
+              </w:rPr>
+              <w:t>&lt;</w:t>
+            </w:r>
+            <w:r>
+              <w:rPr>
+                <w:rStyle w:val="pl-en"/>
+                <w:sz w:val="16"/>
+                <w:szCs w:val="16"/>
+              </w:rPr>
+              <w:t>NFrame</w:t>
+            </w:r>
+            <w:r>
+              <w:rPr>
+                <w:sz w:val="16"/>
+                <w:szCs w:val="16"/>
+              </w:rPr>
+              <w:t xml:space="preserve">&gt; </w:t>
+            </w:r>
+            <w:r>
+              <w:rPr>
+                <w:rStyle w:val="pl-en"/>
+                <w:sz w:val="16"/>
+                <w:szCs w:val="16"/>
+              </w:rPr>
+              <w:t>bitmapList</w:t>
+            </w:r>
+            <w:r>
+              <w:rPr>
+                <w:sz w:val="16"/>
+                <w:szCs w:val="16"/>
+              </w:rPr>
+              <w:t xml:space="preserve">, </w:t>
+            </w:r>
+            <w:r>
+              <w:rPr>
+                <w:rStyle w:val="pl-k"/>
+                <w:sz w:val="16"/>
+                <w:szCs w:val="16"/>
+              </w:rPr>
+              <w:t>string</w:t>
+            </w:r>
+            <w:r>
+              <w:rPr>
+                <w:sz w:val="16"/>
+                <w:szCs w:val="16"/>
+              </w:rPr>
+              <w:t xml:space="preserve"> </w:t>
+            </w:r>
+            <w:r>
+              <w:rPr>
+                <w:rStyle w:val="pl-en"/>
+                <w:sz w:val="16"/>
+                <w:szCs w:val="16"/>
+              </w:rPr>
+              <w:t>videoOutputPath</w:t>
+            </w:r>
+            <w:r>
+              <w:rPr>
+                <w:sz w:val="16"/>
+                <w:szCs w:val="16"/>
+              </w:rPr>
+              <w:t xml:space="preserve">, </w:t>
+            </w:r>
+            <w:r>
+              <w:rPr>
+                <w:rStyle w:val="pl-k"/>
+                <w:sz w:val="16"/>
+                <w:szCs w:val="16"/>
+              </w:rPr>
+              <w:t>int</w:t>
+            </w:r>
+            <w:r>
+              <w:rPr>
+                <w:sz w:val="16"/>
+                <w:szCs w:val="16"/>
+              </w:rPr>
+              <w:t xml:space="preserve"> </w:t>
+            </w:r>
+            <w:r>
+              <w:rPr>
+                <w:rStyle w:val="pl-en"/>
+                <w:sz w:val="16"/>
+                <w:szCs w:val="16"/>
+              </w:rPr>
+              <w:t>frameRate</w:t>
+            </w:r>
+            <w:r>
+              <w:rPr>
+                <w:sz w:val="16"/>
+                <w:szCs w:val="16"/>
+              </w:rPr>
+              <w:t xml:space="preserve">, </w:t>
+            </w:r>
+            <w:r>
+              <w:rPr>
+                <w:rStyle w:val="pl-en"/>
+                <w:sz w:val="16"/>
+                <w:szCs w:val="16"/>
+              </w:rPr>
+              <w:t>Size</w:t>
+            </w:r>
+            <w:r>
+              <w:rPr>
+                <w:sz w:val="16"/>
+                <w:szCs w:val="16"/>
+              </w:rPr>
+              <w:t xml:space="preserve"> </w:t>
+            </w:r>
+            <w:r>
+              <w:rPr>
+                <w:rStyle w:val="pl-en"/>
+                <w:sz w:val="16"/>
+                <w:szCs w:val="16"/>
+              </w:rPr>
+              <w:t>dimension</w:t>
+            </w:r>
+            <w:r>
+              <w:rPr>
+                <w:sz w:val="16"/>
+                <w:szCs w:val="16"/>
+              </w:rPr>
+              <w:t xml:space="preserve">, </w:t>
+            </w:r>
+            <w:r>
+              <w:rPr>
+                <w:rStyle w:val="pl-k"/>
+                <w:sz w:val="16"/>
+                <w:szCs w:val="16"/>
+              </w:rPr>
+              <w:t>bool</w:t>
+            </w:r>
+            <w:r>
+              <w:rPr>
+                <w:sz w:val="16"/>
+                <w:szCs w:val="16"/>
+              </w:rPr>
+              <w:t xml:space="preserve"> </w:t>
+            </w:r>
+            <w:r>
+              <w:rPr>
+                <w:rStyle w:val="pl-en"/>
+                <w:sz w:val="16"/>
+                <w:szCs w:val="16"/>
+              </w:rPr>
+              <w:t>isColor</w:t>
+            </w:r>
+            <w:r>
+              <w:rPr>
+                <w:sz w:val="16"/>
+                <w:szCs w:val="16"/>
+              </w:rPr>
+              <w:t xml:space="preserve">, </w:t>
+            </w:r>
+            <w:r>
+              <w:rPr>
+                <w:rStyle w:val="pl-k"/>
+                <w:color w:val="00B050"/>
+                <w:sz w:val="16"/>
+                <w:szCs w:val="16"/>
+              </w:rPr>
+              <w:t>char</w:t>
+            </w:r>
+            <w:r>
+              <w:rPr>
+                <w:color w:val="00B050"/>
+                <w:sz w:val="16"/>
+                <w:szCs w:val="16"/>
+              </w:rPr>
+              <w:t xml:space="preserve">[] </w:t>
+            </w:r>
+            <w:r>
+              <w:rPr>
+                <w:rStyle w:val="pl-en"/>
+                <w:color w:val="00B050"/>
+                <w:sz w:val="16"/>
+                <w:szCs w:val="16"/>
+              </w:rPr>
+              <w:t>codec</w:t>
+            </w:r>
+            <w:r>
+              <w:rPr>
+                <w:color w:val="00B050"/>
+                <w:sz w:val="16"/>
+                <w:szCs w:val="16"/>
+              </w:rPr>
+              <w:t xml:space="preserve"> </w:t>
+            </w:r>
+            <w:r>
+              <w:rPr>
+                <w:rStyle w:val="pl-k"/>
+                <w:color w:val="00B050"/>
+                <w:sz w:val="16"/>
+                <w:szCs w:val="16"/>
+              </w:rPr>
+              <w:t>=</w:t>
+            </w:r>
+            <w:r>
+              <w:rPr>
+                <w:color w:val="00B050"/>
+                <w:sz w:val="16"/>
+                <w:szCs w:val="16"/>
+              </w:rPr>
+              <w:t xml:space="preserve"> </w:t>
+            </w:r>
+            <w:r>
+              <w:rPr>
+                <w:rStyle w:val="pl-c1"/>
+                <w:color w:val="00B050"/>
+                <w:sz w:val="16"/>
+                <w:szCs w:val="16"/>
+              </w:rPr>
+              <w:t>null</w:t>
+            </w:r>
+            <w:r>
+              <w:rPr>
+                <w:sz w:val="16"/>
+                <w:szCs w:val="16"/>
+              </w:rPr>
+              <w:t xml:space="preserve"> )</w:t>
+            </w:r>
+          </w:p>
+          <w:p>
+            <w:pPr>
+              <w:pStyle w:val="BodyText"/>
+              <w:keepNext/>
+              <w:ind w:firstLine="0"/>
+              <w:rPr>
+                <w:sz w:val="16"/>
+                <w:szCs w:val="16"/>
+              </w:rPr>
+            </w:pPr>
+            <w:r>
+              <w:rPr>
+                <w:sz w:val="16"/>
+                <w:szCs w:val="16"/>
+              </w:rPr>
+              <w:t>{</w:t>
+            </w:r>
+          </w:p>
+          <w:p>
+            <w:pPr>
+              <w:pStyle w:val="BodyText"/>
+              <w:keepNext/>
+              <w:ind w:firstLine="0"/>
+              <w:rPr>
+                <w:sz w:val="16"/>
+                <w:szCs w:val="16"/>
+              </w:rPr>
+            </w:pPr>
+            <w:r>
+              <w:rPr>
+                <w:rStyle w:val="pl-k"/>
+                <w:sz w:val="16"/>
+                <w:szCs w:val="16"/>
+              </w:rPr>
+              <w:t>int</w:t>
+            </w:r>
+            <w:r>
+              <w:rPr>
+                <w:sz w:val="16"/>
+                <w:szCs w:val="16"/>
+              </w:rPr>
+              <w:t xml:space="preserve"> </w:t>
+            </w:r>
+            <w:r>
+              <w:rPr>
+                <w:rStyle w:val="pl-en"/>
+                <w:sz w:val="16"/>
+                <w:szCs w:val="16"/>
+              </w:rPr>
+              <w:t>fourcc</w:t>
+            </w:r>
+            <w:r>
+              <w:rPr>
+                <w:sz w:val="16"/>
+                <w:szCs w:val="16"/>
+              </w:rPr>
+              <w:t xml:space="preserve"> </w:t>
+            </w:r>
+            <w:r>
+              <w:rPr>
+                <w:rStyle w:val="pl-k"/>
+                <w:sz w:val="16"/>
+                <w:szCs w:val="16"/>
+              </w:rPr>
+              <w:t>=</w:t>
+            </w:r>
+            <w:r>
+              <w:rPr>
+                <w:sz w:val="16"/>
+                <w:szCs w:val="16"/>
+              </w:rPr>
+              <w:t xml:space="preserve"> </w:t>
+            </w:r>
+            <w:r>
+              <w:rPr>
+                <w:rStyle w:val="pl-smi"/>
+                <w:sz w:val="16"/>
+                <w:szCs w:val="16"/>
+              </w:rPr>
+              <w:t>VideoWriter</w:t>
+            </w:r>
+            <w:r>
+              <w:rPr>
+                <w:sz w:val="16"/>
+                <w:szCs w:val="16"/>
+              </w:rPr>
+              <w:t>.</w:t>
+            </w:r>
+            <w:r>
+              <w:rPr>
+                <w:rStyle w:val="pl-en"/>
+                <w:sz w:val="16"/>
+                <w:szCs w:val="16"/>
+              </w:rPr>
+              <w:t>Fourcc</w:t>
+            </w:r>
+            <w:r>
+              <w:rPr>
+                <w:sz w:val="16"/>
+                <w:szCs w:val="16"/>
+              </w:rPr>
+              <w:t>(</w:t>
+            </w:r>
+            <w:r>
+              <w:rPr>
+                <w:rStyle w:val="pl-smi"/>
+                <w:sz w:val="16"/>
+                <w:szCs w:val="16"/>
+              </w:rPr>
+              <w:t>codec</w:t>
+            </w:r>
+            <w:r>
+              <w:rPr>
+                <w:sz w:val="16"/>
+                <w:szCs w:val="16"/>
+              </w:rPr>
+              <w:t>[</w:t>
+            </w:r>
+            <w:r>
+              <w:rPr>
+                <w:rStyle w:val="pl-c1"/>
+                <w:sz w:val="16"/>
+                <w:szCs w:val="16"/>
+              </w:rPr>
+              <w:t>0</w:t>
+            </w:r>
+            <w:r>
+              <w:rPr>
+                <w:sz w:val="16"/>
+                <w:szCs w:val="16"/>
+              </w:rPr>
+              <w:t xml:space="preserve">], </w:t>
+            </w:r>
+            <w:r>
+              <w:rPr>
+                <w:rStyle w:val="pl-smi"/>
+                <w:sz w:val="16"/>
+                <w:szCs w:val="16"/>
+              </w:rPr>
+              <w:t>codec</w:t>
+            </w:r>
+            <w:r>
+              <w:rPr>
+                <w:sz w:val="16"/>
+                <w:szCs w:val="16"/>
+              </w:rPr>
+              <w:t>[</w:t>
+            </w:r>
+            <w:r>
+              <w:rPr>
+                <w:rStyle w:val="pl-c1"/>
+                <w:sz w:val="16"/>
+                <w:szCs w:val="16"/>
+              </w:rPr>
+              <w:t>1</w:t>
+            </w:r>
+            <w:r>
+              <w:rPr>
+                <w:sz w:val="16"/>
+                <w:szCs w:val="16"/>
+              </w:rPr>
+              <w:t xml:space="preserve">], </w:t>
+            </w:r>
+            <w:r>
+              <w:rPr>
+                <w:rStyle w:val="pl-smi"/>
+                <w:sz w:val="16"/>
+                <w:szCs w:val="16"/>
+              </w:rPr>
+              <w:t>codec</w:t>
+            </w:r>
+            <w:r>
+              <w:rPr>
+                <w:sz w:val="16"/>
+                <w:szCs w:val="16"/>
+              </w:rPr>
+              <w:t>[</w:t>
+            </w:r>
+            <w:r>
+              <w:rPr>
+                <w:rStyle w:val="pl-c1"/>
+                <w:sz w:val="16"/>
+                <w:szCs w:val="16"/>
+              </w:rPr>
+              <w:t>2</w:t>
+            </w:r>
+            <w:r>
+              <w:rPr>
+                <w:sz w:val="16"/>
+                <w:szCs w:val="16"/>
+              </w:rPr>
+              <w:t xml:space="preserve">], </w:t>
+            </w:r>
+            <w:r>
+              <w:rPr>
+                <w:rStyle w:val="pl-smi"/>
+                <w:sz w:val="16"/>
+                <w:szCs w:val="16"/>
+              </w:rPr>
+              <w:t>codec</w:t>
+            </w:r>
+            <w:r>
+              <w:rPr>
+                <w:sz w:val="16"/>
+                <w:szCs w:val="16"/>
+              </w:rPr>
+              <w:t>[</w:t>
+            </w:r>
+            <w:r>
+              <w:rPr>
+                <w:rStyle w:val="pl-c1"/>
+                <w:sz w:val="16"/>
+                <w:szCs w:val="16"/>
+              </w:rPr>
+              <w:t>3</w:t>
+            </w:r>
+            <w:r>
+              <w:rPr>
+                <w:sz w:val="16"/>
+                <w:szCs w:val="16"/>
+              </w:rPr>
+              <w:t>]);</w:t>
+            </w:r>
+          </w:p>
+          <w:p>
+            <w:pPr>
+              <w:pStyle w:val="BodyText"/>
+              <w:keepNext/>
+              <w:ind w:firstLine="0"/>
+              <w:rPr>
+                <w:sz w:val="8"/>
+                <w:szCs w:val="8"/>
+              </w:rPr>
+            </w:pPr>
+            <w:r>
+              <w:rPr>
+                <w:rStyle w:val="pl-k"/>
+                <w:sz w:val="16"/>
+                <w:szCs w:val="16"/>
+              </w:rPr>
+              <w:t>using</w:t>
+            </w:r>
+            <w:r>
+              <w:rPr>
+                <w:sz w:val="16"/>
+                <w:szCs w:val="16"/>
+              </w:rPr>
+              <w:t xml:space="preserve"> (</w:t>
+            </w:r>
+            <w:r>
+              <w:rPr>
+                <w:rStyle w:val="pl-en"/>
+                <w:sz w:val="16"/>
+                <w:szCs w:val="16"/>
+              </w:rPr>
+              <w:t>VideoWriter</w:t>
+            </w:r>
+            <w:r>
+              <w:rPr>
+                <w:sz w:val="16"/>
+                <w:szCs w:val="16"/>
+              </w:rPr>
+              <w:t xml:space="preserve"> </w:t>
+            </w:r>
+            <w:r>
+              <w:rPr>
+                <w:rStyle w:val="pl-en"/>
+                <w:sz w:val="16"/>
+                <w:szCs w:val="16"/>
+              </w:rPr>
+              <w:t>videoWriter</w:t>
+            </w:r>
+            <w:r>
+              <w:rPr>
+                <w:sz w:val="16"/>
+                <w:szCs w:val="16"/>
+              </w:rPr>
+              <w:t xml:space="preserve"> </w:t>
+            </w:r>
+            <w:r>
+              <w:rPr>
+                <w:rStyle w:val="pl-k"/>
+                <w:sz w:val="16"/>
+                <w:szCs w:val="16"/>
+              </w:rPr>
+              <w:t>=</w:t>
+            </w:r>
+            <w:r>
+              <w:rPr>
+                <w:sz w:val="16"/>
+                <w:szCs w:val="16"/>
+              </w:rPr>
+              <w:t xml:space="preserve"> </w:t>
+            </w:r>
+            <w:r>
+              <w:rPr>
+                <w:rStyle w:val="pl-en"/>
+                <w:sz w:val="16"/>
+                <w:szCs w:val="16"/>
+              </w:rPr>
+              <w:t>new</w:t>
+            </w:r>
+            <w:r>
+              <w:rPr>
+                <w:sz w:val="16"/>
+                <w:szCs w:val="16"/>
+              </w:rPr>
+              <w:t>(</w:t>
+            </w:r>
+            <w:r>
+              <w:rPr>
+                <w:rStyle w:val="pl-pds"/>
+                <w:sz w:val="16"/>
+                <w:szCs w:val="16"/>
+              </w:rPr>
+              <w:t>"</w:t>
+            </w:r>
+            <w:r>
+              <w:rPr>
+                <w:rStyle w:val="pl-smi"/>
+                <w:sz w:val="16"/>
+                <w:szCs w:val="16"/>
+              </w:rPr>
+              <w:t>videoOutputPath</w:t>
+            </w:r>
+            <w:r>
+              <w:rPr>
+                <w:rStyle w:val="pl-smi"/>
+                <w:sz w:val="16"/>
+                <w:szCs w:val="16"/>
+                <w:lang w:val="en-US"/>
+              </w:rPr>
+              <w:t>.</w:t>
+            </w:r>
+            <w:r>
+              <w:rPr>
+                <w:rStyle w:val="pl-s"/>
+                <w:sz w:val="16"/>
+                <w:szCs w:val="16"/>
+              </w:rPr>
+              <w:t>.mp4</w:t>
+            </w:r>
+            <w:r>
+              <w:rPr>
+                <w:rStyle w:val="pl-pds"/>
+                <w:sz w:val="16"/>
+                <w:szCs w:val="16"/>
+              </w:rPr>
+              <w:t>"</w:t>
+            </w:r>
+            <w:r>
+              <w:rPr>
+                <w:sz w:val="16"/>
+                <w:szCs w:val="16"/>
+              </w:rPr>
+              <w:t xml:space="preserve">, </w:t>
+            </w:r>
+            <w:r>
+              <w:rPr>
+                <w:rStyle w:val="pl-smi"/>
+                <w:color w:val="00B050"/>
+                <w:sz w:val="16"/>
+                <w:szCs w:val="16"/>
+              </w:rPr>
+              <w:t>fourcc</w:t>
+            </w:r>
+            <w:r>
+              <w:rPr>
+                <w:sz w:val="16"/>
+                <w:szCs w:val="16"/>
+              </w:rPr>
+              <w:t>, (</w:t>
+            </w:r>
+            <w:r>
+              <w:rPr>
+                <w:rStyle w:val="pl-k"/>
+                <w:sz w:val="16"/>
+                <w:szCs w:val="16"/>
+              </w:rPr>
+              <w:t>int</w:t>
+            </w:r>
+            <w:r>
+              <w:rPr>
+                <w:sz w:val="16"/>
+                <w:szCs w:val="16"/>
+              </w:rPr>
+              <w:t>)</w:t>
+            </w:r>
+            <w:r>
+              <w:rPr>
+                <w:rStyle w:val="pl-smi"/>
+                <w:sz w:val="16"/>
+                <w:szCs w:val="16"/>
+              </w:rPr>
+              <w:t>frameRate</w:t>
+            </w:r>
+            <w:r>
+              <w:rPr>
+                <w:sz w:val="16"/>
+                <w:szCs w:val="16"/>
+              </w:rPr>
+              <w:t xml:space="preserve">, </w:t>
+            </w:r>
+            <w:r>
+              <w:rPr>
+                <w:rStyle w:val="pl-smi"/>
+                <w:sz w:val="16"/>
+                <w:szCs w:val="16"/>
+              </w:rPr>
+              <w:t>dimension</w:t>
+            </w:r>
+            <w:r>
+              <w:rPr>
+                <w:sz w:val="16"/>
+                <w:szCs w:val="16"/>
+              </w:rPr>
+              <w:t xml:space="preserve">, </w:t>
+            </w:r>
+            <w:r>
+              <w:rPr>
+                <w:rStyle w:val="pl-smi"/>
+                <w:sz w:val="16"/>
+                <w:szCs w:val="16"/>
+              </w:rPr>
+              <w:t>isColor</w:t>
+            </w:r>
+            <w:r>
+              <w:rPr>
+                <w:sz w:val="16"/>
+                <w:szCs w:val="16"/>
+              </w:rPr>
+              <w:t>))</w:t>
+            </w:r>
+          </w:p>
+          <w:p>
+            <w:pPr>
+              <w:pStyle w:val="BodyText"/>
+              <w:keepNext/>
+              <w:ind w:firstLine="0"/>
+              <w:rPr>
+                <w:lang w:val="en-US"/>
+              </w:rPr>
+            </w:pPr>
+            <w:r>
+              <w:rPr>
+                <w:sz w:val="16"/>
+                <w:szCs w:val="16"/>
+                <w:lang w:val="en-US"/>
+              </w:rPr>
+              <w:t>}</w:t>
+            </w:r>
+          </w:p>
+        </w:tc>
+      </w:tr>
+    </w:tbl>
+    <w:p>
+      <w:pPr>
+        <w:jc w:val="both"/>
+      </w:pPr>
+    </w:p>
+    <w:tbl>
+      <w:tblPr>
+        <w:tblW w:w="0" w:type="auto"/>
+        <w:tblBorders>
+          <w:top w:val="single" w:sz="4" w:space="0" w:color="auto"/>
+          <w:left w:val="single" w:sz="4" w:space="0" w:color="auto"/>
+          <w:bottom w:val="single" w:sz="4" w:space="0" w:color="auto"/>
+          <w:right w:val="single" w:sz="4" w:space="0" w:color="auto"/>
+          <w:insideH w:val="single" w:sz="4" w:space="0" w:color="auto"/>
+          <w:insideV w:val="single" w:sz="4" w:space="0" w:color="auto"/>
+        </w:tblBorders>
+        <w:tblLook w:val="04A0" w:firstRow="1" w:lastRow="0" w:firstColumn="1" w:lastColumn="0" w:noHBand="0" w:noVBand="1"/>
+      </w:tblPr>
+      <w:tblGrid>
+        <w:gridCol w:w="4856"/>
+      </w:tblGrid>
+      <w:tr>
+        <w:tc>
+          <w:tcPr>
+            <w:tcW w:w="4856" w:type="dxa"/>
+            <w:shd w:val="clear" w:color="auto" w:fill="auto"/>
+          </w:tcPr>
+          <w:p>
+            <w:pPr>
+              <w:jc w:val="both"/>
+              <w:rPr>
+                <w:sz w:val="16"/>
+                <w:szCs w:val="16"/>
+              </w:rPr>
+            </w:pPr>
+            <w:r>
+              <w:rPr>
+                <w:sz w:val="16"/>
+                <w:szCs w:val="16"/>
+              </w:rPr>
+              <w:t>// Accuracy Check</w:t>
+            </w:r>
+          </w:p>
+          <w:p>
+            <w:pPr>
+              <w:jc w:val="both"/>
+              <w:rPr>
+                <w:sz w:val="16"/>
+                <w:szCs w:val="16"/>
+              </w:rPr>
+            </w:pPr>
+            <w:r>
+              <w:rPr>
+                <w:sz w:val="16"/>
+                <w:szCs w:val="16"/>
+              </w:rPr>
+              <w:t>double accuracy;</w:t>
+            </w:r>
+          </w:p>
+          <w:p>
+            <w:pPr>
+              <w:jc w:val="both"/>
+              <w:rPr>
+                <w:sz w:val="16"/>
+                <w:szCs w:val="16"/>
+              </w:rPr>
+            </w:pPr>
+            <w:r>
+              <w:rPr>
+                <w:sz w:val="16"/>
+                <w:szCs w:val="16"/>
+              </w:rPr>
+              <w:t>accuracy = (double)matches / ((double)nv.nFrames.Count - 1.0) * 100.0;</w:t>
+            </w:r>
+          </w:p>
+          <w:p>
+            <w:pPr>
+              <w:jc w:val="both"/>
+              <w:rPr>
+                <w:sz w:val="16"/>
+                <w:szCs w:val="16"/>
+              </w:rPr>
+            </w:pPr>
+            <w:r>
+              <w:rPr>
+                <w:sz w:val="16"/>
+                <w:szCs w:val="16"/>
+              </w:rPr>
+              <w:t>if (accuracy == lastCycleAccuracy)</w:t>
+            </w:r>
+          </w:p>
+          <w:p>
+            <w:pPr>
+              <w:jc w:val="both"/>
+              <w:rPr>
+                <w:sz w:val="16"/>
+                <w:szCs w:val="16"/>
+              </w:rPr>
+            </w:pPr>
+            <w:r>
+              <w:rPr>
+                <w:sz w:val="16"/>
+                <w:szCs w:val="16"/>
+              </w:rPr>
+              <w:t>{</w:t>
+            </w:r>
+          </w:p>
+          <w:p>
+            <w:pPr>
+              <w:jc w:val="both"/>
+              <w:rPr>
+                <w:sz w:val="16"/>
+                <w:szCs w:val="16"/>
+              </w:rPr>
+            </w:pPr>
+            <w:r>
+              <w:rPr>
+                <w:sz w:val="16"/>
+                <w:szCs w:val="16"/>
+              </w:rPr>
+              <w:t xml:space="preserve">    saturatedAccuracyCount += 1;</w:t>
+            </w:r>
+          </w:p>
+          <w:p>
+            <w:pPr>
+              <w:jc w:val="both"/>
+              <w:rPr>
+                <w:sz w:val="16"/>
+                <w:szCs w:val="16"/>
+              </w:rPr>
+            </w:pPr>
+            <w:r>
+              <w:rPr>
+                <w:sz w:val="16"/>
+                <w:szCs w:val="16"/>
+              </w:rPr>
+              <w:t xml:space="preserve">    if (saturatedAccuracyCount &gt;= 10 &amp;&amp; lastCycleAccuracy &gt;= 80)</w:t>
+            </w:r>
+          </w:p>
+          <w:p>
+            <w:pPr>
+              <w:jc w:val="both"/>
+              <w:rPr>
+                <w:sz w:val="16"/>
+                <w:szCs w:val="16"/>
+              </w:rPr>
+            </w:pPr>
+            <w:r>
+              <w:rPr>
+                <w:sz w:val="16"/>
+                <w:szCs w:val="16"/>
+              </w:rPr>
+              <w:t xml:space="preserve">    {</w:t>
+            </w:r>
+          </w:p>
+          <w:p>
+            <w:pPr>
+              <w:jc w:val="both"/>
+              <w:rPr>
+                <w:sz w:val="16"/>
+                <w:szCs w:val="16"/>
+              </w:rPr>
+            </w:pPr>
+            <w:r>
+              <w:rPr>
+                <w:sz w:val="16"/>
+                <w:szCs w:val="16"/>
+              </w:rPr>
+              <w:t xml:space="preserve">    }</w:t>
+            </w:r>
+          </w:p>
+          <w:p>
+            <w:pPr>
+              <w:jc w:val="both"/>
+            </w:pPr>
+            <w:r>
+              <w:rPr>
+                <w:sz w:val="16"/>
+                <w:szCs w:val="16"/>
+              </w:rPr>
+              <w:t>}</w:t>
+            </w:r>
+          </w:p>
+        </w:tc>
+      </w:tr>
+    </w:tbl>
+    <w:p>
+      <w:pPr>
+        <w:pStyle w:val="Heading1"/>
+      </w:pPr>
+      <w:r>
+        <w:t xml:space="preserve">Prepare Your Paper </w:t>
+      </w:r>
+      <w:r>
+        <w:t>Before</w:t>
+      </w:r>
+      <w:r>
+        <w:t xml:space="preserve"> Styling</w:t>
+      </w:r>
+    </w:p>
+    <w:p>
+      <w:pPr>
+        <w:pStyle w:val="BodyText"/>
+        <w:rPr>
+          <w:lang w:val="en-US"/>
+        </w:rPr>
+      </w:pPr>
+      <w:r>
+        <w:t>Before</w:t>
+      </w:r>
+      <w:r>
+        <w:t xml:space="preserve"> you begin to format your paper, first write and save the content as a separate text file. </w:t>
+      </w:r>
+      <w:r>
+        <w:rPr>
+          <w:lang w:val="en-US"/>
+        </w:rPr>
+        <w:t>Complete all content and organizational editing before formatting. Please note sections A-D below for more information on proofreading, spelling and grammar.</w:t>
+      </w:r>
+    </w:p>
+    <w:p>
+      <w:pPr>
+        <w:pStyle w:val="BodyText"/>
+      </w:pPr>
+      <w:r>
+        <w:t>Keep your text and graphic files separate until after the text has been formatted and styled. Do not use hard tabs, and limit use of hard returns to only one return at the end of a paragraph. Do not add any kind of pagination anywhere in the paper. Do not number text heads-the template will do that for you.</w:t>
+      </w:r>
     </w:p>
     <w:p>
       <w:pPr>
         <w:pStyle w:val="Heading2"/>
       </w:pPr>
       <w:r>
-        <w:t>Reading</w:t>
-      </w:r>
-      <w:r>
-        <w:t xml:space="preserve"> Video </w:t>
+        <w:t>Abbreviations</w:t>
+      </w:r>
+      <w:r>
+        <w:t xml:space="preserve"> and Acronyms</w:t>
       </w:r>
     </w:p>
     <w:p>
       <w:pPr>
         <w:pStyle w:val="BodyText"/>
-        <w:rPr>
-          <w:lang w:val="en-US"/>
-        </w:rPr>
-      </w:pPr>
-      <w:r>
-        <w:t>T</w:t>
-      </w:r>
-      <w:r>
-        <w:rPr>
-          <w:lang w:val="en-US"/>
-        </w:rPr>
-        <w:t>o train a video to a machine learning program one has to divide it into picture frames</w:t>
-      </w:r>
-      <w:r>
-        <w:t>.</w:t>
-      </w:r>
-      <w:r>
-        <w:rPr>
-          <w:lang w:val="en-US"/>
-        </w:rPr>
-        <w:t xml:space="preserve"> As like brain</w:t>
-      </w:r>
-      <w:r>
-        <w:rPr>
-          <w:lang w:val="en-US"/>
-        </w:rPr>
-        <w:t>,</w:t>
-      </w:r>
-      <w:r>
-        <w:rPr>
-          <w:lang w:val="en-US"/>
-        </w:rPr>
-        <w:t xml:space="preserve"> </w:t>
-      </w:r>
-      <w:r>
-        <w:rPr>
-          <w:lang w:val="en-US"/>
-        </w:rPr>
-        <w:t xml:space="preserve">frames are the point of reference to the recognition program. </w:t>
-      </w:r>
-    </w:p>
-    <w:p>
-      <w:pPr>
-        <w:pStyle w:val="Heading1"/>
-      </w:pPr>
-      <w:r>
-        <w:t xml:space="preserve">Prepare Your Paper </w:t>
-      </w:r>
-      <w:r>
-        <w:t>Before</w:t>
-      </w:r>
-      <w:r>
-        <w:t xml:space="preserve"> Styling</w:t>
-      </w:r>
-    </w:p>
-    <w:p>
-      <w:pPr>
-        <w:pStyle w:val="BodyText"/>
-        <w:rPr>
-          <w:lang w:val="en-US"/>
-        </w:rPr>
-      </w:pPr>
-      <w:r>
-        <w:t>Before</w:t>
-      </w:r>
-      <w:r>
-        <w:t xml:space="preserve"> you begin to format your paper, first write and save the content as a separate text file. </w:t>
-      </w:r>
-      <w:r>
-        <w:rPr>
-          <w:lang w:val="en-US"/>
-        </w:rPr>
-        <w:t>Complete all content and organizational editing before formatting. Please note sections A-D below for more information on proofreading, spelling and grammar.</w:t>
-      </w:r>
-    </w:p>
-    <w:p>
-      <w:pPr>
-        <w:pStyle w:val="BodyText"/>
-      </w:pPr>
-      <w:r>
-        <w:t>Keep your text and graphic files separate until after the text has been formatted and styled. Do not use hard tabs, and limit use of hard returns to only one return at the end of a paragraph. Do not add any kind of pagination anywhere in the paper. Do not number text heads-the template will do that for you.</w:t>
+      </w:pPr>
+      <w:r>
+        <w:t>Define abbreviations and acronyms the first time they are used in the text, even after they have been defined in the abstract. Abbreviations such as IEEE, SI, MKS, CGS, sc, dc, and rms do not have to be defined. Do not use abbreviations in the title or heads unless they are unavoidable.</w:t>
       </w:r>
     </w:p>
     <w:p>
@@ -964,33 +4860,6 @@
         <w:pStyle w:val="Heading2"/>
       </w:pPr>
       <w:r>
-        <w:t>Abbreviations</w:t>
-      </w:r>
-      <w:r>
-        <w:t xml:space="preserve"> and Acronyms</w:t>
-      </w:r>
-    </w:p>
-    <w:p>
-      <w:pPr>
-        <w:pStyle w:val="BodyText"/>
-      </w:pPr>
-      <w:r>
-        <w:t xml:space="preserve">Define abbreviations and acronyms the first time they are used in the text, even after they have been defined in the abstract. Abbreviations such as IEEE, SI, MKS, CGS, </w:t>
-      </w:r>
-      <w:proofErr w:type="spellStart"/>
-      <w:r>
-        <w:t>sc</w:t>
-      </w:r>
-      <w:proofErr w:type="spellEnd"/>
-      <w:r>
-        <w:t>, dc, and rms do not have to be defined. Do not use abbreviations in the title or heads unless they are unavoidable.</w:t>
-      </w:r>
-    </w:p>
-    <w:p>
-      <w:pPr>
-        <w:pStyle w:val="Heading2"/>
-      </w:pPr>
-      <w:r>
         <w:t>Units</w:t>
       </w:r>
     </w:p>
@@ -1013,15 +4882,7 @@
         <w:pStyle w:val="bulletlist"/>
       </w:pPr>
       <w:r>
-        <w:t xml:space="preserve">Avoid combining SI and CGS units, such as current in amperes and magnetic field in </w:t>
-      </w:r>
-      <w:proofErr w:type="spellStart"/>
-      <w:r>
-        <w:t>oersteds</w:t>
-      </w:r>
-      <w:proofErr w:type="spellEnd"/>
-      <w:r>
-        <w:t>. This often leads to confusion because equations do not balance dimensionally. If you must use mixed units, clearly state the units for each quantity that you use in an equation.</w:t>
+        <w:t>Avoid combining SI and CGS units, such as current in amperes and magnetic field in oersteds. This often leads to confusion because equations do not balance dimensionally. If you must use mixed units, clearly state the units for each quantity that you use in an equation.</w:t>
       </w:r>
     </w:p>
     <w:p>
@@ -1029,31 +4890,7 @@
         <w:pStyle w:val="bulletlist"/>
       </w:pPr>
       <w:r>
-        <w:t>Do not mix complete spellings and abbreviations of units: “Wb/m2” or “</w:t>
-      </w:r>
-      <w:proofErr w:type="spellStart"/>
-      <w:r>
-        <w:t>webers</w:t>
-      </w:r>
-      <w:proofErr w:type="spellEnd"/>
-      <w:r>
-        <w:t xml:space="preserve"> per square meter”, not “</w:t>
-      </w:r>
-      <w:proofErr w:type="spellStart"/>
-      <w:r>
-        <w:t>webers</w:t>
-      </w:r>
-      <w:proofErr w:type="spellEnd"/>
-      <w:r>
-        <w:t xml:space="preserve">/m2”.  Spell out units when they appear in text: “. . . a few </w:t>
-      </w:r>
-      <w:proofErr w:type="spellStart"/>
-      <w:r>
-        <w:t>henries</w:t>
-      </w:r>
-      <w:proofErr w:type="spellEnd"/>
-      <w:r>
-        <w:t>”, not “. . . a few H”.</w:t>
+        <w:t>Do not mix complete spellings and abbreviations of units: “Wb/m2” or “webers per square meter”, not “webers/m2”.  Spell out units when they appear in text: “. . . a few henries”, not “. . . a few H”.</w:t>
       </w:r>
     </w:p>
     <w:p>
@@ -1275,26 +5112,26 @@
         <w:pStyle w:val="Heading1"/>
       </w:pPr>
       <w:r>
+        <w:t xml:space="preserve">Using the </w:t>
+      </w:r>
+      <w:r>
+        <w:t>Template</w:t>
+      </w:r>
+    </w:p>
+    <w:p>
+      <w:pPr>
+        <w:pStyle w:val="BodyText"/>
+      </w:pPr>
+      <w:r>
+        <w:t>After the text edit has been completed, the paper is ready for the template. Duplicate the template file by using the Save As command, and use the naming convention prescribed by your conference for the name of your paper. In this newly created file, highlight all of the contents and import your prepared text file. You are now ready to style your paper; use the scroll down window on the left of the MS Word Formatting toolbar.</w:t>
+      </w:r>
+    </w:p>
+    <w:p>
+      <w:pPr>
+        <w:pStyle w:val="Heading2"/>
+      </w:pPr>
+      <w:r>
         <w:lastRenderedPageBreak/>
-        <w:t xml:space="preserve">Using the </w:t>
-      </w:r>
-      <w:r>
-        <w:t>Template</w:t>
-      </w:r>
-    </w:p>
-    <w:p>
-      <w:pPr>
-        <w:pStyle w:val="BodyText"/>
-      </w:pPr>
-      <w:r>
-        <w:t>After the text edit has been completed, the paper is ready for the template. Duplicate the template file by using the Save As command, and use the naming convention prescribed by your conference for the name of your paper. In this newly created file, highlight all of the contents and import your prepared text file. You are now ready to style your paper; use the scroll down window on the left of the MS Word Formatting toolbar.</w:t>
-      </w:r>
-    </w:p>
-    <w:p>
-      <w:pPr>
-        <w:pStyle w:val="Heading2"/>
-      </w:pPr>
-      <w:r>
         <w:t>Authors</w:t>
       </w:r>
       <w:r>
@@ -1580,13 +5417,7 @@
         <w:rPr>
           <w:i w:val="0"/>
         </w:rPr>
-        <w:t xml:space="preserve">Place figures and tables at the top and bottom of columns. Avoid placing them in the middle of columns. Large figures and tables may span </w:t>
-      </w:r>
-      <w:r>
-        <w:rPr>
-          <w:i w:val="0"/>
-        </w:rPr>
-        <w:t>across both columns. Figure captions should be below the figures; table heads should appear above the tables. Insert figures and tables after they are cited in the text. Use the abbreviation “Fig. 1”, even at the beginning of a sentence.</w:t>
+        <w:t>Place figures and tables at the top and bottom of columns. Avoid placing them in the middle of columns. Large figures and tables may span across both columns. Figure captions should be below the figures; table heads should appear above the tables. Insert figures and tables after they are cited in the text. Use the abbreviation “Fig. 1”, even at the beginning of a sentence.</w:t>
       </w:r>
     </w:p>
     <w:p>
@@ -1921,7 +5752,6 @@
       <w:r>
         <w:t>”. Avoid the stilted expression “</w:t>
       </w:r>
-      <w:proofErr w:type="spellStart"/>
       <w:r>
         <w:rPr>
           <w:lang w:val="en-US"/>
@@ -1929,11 +5759,7 @@
         <w:t>o</w:t>
       </w:r>
       <w:r>
-        <w:t>ne</w:t>
-      </w:r>
-      <w:proofErr w:type="spellEnd"/>
-      <w:r>
-        <w:t xml:space="preserve"> of us (R. B. G.) thanks </w:t>
+        <w:t xml:space="preserve">ne of us (R. B. G.) thanks </w:t>
       </w:r>
       <w:r>
         <w:t>...</w:t>
@@ -2098,7 +5924,6 @@
         <w:ind w:left="354" w:hanging="354"/>
       </w:pPr>
       <w:r>
-        <w:lastRenderedPageBreak/>
         <w:t>R. Nicole, “Title of paper with only first word capitalized,” J. Name Stand. Abbrev., in press.</w:t>
       </w:r>
     </w:p>
@@ -2252,7 +6077,7 @@
           <w:szCs w:val="20"/>
           <w:lang w:val="x-none" w:eastAsia="x-none"/>
         </w:rPr>
-        <w:t>. Please ensure that all template text is re</w:t>
+        <w:t xml:space="preserve">. Please </w:t>
       </w:r>
       <w:r>
         <w:rPr>
@@ -2265,7 +6090,8 @@
           <w:szCs w:val="20"/>
           <w:lang w:val="x-none" w:eastAsia="x-none"/>
         </w:rPr>
-        <w:t>moved from your report</w:t>
+        <w:lastRenderedPageBreak/>
+        <w:t>ensure that all template text is re</w:t>
       </w:r>
       <w:r>
         <w:rPr>
@@ -2278,6 +6104,19 @@
           <w:szCs w:val="20"/>
           <w:lang w:val="x-none" w:eastAsia="x-none"/>
         </w:rPr>
+        <w:t>moved from your report</w:t>
+      </w:r>
+      <w:r>
+        <w:rPr>
+          <w:rFonts w:eastAsia="SimSun"/>
+          <w:b/>
+          <w:noProof w:val="0"/>
+          <w:color w:val="FF0000"/>
+          <w:spacing w:val="-1"/>
+          <w:sz w:val="20"/>
+          <w:szCs w:val="20"/>
+          <w:lang w:val="x-none" w:eastAsia="x-none"/>
+        </w:rPr>
         <w:t xml:space="preserve"> prior to submission to the </w:t>
       </w:r>
       <w:r>
@@ -2304,7 +6143,20 @@
           <w:szCs w:val="20"/>
           <w:lang w:val="x-none" w:eastAsia="x-none"/>
         </w:rPr>
-        <w:t xml:space="preserve">. Failure to remove template text from your paper </w:t>
+        <w:t xml:space="preserve">. </w:t>
+      </w:r>
+      <w:r>
+        <w:rPr>
+          <w:rFonts w:eastAsia="SimSun"/>
+          <w:b/>
+          <w:noProof w:val="0"/>
+          <w:color w:val="FF0000"/>
+          <w:spacing w:val="-1"/>
+          <w:sz w:val="20"/>
+          <w:szCs w:val="20"/>
+          <w:lang w:val="x-none" w:eastAsia="x-none"/>
+        </w:rPr>
+        <w:t xml:space="preserve">Failure to remove template text from your paper </w:t>
       </w:r>
       <w:r>
         <w:rPr>
@@ -2506,7 +6358,7 @@
                 <v:path o:extrusionok="f" gradientshapeok="t" o:connecttype="rect"/>
                 <o:lock v:ext="edit" aspectratio="t"/>
               </v:shapetype>
-              <v:shape id="Grafik 4" o:spid="_x0000_i1025" type="#_x0000_t75" style="width:96.55pt;height:49.55pt;visibility:visible">
+              <v:shape id="Grafik 4" o:spid="_x0000_i1025" type="#_x0000_t75" style="width:96.4pt;height:49.45pt;visibility:visible">
                 <v:imagedata r:id="rId1" o:title=""/>
               </v:shape>
             </w:pict>
@@ -4758,6 +8610,53 @@
       <w:u w:val="single"/>
     </w:rPr>
   </w:style>
+  <w:style w:type="paragraph" w:styleId="Caption">
+    <w:name w:val="caption"/>
+    <w:basedOn w:val="Normal"/>
+    <w:next w:val="Normal"/>
+    <w:unhideWhenUsed/>
+    <w:qFormat/>
+    <w:rsid w:val="0026184A"/>
+    <w:rPr>
+      <w:b/>
+      <w:bCs/>
+    </w:rPr>
+  </w:style>
+  <w:style w:type="character" w:customStyle="1" w:styleId="pl-k">
+    <w:name w:val="pl-k"/>
+    <w:basedOn w:val="DefaultParagraphFont"/>
+    <w:rsid w:val="0026184A"/>
+  </w:style>
+  <w:style w:type="character" w:customStyle="1" w:styleId="pl-en">
+    <w:name w:val="pl-en"/>
+    <w:basedOn w:val="DefaultParagraphFont"/>
+    <w:rsid w:val="0026184A"/>
+  </w:style>
+  <w:style w:type="character" w:customStyle="1" w:styleId="pl-token">
+    <w:name w:val="pl-token"/>
+    <w:basedOn w:val="DefaultParagraphFont"/>
+    <w:rsid w:val="0026184A"/>
+  </w:style>
+  <w:style w:type="character" w:customStyle="1" w:styleId="pl-c1">
+    <w:name w:val="pl-c1"/>
+    <w:basedOn w:val="DefaultParagraphFont"/>
+    <w:rsid w:val="0026184A"/>
+  </w:style>
+  <w:style w:type="character" w:customStyle="1" w:styleId="pl-smi">
+    <w:name w:val="pl-smi"/>
+    <w:basedOn w:val="DefaultParagraphFont"/>
+    <w:rsid w:val="0026184A"/>
+  </w:style>
+  <w:style w:type="character" w:customStyle="1" w:styleId="pl-s">
+    <w:name w:val="pl-s"/>
+    <w:basedOn w:val="DefaultParagraphFont"/>
+    <w:rsid w:val="0026184A"/>
+  </w:style>
+  <w:style w:type="character" w:customStyle="1" w:styleId="pl-pds">
+    <w:name w:val="pl-pds"/>
+    <w:basedOn w:val="DefaultParagraphFont"/>
+    <w:rsid w:val="0026184A"/>
+  </w:style>
 </w:styles>
 </file>
 

</xml_diff>

<commit_message>
Few modifcation on documentation and ppt
</commit_message>
<xml_diff>
--- a/Documentation of Migration of video learning project.docx
+++ b/Documentation of Migration of video learning project.docx
@@ -115,33 +115,6 @@
         </w:rPr>
         <w:br w:type="column"/>
       </w:r>
-      <w:r>
-        <w:rPr>
-          <w:b/>
-          <w:bCs/>
-          <w:sz w:val="18"/>
-          <w:szCs w:val="18"/>
-        </w:rPr>
-        <w:t xml:space="preserve">Mashnunul Huq  </w:t>
-      </w:r>
-      <w:r>
-        <w:rPr>
-          <w:b/>
-          <w:bCs/>
-          <w:sz w:val="18"/>
-          <w:szCs w:val="18"/>
-        </w:rPr>
-        <w:t xml:space="preserve"> </w:t>
-      </w:r>
-      <w:r>
-        <w:rPr>
-          <w:b/>
-          <w:bCs/>
-          <w:sz w:val="18"/>
-          <w:szCs w:val="18"/>
-        </w:rPr>
-        <w:t>Nusrat Jahan Sumi</w:t>
-      </w:r>
     </w:p>
     <w:p>
       <w:pPr>
@@ -153,13 +126,6 @@
           <w:szCs w:val="18"/>
         </w:rPr>
       </w:pPr>
-      <w:r>
-        <w:rPr>
-          <w:sz w:val="18"/>
-          <w:szCs w:val="18"/>
-        </w:rPr>
-        <w:t xml:space="preserve">      1384042                    1345476</w:t>
-      </w:r>
     </w:p>
     <w:p>
       <w:pPr>
@@ -828,8 +794,17 @@
     <w:p>
       <w:pPr>
         <w:pStyle w:val="Heading1"/>
-      </w:pPr>
-      <w:r>
+        <w:ind w:firstLine="0"/>
+        <w:rPr>
+          <w:b/>
+          <w:bCs/>
+        </w:rPr>
+      </w:pPr>
+      <w:r>
+        <w:rPr>
+          <w:b/>
+          <w:bCs/>
+        </w:rPr>
         <w:t>Mthods</w:t>
       </w:r>
     </w:p>
@@ -1515,6 +1490,7 @@
     <w:tbl>
       <w:tblPr>
         <w:tblW w:w="0" w:type="auto"/>
+        <w:tblInd w:w="108" w:type="dxa"/>
         <w:tblBorders>
           <w:top w:val="single" w:sz="4" w:space="0" w:color="auto"/>
           <w:left w:val="single" w:sz="4" w:space="0" w:color="auto"/>
@@ -1526,12 +1502,12 @@
         <w:tblLook w:val="04A0" w:firstRow="1" w:lastRow="0" w:firstColumn="1" w:lastColumn="0" w:noHBand="0" w:noVBand="1"/>
       </w:tblPr>
       <w:tblGrid>
-        <w:gridCol w:w="4856"/>
+        <w:gridCol w:w="4748"/>
       </w:tblGrid>
       <w:tr>
         <w:tc>
           <w:tcPr>
-            <w:tcW w:w="4856" w:type="dxa"/>
+            <w:tcW w:w="4748" w:type="dxa"/>
             <w:shd w:val="clear" w:color="auto" w:fill="auto"/>
           </w:tcPr>
           <w:p>
@@ -2470,7 +2446,7 @@
       </w:pPr>
       <w:r>
         <w:pict w14:anchorId="4D6A2F7B">
-          <v:shape id="_x0000_i1026" type="#_x0000_t75" style="width:194.1pt;height:102.7pt">
+          <v:shape id="_x0000_i1026" type="#_x0000_t75" style="width:194.25pt;height:102.75pt">
             <v:imagedata r:id="rId18" o:title="Circle_circle_0"/>
           </v:shape>
         </w:pict>
@@ -2484,6 +2460,7 @@
     <w:tbl>
       <w:tblPr>
         <w:tblW w:w="0" w:type="auto"/>
+        <w:tblInd w:w="108" w:type="dxa"/>
         <w:tblBorders>
           <w:top w:val="single" w:sz="4" w:space="0" w:color="auto"/>
           <w:left w:val="single" w:sz="4" w:space="0" w:color="auto"/>
@@ -2495,7 +2472,7 @@
         <w:tblLook w:val="04A0" w:firstRow="1" w:lastRow="0" w:firstColumn="1" w:lastColumn="0" w:noHBand="0" w:noVBand="1"/>
       </w:tblPr>
       <w:tblGrid>
-        <w:gridCol w:w="508"/>
+        <w:gridCol w:w="400"/>
         <w:gridCol w:w="508"/>
         <w:gridCol w:w="508"/>
         <w:gridCol w:w="508"/>
@@ -2509,7 +2486,7 @@
       <w:tr>
         <w:tc>
           <w:tcPr>
-            <w:tcW w:w="508" w:type="dxa"/>
+            <w:tcW w:w="400" w:type="dxa"/>
             <w:shd w:val="clear" w:color="auto" w:fill="auto"/>
           </w:tcPr>
           <w:p>
@@ -2651,7 +2628,7 @@
       <w:tr>
         <w:tc>
           <w:tcPr>
-            <w:tcW w:w="508" w:type="dxa"/>
+            <w:tcW w:w="400" w:type="dxa"/>
             <w:shd w:val="clear" w:color="auto" w:fill="auto"/>
           </w:tcPr>
           <w:p>
@@ -2793,7 +2770,7 @@
       <w:tr>
         <w:tc>
           <w:tcPr>
-            <w:tcW w:w="508" w:type="dxa"/>
+            <w:tcW w:w="400" w:type="dxa"/>
             <w:shd w:val="clear" w:color="auto" w:fill="auto"/>
           </w:tcPr>
           <w:p>
@@ -2935,7 +2912,7 @@
       <w:tr>
         <w:tc>
           <w:tcPr>
-            <w:tcW w:w="508" w:type="dxa"/>
+            <w:tcW w:w="400" w:type="dxa"/>
             <w:shd w:val="clear" w:color="auto" w:fill="auto"/>
           </w:tcPr>
           <w:p>
@@ -3077,7 +3054,7 @@
       <w:tr>
         <w:tc>
           <w:tcPr>
-            <w:tcW w:w="508" w:type="dxa"/>
+            <w:tcW w:w="400" w:type="dxa"/>
             <w:shd w:val="clear" w:color="auto" w:fill="auto"/>
           </w:tcPr>
           <w:p>
@@ -3273,7 +3250,7 @@
           <w:noProof/>
         </w:rPr>
         <w:pict w14:anchorId="6938CB54">
-          <v:shape id="Picture 6" o:spid="_x0000_i1027" type="#_x0000_t75" alt="Understanding Hierarchical Temporal Memory | by Richa Singh | Medium" style="width:241.05pt;height:100.15pt;visibility:visible;mso-wrap-style:square">
+          <v:shape id="Picture 6" o:spid="_x0000_i1027" type="#_x0000_t75" alt="Understanding Hierarchical Temporal Memory | by Richa Singh | Medium" style="width:241.15pt;height:100.15pt;visibility:visible;mso-wrap-style:square">
             <v:imagedata r:id="rId19" o:title="Understanding Hierarchical Temporal Memory | by Richa Singh | Medium"/>
           </v:shape>
         </w:pict>
@@ -3543,13 +3520,16 @@
         <w:tblLook w:val="04A0" w:firstRow="1" w:lastRow="0" w:firstColumn="1" w:lastColumn="0" w:noHBand="0" w:noVBand="1"/>
       </w:tblPr>
       <w:tblGrid>
-        <w:gridCol w:w="3090"/>
+        <w:gridCol w:w="2925"/>
         <w:gridCol w:w="1992"/>
       </w:tblGrid>
       <w:tr>
+        <w:trPr>
+          <w:trHeight w:val="247"/>
+        </w:trPr>
         <w:tc>
           <w:tcPr>
-            <w:tcW w:w="3090" w:type="dxa"/>
+            <w:tcW w:w="2925" w:type="dxa"/>
             <w:tcBorders>
               <w:top w:val="single" w:sz="4" w:space="0" w:color="auto"/>
               <w:bottom w:val="single" w:sz="4" w:space="0" w:color="auto"/>
@@ -3567,7 +3547,7 @@
         </w:tc>
         <w:tc>
           <w:tcPr>
-            <w:tcW w:w="1992" w:type="dxa"/>
+            <w:tcW w:w="1886" w:type="dxa"/>
             <w:tcBorders>
               <w:top w:val="single" w:sz="4" w:space="0" w:color="auto"/>
               <w:bottom w:val="single" w:sz="4" w:space="0" w:color="auto"/>
@@ -3585,9 +3565,12 @@
         </w:tc>
       </w:tr>
       <w:tr>
+        <w:trPr>
+          <w:trHeight w:val="247"/>
+        </w:trPr>
         <w:tc>
           <w:tcPr>
-            <w:tcW w:w="3090" w:type="dxa"/>
+            <w:tcW w:w="2925" w:type="dxa"/>
             <w:tcBorders>
               <w:top w:val="single" w:sz="4" w:space="0" w:color="auto"/>
               <w:bottom w:val="single" w:sz="4" w:space="0" w:color="auto"/>
@@ -3607,7 +3590,7 @@
         </w:tc>
         <w:tc>
           <w:tcPr>
-            <w:tcW w:w="1992" w:type="dxa"/>
+            <w:tcW w:w="1886" w:type="dxa"/>
             <w:tcBorders>
               <w:top w:val="single" w:sz="4" w:space="0" w:color="auto"/>
               <w:bottom w:val="single" w:sz="4" w:space="0" w:color="auto"/>
@@ -3625,9 +3608,12 @@
         </w:tc>
       </w:tr>
       <w:tr>
+        <w:trPr>
+          <w:trHeight w:val="247"/>
+        </w:trPr>
         <w:tc>
           <w:tcPr>
-            <w:tcW w:w="3090" w:type="dxa"/>
+            <w:tcW w:w="2925" w:type="dxa"/>
             <w:tcBorders>
               <w:top w:val="single" w:sz="4" w:space="0" w:color="auto"/>
               <w:bottom w:val="single" w:sz="4" w:space="0" w:color="auto"/>
@@ -3647,7 +3633,7 @@
         </w:tc>
         <w:tc>
           <w:tcPr>
-            <w:tcW w:w="1992" w:type="dxa"/>
+            <w:tcW w:w="1886" w:type="dxa"/>
             <w:tcBorders>
               <w:top w:val="single" w:sz="4" w:space="0" w:color="auto"/>
               <w:bottom w:val="single" w:sz="4" w:space="0" w:color="auto"/>
@@ -3665,9 +3651,12 @@
         </w:tc>
       </w:tr>
       <w:tr>
+        <w:trPr>
+          <w:trHeight w:val="247"/>
+        </w:trPr>
         <w:tc>
           <w:tcPr>
-            <w:tcW w:w="3090" w:type="dxa"/>
+            <w:tcW w:w="2925" w:type="dxa"/>
             <w:tcBorders>
               <w:top w:val="single" w:sz="4" w:space="0" w:color="auto"/>
               <w:bottom w:val="single" w:sz="4" w:space="0" w:color="auto"/>
@@ -3687,7 +3676,7 @@
         </w:tc>
         <w:tc>
           <w:tcPr>
-            <w:tcW w:w="1992" w:type="dxa"/>
+            <w:tcW w:w="1886" w:type="dxa"/>
             <w:tcBorders>
               <w:top w:val="single" w:sz="4" w:space="0" w:color="auto"/>
               <w:bottom w:val="single" w:sz="4" w:space="0" w:color="auto"/>
@@ -3722,9 +3711,12 @@
         </w:tc>
       </w:tr>
       <w:tr>
+        <w:trPr>
+          <w:trHeight w:val="247"/>
+        </w:trPr>
         <w:tc>
           <w:tcPr>
-            <w:tcW w:w="3090" w:type="dxa"/>
+            <w:tcW w:w="2925" w:type="dxa"/>
             <w:tcBorders>
               <w:top w:val="single" w:sz="4" w:space="0" w:color="auto"/>
               <w:bottom w:val="single" w:sz="4" w:space="0" w:color="auto"/>
@@ -3744,7 +3736,7 @@
         </w:tc>
         <w:tc>
           <w:tcPr>
-            <w:tcW w:w="1992" w:type="dxa"/>
+            <w:tcW w:w="1886" w:type="dxa"/>
             <w:tcBorders>
               <w:top w:val="single" w:sz="4" w:space="0" w:color="auto"/>
               <w:bottom w:val="single" w:sz="4" w:space="0" w:color="auto"/>
@@ -3779,9 +3771,12 @@
         </w:tc>
       </w:tr>
       <w:tr>
+        <w:trPr>
+          <w:trHeight w:val="247"/>
+        </w:trPr>
         <w:tc>
           <w:tcPr>
-            <w:tcW w:w="3090" w:type="dxa"/>
+            <w:tcW w:w="2925" w:type="dxa"/>
             <w:tcBorders>
               <w:top w:val="single" w:sz="4" w:space="0" w:color="auto"/>
               <w:bottom w:val="single" w:sz="4" w:space="0" w:color="auto"/>
@@ -3804,7 +3799,7 @@
         </w:tc>
         <w:tc>
           <w:tcPr>
-            <w:tcW w:w="1992" w:type="dxa"/>
+            <w:tcW w:w="1886" w:type="dxa"/>
             <w:tcBorders>
               <w:top w:val="single" w:sz="4" w:space="0" w:color="auto"/>
               <w:bottom w:val="single" w:sz="4" w:space="0" w:color="auto"/>
@@ -3822,9 +3817,12 @@
         </w:tc>
       </w:tr>
       <w:tr>
+        <w:trPr>
+          <w:trHeight w:val="247"/>
+        </w:trPr>
         <w:tc>
           <w:tcPr>
-            <w:tcW w:w="3090" w:type="dxa"/>
+            <w:tcW w:w="2925" w:type="dxa"/>
             <w:tcBorders>
               <w:top w:val="single" w:sz="4" w:space="0" w:color="auto"/>
               <w:bottom w:val="single" w:sz="4" w:space="0" w:color="auto"/>
@@ -3844,7 +3842,7 @@
         </w:tc>
         <w:tc>
           <w:tcPr>
-            <w:tcW w:w="1992" w:type="dxa"/>
+            <w:tcW w:w="1886" w:type="dxa"/>
             <w:tcBorders>
               <w:top w:val="single" w:sz="4" w:space="0" w:color="auto"/>
               <w:bottom w:val="single" w:sz="4" w:space="0" w:color="auto"/>
@@ -3875,9 +3873,12 @@
         </w:tc>
       </w:tr>
       <w:tr>
+        <w:trPr>
+          <w:trHeight w:val="247"/>
+        </w:trPr>
         <w:tc>
           <w:tcPr>
-            <w:tcW w:w="3090" w:type="dxa"/>
+            <w:tcW w:w="2925" w:type="dxa"/>
             <w:tcBorders>
               <w:top w:val="single" w:sz="4" w:space="0" w:color="auto"/>
               <w:bottom w:val="single" w:sz="4" w:space="0" w:color="auto"/>
@@ -3895,7 +3896,7 @@
         </w:tc>
         <w:tc>
           <w:tcPr>
-            <w:tcW w:w="1992" w:type="dxa"/>
+            <w:tcW w:w="1886" w:type="dxa"/>
             <w:tcBorders>
               <w:top w:val="single" w:sz="4" w:space="0" w:color="auto"/>
               <w:bottom w:val="single" w:sz="4" w:space="0" w:color="auto"/>
@@ -3913,9 +3914,12 @@
         </w:tc>
       </w:tr>
       <w:tr>
+        <w:trPr>
+          <w:trHeight w:val="247"/>
+        </w:trPr>
         <w:tc>
           <w:tcPr>
-            <w:tcW w:w="3090" w:type="dxa"/>
+            <w:tcW w:w="2925" w:type="dxa"/>
             <w:tcBorders>
               <w:top w:val="single" w:sz="4" w:space="0" w:color="auto"/>
               <w:bottom w:val="single" w:sz="4" w:space="0" w:color="auto"/>
@@ -3935,7 +3939,7 @@
         </w:tc>
         <w:tc>
           <w:tcPr>
-            <w:tcW w:w="1992" w:type="dxa"/>
+            <w:tcW w:w="1886" w:type="dxa"/>
             <w:tcBorders>
               <w:top w:val="single" w:sz="4" w:space="0" w:color="auto"/>
               <w:bottom w:val="single" w:sz="4" w:space="0" w:color="auto"/>
@@ -3953,9 +3957,12 @@
         </w:tc>
       </w:tr>
       <w:tr>
+        <w:trPr>
+          <w:trHeight w:val="247"/>
+        </w:trPr>
         <w:tc>
           <w:tcPr>
-            <w:tcW w:w="3090" w:type="dxa"/>
+            <w:tcW w:w="2925" w:type="dxa"/>
             <w:tcBorders>
               <w:top w:val="single" w:sz="4" w:space="0" w:color="auto"/>
               <w:bottom w:val="single" w:sz="4" w:space="0" w:color="auto"/>
@@ -3975,7 +3982,7 @@
         </w:tc>
         <w:tc>
           <w:tcPr>
-            <w:tcW w:w="1992" w:type="dxa"/>
+            <w:tcW w:w="1886" w:type="dxa"/>
             <w:tcBorders>
               <w:top w:val="single" w:sz="4" w:space="0" w:color="auto"/>
               <w:bottom w:val="single" w:sz="4" w:space="0" w:color="auto"/>
@@ -3993,9 +4000,12 @@
         </w:tc>
       </w:tr>
       <w:tr>
+        <w:trPr>
+          <w:trHeight w:val="247"/>
+        </w:trPr>
         <w:tc>
           <w:tcPr>
-            <w:tcW w:w="3090" w:type="dxa"/>
+            <w:tcW w:w="2925" w:type="dxa"/>
             <w:tcBorders>
               <w:top w:val="single" w:sz="4" w:space="0" w:color="auto"/>
               <w:bottom w:val="single" w:sz="4" w:space="0" w:color="auto"/>
@@ -4015,7 +4025,7 @@
         </w:tc>
         <w:tc>
           <w:tcPr>
-            <w:tcW w:w="1992" w:type="dxa"/>
+            <w:tcW w:w="1886" w:type="dxa"/>
             <w:tcBorders>
               <w:top w:val="single" w:sz="4" w:space="0" w:color="auto"/>
               <w:bottom w:val="single" w:sz="4" w:space="0" w:color="auto"/>
@@ -4050,9 +4060,12 @@
         </w:tc>
       </w:tr>
       <w:tr>
+        <w:trPr>
+          <w:trHeight w:val="247"/>
+        </w:trPr>
         <w:tc>
           <w:tcPr>
-            <w:tcW w:w="3090" w:type="dxa"/>
+            <w:tcW w:w="2925" w:type="dxa"/>
             <w:tcBorders>
               <w:top w:val="single" w:sz="4" w:space="0" w:color="auto"/>
               <w:bottom w:val="single" w:sz="4" w:space="0" w:color="auto"/>
@@ -4072,7 +4085,7 @@
         </w:tc>
         <w:tc>
           <w:tcPr>
-            <w:tcW w:w="1992" w:type="dxa"/>
+            <w:tcW w:w="1886" w:type="dxa"/>
             <w:tcBorders>
               <w:top w:val="single" w:sz="4" w:space="0" w:color="auto"/>
               <w:bottom w:val="single" w:sz="4" w:space="0" w:color="auto"/>
@@ -4098,9 +4111,12 @@
         </w:tc>
       </w:tr>
       <w:tr>
+        <w:trPr>
+          <w:trHeight w:val="247"/>
+        </w:trPr>
         <w:tc>
           <w:tcPr>
-            <w:tcW w:w="3090" w:type="dxa"/>
+            <w:tcW w:w="2925" w:type="dxa"/>
             <w:tcBorders>
               <w:top w:val="single" w:sz="4" w:space="0" w:color="auto"/>
               <w:bottom w:val="single" w:sz="4" w:space="0" w:color="auto"/>
@@ -4120,7 +4136,7 @@
         </w:tc>
         <w:tc>
           <w:tcPr>
-            <w:tcW w:w="1992" w:type="dxa"/>
+            <w:tcW w:w="1886" w:type="dxa"/>
             <w:tcBorders>
               <w:top w:val="single" w:sz="4" w:space="0" w:color="auto"/>
               <w:bottom w:val="single" w:sz="4" w:space="0" w:color="auto"/>
@@ -4146,9 +4162,12 @@
         </w:tc>
       </w:tr>
       <w:tr>
+        <w:trPr>
+          <w:trHeight w:val="247"/>
+        </w:trPr>
         <w:tc>
           <w:tcPr>
-            <w:tcW w:w="3090" w:type="dxa"/>
+            <w:tcW w:w="2925" w:type="dxa"/>
             <w:tcBorders>
               <w:top w:val="single" w:sz="4" w:space="0" w:color="auto"/>
             </w:tcBorders>
@@ -4167,7 +4186,7 @@
         </w:tc>
         <w:tc>
           <w:tcPr>
-            <w:tcW w:w="1992" w:type="dxa"/>
+            <w:tcW w:w="1886" w:type="dxa"/>
             <w:tcBorders>
               <w:top w:val="single" w:sz="4" w:space="0" w:color="auto"/>
             </w:tcBorders>
@@ -4305,10 +4324,7 @@
       </w:r>
       <w:proofErr w:type="spellEnd"/>
       <w:r>
-        <w:t xml:space="preserve">, we put the </w:t>
-      </w:r>
-      <w:r>
-        <w:t xml:space="preserve">frame key as </w:t>
+        <w:t xml:space="preserve">, we put the frame key as </w:t>
       </w:r>
       <w:proofErr w:type="spellStart"/>
       <w:r>
@@ -4433,6 +4449,7 @@
     <w:tbl>
       <w:tblPr>
         <w:tblW w:w="0" w:type="auto"/>
+        <w:tblInd w:w="108" w:type="dxa"/>
         <w:tblBorders>
           <w:top w:val="single" w:sz="4" w:space="0" w:color="auto"/>
           <w:left w:val="single" w:sz="4" w:space="0" w:color="auto"/>
@@ -4444,12 +4461,12 @@
         <w:tblLook w:val="04A0" w:firstRow="1" w:lastRow="0" w:firstColumn="1" w:lastColumn="0" w:noHBand="0" w:noVBand="1"/>
       </w:tblPr>
       <w:tblGrid>
-        <w:gridCol w:w="4856"/>
+        <w:gridCol w:w="4748"/>
       </w:tblGrid>
       <w:tr>
         <w:tc>
           <w:tcPr>
-            <w:tcW w:w="4856" w:type="dxa"/>
+            <w:tcW w:w="4748" w:type="dxa"/>
             <w:shd w:val="clear" w:color="auto" w:fill="auto"/>
           </w:tcPr>
           <w:p>
@@ -5595,7 +5612,7 @@
           <w:position w:val="-12"/>
         </w:rPr>
         <w:pict w14:anchorId="13E20067">
-          <v:shape id="_x0000_i1028" type="#_x0000_t75" style="width:152.75pt;height:29.45pt" equationxml="&lt;?xml version=&quot;1.0&quot; encoding=&quot;UTF-8&quot; standalone=&quot;yes&quot;?&gt;&#10;&lt;?mso-application progid=&quot;Word.Document&quot;?&gt;&#10;&lt;w:wordDocument xmlns:aml=&quot;http://schemas.microsoft.com/aml/2001/core&quot; xmlns:wpc=&quot;http://schemas.microsoft.com/office/word/2010/wordprocessingCanvas&quot; xmlns:cx=&quot;http://schemas.microsoft.com/office/drawing/2014/chartex&quot; xmlns:cx1=&quot;http://schemas.microsoft.com/office/drawing/2015/9/8/chartex&quot; xmlns:cx2=&quot;http://schemas.microsoft.com/office/drawing/2015/10/21/chartex&quot; xmlns:cx3=&quot;http://schemas.microsoft.com/office/drawing/2016/5/9/chartex&quot; xmlns:cx4=&quot;http://schemas.microsoft.com/office/drawing/2016/5/10/chartex&quot; xmlns:cx5=&quot;http://schemas.microsoft.com/office/drawing/2016/5/11/chartex&quot; xmlns:cx6=&quot;http://schemas.microsoft.com/office/drawing/2016/5/12/chartex&quot; xmlns:cx7=&quot;http://schemas.microsoft.com/office/drawing/2016/5/13/chartex&quot; xmlns:cx8=&quot;http://schemas.microsoft.com/office/drawing/2016/5/14/chartex&quot; xmlns:cr=&quot;http://schemas.microsoft.com/office/comments/2020/reactions&quot; xmlns:dt=&quot;uuid:C2F41010-65B3-11d1-A29F-00AA00C14882&quot; xmlns:mc=&quot;http://schemas.openxmlformats.org/markup-compatibility/2006&quot; xmlns:aink=&quot;http://schemas.microsoft.com/office/drawing/2016/ink&quot; xmlns:am3d=&quot;http://schemas.microsoft.com/office/drawing/2017/model3d&quot; xmlns:o=&quot;urn:schemas-microsoft-com:office:office&quot; xmlns:m=&quot;http://schemas.openxmlformats.org/officeDocument/2006/math&quot; xmlns:v=&quot;urn:schemas-microsoft-com:vml&quot; xmlns:w10=&quot;urn:schemas-microsoft-com:office:word&quot; xmlns:w=&quot;http://schemas.microsoft.com/office/word/2003/wordml&quot; xmlns:wx=&quot;http://schemas.microsoft.com/office/word/2003/auxHint&quot; xmlns:wne=&quot;http://schemas.microsoft.com/office/word/2006/wordml&quot; xmlns:wsp=&quot;http://schemas.microsoft.com/office/word/2003/wordml/sp2&quot; xmlns:sl=&quot;http://schemas.microsoft.com/schemaLibrary/2003/core&quot; w:macrosPresent=&quot;no&quot; w:embeddedObjPresent=&quot;no&quot; w:ocxPresent=&quot;no&quot; xml:space=&quot;preserve&quot;&gt;&lt;w:ignoreSubtree w:val=&quot;http://schemas.microsoft.com/office/word/2003/wordml/sp2&quot;/&gt;&lt;o:DocumentProperties&gt;&lt;o:Version&gt;16&lt;/o:Version&gt;&lt;/o:DocumentProperties&gt;&lt;w:docPr&gt;&lt;w:view w:val=&quot;print&quot;/&gt;&lt;w:defaultTabStop w:val=&quot;720&quot;/&gt;&lt;w:doNotHyphenateCaps/&gt;&lt;w:punctuationKerning/&gt;&lt;w:characterSpacingControl w:val=&quot;DontCompress&quot;/&gt;&lt;w:optimizeForBrowser/&gt;&lt;w:validateAgainstSchema w:val=&quot;off&quot;/&gt;&lt;w:saveInvalidXML w:val=&quot;off&quot;/&gt;&lt;w:ignoreMixedContent w:val=&quot;off&quot;/&gt;&lt;w:alwaysShowPlaceholderText w:val=&quot;off&quot;/&gt;&lt;w:doNotUnderlineInvalidXML/&gt;&lt;w:compat&gt;&lt;w:doNotUseHTMLParagraphAutoSpacing/&gt;&lt;w:dontAllowFieldEndSelect/&gt;&lt;w:useWord2002TableStyleRules/&gt;&lt;w:useFELayout/&gt;&lt;/w:compat&gt;&lt;wsp:rsids&gt;&lt;wsp:rsidRoot wsp:val=&quot;009303D9&quot;/&gt;&lt;wsp:rsid wsp:val=&quot;00017F3C&quot;/&gt;&lt;wsp:rsid wsp:val=&quot;0003031E&quot;/&gt;&lt;wsp:rsid wsp:val=&quot;0004781E&quot;/&gt;&lt;wsp:rsid wsp:val=&quot;00060406&quot;/&gt;&lt;wsp:rsid wsp:val=&quot;00080C7D&quot;/&gt;&lt;wsp:rsid wsp:val=&quot;0008758A&quot;/&gt;&lt;wsp:rsid wsp:val=&quot;000A3E79&quot;/&gt;&lt;wsp:rsid wsp:val=&quot;000B0AEF&quot;/&gt;&lt;wsp:rsid wsp:val=&quot;000C1E68&quot;/&gt;&lt;wsp:rsid wsp:val=&quot;001A2EFD&quot;/&gt;&lt;wsp:rsid wsp:val=&quot;001A3B3D&quot;/&gt;&lt;wsp:rsid wsp:val=&quot;001B67DC&quot;/&gt;&lt;wsp:rsid wsp:val=&quot;002254A9&quot;/&gt;&lt;wsp:rsid wsp:val=&quot;00233D97&quot;/&gt;&lt;wsp:rsid wsp:val=&quot;002347A2&quot;/&gt;&lt;wsp:rsid wsp:val=&quot;00242E2D&quot;/&gt;&lt;wsp:rsid wsp:val=&quot;0026184A&quot;/&gt;&lt;wsp:rsid wsp:val=&quot;002850E3&quot;/&gt;&lt;wsp:rsid wsp:val=&quot;002A31E6&quot;/&gt;&lt;wsp:rsid wsp:val=&quot;002D6449&quot;/&gt;&lt;wsp:rsid wsp:val=&quot;002F3B12&quot;/&gt;&lt;wsp:rsid wsp:val=&quot;00341611&quot;/&gt;&lt;wsp:rsid wsp:val=&quot;0034765A&quot;/&gt;&lt;wsp:rsid wsp:val=&quot;00354FCF&quot;/&gt;&lt;wsp:rsid wsp:val=&quot;00387EAC&quot;/&gt;&lt;wsp:rsid wsp:val=&quot;003A19E2&quot;/&gt;&lt;wsp:rsid wsp:val=&quot;003B4E04&quot;/&gt;&lt;wsp:rsid wsp:val=&quot;003D708B&quot;/&gt;&lt;wsp:rsid wsp:val=&quot;003D7593&quot;/&gt;&lt;wsp:rsid wsp:val=&quot;003F5A08&quot;/&gt;&lt;wsp:rsid wsp:val=&quot;00420716&quot;/&gt;&lt;wsp:rsid wsp:val=&quot;004325FB&quot;/&gt;&lt;wsp:rsid wsp:val=&quot;004432BA&quot;/&gt;&lt;wsp:rsid wsp:val=&quot;0044407E&quot;/&gt;&lt;wsp:rsid wsp:val=&quot;00447BB9&quot;/&gt;&lt;wsp:rsid wsp:val=&quot;00453DDF&quot;/&gt;&lt;wsp:rsid wsp:val=&quot;0046031D&quot;/&gt;&lt;wsp:rsid wsp:val=&quot;004967E6&quot;/&gt;&lt;wsp:rsid wsp:val=&quot;004A6D9E&quot;/&gt;&lt;wsp:rsid wsp:val=&quot;004C110B&quot;/&gt;&lt;wsp:rsid wsp:val=&quot;004D72B5&quot;/&gt;&lt;wsp:rsid wsp:val=&quot;004F306A&quot;/&gt;&lt;wsp:rsid wsp:val=&quot;00500438&quot;/&gt;&lt;wsp:rsid wsp:val=&quot;005300ED&quot;/&gt;&lt;wsp:rsid wsp:val=&quot;00551B7F&quot;/&gt;&lt;wsp:rsid wsp:val=&quot;0056610F&quot;/&gt;&lt;wsp:rsid wsp:val=&quot;0057117D&quot;/&gt;&lt;wsp:rsid wsp:val=&quot;00575BCA&quot;/&gt;&lt;wsp:rsid wsp:val=&quot;00591815&quot;/&gt;&lt;wsp:rsid wsp:val=&quot;005B0344&quot;/&gt;&lt;wsp:rsid wsp:val=&quot;005B078C&quot;/&gt;&lt;wsp:rsid wsp:val=&quot;005B520E&quot;/&gt;&lt;wsp:rsid wsp:val=&quot;005B56AA&quot;/&gt;&lt;wsp:rsid wsp:val=&quot;005E11F5&quot;/&gt;&lt;wsp:rsid wsp:val=&quot;005E2800&quot;/&gt;&lt;wsp:rsid wsp:val=&quot;00605825&quot;/&gt;&lt;wsp:rsid wsp:val=&quot;00645D22&quot;/&gt;&lt;wsp:rsid wsp:val=&quot;00651A08&quot;/&gt;&lt;wsp:rsid wsp:val=&quot;00654204&quot;/&gt;&lt;wsp:rsid wsp:val=&quot;00656AD1&quot;/&gt;&lt;wsp:rsid wsp:val=&quot;00660A91&quot;/&gt;&lt;wsp:rsid wsp:val=&quot;00662684&quot;/&gt;&lt;wsp:rsid wsp:val=&quot;00670434&quot;/&gt;&lt;wsp:rsid wsp:val=&quot;006B3581&quot;/&gt;&lt;wsp:rsid wsp:val=&quot;006B62AC&quot;/&gt;&lt;wsp:rsid wsp:val=&quot;006B6B66&quot;/&gt;&lt;wsp:rsid wsp:val=&quot;006E3122&quot;/&gt;&lt;wsp:rsid wsp:val=&quot;006F5F71&quot;/&gt;&lt;wsp:rsid wsp:val=&quot;006F6D3D&quot;/&gt;&lt;wsp:rsid wsp:val=&quot;00700DD3&quot;/&gt;&lt;wsp:rsid wsp:val=&quot;00702FE4&quot;/&gt;&lt;wsp:rsid wsp:val=&quot;007114ED&quot;/&gt;&lt;wsp:rsid wsp:val=&quot;00715BEA&quot;/&gt;&lt;wsp:rsid wsp:val=&quot;00740EEA&quot;/&gt;&lt;wsp:rsid wsp:val=&quot;007453DE&quot;/&gt;&lt;wsp:rsid wsp:val=&quot;00794804&quot;/&gt;&lt;wsp:rsid wsp:val=&quot;007969FF&quot;/&gt;&lt;wsp:rsid wsp:val=&quot;007B33F1&quot;/&gt;&lt;wsp:rsid wsp:val=&quot;007B6DDA&quot;/&gt;&lt;wsp:rsid wsp:val=&quot;007C0308&quot;/&gt;&lt;wsp:rsid wsp:val=&quot;007C2FF2&quot;/&gt;&lt;wsp:rsid wsp:val=&quot;007D6232&quot;/&gt;&lt;wsp:rsid wsp:val=&quot;007E5613&quot;/&gt;&lt;wsp:rsid wsp:val=&quot;007F1F99&quot;/&gt;&lt;wsp:rsid wsp:val=&quot;007F768F&quot;/&gt;&lt;wsp:rsid wsp:val=&quot;0080791D&quot;/&gt;&lt;wsp:rsid wsp:val=&quot;00830F7C&quot;/&gt;&lt;wsp:rsid wsp:val=&quot;00836367&quot;/&gt;&lt;wsp:rsid wsp:val=&quot;0085593C&quot;/&gt;&lt;wsp:rsid wsp:val=&quot;00867C5C&quot;/&gt;&lt;wsp:rsid wsp:val=&quot;00873603&quot;/&gt;&lt;wsp:rsid wsp:val=&quot;00877C10&quot;/&gt;&lt;wsp:rsid wsp:val=&quot;00884D65&quot;/&gt;&lt;wsp:rsid wsp:val=&quot;00896E70&quot;/&gt;&lt;wsp:rsid wsp:val=&quot;008A2C7D&quot;/&gt;&lt;wsp:rsid wsp:val=&quot;008C4B23&quot;/&gt;&lt;wsp:rsid wsp:val=&quot;008D14A9&quot;/&gt;&lt;wsp:rsid wsp:val=&quot;008F53C6&quot;/&gt;&lt;wsp:rsid wsp:val=&quot;008F6E2C&quot;/&gt;&lt;wsp:rsid wsp:val=&quot;009303D9&quot;/&gt;&lt;wsp:rsid wsp:val=&quot;009324D8&quot;/&gt;&lt;wsp:rsid wsp:val=&quot;00933C64&quot;/&gt;&lt;wsp:rsid wsp:val=&quot;00972203&quot;/&gt;&lt;wsp:rsid wsp:val=&quot;00977DF6&quot;/&gt;&lt;wsp:rsid wsp:val=&quot;009F1D79&quot;/&gt;&lt;wsp:rsid wsp:val=&quot;00A059B3&quot;/&gt;&lt;wsp:rsid wsp:val=&quot;00A3111E&quot;/&gt;&lt;wsp:rsid wsp:val=&quot;00A94663&quot;/&gt;&lt;wsp:rsid wsp:val=&quot;00AA384F&quot;/&gt;&lt;wsp:rsid wsp:val=&quot;00AE3409&quot;/&gt;&lt;wsp:rsid wsp:val=&quot;00B11A60&quot;/&gt;&lt;wsp:rsid wsp:val=&quot;00B22613&quot;/&gt;&lt;wsp:rsid wsp:val=&quot;00B31369&quot;/&gt;&lt;wsp:rsid wsp:val=&quot;00B720CD&quot;/&gt;&lt;wsp:rsid wsp:val=&quot;00B768D1&quot;/&gt;&lt;wsp:rsid wsp:val=&quot;00BA1025&quot;/&gt;&lt;wsp:rsid wsp:val=&quot;00BC01CC&quot;/&gt;&lt;wsp:rsid wsp:val=&quot;00BC3420&quot;/&gt;&lt;wsp:rsid wsp:val=&quot;00BD670B&quot;/&gt;&lt;wsp:rsid wsp:val=&quot;00BE7D3C&quot;/&gt;&lt;wsp:rsid wsp:val=&quot;00BF5FF6&quot;/&gt;&lt;wsp:rsid wsp:val=&quot;00C0207F&quot;/&gt;&lt;wsp:rsid wsp:val=&quot;00C02AE7&quot;/&gt;&lt;wsp:rsid wsp:val=&quot;00C16117&quot;/&gt;&lt;wsp:rsid wsp:val=&quot;00C3075A&quot;/&gt;&lt;wsp:rsid wsp:val=&quot;00C70167&quot;/&gt;&lt;wsp:rsid wsp:val=&quot;00C919A4&quot;/&gt;&lt;wsp:rsid wsp:val=&quot;00CA4392&quot;/&gt;&lt;wsp:rsid wsp:val=&quot;00CC393F&quot;/&gt;&lt;wsp:rsid wsp:val=&quot;00CC7D3C&quot;/&gt;&lt;wsp:rsid wsp:val=&quot;00D15150&quot;/&gt;&lt;wsp:rsid wsp:val=&quot;00D2176E&quot;/&gt;&lt;wsp:rsid wsp:val=&quot;00D32751&quot;/&gt;&lt;wsp:rsid wsp:val=&quot;00D61087&quot;/&gt;&lt;wsp:rsid wsp:val=&quot;00D632BE&quot;/&gt;&lt;wsp:rsid wsp:val=&quot;00D72D06&quot;/&gt;&lt;wsp:rsid wsp:val=&quot;00D7522C&quot;/&gt;&lt;wsp:rsid wsp:val=&quot;00D7536F&quot;/&gt;&lt;wsp:rsid wsp:val=&quot;00D76668&quot;/&gt;&lt;wsp:rsid wsp:val=&quot;00D81569&quot;/&gt;&lt;wsp:rsid wsp:val=&quot;00E07383&quot;/&gt;&lt;wsp:rsid wsp:val=&quot;00E165BC&quot;/&gt;&lt;wsp:rsid wsp:val=&quot;00E30DA0&quot;/&gt;&lt;wsp:rsid wsp:val=&quot;00E57441&quot;/&gt;&lt;wsp:rsid wsp:val=&quot;00E61E12&quot;/&gt;&lt;wsp:rsid wsp:val=&quot;00E7596C&quot;/&gt;&lt;wsp:rsid wsp:val=&quot;00E878F2&quot;/&gt;&lt;wsp:rsid wsp:val=&quot;00E92D34&quot;/&gt;&lt;wsp:rsid wsp:val=&quot;00ED0149&quot;/&gt;&lt;wsp:rsid wsp:val=&quot;00EF5804&quot;/&gt;&lt;wsp:rsid wsp:val=&quot;00EF7DE3&quot;/&gt;&lt;wsp:rsid wsp:val=&quot;00F03103&quot;/&gt;&lt;wsp:rsid wsp:val=&quot;00F271DE&quot;/&gt;&lt;wsp:rsid wsp:val=&quot;00F627DA&quot;/&gt;&lt;wsp:rsid wsp:val=&quot;00F7288F&quot;/&gt;&lt;wsp:rsid wsp:val=&quot;00F735A9&quot;/&gt;&lt;wsp:rsid wsp:val=&quot;00F847A6&quot;/&gt;&lt;wsp:rsid wsp:val=&quot;00F9441B&quot;/&gt;&lt;wsp:rsid wsp:val=&quot;00FA4C32&quot;/&gt;&lt;wsp:rsid wsp:val=&quot;00FE7114&quot;/&gt;&lt;wsp:rsid wsp:val=&quot;00FF2ABB&quot;/&gt;&lt;/wsp:rsids&gt;&lt;/w:docPr&gt;&lt;w:body&gt;&lt;wx:sect&gt;&lt;w:p wsp:rsidR=&quot;00000000&quot; wsp:rsidRDefault=&quot;00E92D34&quot; wsp:rsidP=&quot;00E92D34&quot;&gt;&lt;m:oMathPara&gt;&lt;m:oMath&gt;&lt;m:r&gt;&lt;w:rPr&gt;&lt;w:rFonts w:ascii=&quot;Cambria Math&quot; w:h-ansi=&quot;Cambria Math&quot;/&gt;&lt;wx:font wx:val=&quot;Cambria Math&quot;/&gt;&lt;w:i/&gt;&lt;/w:rPr&gt;&lt;m:t&gt;accuracy= &lt;/m:t&gt;&lt;/m:r&gt;&lt;m:f&gt;&lt;m:fPr&gt;&lt;m:ctrlPr&gt;&lt;w:rPr&gt;&lt;w:rFonts w:ascii=&quot;Cambria Math&quot; w:h-ansi=&quot;Cambria Math&quot;/&gt;&lt;wx:font wx:val=&quot;Cambria Math&quot;/&gt;&lt;w:i/&gt;&lt;/w:rPr&gt;&lt;/m:ctrlPr&gt;&lt;/m:fPr&gt;&lt;m:num&gt;&lt;m:r&gt;&lt;w:rPr&gt;&lt;w:rFonts w:ascii=&quot;Cambria Math&quot; w:h-ansi=&quot;Cambria Math&quot;/&gt;&lt;wx:font wx:val=&quot;Cambria Math&quot;/&gt;&lt;w:i/&gt;&lt;/w:rPr&gt;&lt;m:t&gt;Matches Found&lt;/m:t&gt;&lt;/m:r&gt;&lt;/m:num&gt;&lt;m:den&gt;&lt;m:r&gt;&lt;w:rPr&gt;&lt;w:rFonts w:ascii=&quot;Cambria Math&quot; w:h-ansi=&quot;Cambria Math&quot;/&gt;&lt;wx:font wx:val=&quot;Cambria Math&quot;/&gt;&lt;w:i/&gt;&lt;/w:rPr&gt;&lt;m:t&gt;Number of Frames&lt;/m:t&gt;&lt;/m:r&gt;&lt;/m:den&gt;&lt;/m:f&gt;&lt;m:r&gt;&lt;w:rPr&gt;&lt;w:rFonts w:ascii=&quot;Cambria Math&quot; w:h-ansi=&quot;Cambria Math&quot;/&gt;&lt;wx:font wx:val=&quot;Cambria Math&quot;/&gt;&lt;w:i/&gt;&lt;/w:rPr&gt;&lt;m:t&gt;Ã—100&lt;/m:t&gt;&lt;/m:r&gt;&lt;/m:oMath&gt;&lt;/m:oMathPara&gt;&lt;/w:p&gt;&lt;w:sectPr wsp:rsidR=&quot;00000000&quot;&gt;&lt;w:pgSz w:w=&quot;12240&quot; w:h=&quot;15840&quot;/&gt;&lt;w:pgMar w:top=&quot;1440&quot; w:right=&quot;1440&quot; w:bottom=&quot;1440&quot; w:left=&quot;1440&quot; w:header=&quot;720&quot; w:footer=&quot;720&quot; w:gutter=&quot;0&quot;/&gt;&lt;w:cols w:space=&quot;720&quot;/&gt;&lt;/w:sectPr&gt;&lt;/wx:sect&gt;&lt;/w:body&gt;&lt;/w:wordDocument&gt;">
+          <v:shape id="_x0000_i1028" type="#_x0000_t75" style="width:152.65pt;height:29.65pt" equationxml="&lt;?xml version=&quot;1.0&quot; encoding=&quot;UTF-8&quot; standalone=&quot;yes&quot;?&gt;&#10;&lt;?mso-application progid=&quot;Word.Document&quot;?&gt;&#10;&lt;w:wordDocument xmlns:aml=&quot;http://schemas.microsoft.com/aml/2001/core&quot; xmlns:wpc=&quot;http://schemas.microsoft.com/office/word/2010/wordprocessingCanvas&quot; xmlns:cx=&quot;http://schemas.microsoft.com/office/drawing/2014/chartex&quot; xmlns:cx1=&quot;http://schemas.microsoft.com/office/drawing/2015/9/8/chartex&quot; xmlns:cx2=&quot;http://schemas.microsoft.com/office/drawing/2015/10/21/chartex&quot; xmlns:cx3=&quot;http://schemas.microsoft.com/office/drawing/2016/5/9/chartex&quot; xmlns:cx4=&quot;http://schemas.microsoft.com/office/drawing/2016/5/10/chartex&quot; xmlns:cx5=&quot;http://schemas.microsoft.com/office/drawing/2016/5/11/chartex&quot; xmlns:cx6=&quot;http://schemas.microsoft.com/office/drawing/2016/5/12/chartex&quot; xmlns:cx7=&quot;http://schemas.microsoft.com/office/drawing/2016/5/13/chartex&quot; xmlns:cx8=&quot;http://schemas.microsoft.com/office/drawing/2016/5/14/chartex&quot; xmlns:cr=&quot;http://schemas.microsoft.com/office/comments/2020/reactions&quot; xmlns:dt=&quot;uuid:C2F41010-65B3-11d1-A29F-00AA00C14882&quot; xmlns:mc=&quot;http://schemas.openxmlformats.org/markup-compatibility/2006&quot; xmlns:aink=&quot;http://schemas.microsoft.com/office/drawing/2016/ink&quot; xmlns:am3d=&quot;http://schemas.microsoft.com/office/drawing/2017/model3d&quot; xmlns:o=&quot;urn:schemas-microsoft-com:office:office&quot; xmlns:m=&quot;http://schemas.openxmlformats.org/officeDocument/2006/math&quot; xmlns:v=&quot;urn:schemas-microsoft-com:vml&quot; xmlns:w10=&quot;urn:schemas-microsoft-com:office:word&quot; xmlns:w=&quot;http://schemas.microsoft.com/office/word/2003/wordml&quot; xmlns:wx=&quot;http://schemas.microsoft.com/office/word/2003/auxHint&quot; xmlns:wne=&quot;http://schemas.microsoft.com/office/word/2006/wordml&quot; xmlns:wsp=&quot;http://schemas.microsoft.com/office/word/2003/wordml/sp2&quot; xmlns:sl=&quot;http://schemas.microsoft.com/schemaLibrary/2003/core&quot; w:macrosPresent=&quot;no&quot; w:embeddedObjPresent=&quot;no&quot; w:ocxPresent=&quot;no&quot; xml:space=&quot;preserve&quot;&gt;&lt;w:ignoreSubtree w:val=&quot;http://schemas.microsoft.com/office/word/2003/wordml/sp2&quot;/&gt;&lt;o:DocumentProperties&gt;&lt;o:Version&gt;16&lt;/o:Version&gt;&lt;/o:DocumentProperties&gt;&lt;w:docPr&gt;&lt;w:view w:val=&quot;print&quot;/&gt;&lt;w:defaultTabStop w:val=&quot;720&quot;/&gt;&lt;w:doNotHyphenateCaps/&gt;&lt;w:punctuationKerning/&gt;&lt;w:characterSpacingControl w:val=&quot;DontCompress&quot;/&gt;&lt;w:optimizeForBrowser/&gt;&lt;w:validateAgainstSchema w:val=&quot;off&quot;/&gt;&lt;w:saveInvalidXML w:val=&quot;off&quot;/&gt;&lt;w:ignoreMixedContent w:val=&quot;off&quot;/&gt;&lt;w:alwaysShowPlaceholderText w:val=&quot;off&quot;/&gt;&lt;w:doNotUnderlineInvalidXML/&gt;&lt;w:compat&gt;&lt;w:doNotUseHTMLParagraphAutoSpacing/&gt;&lt;w:dontAllowFieldEndSelect/&gt;&lt;w:useWord2002TableStyleRules/&gt;&lt;w:useFELayout/&gt;&lt;/w:compat&gt;&lt;wsp:rsids&gt;&lt;wsp:rsidRoot wsp:val=&quot;009303D9&quot;/&gt;&lt;wsp:rsid wsp:val=&quot;00017F3C&quot;/&gt;&lt;wsp:rsid wsp:val=&quot;0003031E&quot;/&gt;&lt;wsp:rsid wsp:val=&quot;0004781E&quot;/&gt;&lt;wsp:rsid wsp:val=&quot;00060406&quot;/&gt;&lt;wsp:rsid wsp:val=&quot;00080C7D&quot;/&gt;&lt;wsp:rsid wsp:val=&quot;0008758A&quot;/&gt;&lt;wsp:rsid wsp:val=&quot;000A3E79&quot;/&gt;&lt;wsp:rsid wsp:val=&quot;000B0AEF&quot;/&gt;&lt;wsp:rsid wsp:val=&quot;000C1E68&quot;/&gt;&lt;wsp:rsid wsp:val=&quot;001A2EFD&quot;/&gt;&lt;wsp:rsid wsp:val=&quot;001A3B3D&quot;/&gt;&lt;wsp:rsid wsp:val=&quot;001B67DC&quot;/&gt;&lt;wsp:rsid wsp:val=&quot;002254A9&quot;/&gt;&lt;wsp:rsid wsp:val=&quot;00233D97&quot;/&gt;&lt;wsp:rsid wsp:val=&quot;002347A2&quot;/&gt;&lt;wsp:rsid wsp:val=&quot;00242E2D&quot;/&gt;&lt;wsp:rsid wsp:val=&quot;0026184A&quot;/&gt;&lt;wsp:rsid wsp:val=&quot;002850E3&quot;/&gt;&lt;wsp:rsid wsp:val=&quot;002A31E6&quot;/&gt;&lt;wsp:rsid wsp:val=&quot;002D6449&quot;/&gt;&lt;wsp:rsid wsp:val=&quot;002F3B12&quot;/&gt;&lt;wsp:rsid wsp:val=&quot;00341611&quot;/&gt;&lt;wsp:rsid wsp:val=&quot;0034765A&quot;/&gt;&lt;wsp:rsid wsp:val=&quot;00354FCF&quot;/&gt;&lt;wsp:rsid wsp:val=&quot;00387EAC&quot;/&gt;&lt;wsp:rsid wsp:val=&quot;003A19E2&quot;/&gt;&lt;wsp:rsid wsp:val=&quot;003B4E04&quot;/&gt;&lt;wsp:rsid wsp:val=&quot;003D708B&quot;/&gt;&lt;wsp:rsid wsp:val=&quot;003D7593&quot;/&gt;&lt;wsp:rsid wsp:val=&quot;003F5A08&quot;/&gt;&lt;wsp:rsid wsp:val=&quot;00420716&quot;/&gt;&lt;wsp:rsid wsp:val=&quot;004325FB&quot;/&gt;&lt;wsp:rsid wsp:val=&quot;004432BA&quot;/&gt;&lt;wsp:rsid wsp:val=&quot;0044407E&quot;/&gt;&lt;wsp:rsid wsp:val=&quot;00447BB9&quot;/&gt;&lt;wsp:rsid wsp:val=&quot;00453DDF&quot;/&gt;&lt;wsp:rsid wsp:val=&quot;0046031D&quot;/&gt;&lt;wsp:rsid wsp:val=&quot;004967E6&quot;/&gt;&lt;wsp:rsid wsp:val=&quot;004A6D9E&quot;/&gt;&lt;wsp:rsid wsp:val=&quot;004C110B&quot;/&gt;&lt;wsp:rsid wsp:val=&quot;004D72B5&quot;/&gt;&lt;wsp:rsid wsp:val=&quot;004F306A&quot;/&gt;&lt;wsp:rsid wsp:val=&quot;00500438&quot;/&gt;&lt;wsp:rsid wsp:val=&quot;005300ED&quot;/&gt;&lt;wsp:rsid wsp:val=&quot;00551B7F&quot;/&gt;&lt;wsp:rsid wsp:val=&quot;0056610F&quot;/&gt;&lt;wsp:rsid wsp:val=&quot;0057117D&quot;/&gt;&lt;wsp:rsid wsp:val=&quot;00575BCA&quot;/&gt;&lt;wsp:rsid wsp:val=&quot;00591815&quot;/&gt;&lt;wsp:rsid wsp:val=&quot;005B0344&quot;/&gt;&lt;wsp:rsid wsp:val=&quot;005B078C&quot;/&gt;&lt;wsp:rsid wsp:val=&quot;005B520E&quot;/&gt;&lt;wsp:rsid wsp:val=&quot;005B56AA&quot;/&gt;&lt;wsp:rsid wsp:val=&quot;005E11F5&quot;/&gt;&lt;wsp:rsid wsp:val=&quot;005E2800&quot;/&gt;&lt;wsp:rsid wsp:val=&quot;00605825&quot;/&gt;&lt;wsp:rsid wsp:val=&quot;00645D22&quot;/&gt;&lt;wsp:rsid wsp:val=&quot;00651A08&quot;/&gt;&lt;wsp:rsid wsp:val=&quot;00654204&quot;/&gt;&lt;wsp:rsid wsp:val=&quot;00656AD1&quot;/&gt;&lt;wsp:rsid wsp:val=&quot;00660A91&quot;/&gt;&lt;wsp:rsid wsp:val=&quot;00662684&quot;/&gt;&lt;wsp:rsid wsp:val=&quot;00670434&quot;/&gt;&lt;wsp:rsid wsp:val=&quot;006B3581&quot;/&gt;&lt;wsp:rsid wsp:val=&quot;006B62AC&quot;/&gt;&lt;wsp:rsid wsp:val=&quot;006B6B66&quot;/&gt;&lt;wsp:rsid wsp:val=&quot;006E3122&quot;/&gt;&lt;wsp:rsid wsp:val=&quot;006F5F71&quot;/&gt;&lt;wsp:rsid wsp:val=&quot;006F6D3D&quot;/&gt;&lt;wsp:rsid wsp:val=&quot;00700DD3&quot;/&gt;&lt;wsp:rsid wsp:val=&quot;00702FE4&quot;/&gt;&lt;wsp:rsid wsp:val=&quot;007114ED&quot;/&gt;&lt;wsp:rsid wsp:val=&quot;00715BEA&quot;/&gt;&lt;wsp:rsid wsp:val=&quot;00740EEA&quot;/&gt;&lt;wsp:rsid wsp:val=&quot;007453DE&quot;/&gt;&lt;wsp:rsid wsp:val=&quot;00794804&quot;/&gt;&lt;wsp:rsid wsp:val=&quot;007969FF&quot;/&gt;&lt;wsp:rsid wsp:val=&quot;007B33F1&quot;/&gt;&lt;wsp:rsid wsp:val=&quot;007B6DDA&quot;/&gt;&lt;wsp:rsid wsp:val=&quot;007C0308&quot;/&gt;&lt;wsp:rsid wsp:val=&quot;007C2FF2&quot;/&gt;&lt;wsp:rsid wsp:val=&quot;007D6232&quot;/&gt;&lt;wsp:rsid wsp:val=&quot;007E5613&quot;/&gt;&lt;wsp:rsid wsp:val=&quot;007F1F99&quot;/&gt;&lt;wsp:rsid wsp:val=&quot;007F768F&quot;/&gt;&lt;wsp:rsid wsp:val=&quot;0080791D&quot;/&gt;&lt;wsp:rsid wsp:val=&quot;00830F7C&quot;/&gt;&lt;wsp:rsid wsp:val=&quot;00836367&quot;/&gt;&lt;wsp:rsid wsp:val=&quot;0085593C&quot;/&gt;&lt;wsp:rsid wsp:val=&quot;00867C5C&quot;/&gt;&lt;wsp:rsid wsp:val=&quot;00873603&quot;/&gt;&lt;wsp:rsid wsp:val=&quot;00877C10&quot;/&gt;&lt;wsp:rsid wsp:val=&quot;00884D65&quot;/&gt;&lt;wsp:rsid wsp:val=&quot;00896E70&quot;/&gt;&lt;wsp:rsid wsp:val=&quot;008A2C7D&quot;/&gt;&lt;wsp:rsid wsp:val=&quot;008C4B23&quot;/&gt;&lt;wsp:rsid wsp:val=&quot;008D14A9&quot;/&gt;&lt;wsp:rsid wsp:val=&quot;008F53C6&quot;/&gt;&lt;wsp:rsid wsp:val=&quot;008F6E2C&quot;/&gt;&lt;wsp:rsid wsp:val=&quot;009303D9&quot;/&gt;&lt;wsp:rsid wsp:val=&quot;009324D8&quot;/&gt;&lt;wsp:rsid wsp:val=&quot;00933C64&quot;/&gt;&lt;wsp:rsid wsp:val=&quot;00972203&quot;/&gt;&lt;wsp:rsid wsp:val=&quot;00977DF6&quot;/&gt;&lt;wsp:rsid wsp:val=&quot;009F1D79&quot;/&gt;&lt;wsp:rsid wsp:val=&quot;00A059B3&quot;/&gt;&lt;wsp:rsid wsp:val=&quot;00A3111E&quot;/&gt;&lt;wsp:rsid wsp:val=&quot;00A94663&quot;/&gt;&lt;wsp:rsid wsp:val=&quot;00AA384F&quot;/&gt;&lt;wsp:rsid wsp:val=&quot;00AE3409&quot;/&gt;&lt;wsp:rsid wsp:val=&quot;00B11A60&quot;/&gt;&lt;wsp:rsid wsp:val=&quot;00B22613&quot;/&gt;&lt;wsp:rsid wsp:val=&quot;00B31369&quot;/&gt;&lt;wsp:rsid wsp:val=&quot;00B720CD&quot;/&gt;&lt;wsp:rsid wsp:val=&quot;00B768D1&quot;/&gt;&lt;wsp:rsid wsp:val=&quot;00BA1025&quot;/&gt;&lt;wsp:rsid wsp:val=&quot;00BC01CC&quot;/&gt;&lt;wsp:rsid wsp:val=&quot;00BC3420&quot;/&gt;&lt;wsp:rsid wsp:val=&quot;00BD670B&quot;/&gt;&lt;wsp:rsid wsp:val=&quot;00BE7D3C&quot;/&gt;&lt;wsp:rsid wsp:val=&quot;00BF5FF6&quot;/&gt;&lt;wsp:rsid wsp:val=&quot;00C0207F&quot;/&gt;&lt;wsp:rsid wsp:val=&quot;00C02AE7&quot;/&gt;&lt;wsp:rsid wsp:val=&quot;00C16117&quot;/&gt;&lt;wsp:rsid wsp:val=&quot;00C3075A&quot;/&gt;&lt;wsp:rsid wsp:val=&quot;00C70167&quot;/&gt;&lt;wsp:rsid wsp:val=&quot;00C919A4&quot;/&gt;&lt;wsp:rsid wsp:val=&quot;00CA4392&quot;/&gt;&lt;wsp:rsid wsp:val=&quot;00CC393F&quot;/&gt;&lt;wsp:rsid wsp:val=&quot;00CC7D3C&quot;/&gt;&lt;wsp:rsid wsp:val=&quot;00D15150&quot;/&gt;&lt;wsp:rsid wsp:val=&quot;00D2176E&quot;/&gt;&lt;wsp:rsid wsp:val=&quot;00D32751&quot;/&gt;&lt;wsp:rsid wsp:val=&quot;00D61087&quot;/&gt;&lt;wsp:rsid wsp:val=&quot;00D632BE&quot;/&gt;&lt;wsp:rsid wsp:val=&quot;00D72D06&quot;/&gt;&lt;wsp:rsid wsp:val=&quot;00D7522C&quot;/&gt;&lt;wsp:rsid wsp:val=&quot;00D7536F&quot;/&gt;&lt;wsp:rsid wsp:val=&quot;00D76668&quot;/&gt;&lt;wsp:rsid wsp:val=&quot;00D81569&quot;/&gt;&lt;wsp:rsid wsp:val=&quot;00E07383&quot;/&gt;&lt;wsp:rsid wsp:val=&quot;00E165BC&quot;/&gt;&lt;wsp:rsid wsp:val=&quot;00E30DA0&quot;/&gt;&lt;wsp:rsid wsp:val=&quot;00E57441&quot;/&gt;&lt;wsp:rsid wsp:val=&quot;00E61E12&quot;/&gt;&lt;wsp:rsid wsp:val=&quot;00E7596C&quot;/&gt;&lt;wsp:rsid wsp:val=&quot;00E878F2&quot;/&gt;&lt;wsp:rsid wsp:val=&quot;00E92D34&quot;/&gt;&lt;wsp:rsid wsp:val=&quot;00ED0149&quot;/&gt;&lt;wsp:rsid wsp:val=&quot;00EF5804&quot;/&gt;&lt;wsp:rsid wsp:val=&quot;00EF7DE3&quot;/&gt;&lt;wsp:rsid wsp:val=&quot;00F03103&quot;/&gt;&lt;wsp:rsid wsp:val=&quot;00F271DE&quot;/&gt;&lt;wsp:rsid wsp:val=&quot;00F627DA&quot;/&gt;&lt;wsp:rsid wsp:val=&quot;00F7288F&quot;/&gt;&lt;wsp:rsid wsp:val=&quot;00F735A9&quot;/&gt;&lt;wsp:rsid wsp:val=&quot;00F847A6&quot;/&gt;&lt;wsp:rsid wsp:val=&quot;00F9441B&quot;/&gt;&lt;wsp:rsid wsp:val=&quot;00FA4C32&quot;/&gt;&lt;wsp:rsid wsp:val=&quot;00FE7114&quot;/&gt;&lt;wsp:rsid wsp:val=&quot;00FF2ABB&quot;/&gt;&lt;/wsp:rsids&gt;&lt;/w:docPr&gt;&lt;w:body&gt;&lt;wx:sect&gt;&lt;w:p wsp:rsidR=&quot;00000000&quot; wsp:rsidRDefault=&quot;00E92D34&quot; wsp:rsidP=&quot;00E92D34&quot;&gt;&lt;m:oMathPara&gt;&lt;m:oMath&gt;&lt;m:r&gt;&lt;w:rPr&gt;&lt;w:rFonts w:ascii=&quot;Cambria Math&quot; w:h-ansi=&quot;Cambria Math&quot;/&gt;&lt;wx:font wx:val=&quot;Cambria Math&quot;/&gt;&lt;w:i/&gt;&lt;/w:rPr&gt;&lt;m:t&gt;accuracy= &lt;/m:t&gt;&lt;/m:r&gt;&lt;m:f&gt;&lt;m:fPr&gt;&lt;m:ctrlPr&gt;&lt;w:rPr&gt;&lt;w:rFonts w:ascii=&quot;Cambria Math&quot; w:h-ansi=&quot;Cambria Math&quot;/&gt;&lt;wx:font wx:val=&quot;Cambria Math&quot;/&gt;&lt;w:i/&gt;&lt;/w:rPr&gt;&lt;/m:ctrlPr&gt;&lt;/m:fPr&gt;&lt;m:num&gt;&lt;m:r&gt;&lt;w:rPr&gt;&lt;w:rFonts w:ascii=&quot;Cambria Math&quot; w:h-ansi=&quot;Cambria Math&quot;/&gt;&lt;wx:font wx:val=&quot;Cambria Math&quot;/&gt;&lt;w:i/&gt;&lt;/w:rPr&gt;&lt;m:t&gt;Matches Found&lt;/m:t&gt;&lt;/m:r&gt;&lt;/m:num&gt;&lt;m:den&gt;&lt;m:r&gt;&lt;w:rPr&gt;&lt;w:rFonts w:ascii=&quot;Cambria Math&quot; w:h-ansi=&quot;Cambria Math&quot;/&gt;&lt;wx:font wx:val=&quot;Cambria Math&quot;/&gt;&lt;w:i/&gt;&lt;/w:rPr&gt;&lt;m:t&gt;Number of Frames&lt;/m:t&gt;&lt;/m:r&gt;&lt;/m:den&gt;&lt;/m:f&gt;&lt;m:r&gt;&lt;w:rPr&gt;&lt;w:rFonts w:ascii=&quot;Cambria Math&quot; w:h-ansi=&quot;Cambria Math&quot;/&gt;&lt;wx:font wx:val=&quot;Cambria Math&quot;/&gt;&lt;w:i/&gt;&lt;/w:rPr&gt;&lt;m:t&gt;Ã—100&lt;/m:t&gt;&lt;/m:r&gt;&lt;/m:oMath&gt;&lt;/m:oMathPara&gt;&lt;/w:p&gt;&lt;w:sectPr wsp:rsidR=&quot;00000000&quot;&gt;&lt;w:pgSz w:w=&quot;12240&quot; w:h=&quot;15840&quot;/&gt;&lt;w:pgMar w:top=&quot;1440&quot; w:right=&quot;1440&quot; w:bottom=&quot;1440&quot; w:left=&quot;1440&quot; w:header=&quot;720&quot; w:footer=&quot;720&quot; w:gutter=&quot;0&quot;/&gt;&lt;w:cols w:space=&quot;720&quot;/&gt;&lt;/w:sectPr&gt;&lt;/wx:sect&gt;&lt;/w:body&gt;&lt;/w:wordDocument&gt;">
             <v:imagedata r:id="rId27" o:title="" chromakey="white"/>
           </v:shape>
         </w:pict>
@@ -5617,7 +5634,7 @@
           <w:position w:val="-12"/>
         </w:rPr>
         <w:pict w14:anchorId="3E4F4A38">
-          <v:shape id="_x0000_i1029" type="#_x0000_t75" style="width:152.75pt;height:29.45pt" equationxml="&lt;?xml version=&quot;1.0&quot; encoding=&quot;UTF-8&quot; standalone=&quot;yes&quot;?&gt;&#10;&lt;?mso-application progid=&quot;Word.Document&quot;?&gt;&#10;&lt;w:wordDocument xmlns:aml=&quot;http://schemas.microsoft.com/aml/2001/core&quot; xmlns:wpc=&quot;http://schemas.microsoft.com/office/word/2010/wordprocessingCanvas&quot; xmlns:cx=&quot;http://schemas.microsoft.com/office/drawing/2014/chartex&quot; xmlns:cx1=&quot;http://schemas.microsoft.com/office/drawing/2015/9/8/chartex&quot; xmlns:cx2=&quot;http://schemas.microsoft.com/office/drawing/2015/10/21/chartex&quot; xmlns:cx3=&quot;http://schemas.microsoft.com/office/drawing/2016/5/9/chartex&quot; xmlns:cx4=&quot;http://schemas.microsoft.com/office/drawing/2016/5/10/chartex&quot; xmlns:cx5=&quot;http://schemas.microsoft.com/office/drawing/2016/5/11/chartex&quot; xmlns:cx6=&quot;http://schemas.microsoft.com/office/drawing/2016/5/12/chartex&quot; xmlns:cx7=&quot;http://schemas.microsoft.com/office/drawing/2016/5/13/chartex&quot; xmlns:cx8=&quot;http://schemas.microsoft.com/office/drawing/2016/5/14/chartex&quot; xmlns:cr=&quot;http://schemas.microsoft.com/office/comments/2020/reactions&quot; xmlns:dt=&quot;uuid:C2F41010-65B3-11d1-A29F-00AA00C14882&quot; xmlns:mc=&quot;http://schemas.openxmlformats.org/markup-compatibility/2006&quot; xmlns:aink=&quot;http://schemas.microsoft.com/office/drawing/2016/ink&quot; xmlns:am3d=&quot;http://schemas.microsoft.com/office/drawing/2017/model3d&quot; xmlns:o=&quot;urn:schemas-microsoft-com:office:office&quot; xmlns:m=&quot;http://schemas.openxmlformats.org/officeDocument/2006/math&quot; xmlns:v=&quot;urn:schemas-microsoft-com:vml&quot; xmlns:w10=&quot;urn:schemas-microsoft-com:office:word&quot; xmlns:w=&quot;http://schemas.microsoft.com/office/word/2003/wordml&quot; xmlns:wx=&quot;http://schemas.microsoft.com/office/word/2003/auxHint&quot; xmlns:wne=&quot;http://schemas.microsoft.com/office/word/2006/wordml&quot; xmlns:wsp=&quot;http://schemas.microsoft.com/office/word/2003/wordml/sp2&quot; xmlns:sl=&quot;http://schemas.microsoft.com/schemaLibrary/2003/core&quot; w:macrosPresent=&quot;no&quot; w:embeddedObjPresent=&quot;no&quot; w:ocxPresent=&quot;no&quot; xml:space=&quot;preserve&quot;&gt;&lt;w:ignoreSubtree w:val=&quot;http://schemas.microsoft.com/office/word/2003/wordml/sp2&quot;/&gt;&lt;o:DocumentProperties&gt;&lt;o:Version&gt;16&lt;/o:Version&gt;&lt;/o:DocumentProperties&gt;&lt;w:docPr&gt;&lt;w:view w:val=&quot;print&quot;/&gt;&lt;w:defaultTabStop w:val=&quot;720&quot;/&gt;&lt;w:doNotHyphenateCaps/&gt;&lt;w:punctuationKerning/&gt;&lt;w:characterSpacingControl w:val=&quot;DontCompress&quot;/&gt;&lt;w:optimizeForBrowser/&gt;&lt;w:validateAgainstSchema w:val=&quot;off&quot;/&gt;&lt;w:saveInvalidXML w:val=&quot;off&quot;/&gt;&lt;w:ignoreMixedContent w:val=&quot;off&quot;/&gt;&lt;w:alwaysShowPlaceholderText w:val=&quot;off&quot;/&gt;&lt;w:doNotUnderlineInvalidXML/&gt;&lt;w:compat&gt;&lt;w:doNotUseHTMLParagraphAutoSpacing/&gt;&lt;w:dontAllowFieldEndSelect/&gt;&lt;w:useWord2002TableStyleRules/&gt;&lt;w:useFELayout/&gt;&lt;/w:compat&gt;&lt;wsp:rsids&gt;&lt;wsp:rsidRoot wsp:val=&quot;009303D9&quot;/&gt;&lt;wsp:rsid wsp:val=&quot;00017F3C&quot;/&gt;&lt;wsp:rsid wsp:val=&quot;0003031E&quot;/&gt;&lt;wsp:rsid wsp:val=&quot;0004781E&quot;/&gt;&lt;wsp:rsid wsp:val=&quot;00060406&quot;/&gt;&lt;wsp:rsid wsp:val=&quot;00080C7D&quot;/&gt;&lt;wsp:rsid wsp:val=&quot;0008758A&quot;/&gt;&lt;wsp:rsid wsp:val=&quot;000A3E79&quot;/&gt;&lt;wsp:rsid wsp:val=&quot;000B0AEF&quot;/&gt;&lt;wsp:rsid wsp:val=&quot;000C1E68&quot;/&gt;&lt;wsp:rsid wsp:val=&quot;001A2EFD&quot;/&gt;&lt;wsp:rsid wsp:val=&quot;001A3B3D&quot;/&gt;&lt;wsp:rsid wsp:val=&quot;001B67DC&quot;/&gt;&lt;wsp:rsid wsp:val=&quot;002254A9&quot;/&gt;&lt;wsp:rsid wsp:val=&quot;00233D97&quot;/&gt;&lt;wsp:rsid wsp:val=&quot;002347A2&quot;/&gt;&lt;wsp:rsid wsp:val=&quot;00242E2D&quot;/&gt;&lt;wsp:rsid wsp:val=&quot;0026184A&quot;/&gt;&lt;wsp:rsid wsp:val=&quot;002850E3&quot;/&gt;&lt;wsp:rsid wsp:val=&quot;002A31E6&quot;/&gt;&lt;wsp:rsid wsp:val=&quot;002D6449&quot;/&gt;&lt;wsp:rsid wsp:val=&quot;002F3B12&quot;/&gt;&lt;wsp:rsid wsp:val=&quot;00341611&quot;/&gt;&lt;wsp:rsid wsp:val=&quot;0034765A&quot;/&gt;&lt;wsp:rsid wsp:val=&quot;00354FCF&quot;/&gt;&lt;wsp:rsid wsp:val=&quot;00387EAC&quot;/&gt;&lt;wsp:rsid wsp:val=&quot;003A19E2&quot;/&gt;&lt;wsp:rsid wsp:val=&quot;003B4E04&quot;/&gt;&lt;wsp:rsid wsp:val=&quot;003D708B&quot;/&gt;&lt;wsp:rsid wsp:val=&quot;003D7593&quot;/&gt;&lt;wsp:rsid wsp:val=&quot;003F5A08&quot;/&gt;&lt;wsp:rsid wsp:val=&quot;00420716&quot;/&gt;&lt;wsp:rsid wsp:val=&quot;004325FB&quot;/&gt;&lt;wsp:rsid wsp:val=&quot;004432BA&quot;/&gt;&lt;wsp:rsid wsp:val=&quot;0044407E&quot;/&gt;&lt;wsp:rsid wsp:val=&quot;00447BB9&quot;/&gt;&lt;wsp:rsid wsp:val=&quot;00453DDF&quot;/&gt;&lt;wsp:rsid wsp:val=&quot;0046031D&quot;/&gt;&lt;wsp:rsid wsp:val=&quot;004967E6&quot;/&gt;&lt;wsp:rsid wsp:val=&quot;004A6D9E&quot;/&gt;&lt;wsp:rsid wsp:val=&quot;004C110B&quot;/&gt;&lt;wsp:rsid wsp:val=&quot;004D72B5&quot;/&gt;&lt;wsp:rsid wsp:val=&quot;004F306A&quot;/&gt;&lt;wsp:rsid wsp:val=&quot;00500438&quot;/&gt;&lt;wsp:rsid wsp:val=&quot;005300ED&quot;/&gt;&lt;wsp:rsid wsp:val=&quot;00551B7F&quot;/&gt;&lt;wsp:rsid wsp:val=&quot;0056610F&quot;/&gt;&lt;wsp:rsid wsp:val=&quot;0057117D&quot;/&gt;&lt;wsp:rsid wsp:val=&quot;00575BCA&quot;/&gt;&lt;wsp:rsid wsp:val=&quot;00591815&quot;/&gt;&lt;wsp:rsid wsp:val=&quot;005B0344&quot;/&gt;&lt;wsp:rsid wsp:val=&quot;005B078C&quot;/&gt;&lt;wsp:rsid wsp:val=&quot;005B520E&quot;/&gt;&lt;wsp:rsid wsp:val=&quot;005B56AA&quot;/&gt;&lt;wsp:rsid wsp:val=&quot;005E11F5&quot;/&gt;&lt;wsp:rsid wsp:val=&quot;005E2800&quot;/&gt;&lt;wsp:rsid wsp:val=&quot;00605825&quot;/&gt;&lt;wsp:rsid wsp:val=&quot;00645D22&quot;/&gt;&lt;wsp:rsid wsp:val=&quot;00651A08&quot;/&gt;&lt;wsp:rsid wsp:val=&quot;00654204&quot;/&gt;&lt;wsp:rsid wsp:val=&quot;00656AD1&quot;/&gt;&lt;wsp:rsid wsp:val=&quot;00660A91&quot;/&gt;&lt;wsp:rsid wsp:val=&quot;00662684&quot;/&gt;&lt;wsp:rsid wsp:val=&quot;00670434&quot;/&gt;&lt;wsp:rsid wsp:val=&quot;006B3581&quot;/&gt;&lt;wsp:rsid wsp:val=&quot;006B62AC&quot;/&gt;&lt;wsp:rsid wsp:val=&quot;006B6B66&quot;/&gt;&lt;wsp:rsid wsp:val=&quot;006E3122&quot;/&gt;&lt;wsp:rsid wsp:val=&quot;006F5F71&quot;/&gt;&lt;wsp:rsid wsp:val=&quot;006F6D3D&quot;/&gt;&lt;wsp:rsid wsp:val=&quot;00700DD3&quot;/&gt;&lt;wsp:rsid wsp:val=&quot;00702FE4&quot;/&gt;&lt;wsp:rsid wsp:val=&quot;007114ED&quot;/&gt;&lt;wsp:rsid wsp:val=&quot;00715BEA&quot;/&gt;&lt;wsp:rsid wsp:val=&quot;00740EEA&quot;/&gt;&lt;wsp:rsid wsp:val=&quot;007453DE&quot;/&gt;&lt;wsp:rsid wsp:val=&quot;00794804&quot;/&gt;&lt;wsp:rsid wsp:val=&quot;007969FF&quot;/&gt;&lt;wsp:rsid wsp:val=&quot;007B33F1&quot;/&gt;&lt;wsp:rsid wsp:val=&quot;007B6DDA&quot;/&gt;&lt;wsp:rsid wsp:val=&quot;007C0308&quot;/&gt;&lt;wsp:rsid wsp:val=&quot;007C2FF2&quot;/&gt;&lt;wsp:rsid wsp:val=&quot;007D6232&quot;/&gt;&lt;wsp:rsid wsp:val=&quot;007E5613&quot;/&gt;&lt;wsp:rsid wsp:val=&quot;007F1F99&quot;/&gt;&lt;wsp:rsid wsp:val=&quot;007F768F&quot;/&gt;&lt;wsp:rsid wsp:val=&quot;0080791D&quot;/&gt;&lt;wsp:rsid wsp:val=&quot;00830F7C&quot;/&gt;&lt;wsp:rsid wsp:val=&quot;00836367&quot;/&gt;&lt;wsp:rsid wsp:val=&quot;0085593C&quot;/&gt;&lt;wsp:rsid wsp:val=&quot;00867C5C&quot;/&gt;&lt;wsp:rsid wsp:val=&quot;00873603&quot;/&gt;&lt;wsp:rsid wsp:val=&quot;00877C10&quot;/&gt;&lt;wsp:rsid wsp:val=&quot;00884D65&quot;/&gt;&lt;wsp:rsid wsp:val=&quot;00896E70&quot;/&gt;&lt;wsp:rsid wsp:val=&quot;008A2C7D&quot;/&gt;&lt;wsp:rsid wsp:val=&quot;008C4B23&quot;/&gt;&lt;wsp:rsid wsp:val=&quot;008D14A9&quot;/&gt;&lt;wsp:rsid wsp:val=&quot;008F53C6&quot;/&gt;&lt;wsp:rsid wsp:val=&quot;008F6E2C&quot;/&gt;&lt;wsp:rsid wsp:val=&quot;009303D9&quot;/&gt;&lt;wsp:rsid wsp:val=&quot;009324D8&quot;/&gt;&lt;wsp:rsid wsp:val=&quot;00933C64&quot;/&gt;&lt;wsp:rsid wsp:val=&quot;00972203&quot;/&gt;&lt;wsp:rsid wsp:val=&quot;00977DF6&quot;/&gt;&lt;wsp:rsid wsp:val=&quot;009F1D79&quot;/&gt;&lt;wsp:rsid wsp:val=&quot;00A059B3&quot;/&gt;&lt;wsp:rsid wsp:val=&quot;00A3111E&quot;/&gt;&lt;wsp:rsid wsp:val=&quot;00A94663&quot;/&gt;&lt;wsp:rsid wsp:val=&quot;00AA384F&quot;/&gt;&lt;wsp:rsid wsp:val=&quot;00AE3409&quot;/&gt;&lt;wsp:rsid wsp:val=&quot;00B11A60&quot;/&gt;&lt;wsp:rsid wsp:val=&quot;00B22613&quot;/&gt;&lt;wsp:rsid wsp:val=&quot;00B31369&quot;/&gt;&lt;wsp:rsid wsp:val=&quot;00B720CD&quot;/&gt;&lt;wsp:rsid wsp:val=&quot;00B768D1&quot;/&gt;&lt;wsp:rsid wsp:val=&quot;00BA1025&quot;/&gt;&lt;wsp:rsid wsp:val=&quot;00BC01CC&quot;/&gt;&lt;wsp:rsid wsp:val=&quot;00BC3420&quot;/&gt;&lt;wsp:rsid wsp:val=&quot;00BD670B&quot;/&gt;&lt;wsp:rsid wsp:val=&quot;00BE7D3C&quot;/&gt;&lt;wsp:rsid wsp:val=&quot;00BF5FF6&quot;/&gt;&lt;wsp:rsid wsp:val=&quot;00C0207F&quot;/&gt;&lt;wsp:rsid wsp:val=&quot;00C02AE7&quot;/&gt;&lt;wsp:rsid wsp:val=&quot;00C16117&quot;/&gt;&lt;wsp:rsid wsp:val=&quot;00C3075A&quot;/&gt;&lt;wsp:rsid wsp:val=&quot;00C70167&quot;/&gt;&lt;wsp:rsid wsp:val=&quot;00C919A4&quot;/&gt;&lt;wsp:rsid wsp:val=&quot;00CA4392&quot;/&gt;&lt;wsp:rsid wsp:val=&quot;00CC393F&quot;/&gt;&lt;wsp:rsid wsp:val=&quot;00CC7D3C&quot;/&gt;&lt;wsp:rsid wsp:val=&quot;00D15150&quot;/&gt;&lt;wsp:rsid wsp:val=&quot;00D2176E&quot;/&gt;&lt;wsp:rsid wsp:val=&quot;00D32751&quot;/&gt;&lt;wsp:rsid wsp:val=&quot;00D61087&quot;/&gt;&lt;wsp:rsid wsp:val=&quot;00D632BE&quot;/&gt;&lt;wsp:rsid wsp:val=&quot;00D72D06&quot;/&gt;&lt;wsp:rsid wsp:val=&quot;00D7522C&quot;/&gt;&lt;wsp:rsid wsp:val=&quot;00D7536F&quot;/&gt;&lt;wsp:rsid wsp:val=&quot;00D76668&quot;/&gt;&lt;wsp:rsid wsp:val=&quot;00D81569&quot;/&gt;&lt;wsp:rsid wsp:val=&quot;00E07383&quot;/&gt;&lt;wsp:rsid wsp:val=&quot;00E165BC&quot;/&gt;&lt;wsp:rsid wsp:val=&quot;00E30DA0&quot;/&gt;&lt;wsp:rsid wsp:val=&quot;00E57441&quot;/&gt;&lt;wsp:rsid wsp:val=&quot;00E61E12&quot;/&gt;&lt;wsp:rsid wsp:val=&quot;00E7596C&quot;/&gt;&lt;wsp:rsid wsp:val=&quot;00E878F2&quot;/&gt;&lt;wsp:rsid wsp:val=&quot;00E92D34&quot;/&gt;&lt;wsp:rsid wsp:val=&quot;00ED0149&quot;/&gt;&lt;wsp:rsid wsp:val=&quot;00EF5804&quot;/&gt;&lt;wsp:rsid wsp:val=&quot;00EF7DE3&quot;/&gt;&lt;wsp:rsid wsp:val=&quot;00F03103&quot;/&gt;&lt;wsp:rsid wsp:val=&quot;00F271DE&quot;/&gt;&lt;wsp:rsid wsp:val=&quot;00F627DA&quot;/&gt;&lt;wsp:rsid wsp:val=&quot;00F7288F&quot;/&gt;&lt;wsp:rsid wsp:val=&quot;00F735A9&quot;/&gt;&lt;wsp:rsid wsp:val=&quot;00F847A6&quot;/&gt;&lt;wsp:rsid wsp:val=&quot;00F9441B&quot;/&gt;&lt;wsp:rsid wsp:val=&quot;00FA4C32&quot;/&gt;&lt;wsp:rsid wsp:val=&quot;00FE7114&quot;/&gt;&lt;wsp:rsid wsp:val=&quot;00FF2ABB&quot;/&gt;&lt;/wsp:rsids&gt;&lt;/w:docPr&gt;&lt;w:body&gt;&lt;wx:sect&gt;&lt;w:p wsp:rsidR=&quot;00000000&quot; wsp:rsidRDefault=&quot;00E92D34&quot; wsp:rsidP=&quot;00E92D34&quot;&gt;&lt;m:oMathPara&gt;&lt;m:oMath&gt;&lt;m:r&gt;&lt;w:rPr&gt;&lt;w:rFonts w:ascii=&quot;Cambria Math&quot; w:h-ansi=&quot;Cambria Math&quot;/&gt;&lt;wx:font wx:val=&quot;Cambria Math&quot;/&gt;&lt;w:i/&gt;&lt;/w:rPr&gt;&lt;m:t&gt;accuracy= &lt;/m:t&gt;&lt;/m:r&gt;&lt;m:f&gt;&lt;m:fPr&gt;&lt;m:ctrlPr&gt;&lt;w:rPr&gt;&lt;w:rFonts w:ascii=&quot;Cambria Math&quot; w:h-ansi=&quot;Cambria Math&quot;/&gt;&lt;wx:font wx:val=&quot;Cambria Math&quot;/&gt;&lt;w:i/&gt;&lt;/w:rPr&gt;&lt;/m:ctrlPr&gt;&lt;/m:fPr&gt;&lt;m:num&gt;&lt;m:r&gt;&lt;w:rPr&gt;&lt;w:rFonts w:ascii=&quot;Cambria Math&quot; w:h-ansi=&quot;Cambria Math&quot;/&gt;&lt;wx:font wx:val=&quot;Cambria Math&quot;/&gt;&lt;w:i/&gt;&lt;/w:rPr&gt;&lt;m:t&gt;Matches Found&lt;/m:t&gt;&lt;/m:r&gt;&lt;/m:num&gt;&lt;m:den&gt;&lt;m:r&gt;&lt;w:rPr&gt;&lt;w:rFonts w:ascii=&quot;Cambria Math&quot; w:h-ansi=&quot;Cambria Math&quot;/&gt;&lt;wx:font wx:val=&quot;Cambria Math&quot;/&gt;&lt;w:i/&gt;&lt;/w:rPr&gt;&lt;m:t&gt;Number of Frames&lt;/m:t&gt;&lt;/m:r&gt;&lt;/m:den&gt;&lt;/m:f&gt;&lt;m:r&gt;&lt;w:rPr&gt;&lt;w:rFonts w:ascii=&quot;Cambria Math&quot; w:h-ansi=&quot;Cambria Math&quot;/&gt;&lt;wx:font wx:val=&quot;Cambria Math&quot;/&gt;&lt;w:i/&gt;&lt;/w:rPr&gt;&lt;m:t&gt;Ã—100&lt;/m:t&gt;&lt;/m:r&gt;&lt;/m:oMath&gt;&lt;/m:oMathPara&gt;&lt;/w:p&gt;&lt;w:sectPr wsp:rsidR=&quot;00000000&quot;&gt;&lt;w:pgSz w:w=&quot;12240&quot; w:h=&quot;15840&quot;/&gt;&lt;w:pgMar w:top=&quot;1440&quot; w:right=&quot;1440&quot; w:bottom=&quot;1440&quot; w:left=&quot;1440&quot; w:header=&quot;720&quot; w:footer=&quot;720&quot; w:gutter=&quot;0&quot;/&gt;&lt;w:cols w:space=&quot;720&quot;/&gt;&lt;/w:sectPr&gt;&lt;/wx:sect&gt;&lt;/w:body&gt;&lt;/w:wordDocument&gt;">
+          <v:shape id="_x0000_i1029" type="#_x0000_t75" style="width:152.65pt;height:29.65pt" equationxml="&lt;?xml version=&quot;1.0&quot; encoding=&quot;UTF-8&quot; standalone=&quot;yes&quot;?&gt;&#10;&lt;?mso-application progid=&quot;Word.Document&quot;?&gt;&#10;&lt;w:wordDocument xmlns:aml=&quot;http://schemas.microsoft.com/aml/2001/core&quot; xmlns:wpc=&quot;http://schemas.microsoft.com/office/word/2010/wordprocessingCanvas&quot; xmlns:cx=&quot;http://schemas.microsoft.com/office/drawing/2014/chartex&quot; xmlns:cx1=&quot;http://schemas.microsoft.com/office/drawing/2015/9/8/chartex&quot; xmlns:cx2=&quot;http://schemas.microsoft.com/office/drawing/2015/10/21/chartex&quot; xmlns:cx3=&quot;http://schemas.microsoft.com/office/drawing/2016/5/9/chartex&quot; xmlns:cx4=&quot;http://schemas.microsoft.com/office/drawing/2016/5/10/chartex&quot; xmlns:cx5=&quot;http://schemas.microsoft.com/office/drawing/2016/5/11/chartex&quot; xmlns:cx6=&quot;http://schemas.microsoft.com/office/drawing/2016/5/12/chartex&quot; xmlns:cx7=&quot;http://schemas.microsoft.com/office/drawing/2016/5/13/chartex&quot; xmlns:cx8=&quot;http://schemas.microsoft.com/office/drawing/2016/5/14/chartex&quot; xmlns:cr=&quot;http://schemas.microsoft.com/office/comments/2020/reactions&quot; xmlns:dt=&quot;uuid:C2F41010-65B3-11d1-A29F-00AA00C14882&quot; xmlns:mc=&quot;http://schemas.openxmlformats.org/markup-compatibility/2006&quot; xmlns:aink=&quot;http://schemas.microsoft.com/office/drawing/2016/ink&quot; xmlns:am3d=&quot;http://schemas.microsoft.com/office/drawing/2017/model3d&quot; xmlns:o=&quot;urn:schemas-microsoft-com:office:office&quot; xmlns:m=&quot;http://schemas.openxmlformats.org/officeDocument/2006/math&quot; xmlns:v=&quot;urn:schemas-microsoft-com:vml&quot; xmlns:w10=&quot;urn:schemas-microsoft-com:office:word&quot; xmlns:w=&quot;http://schemas.microsoft.com/office/word/2003/wordml&quot; xmlns:wx=&quot;http://schemas.microsoft.com/office/word/2003/auxHint&quot; xmlns:wne=&quot;http://schemas.microsoft.com/office/word/2006/wordml&quot; xmlns:wsp=&quot;http://schemas.microsoft.com/office/word/2003/wordml/sp2&quot; xmlns:sl=&quot;http://schemas.microsoft.com/schemaLibrary/2003/core&quot; w:macrosPresent=&quot;no&quot; w:embeddedObjPresent=&quot;no&quot; w:ocxPresent=&quot;no&quot; xml:space=&quot;preserve&quot;&gt;&lt;w:ignoreSubtree w:val=&quot;http://schemas.microsoft.com/office/word/2003/wordml/sp2&quot;/&gt;&lt;o:DocumentProperties&gt;&lt;o:Version&gt;16&lt;/o:Version&gt;&lt;/o:DocumentProperties&gt;&lt;w:docPr&gt;&lt;w:view w:val=&quot;print&quot;/&gt;&lt;w:defaultTabStop w:val=&quot;720&quot;/&gt;&lt;w:doNotHyphenateCaps/&gt;&lt;w:punctuationKerning/&gt;&lt;w:characterSpacingControl w:val=&quot;DontCompress&quot;/&gt;&lt;w:optimizeForBrowser/&gt;&lt;w:validateAgainstSchema w:val=&quot;off&quot;/&gt;&lt;w:saveInvalidXML w:val=&quot;off&quot;/&gt;&lt;w:ignoreMixedContent w:val=&quot;off&quot;/&gt;&lt;w:alwaysShowPlaceholderText w:val=&quot;off&quot;/&gt;&lt;w:doNotUnderlineInvalidXML/&gt;&lt;w:compat&gt;&lt;w:doNotUseHTMLParagraphAutoSpacing/&gt;&lt;w:dontAllowFieldEndSelect/&gt;&lt;w:useWord2002TableStyleRules/&gt;&lt;w:useFELayout/&gt;&lt;/w:compat&gt;&lt;wsp:rsids&gt;&lt;wsp:rsidRoot wsp:val=&quot;009303D9&quot;/&gt;&lt;wsp:rsid wsp:val=&quot;00017F3C&quot;/&gt;&lt;wsp:rsid wsp:val=&quot;0003031E&quot;/&gt;&lt;wsp:rsid wsp:val=&quot;0004781E&quot;/&gt;&lt;wsp:rsid wsp:val=&quot;00060406&quot;/&gt;&lt;wsp:rsid wsp:val=&quot;00080C7D&quot;/&gt;&lt;wsp:rsid wsp:val=&quot;0008758A&quot;/&gt;&lt;wsp:rsid wsp:val=&quot;000A3E79&quot;/&gt;&lt;wsp:rsid wsp:val=&quot;000B0AEF&quot;/&gt;&lt;wsp:rsid wsp:val=&quot;000C1E68&quot;/&gt;&lt;wsp:rsid wsp:val=&quot;001A2EFD&quot;/&gt;&lt;wsp:rsid wsp:val=&quot;001A3B3D&quot;/&gt;&lt;wsp:rsid wsp:val=&quot;001B67DC&quot;/&gt;&lt;wsp:rsid wsp:val=&quot;002254A9&quot;/&gt;&lt;wsp:rsid wsp:val=&quot;00233D97&quot;/&gt;&lt;wsp:rsid wsp:val=&quot;002347A2&quot;/&gt;&lt;wsp:rsid wsp:val=&quot;00242E2D&quot;/&gt;&lt;wsp:rsid wsp:val=&quot;0026184A&quot;/&gt;&lt;wsp:rsid wsp:val=&quot;002850E3&quot;/&gt;&lt;wsp:rsid wsp:val=&quot;002A31E6&quot;/&gt;&lt;wsp:rsid wsp:val=&quot;002D6449&quot;/&gt;&lt;wsp:rsid wsp:val=&quot;002F3B12&quot;/&gt;&lt;wsp:rsid wsp:val=&quot;00341611&quot;/&gt;&lt;wsp:rsid wsp:val=&quot;0034765A&quot;/&gt;&lt;wsp:rsid wsp:val=&quot;00354FCF&quot;/&gt;&lt;wsp:rsid wsp:val=&quot;00387EAC&quot;/&gt;&lt;wsp:rsid wsp:val=&quot;003A19E2&quot;/&gt;&lt;wsp:rsid wsp:val=&quot;003B4E04&quot;/&gt;&lt;wsp:rsid wsp:val=&quot;003D708B&quot;/&gt;&lt;wsp:rsid wsp:val=&quot;003D7593&quot;/&gt;&lt;wsp:rsid wsp:val=&quot;003F5A08&quot;/&gt;&lt;wsp:rsid wsp:val=&quot;00420716&quot;/&gt;&lt;wsp:rsid wsp:val=&quot;004325FB&quot;/&gt;&lt;wsp:rsid wsp:val=&quot;004432BA&quot;/&gt;&lt;wsp:rsid wsp:val=&quot;0044407E&quot;/&gt;&lt;wsp:rsid wsp:val=&quot;00447BB9&quot;/&gt;&lt;wsp:rsid wsp:val=&quot;00453DDF&quot;/&gt;&lt;wsp:rsid wsp:val=&quot;0046031D&quot;/&gt;&lt;wsp:rsid wsp:val=&quot;004967E6&quot;/&gt;&lt;wsp:rsid wsp:val=&quot;004A6D9E&quot;/&gt;&lt;wsp:rsid wsp:val=&quot;004C110B&quot;/&gt;&lt;wsp:rsid wsp:val=&quot;004D72B5&quot;/&gt;&lt;wsp:rsid wsp:val=&quot;004F306A&quot;/&gt;&lt;wsp:rsid wsp:val=&quot;00500438&quot;/&gt;&lt;wsp:rsid wsp:val=&quot;005300ED&quot;/&gt;&lt;wsp:rsid wsp:val=&quot;00551B7F&quot;/&gt;&lt;wsp:rsid wsp:val=&quot;0056610F&quot;/&gt;&lt;wsp:rsid wsp:val=&quot;0057117D&quot;/&gt;&lt;wsp:rsid wsp:val=&quot;00575BCA&quot;/&gt;&lt;wsp:rsid wsp:val=&quot;00591815&quot;/&gt;&lt;wsp:rsid wsp:val=&quot;005B0344&quot;/&gt;&lt;wsp:rsid wsp:val=&quot;005B078C&quot;/&gt;&lt;wsp:rsid wsp:val=&quot;005B520E&quot;/&gt;&lt;wsp:rsid wsp:val=&quot;005B56AA&quot;/&gt;&lt;wsp:rsid wsp:val=&quot;005E11F5&quot;/&gt;&lt;wsp:rsid wsp:val=&quot;005E2800&quot;/&gt;&lt;wsp:rsid wsp:val=&quot;00605825&quot;/&gt;&lt;wsp:rsid wsp:val=&quot;00645D22&quot;/&gt;&lt;wsp:rsid wsp:val=&quot;00651A08&quot;/&gt;&lt;wsp:rsid wsp:val=&quot;00654204&quot;/&gt;&lt;wsp:rsid wsp:val=&quot;00656AD1&quot;/&gt;&lt;wsp:rsid wsp:val=&quot;00660A91&quot;/&gt;&lt;wsp:rsid wsp:val=&quot;00662684&quot;/&gt;&lt;wsp:rsid wsp:val=&quot;00670434&quot;/&gt;&lt;wsp:rsid wsp:val=&quot;006B3581&quot;/&gt;&lt;wsp:rsid wsp:val=&quot;006B62AC&quot;/&gt;&lt;wsp:rsid wsp:val=&quot;006B6B66&quot;/&gt;&lt;wsp:rsid wsp:val=&quot;006E3122&quot;/&gt;&lt;wsp:rsid wsp:val=&quot;006F5F71&quot;/&gt;&lt;wsp:rsid wsp:val=&quot;006F6D3D&quot;/&gt;&lt;wsp:rsid wsp:val=&quot;00700DD3&quot;/&gt;&lt;wsp:rsid wsp:val=&quot;00702FE4&quot;/&gt;&lt;wsp:rsid wsp:val=&quot;007114ED&quot;/&gt;&lt;wsp:rsid wsp:val=&quot;00715BEA&quot;/&gt;&lt;wsp:rsid wsp:val=&quot;00740EEA&quot;/&gt;&lt;wsp:rsid wsp:val=&quot;007453DE&quot;/&gt;&lt;wsp:rsid wsp:val=&quot;00794804&quot;/&gt;&lt;wsp:rsid wsp:val=&quot;007969FF&quot;/&gt;&lt;wsp:rsid wsp:val=&quot;007B33F1&quot;/&gt;&lt;wsp:rsid wsp:val=&quot;007B6DDA&quot;/&gt;&lt;wsp:rsid wsp:val=&quot;007C0308&quot;/&gt;&lt;wsp:rsid wsp:val=&quot;007C2FF2&quot;/&gt;&lt;wsp:rsid wsp:val=&quot;007D6232&quot;/&gt;&lt;wsp:rsid wsp:val=&quot;007E5613&quot;/&gt;&lt;wsp:rsid wsp:val=&quot;007F1F99&quot;/&gt;&lt;wsp:rsid wsp:val=&quot;007F768F&quot;/&gt;&lt;wsp:rsid wsp:val=&quot;0080791D&quot;/&gt;&lt;wsp:rsid wsp:val=&quot;00830F7C&quot;/&gt;&lt;wsp:rsid wsp:val=&quot;00836367&quot;/&gt;&lt;wsp:rsid wsp:val=&quot;0085593C&quot;/&gt;&lt;wsp:rsid wsp:val=&quot;00867C5C&quot;/&gt;&lt;wsp:rsid wsp:val=&quot;00873603&quot;/&gt;&lt;wsp:rsid wsp:val=&quot;00877C10&quot;/&gt;&lt;wsp:rsid wsp:val=&quot;00884D65&quot;/&gt;&lt;wsp:rsid wsp:val=&quot;00896E70&quot;/&gt;&lt;wsp:rsid wsp:val=&quot;008A2C7D&quot;/&gt;&lt;wsp:rsid wsp:val=&quot;008C4B23&quot;/&gt;&lt;wsp:rsid wsp:val=&quot;008D14A9&quot;/&gt;&lt;wsp:rsid wsp:val=&quot;008F53C6&quot;/&gt;&lt;wsp:rsid wsp:val=&quot;008F6E2C&quot;/&gt;&lt;wsp:rsid wsp:val=&quot;009303D9&quot;/&gt;&lt;wsp:rsid wsp:val=&quot;009324D8&quot;/&gt;&lt;wsp:rsid wsp:val=&quot;00933C64&quot;/&gt;&lt;wsp:rsid wsp:val=&quot;00972203&quot;/&gt;&lt;wsp:rsid wsp:val=&quot;00977DF6&quot;/&gt;&lt;wsp:rsid wsp:val=&quot;009F1D79&quot;/&gt;&lt;wsp:rsid wsp:val=&quot;00A059B3&quot;/&gt;&lt;wsp:rsid wsp:val=&quot;00A3111E&quot;/&gt;&lt;wsp:rsid wsp:val=&quot;00A94663&quot;/&gt;&lt;wsp:rsid wsp:val=&quot;00AA384F&quot;/&gt;&lt;wsp:rsid wsp:val=&quot;00AE3409&quot;/&gt;&lt;wsp:rsid wsp:val=&quot;00B11A60&quot;/&gt;&lt;wsp:rsid wsp:val=&quot;00B22613&quot;/&gt;&lt;wsp:rsid wsp:val=&quot;00B31369&quot;/&gt;&lt;wsp:rsid wsp:val=&quot;00B720CD&quot;/&gt;&lt;wsp:rsid wsp:val=&quot;00B768D1&quot;/&gt;&lt;wsp:rsid wsp:val=&quot;00BA1025&quot;/&gt;&lt;wsp:rsid wsp:val=&quot;00BC01CC&quot;/&gt;&lt;wsp:rsid wsp:val=&quot;00BC3420&quot;/&gt;&lt;wsp:rsid wsp:val=&quot;00BD670B&quot;/&gt;&lt;wsp:rsid wsp:val=&quot;00BE7D3C&quot;/&gt;&lt;wsp:rsid wsp:val=&quot;00BF5FF6&quot;/&gt;&lt;wsp:rsid wsp:val=&quot;00C0207F&quot;/&gt;&lt;wsp:rsid wsp:val=&quot;00C02AE7&quot;/&gt;&lt;wsp:rsid wsp:val=&quot;00C16117&quot;/&gt;&lt;wsp:rsid wsp:val=&quot;00C3075A&quot;/&gt;&lt;wsp:rsid wsp:val=&quot;00C70167&quot;/&gt;&lt;wsp:rsid wsp:val=&quot;00C919A4&quot;/&gt;&lt;wsp:rsid wsp:val=&quot;00CA4392&quot;/&gt;&lt;wsp:rsid wsp:val=&quot;00CC393F&quot;/&gt;&lt;wsp:rsid wsp:val=&quot;00CC7D3C&quot;/&gt;&lt;wsp:rsid wsp:val=&quot;00D15150&quot;/&gt;&lt;wsp:rsid wsp:val=&quot;00D2176E&quot;/&gt;&lt;wsp:rsid wsp:val=&quot;00D32751&quot;/&gt;&lt;wsp:rsid wsp:val=&quot;00D61087&quot;/&gt;&lt;wsp:rsid wsp:val=&quot;00D632BE&quot;/&gt;&lt;wsp:rsid wsp:val=&quot;00D72D06&quot;/&gt;&lt;wsp:rsid wsp:val=&quot;00D7522C&quot;/&gt;&lt;wsp:rsid wsp:val=&quot;00D7536F&quot;/&gt;&lt;wsp:rsid wsp:val=&quot;00D76668&quot;/&gt;&lt;wsp:rsid wsp:val=&quot;00D81569&quot;/&gt;&lt;wsp:rsid wsp:val=&quot;00E07383&quot;/&gt;&lt;wsp:rsid wsp:val=&quot;00E165BC&quot;/&gt;&lt;wsp:rsid wsp:val=&quot;00E30DA0&quot;/&gt;&lt;wsp:rsid wsp:val=&quot;00E57441&quot;/&gt;&lt;wsp:rsid wsp:val=&quot;00E61E12&quot;/&gt;&lt;wsp:rsid wsp:val=&quot;00E7596C&quot;/&gt;&lt;wsp:rsid wsp:val=&quot;00E878F2&quot;/&gt;&lt;wsp:rsid wsp:val=&quot;00E92D34&quot;/&gt;&lt;wsp:rsid wsp:val=&quot;00ED0149&quot;/&gt;&lt;wsp:rsid wsp:val=&quot;00EF5804&quot;/&gt;&lt;wsp:rsid wsp:val=&quot;00EF7DE3&quot;/&gt;&lt;wsp:rsid wsp:val=&quot;00F03103&quot;/&gt;&lt;wsp:rsid wsp:val=&quot;00F271DE&quot;/&gt;&lt;wsp:rsid wsp:val=&quot;00F627DA&quot;/&gt;&lt;wsp:rsid wsp:val=&quot;00F7288F&quot;/&gt;&lt;wsp:rsid wsp:val=&quot;00F735A9&quot;/&gt;&lt;wsp:rsid wsp:val=&quot;00F847A6&quot;/&gt;&lt;wsp:rsid wsp:val=&quot;00F9441B&quot;/&gt;&lt;wsp:rsid wsp:val=&quot;00FA4C32&quot;/&gt;&lt;wsp:rsid wsp:val=&quot;00FE7114&quot;/&gt;&lt;wsp:rsid wsp:val=&quot;00FF2ABB&quot;/&gt;&lt;/wsp:rsids&gt;&lt;/w:docPr&gt;&lt;w:body&gt;&lt;wx:sect&gt;&lt;w:p wsp:rsidR=&quot;00000000&quot; wsp:rsidRDefault=&quot;00E92D34&quot; wsp:rsidP=&quot;00E92D34&quot;&gt;&lt;m:oMathPara&gt;&lt;m:oMath&gt;&lt;m:r&gt;&lt;w:rPr&gt;&lt;w:rFonts w:ascii=&quot;Cambria Math&quot; w:h-ansi=&quot;Cambria Math&quot;/&gt;&lt;wx:font wx:val=&quot;Cambria Math&quot;/&gt;&lt;w:i/&gt;&lt;/w:rPr&gt;&lt;m:t&gt;accuracy= &lt;/m:t&gt;&lt;/m:r&gt;&lt;m:f&gt;&lt;m:fPr&gt;&lt;m:ctrlPr&gt;&lt;w:rPr&gt;&lt;w:rFonts w:ascii=&quot;Cambria Math&quot; w:h-ansi=&quot;Cambria Math&quot;/&gt;&lt;wx:font wx:val=&quot;Cambria Math&quot;/&gt;&lt;w:i/&gt;&lt;/w:rPr&gt;&lt;/m:ctrlPr&gt;&lt;/m:fPr&gt;&lt;m:num&gt;&lt;m:r&gt;&lt;w:rPr&gt;&lt;w:rFonts w:ascii=&quot;Cambria Math&quot; w:h-ansi=&quot;Cambria Math&quot;/&gt;&lt;wx:font wx:val=&quot;Cambria Math&quot;/&gt;&lt;w:i/&gt;&lt;/w:rPr&gt;&lt;m:t&gt;Matches Found&lt;/m:t&gt;&lt;/m:r&gt;&lt;/m:num&gt;&lt;m:den&gt;&lt;m:r&gt;&lt;w:rPr&gt;&lt;w:rFonts w:ascii=&quot;Cambria Math&quot; w:h-ansi=&quot;Cambria Math&quot;/&gt;&lt;wx:font wx:val=&quot;Cambria Math&quot;/&gt;&lt;w:i/&gt;&lt;/w:rPr&gt;&lt;m:t&gt;Number of Frames&lt;/m:t&gt;&lt;/m:r&gt;&lt;/m:den&gt;&lt;/m:f&gt;&lt;m:r&gt;&lt;w:rPr&gt;&lt;w:rFonts w:ascii=&quot;Cambria Math&quot; w:h-ansi=&quot;Cambria Math&quot;/&gt;&lt;wx:font wx:val=&quot;Cambria Math&quot;/&gt;&lt;w:i/&gt;&lt;/w:rPr&gt;&lt;m:t&gt;Ã—100&lt;/m:t&gt;&lt;/m:r&gt;&lt;/m:oMath&gt;&lt;/m:oMathPara&gt;&lt;/w:p&gt;&lt;w:sectPr wsp:rsidR=&quot;00000000&quot;&gt;&lt;w:pgSz w:w=&quot;12240&quot; w:h=&quot;15840&quot;/&gt;&lt;w:pgMar w:top=&quot;1440&quot; w:right=&quot;1440&quot; w:bottom=&quot;1440&quot; w:left=&quot;1440&quot; w:header=&quot;720&quot; w:footer=&quot;720&quot; w:gutter=&quot;0&quot;/&gt;&lt;w:cols w:space=&quot;720&quot;/&gt;&lt;/w:sectPr&gt;&lt;/wx:sect&gt;&lt;/w:body&gt;&lt;/w:wordDocument&gt;">
             <v:imagedata r:id="rId27" o:title="" chromakey="white"/>
           </v:shape>
         </w:pict>
@@ -5653,7 +5670,14 @@
         <w:rPr>
           <w:lang w:val="en-US"/>
         </w:rPr>
-        <w:t xml:space="preserve">The accuracy reaches to saturation and after getting 10 similar accuracy the program moves to next cycle to reduce computational </w:t>
+        <w:t xml:space="preserve">The accuracy reaches to saturation and after getting 10 similar accuracy the program moves to next cycle to reduce </w:t>
+      </w:r>
+      <w:r>
+        <w:rPr>
+          <w:lang w:val="en-US"/>
+        </w:rPr>
+        <w:lastRenderedPageBreak/>
+        <w:t xml:space="preserve">computational </w:t>
       </w:r>
       <w:proofErr w:type="gramStart"/>
       <w:r>
@@ -5735,7 +5759,6 @@
           <w:b w:val="0"/>
           <w:bCs w:val="0"/>
         </w:rPr>
-        <w:lastRenderedPageBreak/>
         <w:t xml:space="preserve">Table </w:t>
       </w:r>
       <w:r>
@@ -7333,8 +7356,17 @@
     <w:p>
       <w:pPr>
         <w:pStyle w:val="Heading1"/>
-      </w:pPr>
-      <w:r>
+        <w:ind w:firstLine="0"/>
+        <w:rPr>
+          <w:b/>
+          <w:bCs/>
+        </w:rPr>
+      </w:pPr>
+      <w:r>
+        <w:rPr>
+          <w:b/>
+          <w:bCs/>
+        </w:rPr>
         <w:t>Result</w:t>
       </w:r>
     </w:p>
@@ -7546,7 +7578,13 @@
         <w:rPr>
           <w:lang w:val="en-US"/>
         </w:rPr>
-        <w:t>Most of the previously created functions and methods had missing summary issues and we described those in summary so that a programmer in future using this library can easily instantiate those methods and functions by reading.</w:t>
+        <w:t xml:space="preserve">Most of the previously created functions and methods had missing summary issues and we described those in summary so that a programmer in future using this library </w:t>
+      </w:r>
+      <w:r>
+        <w:rPr>
+          <w:lang w:val="en-US"/>
+        </w:rPr>
+        <w:t>can easily instantiate those methods and functions by reading.</w:t>
       </w:r>
     </w:p>
     <w:p>
@@ -8883,6 +8921,7 @@
     <w:tbl>
       <w:tblPr>
         <w:tblW w:w="0" w:type="auto"/>
+        <w:tblInd w:w="108" w:type="dxa"/>
         <w:tblBorders>
           <w:top w:val="single" w:sz="4" w:space="0" w:color="auto"/>
           <w:left w:val="single" w:sz="4" w:space="0" w:color="auto"/>
@@ -8894,14 +8933,14 @@
         <w:tblLook w:val="04A0" w:firstRow="1" w:lastRow="0" w:firstColumn="1" w:lastColumn="0" w:noHBand="0" w:noVBand="1"/>
       </w:tblPr>
       <w:tblGrid>
-        <w:gridCol w:w="1618"/>
+        <w:gridCol w:w="1510"/>
         <w:gridCol w:w="1619"/>
         <w:gridCol w:w="1619"/>
       </w:tblGrid>
       <w:tr>
         <w:tc>
           <w:tcPr>
-            <w:tcW w:w="1618" w:type="dxa"/>
+            <w:tcW w:w="1510" w:type="dxa"/>
             <w:shd w:val="clear" w:color="auto" w:fill="auto"/>
           </w:tcPr>
           <w:p>
@@ -8969,7 +9008,7 @@
         </w:trPr>
         <w:tc>
           <w:tcPr>
-            <w:tcW w:w="1618" w:type="dxa"/>
+            <w:tcW w:w="1510" w:type="dxa"/>
             <w:shd w:val="clear" w:color="auto" w:fill="auto"/>
           </w:tcPr>
           <w:p>
@@ -9104,7 +9143,7 @@
         </w:trPr>
         <w:tc>
           <w:tcPr>
-            <w:tcW w:w="1618" w:type="dxa"/>
+            <w:tcW w:w="1510" w:type="dxa"/>
             <w:shd w:val="clear" w:color="auto" w:fill="auto"/>
           </w:tcPr>
           <w:p>
@@ -9237,7 +9276,7 @@
       <w:tr>
         <w:tc>
           <w:tcPr>
-            <w:tcW w:w="1618" w:type="dxa"/>
+            <w:tcW w:w="1510" w:type="dxa"/>
             <w:shd w:val="clear" w:color="auto" w:fill="auto"/>
           </w:tcPr>
           <w:p>
@@ -9372,7 +9411,7 @@
         </w:trPr>
         <w:tc>
           <w:tcPr>
-            <w:tcW w:w="1618" w:type="dxa"/>
+            <w:tcW w:w="1510" w:type="dxa"/>
             <w:shd w:val="clear" w:color="auto" w:fill="auto"/>
           </w:tcPr>
           <w:p>
@@ -10537,8 +10576,17 @@
     <w:p>
       <w:pPr>
         <w:pStyle w:val="Heading1"/>
-      </w:pPr>
-      <w:r>
+        <w:ind w:firstLine="0"/>
+        <w:rPr>
+          <w:b/>
+          <w:bCs/>
+        </w:rPr>
+      </w:pPr>
+      <w:r>
+        <w:rPr>
+          <w:b/>
+          <w:bCs/>
+        </w:rPr>
         <w:t>Discussion</w:t>
       </w:r>
     </w:p>
@@ -10933,8 +10981,17 @@
     <w:p>
       <w:pPr>
         <w:pStyle w:val="Heading1"/>
-      </w:pPr>
-      <w:r>
+        <w:ind w:firstLine="0"/>
+        <w:rPr>
+          <w:b/>
+          <w:bCs/>
+        </w:rPr>
+      </w:pPr>
+      <w:r>
+        <w:rPr>
+          <w:b/>
+          <w:bCs/>
+        </w:rPr>
         <w:t>References</w:t>
       </w:r>
     </w:p>
@@ -11283,7 +11340,7 @@
                 <v:path o:extrusionok="f" gradientshapeok="t" o:connecttype="rect"/>
                 <o:lock v:ext="edit" aspectratio="t"/>
               </v:shapetype>
-              <v:shape id="Grafik 4" o:spid="_x0000_i1025" type="#_x0000_t75" style="width:96.4pt;height:49.45pt;visibility:visible">
+              <v:shape id="Grafik 4" o:spid="_x0000_i1025" type="#_x0000_t75" style="width:96.4pt;height:49.5pt;visibility:visible">
                 <v:imagedata r:id="rId1" o:title=""/>
               </v:shape>
             </w:pict>
@@ -12959,6 +13016,18 @@
   </w:num>
   <w:num w:numId="26">
     <w:abstractNumId w:val="13"/>
+  </w:num>
+  <w:num w:numId="27">
+    <w:abstractNumId w:val="17"/>
+  </w:num>
+  <w:num w:numId="28">
+    <w:abstractNumId w:val="17"/>
+  </w:num>
+  <w:num w:numId="29">
+    <w:abstractNumId w:val="17"/>
+  </w:num>
+  <w:num w:numId="30">
+    <w:abstractNumId w:val="17"/>
   </w:num>
 </w:numbering>
 </file>
@@ -13284,7 +13353,6 @@
         <w:tab w:val="left" w:pos="216"/>
       </w:tabs>
       <w:spacing w:before="160" w:after="80"/>
-      <w:ind w:firstLine="0"/>
       <w:outlineLvl w:val="0"/>
     </w:pPr>
     <w:rPr>

</xml_diff>

<commit_message>
Changes to Test image files
</commit_message>
<xml_diff>
--- a/Documentation of Migration of video learning project.docx
+++ b/Documentation of Migration of video learning project.docx
@@ -2446,7 +2446,7 @@
       </w:pPr>
       <w:r>
         <w:pict w14:anchorId="4D6A2F7B">
-          <v:shape id="_x0000_i1026" type="#_x0000_t75" style="width:194.25pt;height:102.75pt">
+          <v:shape id="_x0000_i1026" type="#_x0000_t75" style="width:194.1pt;height:102.7pt">
             <v:imagedata r:id="rId18" o:title="Circle_circle_0"/>
           </v:shape>
         </w:pict>
@@ -3250,7 +3250,7 @@
           <w:noProof/>
         </w:rPr>
         <w:pict w14:anchorId="6938CB54">
-          <v:shape id="Picture 6" o:spid="_x0000_i1027" type="#_x0000_t75" alt="Understanding Hierarchical Temporal Memory | by Richa Singh | Medium" style="width:241.15pt;height:100.15pt;visibility:visible;mso-wrap-style:square">
+          <v:shape id="Picture 6" o:spid="_x0000_i1027" type="#_x0000_t75" alt="Understanding Hierarchical Temporal Memory | by Richa Singh | Medium" style="width:241.05pt;height:100.15pt;visibility:visible;mso-wrap-style:square">
             <v:imagedata r:id="rId19" o:title="Understanding Hierarchical Temporal Memory | by Richa Singh | Medium"/>
           </v:shape>
         </w:pict>
@@ -5612,7 +5612,7 @@
           <w:position w:val="-12"/>
         </w:rPr>
         <w:pict w14:anchorId="13E20067">
-          <v:shape id="_x0000_i1028" type="#_x0000_t75" style="width:152.65pt;height:29.65pt" equationxml="&lt;?xml version=&quot;1.0&quot; encoding=&quot;UTF-8&quot; standalone=&quot;yes&quot;?&gt;&#10;&lt;?mso-application progid=&quot;Word.Document&quot;?&gt;&#10;&lt;w:wordDocument xmlns:aml=&quot;http://schemas.microsoft.com/aml/2001/core&quot; xmlns:wpc=&quot;http://schemas.microsoft.com/office/word/2010/wordprocessingCanvas&quot; xmlns:cx=&quot;http://schemas.microsoft.com/office/drawing/2014/chartex&quot; xmlns:cx1=&quot;http://schemas.microsoft.com/office/drawing/2015/9/8/chartex&quot; xmlns:cx2=&quot;http://schemas.microsoft.com/office/drawing/2015/10/21/chartex&quot; xmlns:cx3=&quot;http://schemas.microsoft.com/office/drawing/2016/5/9/chartex&quot; xmlns:cx4=&quot;http://schemas.microsoft.com/office/drawing/2016/5/10/chartex&quot; xmlns:cx5=&quot;http://schemas.microsoft.com/office/drawing/2016/5/11/chartex&quot; xmlns:cx6=&quot;http://schemas.microsoft.com/office/drawing/2016/5/12/chartex&quot; xmlns:cx7=&quot;http://schemas.microsoft.com/office/drawing/2016/5/13/chartex&quot; xmlns:cx8=&quot;http://schemas.microsoft.com/office/drawing/2016/5/14/chartex&quot; xmlns:cr=&quot;http://schemas.microsoft.com/office/comments/2020/reactions&quot; xmlns:dt=&quot;uuid:C2F41010-65B3-11d1-A29F-00AA00C14882&quot; xmlns:mc=&quot;http://schemas.openxmlformats.org/markup-compatibility/2006&quot; xmlns:aink=&quot;http://schemas.microsoft.com/office/drawing/2016/ink&quot; xmlns:am3d=&quot;http://schemas.microsoft.com/office/drawing/2017/model3d&quot; xmlns:o=&quot;urn:schemas-microsoft-com:office:office&quot; xmlns:m=&quot;http://schemas.openxmlformats.org/officeDocument/2006/math&quot; xmlns:v=&quot;urn:schemas-microsoft-com:vml&quot; xmlns:w10=&quot;urn:schemas-microsoft-com:office:word&quot; xmlns:w=&quot;http://schemas.microsoft.com/office/word/2003/wordml&quot; xmlns:wx=&quot;http://schemas.microsoft.com/office/word/2003/auxHint&quot; xmlns:wne=&quot;http://schemas.microsoft.com/office/word/2006/wordml&quot; xmlns:wsp=&quot;http://schemas.microsoft.com/office/word/2003/wordml/sp2&quot; xmlns:sl=&quot;http://schemas.microsoft.com/schemaLibrary/2003/core&quot; w:macrosPresent=&quot;no&quot; w:embeddedObjPresent=&quot;no&quot; w:ocxPresent=&quot;no&quot; xml:space=&quot;preserve&quot;&gt;&lt;w:ignoreSubtree w:val=&quot;http://schemas.microsoft.com/office/word/2003/wordml/sp2&quot;/&gt;&lt;o:DocumentProperties&gt;&lt;o:Version&gt;16&lt;/o:Version&gt;&lt;/o:DocumentProperties&gt;&lt;w:docPr&gt;&lt;w:view w:val=&quot;print&quot;/&gt;&lt;w:defaultTabStop w:val=&quot;720&quot;/&gt;&lt;w:doNotHyphenateCaps/&gt;&lt;w:punctuationKerning/&gt;&lt;w:characterSpacingControl w:val=&quot;DontCompress&quot;/&gt;&lt;w:optimizeForBrowser/&gt;&lt;w:validateAgainstSchema w:val=&quot;off&quot;/&gt;&lt;w:saveInvalidXML w:val=&quot;off&quot;/&gt;&lt;w:ignoreMixedContent w:val=&quot;off&quot;/&gt;&lt;w:alwaysShowPlaceholderText w:val=&quot;off&quot;/&gt;&lt;w:doNotUnderlineInvalidXML/&gt;&lt;w:compat&gt;&lt;w:doNotUseHTMLParagraphAutoSpacing/&gt;&lt;w:dontAllowFieldEndSelect/&gt;&lt;w:useWord2002TableStyleRules/&gt;&lt;w:useFELayout/&gt;&lt;/w:compat&gt;&lt;wsp:rsids&gt;&lt;wsp:rsidRoot wsp:val=&quot;009303D9&quot;/&gt;&lt;wsp:rsid wsp:val=&quot;00017F3C&quot;/&gt;&lt;wsp:rsid wsp:val=&quot;0003031E&quot;/&gt;&lt;wsp:rsid wsp:val=&quot;0004781E&quot;/&gt;&lt;wsp:rsid wsp:val=&quot;00060406&quot;/&gt;&lt;wsp:rsid wsp:val=&quot;00080C7D&quot;/&gt;&lt;wsp:rsid wsp:val=&quot;0008758A&quot;/&gt;&lt;wsp:rsid wsp:val=&quot;000A3E79&quot;/&gt;&lt;wsp:rsid wsp:val=&quot;000B0AEF&quot;/&gt;&lt;wsp:rsid wsp:val=&quot;000C1E68&quot;/&gt;&lt;wsp:rsid wsp:val=&quot;001A2EFD&quot;/&gt;&lt;wsp:rsid wsp:val=&quot;001A3B3D&quot;/&gt;&lt;wsp:rsid wsp:val=&quot;001B67DC&quot;/&gt;&lt;wsp:rsid wsp:val=&quot;002254A9&quot;/&gt;&lt;wsp:rsid wsp:val=&quot;00233D97&quot;/&gt;&lt;wsp:rsid wsp:val=&quot;002347A2&quot;/&gt;&lt;wsp:rsid wsp:val=&quot;00242E2D&quot;/&gt;&lt;wsp:rsid wsp:val=&quot;0026184A&quot;/&gt;&lt;wsp:rsid wsp:val=&quot;002850E3&quot;/&gt;&lt;wsp:rsid wsp:val=&quot;002A31E6&quot;/&gt;&lt;wsp:rsid wsp:val=&quot;002D6449&quot;/&gt;&lt;wsp:rsid wsp:val=&quot;002F3B12&quot;/&gt;&lt;wsp:rsid wsp:val=&quot;00341611&quot;/&gt;&lt;wsp:rsid wsp:val=&quot;0034765A&quot;/&gt;&lt;wsp:rsid wsp:val=&quot;00354FCF&quot;/&gt;&lt;wsp:rsid wsp:val=&quot;00387EAC&quot;/&gt;&lt;wsp:rsid wsp:val=&quot;003A19E2&quot;/&gt;&lt;wsp:rsid wsp:val=&quot;003B4E04&quot;/&gt;&lt;wsp:rsid wsp:val=&quot;003D708B&quot;/&gt;&lt;wsp:rsid wsp:val=&quot;003D7593&quot;/&gt;&lt;wsp:rsid wsp:val=&quot;003F5A08&quot;/&gt;&lt;wsp:rsid wsp:val=&quot;00420716&quot;/&gt;&lt;wsp:rsid wsp:val=&quot;004325FB&quot;/&gt;&lt;wsp:rsid wsp:val=&quot;004432BA&quot;/&gt;&lt;wsp:rsid wsp:val=&quot;0044407E&quot;/&gt;&lt;wsp:rsid wsp:val=&quot;00447BB9&quot;/&gt;&lt;wsp:rsid wsp:val=&quot;00453DDF&quot;/&gt;&lt;wsp:rsid wsp:val=&quot;0046031D&quot;/&gt;&lt;wsp:rsid wsp:val=&quot;004967E6&quot;/&gt;&lt;wsp:rsid wsp:val=&quot;004A6D9E&quot;/&gt;&lt;wsp:rsid wsp:val=&quot;004C110B&quot;/&gt;&lt;wsp:rsid wsp:val=&quot;004D72B5&quot;/&gt;&lt;wsp:rsid wsp:val=&quot;004F306A&quot;/&gt;&lt;wsp:rsid wsp:val=&quot;00500438&quot;/&gt;&lt;wsp:rsid wsp:val=&quot;005300ED&quot;/&gt;&lt;wsp:rsid wsp:val=&quot;00551B7F&quot;/&gt;&lt;wsp:rsid wsp:val=&quot;0056610F&quot;/&gt;&lt;wsp:rsid wsp:val=&quot;0057117D&quot;/&gt;&lt;wsp:rsid wsp:val=&quot;00575BCA&quot;/&gt;&lt;wsp:rsid wsp:val=&quot;00591815&quot;/&gt;&lt;wsp:rsid wsp:val=&quot;005B0344&quot;/&gt;&lt;wsp:rsid wsp:val=&quot;005B078C&quot;/&gt;&lt;wsp:rsid wsp:val=&quot;005B520E&quot;/&gt;&lt;wsp:rsid wsp:val=&quot;005B56AA&quot;/&gt;&lt;wsp:rsid wsp:val=&quot;005E11F5&quot;/&gt;&lt;wsp:rsid wsp:val=&quot;005E2800&quot;/&gt;&lt;wsp:rsid wsp:val=&quot;00605825&quot;/&gt;&lt;wsp:rsid wsp:val=&quot;00645D22&quot;/&gt;&lt;wsp:rsid wsp:val=&quot;00651A08&quot;/&gt;&lt;wsp:rsid wsp:val=&quot;00654204&quot;/&gt;&lt;wsp:rsid wsp:val=&quot;00656AD1&quot;/&gt;&lt;wsp:rsid wsp:val=&quot;00660A91&quot;/&gt;&lt;wsp:rsid wsp:val=&quot;00662684&quot;/&gt;&lt;wsp:rsid wsp:val=&quot;00670434&quot;/&gt;&lt;wsp:rsid wsp:val=&quot;006B3581&quot;/&gt;&lt;wsp:rsid wsp:val=&quot;006B62AC&quot;/&gt;&lt;wsp:rsid wsp:val=&quot;006B6B66&quot;/&gt;&lt;wsp:rsid wsp:val=&quot;006E3122&quot;/&gt;&lt;wsp:rsid wsp:val=&quot;006F5F71&quot;/&gt;&lt;wsp:rsid wsp:val=&quot;006F6D3D&quot;/&gt;&lt;wsp:rsid wsp:val=&quot;00700DD3&quot;/&gt;&lt;wsp:rsid wsp:val=&quot;00702FE4&quot;/&gt;&lt;wsp:rsid wsp:val=&quot;007114ED&quot;/&gt;&lt;wsp:rsid wsp:val=&quot;00715BEA&quot;/&gt;&lt;wsp:rsid wsp:val=&quot;00740EEA&quot;/&gt;&lt;wsp:rsid wsp:val=&quot;007453DE&quot;/&gt;&lt;wsp:rsid wsp:val=&quot;00794804&quot;/&gt;&lt;wsp:rsid wsp:val=&quot;007969FF&quot;/&gt;&lt;wsp:rsid wsp:val=&quot;007B33F1&quot;/&gt;&lt;wsp:rsid wsp:val=&quot;007B6DDA&quot;/&gt;&lt;wsp:rsid wsp:val=&quot;007C0308&quot;/&gt;&lt;wsp:rsid wsp:val=&quot;007C2FF2&quot;/&gt;&lt;wsp:rsid wsp:val=&quot;007D6232&quot;/&gt;&lt;wsp:rsid wsp:val=&quot;007E5613&quot;/&gt;&lt;wsp:rsid wsp:val=&quot;007F1F99&quot;/&gt;&lt;wsp:rsid wsp:val=&quot;007F768F&quot;/&gt;&lt;wsp:rsid wsp:val=&quot;0080791D&quot;/&gt;&lt;wsp:rsid wsp:val=&quot;00830F7C&quot;/&gt;&lt;wsp:rsid wsp:val=&quot;00836367&quot;/&gt;&lt;wsp:rsid wsp:val=&quot;0085593C&quot;/&gt;&lt;wsp:rsid wsp:val=&quot;00867C5C&quot;/&gt;&lt;wsp:rsid wsp:val=&quot;00873603&quot;/&gt;&lt;wsp:rsid wsp:val=&quot;00877C10&quot;/&gt;&lt;wsp:rsid wsp:val=&quot;00884D65&quot;/&gt;&lt;wsp:rsid wsp:val=&quot;00896E70&quot;/&gt;&lt;wsp:rsid wsp:val=&quot;008A2C7D&quot;/&gt;&lt;wsp:rsid wsp:val=&quot;008C4B23&quot;/&gt;&lt;wsp:rsid wsp:val=&quot;008D14A9&quot;/&gt;&lt;wsp:rsid wsp:val=&quot;008F53C6&quot;/&gt;&lt;wsp:rsid wsp:val=&quot;008F6E2C&quot;/&gt;&lt;wsp:rsid wsp:val=&quot;009303D9&quot;/&gt;&lt;wsp:rsid wsp:val=&quot;009324D8&quot;/&gt;&lt;wsp:rsid wsp:val=&quot;00933C64&quot;/&gt;&lt;wsp:rsid wsp:val=&quot;00972203&quot;/&gt;&lt;wsp:rsid wsp:val=&quot;00977DF6&quot;/&gt;&lt;wsp:rsid wsp:val=&quot;009F1D79&quot;/&gt;&lt;wsp:rsid wsp:val=&quot;00A059B3&quot;/&gt;&lt;wsp:rsid wsp:val=&quot;00A3111E&quot;/&gt;&lt;wsp:rsid wsp:val=&quot;00A94663&quot;/&gt;&lt;wsp:rsid wsp:val=&quot;00AA384F&quot;/&gt;&lt;wsp:rsid wsp:val=&quot;00AE3409&quot;/&gt;&lt;wsp:rsid wsp:val=&quot;00B11A60&quot;/&gt;&lt;wsp:rsid wsp:val=&quot;00B22613&quot;/&gt;&lt;wsp:rsid wsp:val=&quot;00B31369&quot;/&gt;&lt;wsp:rsid wsp:val=&quot;00B720CD&quot;/&gt;&lt;wsp:rsid wsp:val=&quot;00B768D1&quot;/&gt;&lt;wsp:rsid wsp:val=&quot;00BA1025&quot;/&gt;&lt;wsp:rsid wsp:val=&quot;00BC01CC&quot;/&gt;&lt;wsp:rsid wsp:val=&quot;00BC3420&quot;/&gt;&lt;wsp:rsid wsp:val=&quot;00BD670B&quot;/&gt;&lt;wsp:rsid wsp:val=&quot;00BE7D3C&quot;/&gt;&lt;wsp:rsid wsp:val=&quot;00BF5FF6&quot;/&gt;&lt;wsp:rsid wsp:val=&quot;00C0207F&quot;/&gt;&lt;wsp:rsid wsp:val=&quot;00C02AE7&quot;/&gt;&lt;wsp:rsid wsp:val=&quot;00C16117&quot;/&gt;&lt;wsp:rsid wsp:val=&quot;00C3075A&quot;/&gt;&lt;wsp:rsid wsp:val=&quot;00C70167&quot;/&gt;&lt;wsp:rsid wsp:val=&quot;00C919A4&quot;/&gt;&lt;wsp:rsid wsp:val=&quot;00CA4392&quot;/&gt;&lt;wsp:rsid wsp:val=&quot;00CC393F&quot;/&gt;&lt;wsp:rsid wsp:val=&quot;00CC7D3C&quot;/&gt;&lt;wsp:rsid wsp:val=&quot;00D15150&quot;/&gt;&lt;wsp:rsid wsp:val=&quot;00D2176E&quot;/&gt;&lt;wsp:rsid wsp:val=&quot;00D32751&quot;/&gt;&lt;wsp:rsid wsp:val=&quot;00D61087&quot;/&gt;&lt;wsp:rsid wsp:val=&quot;00D632BE&quot;/&gt;&lt;wsp:rsid wsp:val=&quot;00D72D06&quot;/&gt;&lt;wsp:rsid wsp:val=&quot;00D7522C&quot;/&gt;&lt;wsp:rsid wsp:val=&quot;00D7536F&quot;/&gt;&lt;wsp:rsid wsp:val=&quot;00D76668&quot;/&gt;&lt;wsp:rsid wsp:val=&quot;00D81569&quot;/&gt;&lt;wsp:rsid wsp:val=&quot;00E07383&quot;/&gt;&lt;wsp:rsid wsp:val=&quot;00E165BC&quot;/&gt;&lt;wsp:rsid wsp:val=&quot;00E30DA0&quot;/&gt;&lt;wsp:rsid wsp:val=&quot;00E57441&quot;/&gt;&lt;wsp:rsid wsp:val=&quot;00E61E12&quot;/&gt;&lt;wsp:rsid wsp:val=&quot;00E7596C&quot;/&gt;&lt;wsp:rsid wsp:val=&quot;00E878F2&quot;/&gt;&lt;wsp:rsid wsp:val=&quot;00E92D34&quot;/&gt;&lt;wsp:rsid wsp:val=&quot;00ED0149&quot;/&gt;&lt;wsp:rsid wsp:val=&quot;00EF5804&quot;/&gt;&lt;wsp:rsid wsp:val=&quot;00EF7DE3&quot;/&gt;&lt;wsp:rsid wsp:val=&quot;00F03103&quot;/&gt;&lt;wsp:rsid wsp:val=&quot;00F271DE&quot;/&gt;&lt;wsp:rsid wsp:val=&quot;00F627DA&quot;/&gt;&lt;wsp:rsid wsp:val=&quot;00F7288F&quot;/&gt;&lt;wsp:rsid wsp:val=&quot;00F735A9&quot;/&gt;&lt;wsp:rsid wsp:val=&quot;00F847A6&quot;/&gt;&lt;wsp:rsid wsp:val=&quot;00F9441B&quot;/&gt;&lt;wsp:rsid wsp:val=&quot;00FA4C32&quot;/&gt;&lt;wsp:rsid wsp:val=&quot;00FE7114&quot;/&gt;&lt;wsp:rsid wsp:val=&quot;00FF2ABB&quot;/&gt;&lt;/wsp:rsids&gt;&lt;/w:docPr&gt;&lt;w:body&gt;&lt;wx:sect&gt;&lt;w:p wsp:rsidR=&quot;00000000&quot; wsp:rsidRDefault=&quot;00E92D34&quot; wsp:rsidP=&quot;00E92D34&quot;&gt;&lt;m:oMathPara&gt;&lt;m:oMath&gt;&lt;m:r&gt;&lt;w:rPr&gt;&lt;w:rFonts w:ascii=&quot;Cambria Math&quot; w:h-ansi=&quot;Cambria Math&quot;/&gt;&lt;wx:font wx:val=&quot;Cambria Math&quot;/&gt;&lt;w:i/&gt;&lt;/w:rPr&gt;&lt;m:t&gt;accuracy= &lt;/m:t&gt;&lt;/m:r&gt;&lt;m:f&gt;&lt;m:fPr&gt;&lt;m:ctrlPr&gt;&lt;w:rPr&gt;&lt;w:rFonts w:ascii=&quot;Cambria Math&quot; w:h-ansi=&quot;Cambria Math&quot;/&gt;&lt;wx:font wx:val=&quot;Cambria Math&quot;/&gt;&lt;w:i/&gt;&lt;/w:rPr&gt;&lt;/m:ctrlPr&gt;&lt;/m:fPr&gt;&lt;m:num&gt;&lt;m:r&gt;&lt;w:rPr&gt;&lt;w:rFonts w:ascii=&quot;Cambria Math&quot; w:h-ansi=&quot;Cambria Math&quot;/&gt;&lt;wx:font wx:val=&quot;Cambria Math&quot;/&gt;&lt;w:i/&gt;&lt;/w:rPr&gt;&lt;m:t&gt;Matches Found&lt;/m:t&gt;&lt;/m:r&gt;&lt;/m:num&gt;&lt;m:den&gt;&lt;m:r&gt;&lt;w:rPr&gt;&lt;w:rFonts w:ascii=&quot;Cambria Math&quot; w:h-ansi=&quot;Cambria Math&quot;/&gt;&lt;wx:font wx:val=&quot;Cambria Math&quot;/&gt;&lt;w:i/&gt;&lt;/w:rPr&gt;&lt;m:t&gt;Number of Frames&lt;/m:t&gt;&lt;/m:r&gt;&lt;/m:den&gt;&lt;/m:f&gt;&lt;m:r&gt;&lt;w:rPr&gt;&lt;w:rFonts w:ascii=&quot;Cambria Math&quot; w:h-ansi=&quot;Cambria Math&quot;/&gt;&lt;wx:font wx:val=&quot;Cambria Math&quot;/&gt;&lt;w:i/&gt;&lt;/w:rPr&gt;&lt;m:t&gt;Ã—100&lt;/m:t&gt;&lt;/m:r&gt;&lt;/m:oMath&gt;&lt;/m:oMathPara&gt;&lt;/w:p&gt;&lt;w:sectPr wsp:rsidR=&quot;00000000&quot;&gt;&lt;w:pgSz w:w=&quot;12240&quot; w:h=&quot;15840&quot;/&gt;&lt;w:pgMar w:top=&quot;1440&quot; w:right=&quot;1440&quot; w:bottom=&quot;1440&quot; w:left=&quot;1440&quot; w:header=&quot;720&quot; w:footer=&quot;720&quot; w:gutter=&quot;0&quot;/&gt;&lt;w:cols w:space=&quot;720&quot;/&gt;&lt;/w:sectPr&gt;&lt;/wx:sect&gt;&lt;/w:body&gt;&lt;/w:wordDocument&gt;">
+          <v:shape id="_x0000_i1028" type="#_x0000_t75" style="width:152.75pt;height:29.45pt" equationxml="&lt;?xml version=&quot;1.0&quot; encoding=&quot;UTF-8&quot; standalone=&quot;yes&quot;?&gt;&#10;&lt;?mso-application progid=&quot;Word.Document&quot;?&gt;&#10;&lt;w:wordDocument xmlns:aml=&quot;http://schemas.microsoft.com/aml/2001/core&quot; xmlns:wpc=&quot;http://schemas.microsoft.com/office/word/2010/wordprocessingCanvas&quot; xmlns:cx=&quot;http://schemas.microsoft.com/office/drawing/2014/chartex&quot; xmlns:cx1=&quot;http://schemas.microsoft.com/office/drawing/2015/9/8/chartex&quot; xmlns:cx2=&quot;http://schemas.microsoft.com/office/drawing/2015/10/21/chartex&quot; xmlns:cx3=&quot;http://schemas.microsoft.com/office/drawing/2016/5/9/chartex&quot; xmlns:cx4=&quot;http://schemas.microsoft.com/office/drawing/2016/5/10/chartex&quot; xmlns:cx5=&quot;http://schemas.microsoft.com/office/drawing/2016/5/11/chartex&quot; xmlns:cx6=&quot;http://schemas.microsoft.com/office/drawing/2016/5/12/chartex&quot; xmlns:cx7=&quot;http://schemas.microsoft.com/office/drawing/2016/5/13/chartex&quot; xmlns:cx8=&quot;http://schemas.microsoft.com/office/drawing/2016/5/14/chartex&quot; xmlns:cr=&quot;http://schemas.microsoft.com/office/comments/2020/reactions&quot; xmlns:dt=&quot;uuid:C2F41010-65B3-11d1-A29F-00AA00C14882&quot; xmlns:mc=&quot;http://schemas.openxmlformats.org/markup-compatibility/2006&quot; xmlns:aink=&quot;http://schemas.microsoft.com/office/drawing/2016/ink&quot; xmlns:am3d=&quot;http://schemas.microsoft.com/office/drawing/2017/model3d&quot; xmlns:o=&quot;urn:schemas-microsoft-com:office:office&quot; xmlns:m=&quot;http://schemas.openxmlformats.org/officeDocument/2006/math&quot; xmlns:v=&quot;urn:schemas-microsoft-com:vml&quot; xmlns:w10=&quot;urn:schemas-microsoft-com:office:word&quot; xmlns:w=&quot;http://schemas.microsoft.com/office/word/2003/wordml&quot; xmlns:wx=&quot;http://schemas.microsoft.com/office/word/2003/auxHint&quot; xmlns:wne=&quot;http://schemas.microsoft.com/office/word/2006/wordml&quot; xmlns:wsp=&quot;http://schemas.microsoft.com/office/word/2003/wordml/sp2&quot; xmlns:sl=&quot;http://schemas.microsoft.com/schemaLibrary/2003/core&quot; w:macrosPresent=&quot;no&quot; w:embeddedObjPresent=&quot;no&quot; w:ocxPresent=&quot;no&quot; xml:space=&quot;preserve&quot;&gt;&lt;w:ignoreSubtree w:val=&quot;http://schemas.microsoft.com/office/word/2003/wordml/sp2&quot;/&gt;&lt;o:DocumentProperties&gt;&lt;o:Version&gt;16&lt;/o:Version&gt;&lt;/o:DocumentProperties&gt;&lt;w:docPr&gt;&lt;w:view w:val=&quot;print&quot;/&gt;&lt;w:defaultTabStop w:val=&quot;720&quot;/&gt;&lt;w:doNotHyphenateCaps/&gt;&lt;w:punctuationKerning/&gt;&lt;w:characterSpacingControl w:val=&quot;DontCompress&quot;/&gt;&lt;w:optimizeForBrowser/&gt;&lt;w:validateAgainstSchema w:val=&quot;off&quot;/&gt;&lt;w:saveInvalidXML w:val=&quot;off&quot;/&gt;&lt;w:ignoreMixedContent w:val=&quot;off&quot;/&gt;&lt;w:alwaysShowPlaceholderText w:val=&quot;off&quot;/&gt;&lt;w:doNotUnderlineInvalidXML/&gt;&lt;w:compat&gt;&lt;w:doNotUseHTMLParagraphAutoSpacing/&gt;&lt;w:dontAllowFieldEndSelect/&gt;&lt;w:useWord2002TableStyleRules/&gt;&lt;w:useFELayout/&gt;&lt;/w:compat&gt;&lt;wsp:rsids&gt;&lt;wsp:rsidRoot wsp:val=&quot;009303D9&quot;/&gt;&lt;wsp:rsid wsp:val=&quot;00017F3C&quot;/&gt;&lt;wsp:rsid wsp:val=&quot;0003031E&quot;/&gt;&lt;wsp:rsid wsp:val=&quot;0004781E&quot;/&gt;&lt;wsp:rsid wsp:val=&quot;00060406&quot;/&gt;&lt;wsp:rsid wsp:val=&quot;00080C7D&quot;/&gt;&lt;wsp:rsid wsp:val=&quot;0008758A&quot;/&gt;&lt;wsp:rsid wsp:val=&quot;000A3E79&quot;/&gt;&lt;wsp:rsid wsp:val=&quot;000B0AEF&quot;/&gt;&lt;wsp:rsid wsp:val=&quot;000C1E68&quot;/&gt;&lt;wsp:rsid wsp:val=&quot;001A2EFD&quot;/&gt;&lt;wsp:rsid wsp:val=&quot;001A3B3D&quot;/&gt;&lt;wsp:rsid wsp:val=&quot;001B67DC&quot;/&gt;&lt;wsp:rsid wsp:val=&quot;002254A9&quot;/&gt;&lt;wsp:rsid wsp:val=&quot;00233D97&quot;/&gt;&lt;wsp:rsid wsp:val=&quot;002347A2&quot;/&gt;&lt;wsp:rsid wsp:val=&quot;00242E2D&quot;/&gt;&lt;wsp:rsid wsp:val=&quot;0026184A&quot;/&gt;&lt;wsp:rsid wsp:val=&quot;002850E3&quot;/&gt;&lt;wsp:rsid wsp:val=&quot;002A31E6&quot;/&gt;&lt;wsp:rsid wsp:val=&quot;002D6449&quot;/&gt;&lt;wsp:rsid wsp:val=&quot;002F3B12&quot;/&gt;&lt;wsp:rsid wsp:val=&quot;00341611&quot;/&gt;&lt;wsp:rsid wsp:val=&quot;0034765A&quot;/&gt;&lt;wsp:rsid wsp:val=&quot;00354FCF&quot;/&gt;&lt;wsp:rsid wsp:val=&quot;00387EAC&quot;/&gt;&lt;wsp:rsid wsp:val=&quot;003A19E2&quot;/&gt;&lt;wsp:rsid wsp:val=&quot;003B4E04&quot;/&gt;&lt;wsp:rsid wsp:val=&quot;003D708B&quot;/&gt;&lt;wsp:rsid wsp:val=&quot;003D7593&quot;/&gt;&lt;wsp:rsid wsp:val=&quot;003F5A08&quot;/&gt;&lt;wsp:rsid wsp:val=&quot;00420716&quot;/&gt;&lt;wsp:rsid wsp:val=&quot;004325FB&quot;/&gt;&lt;wsp:rsid wsp:val=&quot;004432BA&quot;/&gt;&lt;wsp:rsid wsp:val=&quot;0044407E&quot;/&gt;&lt;wsp:rsid wsp:val=&quot;00447BB9&quot;/&gt;&lt;wsp:rsid wsp:val=&quot;00453DDF&quot;/&gt;&lt;wsp:rsid wsp:val=&quot;0046031D&quot;/&gt;&lt;wsp:rsid wsp:val=&quot;004967E6&quot;/&gt;&lt;wsp:rsid wsp:val=&quot;004A6D9E&quot;/&gt;&lt;wsp:rsid wsp:val=&quot;004C110B&quot;/&gt;&lt;wsp:rsid wsp:val=&quot;004D72B5&quot;/&gt;&lt;wsp:rsid wsp:val=&quot;004F306A&quot;/&gt;&lt;wsp:rsid wsp:val=&quot;00500438&quot;/&gt;&lt;wsp:rsid wsp:val=&quot;005300ED&quot;/&gt;&lt;wsp:rsid wsp:val=&quot;00551B7F&quot;/&gt;&lt;wsp:rsid wsp:val=&quot;0056610F&quot;/&gt;&lt;wsp:rsid wsp:val=&quot;0057117D&quot;/&gt;&lt;wsp:rsid wsp:val=&quot;00575BCA&quot;/&gt;&lt;wsp:rsid wsp:val=&quot;00591815&quot;/&gt;&lt;wsp:rsid wsp:val=&quot;005B0344&quot;/&gt;&lt;wsp:rsid wsp:val=&quot;005B078C&quot;/&gt;&lt;wsp:rsid wsp:val=&quot;005B520E&quot;/&gt;&lt;wsp:rsid wsp:val=&quot;005B56AA&quot;/&gt;&lt;wsp:rsid wsp:val=&quot;005E11F5&quot;/&gt;&lt;wsp:rsid wsp:val=&quot;005E2800&quot;/&gt;&lt;wsp:rsid wsp:val=&quot;00605825&quot;/&gt;&lt;wsp:rsid wsp:val=&quot;00645D22&quot;/&gt;&lt;wsp:rsid wsp:val=&quot;00651A08&quot;/&gt;&lt;wsp:rsid wsp:val=&quot;00654204&quot;/&gt;&lt;wsp:rsid wsp:val=&quot;00656AD1&quot;/&gt;&lt;wsp:rsid wsp:val=&quot;00660A91&quot;/&gt;&lt;wsp:rsid wsp:val=&quot;00662684&quot;/&gt;&lt;wsp:rsid wsp:val=&quot;00670434&quot;/&gt;&lt;wsp:rsid wsp:val=&quot;006B3581&quot;/&gt;&lt;wsp:rsid wsp:val=&quot;006B62AC&quot;/&gt;&lt;wsp:rsid wsp:val=&quot;006B6B66&quot;/&gt;&lt;wsp:rsid wsp:val=&quot;006E3122&quot;/&gt;&lt;wsp:rsid wsp:val=&quot;006F5F71&quot;/&gt;&lt;wsp:rsid wsp:val=&quot;006F6D3D&quot;/&gt;&lt;wsp:rsid wsp:val=&quot;00700DD3&quot;/&gt;&lt;wsp:rsid wsp:val=&quot;00702FE4&quot;/&gt;&lt;wsp:rsid wsp:val=&quot;007114ED&quot;/&gt;&lt;wsp:rsid wsp:val=&quot;00715BEA&quot;/&gt;&lt;wsp:rsid wsp:val=&quot;00740EEA&quot;/&gt;&lt;wsp:rsid wsp:val=&quot;007453DE&quot;/&gt;&lt;wsp:rsid wsp:val=&quot;00794804&quot;/&gt;&lt;wsp:rsid wsp:val=&quot;007969FF&quot;/&gt;&lt;wsp:rsid wsp:val=&quot;007B33F1&quot;/&gt;&lt;wsp:rsid wsp:val=&quot;007B6DDA&quot;/&gt;&lt;wsp:rsid wsp:val=&quot;007C0308&quot;/&gt;&lt;wsp:rsid wsp:val=&quot;007C2FF2&quot;/&gt;&lt;wsp:rsid wsp:val=&quot;007D6232&quot;/&gt;&lt;wsp:rsid wsp:val=&quot;007E5613&quot;/&gt;&lt;wsp:rsid wsp:val=&quot;007F1F99&quot;/&gt;&lt;wsp:rsid wsp:val=&quot;007F768F&quot;/&gt;&lt;wsp:rsid wsp:val=&quot;0080791D&quot;/&gt;&lt;wsp:rsid wsp:val=&quot;00830F7C&quot;/&gt;&lt;wsp:rsid wsp:val=&quot;00836367&quot;/&gt;&lt;wsp:rsid wsp:val=&quot;0085593C&quot;/&gt;&lt;wsp:rsid wsp:val=&quot;00867C5C&quot;/&gt;&lt;wsp:rsid wsp:val=&quot;00873603&quot;/&gt;&lt;wsp:rsid wsp:val=&quot;00877C10&quot;/&gt;&lt;wsp:rsid wsp:val=&quot;00884D65&quot;/&gt;&lt;wsp:rsid wsp:val=&quot;00896E70&quot;/&gt;&lt;wsp:rsid wsp:val=&quot;008A2C7D&quot;/&gt;&lt;wsp:rsid wsp:val=&quot;008C4B23&quot;/&gt;&lt;wsp:rsid wsp:val=&quot;008D14A9&quot;/&gt;&lt;wsp:rsid wsp:val=&quot;008F53C6&quot;/&gt;&lt;wsp:rsid wsp:val=&quot;008F6E2C&quot;/&gt;&lt;wsp:rsid wsp:val=&quot;009303D9&quot;/&gt;&lt;wsp:rsid wsp:val=&quot;009324D8&quot;/&gt;&lt;wsp:rsid wsp:val=&quot;00933C64&quot;/&gt;&lt;wsp:rsid wsp:val=&quot;00972203&quot;/&gt;&lt;wsp:rsid wsp:val=&quot;00977DF6&quot;/&gt;&lt;wsp:rsid wsp:val=&quot;009F1D79&quot;/&gt;&lt;wsp:rsid wsp:val=&quot;00A059B3&quot;/&gt;&lt;wsp:rsid wsp:val=&quot;00A3111E&quot;/&gt;&lt;wsp:rsid wsp:val=&quot;00A94663&quot;/&gt;&lt;wsp:rsid wsp:val=&quot;00AA384F&quot;/&gt;&lt;wsp:rsid wsp:val=&quot;00AE3409&quot;/&gt;&lt;wsp:rsid wsp:val=&quot;00B11A60&quot;/&gt;&lt;wsp:rsid wsp:val=&quot;00B22613&quot;/&gt;&lt;wsp:rsid wsp:val=&quot;00B31369&quot;/&gt;&lt;wsp:rsid wsp:val=&quot;00B720CD&quot;/&gt;&lt;wsp:rsid wsp:val=&quot;00B768D1&quot;/&gt;&lt;wsp:rsid wsp:val=&quot;00BA1025&quot;/&gt;&lt;wsp:rsid wsp:val=&quot;00BC01CC&quot;/&gt;&lt;wsp:rsid wsp:val=&quot;00BC3420&quot;/&gt;&lt;wsp:rsid wsp:val=&quot;00BD670B&quot;/&gt;&lt;wsp:rsid wsp:val=&quot;00BE7D3C&quot;/&gt;&lt;wsp:rsid wsp:val=&quot;00BF5FF6&quot;/&gt;&lt;wsp:rsid wsp:val=&quot;00C0207F&quot;/&gt;&lt;wsp:rsid wsp:val=&quot;00C02AE7&quot;/&gt;&lt;wsp:rsid wsp:val=&quot;00C16117&quot;/&gt;&lt;wsp:rsid wsp:val=&quot;00C3075A&quot;/&gt;&lt;wsp:rsid wsp:val=&quot;00C70167&quot;/&gt;&lt;wsp:rsid wsp:val=&quot;00C919A4&quot;/&gt;&lt;wsp:rsid wsp:val=&quot;00CA4392&quot;/&gt;&lt;wsp:rsid wsp:val=&quot;00CC393F&quot;/&gt;&lt;wsp:rsid wsp:val=&quot;00CC7D3C&quot;/&gt;&lt;wsp:rsid wsp:val=&quot;00D15150&quot;/&gt;&lt;wsp:rsid wsp:val=&quot;00D2176E&quot;/&gt;&lt;wsp:rsid wsp:val=&quot;00D32751&quot;/&gt;&lt;wsp:rsid wsp:val=&quot;00D61087&quot;/&gt;&lt;wsp:rsid wsp:val=&quot;00D632BE&quot;/&gt;&lt;wsp:rsid wsp:val=&quot;00D72D06&quot;/&gt;&lt;wsp:rsid wsp:val=&quot;00D7522C&quot;/&gt;&lt;wsp:rsid wsp:val=&quot;00D7536F&quot;/&gt;&lt;wsp:rsid wsp:val=&quot;00D76668&quot;/&gt;&lt;wsp:rsid wsp:val=&quot;00D81569&quot;/&gt;&lt;wsp:rsid wsp:val=&quot;00E07383&quot;/&gt;&lt;wsp:rsid wsp:val=&quot;00E165BC&quot;/&gt;&lt;wsp:rsid wsp:val=&quot;00E30DA0&quot;/&gt;&lt;wsp:rsid wsp:val=&quot;00E57441&quot;/&gt;&lt;wsp:rsid wsp:val=&quot;00E61E12&quot;/&gt;&lt;wsp:rsid wsp:val=&quot;00E7596C&quot;/&gt;&lt;wsp:rsid wsp:val=&quot;00E878F2&quot;/&gt;&lt;wsp:rsid wsp:val=&quot;00E92D34&quot;/&gt;&lt;wsp:rsid wsp:val=&quot;00ED0149&quot;/&gt;&lt;wsp:rsid wsp:val=&quot;00EF5804&quot;/&gt;&lt;wsp:rsid wsp:val=&quot;00EF7DE3&quot;/&gt;&lt;wsp:rsid wsp:val=&quot;00F03103&quot;/&gt;&lt;wsp:rsid wsp:val=&quot;00F271DE&quot;/&gt;&lt;wsp:rsid wsp:val=&quot;00F627DA&quot;/&gt;&lt;wsp:rsid wsp:val=&quot;00F7288F&quot;/&gt;&lt;wsp:rsid wsp:val=&quot;00F735A9&quot;/&gt;&lt;wsp:rsid wsp:val=&quot;00F847A6&quot;/&gt;&lt;wsp:rsid wsp:val=&quot;00F9441B&quot;/&gt;&lt;wsp:rsid wsp:val=&quot;00FA4C32&quot;/&gt;&lt;wsp:rsid wsp:val=&quot;00FE7114&quot;/&gt;&lt;wsp:rsid wsp:val=&quot;00FF2ABB&quot;/&gt;&lt;/wsp:rsids&gt;&lt;/w:docPr&gt;&lt;w:body&gt;&lt;wx:sect&gt;&lt;w:p wsp:rsidR=&quot;00000000&quot; wsp:rsidRDefault=&quot;00E92D34&quot; wsp:rsidP=&quot;00E92D34&quot;&gt;&lt;m:oMathPara&gt;&lt;m:oMath&gt;&lt;m:r&gt;&lt;w:rPr&gt;&lt;w:rFonts w:ascii=&quot;Cambria Math&quot; w:h-ansi=&quot;Cambria Math&quot;/&gt;&lt;wx:font wx:val=&quot;Cambria Math&quot;/&gt;&lt;w:i/&gt;&lt;/w:rPr&gt;&lt;m:t&gt;accuracy= &lt;/m:t&gt;&lt;/m:r&gt;&lt;m:f&gt;&lt;m:fPr&gt;&lt;m:ctrlPr&gt;&lt;w:rPr&gt;&lt;w:rFonts w:ascii=&quot;Cambria Math&quot; w:h-ansi=&quot;Cambria Math&quot;/&gt;&lt;wx:font wx:val=&quot;Cambria Math&quot;/&gt;&lt;w:i/&gt;&lt;/w:rPr&gt;&lt;/m:ctrlPr&gt;&lt;/m:fPr&gt;&lt;m:num&gt;&lt;m:r&gt;&lt;w:rPr&gt;&lt;w:rFonts w:ascii=&quot;Cambria Math&quot; w:h-ansi=&quot;Cambria Math&quot;/&gt;&lt;wx:font wx:val=&quot;Cambria Math&quot;/&gt;&lt;w:i/&gt;&lt;/w:rPr&gt;&lt;m:t&gt;Matches Found&lt;/m:t&gt;&lt;/m:r&gt;&lt;/m:num&gt;&lt;m:den&gt;&lt;m:r&gt;&lt;w:rPr&gt;&lt;w:rFonts w:ascii=&quot;Cambria Math&quot; w:h-ansi=&quot;Cambria Math&quot;/&gt;&lt;wx:font wx:val=&quot;Cambria Math&quot;/&gt;&lt;w:i/&gt;&lt;/w:rPr&gt;&lt;m:t&gt;Number of Frames&lt;/m:t&gt;&lt;/m:r&gt;&lt;/m:den&gt;&lt;/m:f&gt;&lt;m:r&gt;&lt;w:rPr&gt;&lt;w:rFonts w:ascii=&quot;Cambria Math&quot; w:h-ansi=&quot;Cambria Math&quot;/&gt;&lt;wx:font wx:val=&quot;Cambria Math&quot;/&gt;&lt;w:i/&gt;&lt;/w:rPr&gt;&lt;m:t&gt;Ã—100&lt;/m:t&gt;&lt;/m:r&gt;&lt;/m:oMath&gt;&lt;/m:oMathPara&gt;&lt;/w:p&gt;&lt;w:sectPr wsp:rsidR=&quot;00000000&quot;&gt;&lt;w:pgSz w:w=&quot;12240&quot; w:h=&quot;15840&quot;/&gt;&lt;w:pgMar w:top=&quot;1440&quot; w:right=&quot;1440&quot; w:bottom=&quot;1440&quot; w:left=&quot;1440&quot; w:header=&quot;720&quot; w:footer=&quot;720&quot; w:gutter=&quot;0&quot;/&gt;&lt;w:cols w:space=&quot;720&quot;/&gt;&lt;/w:sectPr&gt;&lt;/wx:sect&gt;&lt;/w:body&gt;&lt;/w:wordDocument&gt;">
             <v:imagedata r:id="rId27" o:title="" chromakey="white"/>
           </v:shape>
         </w:pict>
@@ -5634,7 +5634,7 @@
           <w:position w:val="-12"/>
         </w:rPr>
         <w:pict w14:anchorId="3E4F4A38">
-          <v:shape id="_x0000_i1029" type="#_x0000_t75" style="width:152.65pt;height:29.65pt" equationxml="&lt;?xml version=&quot;1.0&quot; encoding=&quot;UTF-8&quot; standalone=&quot;yes&quot;?&gt;&#10;&lt;?mso-application progid=&quot;Word.Document&quot;?&gt;&#10;&lt;w:wordDocument xmlns:aml=&quot;http://schemas.microsoft.com/aml/2001/core&quot; xmlns:wpc=&quot;http://schemas.microsoft.com/office/word/2010/wordprocessingCanvas&quot; xmlns:cx=&quot;http://schemas.microsoft.com/office/drawing/2014/chartex&quot; xmlns:cx1=&quot;http://schemas.microsoft.com/office/drawing/2015/9/8/chartex&quot; xmlns:cx2=&quot;http://schemas.microsoft.com/office/drawing/2015/10/21/chartex&quot; xmlns:cx3=&quot;http://schemas.microsoft.com/office/drawing/2016/5/9/chartex&quot; xmlns:cx4=&quot;http://schemas.microsoft.com/office/drawing/2016/5/10/chartex&quot; xmlns:cx5=&quot;http://schemas.microsoft.com/office/drawing/2016/5/11/chartex&quot; xmlns:cx6=&quot;http://schemas.microsoft.com/office/drawing/2016/5/12/chartex&quot; xmlns:cx7=&quot;http://schemas.microsoft.com/office/drawing/2016/5/13/chartex&quot; xmlns:cx8=&quot;http://schemas.microsoft.com/office/drawing/2016/5/14/chartex&quot; xmlns:cr=&quot;http://schemas.microsoft.com/office/comments/2020/reactions&quot; xmlns:dt=&quot;uuid:C2F41010-65B3-11d1-A29F-00AA00C14882&quot; xmlns:mc=&quot;http://schemas.openxmlformats.org/markup-compatibility/2006&quot; xmlns:aink=&quot;http://schemas.microsoft.com/office/drawing/2016/ink&quot; xmlns:am3d=&quot;http://schemas.microsoft.com/office/drawing/2017/model3d&quot; xmlns:o=&quot;urn:schemas-microsoft-com:office:office&quot; xmlns:m=&quot;http://schemas.openxmlformats.org/officeDocument/2006/math&quot; xmlns:v=&quot;urn:schemas-microsoft-com:vml&quot; xmlns:w10=&quot;urn:schemas-microsoft-com:office:word&quot; xmlns:w=&quot;http://schemas.microsoft.com/office/word/2003/wordml&quot; xmlns:wx=&quot;http://schemas.microsoft.com/office/word/2003/auxHint&quot; xmlns:wne=&quot;http://schemas.microsoft.com/office/word/2006/wordml&quot; xmlns:wsp=&quot;http://schemas.microsoft.com/office/word/2003/wordml/sp2&quot; xmlns:sl=&quot;http://schemas.microsoft.com/schemaLibrary/2003/core&quot; w:macrosPresent=&quot;no&quot; w:embeddedObjPresent=&quot;no&quot; w:ocxPresent=&quot;no&quot; xml:space=&quot;preserve&quot;&gt;&lt;w:ignoreSubtree w:val=&quot;http://schemas.microsoft.com/office/word/2003/wordml/sp2&quot;/&gt;&lt;o:DocumentProperties&gt;&lt;o:Version&gt;16&lt;/o:Version&gt;&lt;/o:DocumentProperties&gt;&lt;w:docPr&gt;&lt;w:view w:val=&quot;print&quot;/&gt;&lt;w:defaultTabStop w:val=&quot;720&quot;/&gt;&lt;w:doNotHyphenateCaps/&gt;&lt;w:punctuationKerning/&gt;&lt;w:characterSpacingControl w:val=&quot;DontCompress&quot;/&gt;&lt;w:optimizeForBrowser/&gt;&lt;w:validateAgainstSchema w:val=&quot;off&quot;/&gt;&lt;w:saveInvalidXML w:val=&quot;off&quot;/&gt;&lt;w:ignoreMixedContent w:val=&quot;off&quot;/&gt;&lt;w:alwaysShowPlaceholderText w:val=&quot;off&quot;/&gt;&lt;w:doNotUnderlineInvalidXML/&gt;&lt;w:compat&gt;&lt;w:doNotUseHTMLParagraphAutoSpacing/&gt;&lt;w:dontAllowFieldEndSelect/&gt;&lt;w:useWord2002TableStyleRules/&gt;&lt;w:useFELayout/&gt;&lt;/w:compat&gt;&lt;wsp:rsids&gt;&lt;wsp:rsidRoot wsp:val=&quot;009303D9&quot;/&gt;&lt;wsp:rsid wsp:val=&quot;00017F3C&quot;/&gt;&lt;wsp:rsid wsp:val=&quot;0003031E&quot;/&gt;&lt;wsp:rsid wsp:val=&quot;0004781E&quot;/&gt;&lt;wsp:rsid wsp:val=&quot;00060406&quot;/&gt;&lt;wsp:rsid wsp:val=&quot;00080C7D&quot;/&gt;&lt;wsp:rsid wsp:val=&quot;0008758A&quot;/&gt;&lt;wsp:rsid wsp:val=&quot;000A3E79&quot;/&gt;&lt;wsp:rsid wsp:val=&quot;000B0AEF&quot;/&gt;&lt;wsp:rsid wsp:val=&quot;000C1E68&quot;/&gt;&lt;wsp:rsid wsp:val=&quot;001A2EFD&quot;/&gt;&lt;wsp:rsid wsp:val=&quot;001A3B3D&quot;/&gt;&lt;wsp:rsid wsp:val=&quot;001B67DC&quot;/&gt;&lt;wsp:rsid wsp:val=&quot;002254A9&quot;/&gt;&lt;wsp:rsid wsp:val=&quot;00233D97&quot;/&gt;&lt;wsp:rsid wsp:val=&quot;002347A2&quot;/&gt;&lt;wsp:rsid wsp:val=&quot;00242E2D&quot;/&gt;&lt;wsp:rsid wsp:val=&quot;0026184A&quot;/&gt;&lt;wsp:rsid wsp:val=&quot;002850E3&quot;/&gt;&lt;wsp:rsid wsp:val=&quot;002A31E6&quot;/&gt;&lt;wsp:rsid wsp:val=&quot;002D6449&quot;/&gt;&lt;wsp:rsid wsp:val=&quot;002F3B12&quot;/&gt;&lt;wsp:rsid wsp:val=&quot;00341611&quot;/&gt;&lt;wsp:rsid wsp:val=&quot;0034765A&quot;/&gt;&lt;wsp:rsid wsp:val=&quot;00354FCF&quot;/&gt;&lt;wsp:rsid wsp:val=&quot;00387EAC&quot;/&gt;&lt;wsp:rsid wsp:val=&quot;003A19E2&quot;/&gt;&lt;wsp:rsid wsp:val=&quot;003B4E04&quot;/&gt;&lt;wsp:rsid wsp:val=&quot;003D708B&quot;/&gt;&lt;wsp:rsid wsp:val=&quot;003D7593&quot;/&gt;&lt;wsp:rsid wsp:val=&quot;003F5A08&quot;/&gt;&lt;wsp:rsid wsp:val=&quot;00420716&quot;/&gt;&lt;wsp:rsid wsp:val=&quot;004325FB&quot;/&gt;&lt;wsp:rsid wsp:val=&quot;004432BA&quot;/&gt;&lt;wsp:rsid wsp:val=&quot;0044407E&quot;/&gt;&lt;wsp:rsid wsp:val=&quot;00447BB9&quot;/&gt;&lt;wsp:rsid wsp:val=&quot;00453DDF&quot;/&gt;&lt;wsp:rsid wsp:val=&quot;0046031D&quot;/&gt;&lt;wsp:rsid wsp:val=&quot;004967E6&quot;/&gt;&lt;wsp:rsid wsp:val=&quot;004A6D9E&quot;/&gt;&lt;wsp:rsid wsp:val=&quot;004C110B&quot;/&gt;&lt;wsp:rsid wsp:val=&quot;004D72B5&quot;/&gt;&lt;wsp:rsid wsp:val=&quot;004F306A&quot;/&gt;&lt;wsp:rsid wsp:val=&quot;00500438&quot;/&gt;&lt;wsp:rsid wsp:val=&quot;005300ED&quot;/&gt;&lt;wsp:rsid wsp:val=&quot;00551B7F&quot;/&gt;&lt;wsp:rsid wsp:val=&quot;0056610F&quot;/&gt;&lt;wsp:rsid wsp:val=&quot;0057117D&quot;/&gt;&lt;wsp:rsid wsp:val=&quot;00575BCA&quot;/&gt;&lt;wsp:rsid wsp:val=&quot;00591815&quot;/&gt;&lt;wsp:rsid wsp:val=&quot;005B0344&quot;/&gt;&lt;wsp:rsid wsp:val=&quot;005B078C&quot;/&gt;&lt;wsp:rsid wsp:val=&quot;005B520E&quot;/&gt;&lt;wsp:rsid wsp:val=&quot;005B56AA&quot;/&gt;&lt;wsp:rsid wsp:val=&quot;005E11F5&quot;/&gt;&lt;wsp:rsid wsp:val=&quot;005E2800&quot;/&gt;&lt;wsp:rsid wsp:val=&quot;00605825&quot;/&gt;&lt;wsp:rsid wsp:val=&quot;00645D22&quot;/&gt;&lt;wsp:rsid wsp:val=&quot;00651A08&quot;/&gt;&lt;wsp:rsid wsp:val=&quot;00654204&quot;/&gt;&lt;wsp:rsid wsp:val=&quot;00656AD1&quot;/&gt;&lt;wsp:rsid wsp:val=&quot;00660A91&quot;/&gt;&lt;wsp:rsid wsp:val=&quot;00662684&quot;/&gt;&lt;wsp:rsid wsp:val=&quot;00670434&quot;/&gt;&lt;wsp:rsid wsp:val=&quot;006B3581&quot;/&gt;&lt;wsp:rsid wsp:val=&quot;006B62AC&quot;/&gt;&lt;wsp:rsid wsp:val=&quot;006B6B66&quot;/&gt;&lt;wsp:rsid wsp:val=&quot;006E3122&quot;/&gt;&lt;wsp:rsid wsp:val=&quot;006F5F71&quot;/&gt;&lt;wsp:rsid wsp:val=&quot;006F6D3D&quot;/&gt;&lt;wsp:rsid wsp:val=&quot;00700DD3&quot;/&gt;&lt;wsp:rsid wsp:val=&quot;00702FE4&quot;/&gt;&lt;wsp:rsid wsp:val=&quot;007114ED&quot;/&gt;&lt;wsp:rsid wsp:val=&quot;00715BEA&quot;/&gt;&lt;wsp:rsid wsp:val=&quot;00740EEA&quot;/&gt;&lt;wsp:rsid wsp:val=&quot;007453DE&quot;/&gt;&lt;wsp:rsid wsp:val=&quot;00794804&quot;/&gt;&lt;wsp:rsid wsp:val=&quot;007969FF&quot;/&gt;&lt;wsp:rsid wsp:val=&quot;007B33F1&quot;/&gt;&lt;wsp:rsid wsp:val=&quot;007B6DDA&quot;/&gt;&lt;wsp:rsid wsp:val=&quot;007C0308&quot;/&gt;&lt;wsp:rsid wsp:val=&quot;007C2FF2&quot;/&gt;&lt;wsp:rsid wsp:val=&quot;007D6232&quot;/&gt;&lt;wsp:rsid wsp:val=&quot;007E5613&quot;/&gt;&lt;wsp:rsid wsp:val=&quot;007F1F99&quot;/&gt;&lt;wsp:rsid wsp:val=&quot;007F768F&quot;/&gt;&lt;wsp:rsid wsp:val=&quot;0080791D&quot;/&gt;&lt;wsp:rsid wsp:val=&quot;00830F7C&quot;/&gt;&lt;wsp:rsid wsp:val=&quot;00836367&quot;/&gt;&lt;wsp:rsid wsp:val=&quot;0085593C&quot;/&gt;&lt;wsp:rsid wsp:val=&quot;00867C5C&quot;/&gt;&lt;wsp:rsid wsp:val=&quot;00873603&quot;/&gt;&lt;wsp:rsid wsp:val=&quot;00877C10&quot;/&gt;&lt;wsp:rsid wsp:val=&quot;00884D65&quot;/&gt;&lt;wsp:rsid wsp:val=&quot;00896E70&quot;/&gt;&lt;wsp:rsid wsp:val=&quot;008A2C7D&quot;/&gt;&lt;wsp:rsid wsp:val=&quot;008C4B23&quot;/&gt;&lt;wsp:rsid wsp:val=&quot;008D14A9&quot;/&gt;&lt;wsp:rsid wsp:val=&quot;008F53C6&quot;/&gt;&lt;wsp:rsid wsp:val=&quot;008F6E2C&quot;/&gt;&lt;wsp:rsid wsp:val=&quot;009303D9&quot;/&gt;&lt;wsp:rsid wsp:val=&quot;009324D8&quot;/&gt;&lt;wsp:rsid wsp:val=&quot;00933C64&quot;/&gt;&lt;wsp:rsid wsp:val=&quot;00972203&quot;/&gt;&lt;wsp:rsid wsp:val=&quot;00977DF6&quot;/&gt;&lt;wsp:rsid wsp:val=&quot;009F1D79&quot;/&gt;&lt;wsp:rsid wsp:val=&quot;00A059B3&quot;/&gt;&lt;wsp:rsid wsp:val=&quot;00A3111E&quot;/&gt;&lt;wsp:rsid wsp:val=&quot;00A94663&quot;/&gt;&lt;wsp:rsid wsp:val=&quot;00AA384F&quot;/&gt;&lt;wsp:rsid wsp:val=&quot;00AE3409&quot;/&gt;&lt;wsp:rsid wsp:val=&quot;00B11A60&quot;/&gt;&lt;wsp:rsid wsp:val=&quot;00B22613&quot;/&gt;&lt;wsp:rsid wsp:val=&quot;00B31369&quot;/&gt;&lt;wsp:rsid wsp:val=&quot;00B720CD&quot;/&gt;&lt;wsp:rsid wsp:val=&quot;00B768D1&quot;/&gt;&lt;wsp:rsid wsp:val=&quot;00BA1025&quot;/&gt;&lt;wsp:rsid wsp:val=&quot;00BC01CC&quot;/&gt;&lt;wsp:rsid wsp:val=&quot;00BC3420&quot;/&gt;&lt;wsp:rsid wsp:val=&quot;00BD670B&quot;/&gt;&lt;wsp:rsid wsp:val=&quot;00BE7D3C&quot;/&gt;&lt;wsp:rsid wsp:val=&quot;00BF5FF6&quot;/&gt;&lt;wsp:rsid wsp:val=&quot;00C0207F&quot;/&gt;&lt;wsp:rsid wsp:val=&quot;00C02AE7&quot;/&gt;&lt;wsp:rsid wsp:val=&quot;00C16117&quot;/&gt;&lt;wsp:rsid wsp:val=&quot;00C3075A&quot;/&gt;&lt;wsp:rsid wsp:val=&quot;00C70167&quot;/&gt;&lt;wsp:rsid wsp:val=&quot;00C919A4&quot;/&gt;&lt;wsp:rsid wsp:val=&quot;00CA4392&quot;/&gt;&lt;wsp:rsid wsp:val=&quot;00CC393F&quot;/&gt;&lt;wsp:rsid wsp:val=&quot;00CC7D3C&quot;/&gt;&lt;wsp:rsid wsp:val=&quot;00D15150&quot;/&gt;&lt;wsp:rsid wsp:val=&quot;00D2176E&quot;/&gt;&lt;wsp:rsid wsp:val=&quot;00D32751&quot;/&gt;&lt;wsp:rsid wsp:val=&quot;00D61087&quot;/&gt;&lt;wsp:rsid wsp:val=&quot;00D632BE&quot;/&gt;&lt;wsp:rsid wsp:val=&quot;00D72D06&quot;/&gt;&lt;wsp:rsid wsp:val=&quot;00D7522C&quot;/&gt;&lt;wsp:rsid wsp:val=&quot;00D7536F&quot;/&gt;&lt;wsp:rsid wsp:val=&quot;00D76668&quot;/&gt;&lt;wsp:rsid wsp:val=&quot;00D81569&quot;/&gt;&lt;wsp:rsid wsp:val=&quot;00E07383&quot;/&gt;&lt;wsp:rsid wsp:val=&quot;00E165BC&quot;/&gt;&lt;wsp:rsid wsp:val=&quot;00E30DA0&quot;/&gt;&lt;wsp:rsid wsp:val=&quot;00E57441&quot;/&gt;&lt;wsp:rsid wsp:val=&quot;00E61E12&quot;/&gt;&lt;wsp:rsid wsp:val=&quot;00E7596C&quot;/&gt;&lt;wsp:rsid wsp:val=&quot;00E878F2&quot;/&gt;&lt;wsp:rsid wsp:val=&quot;00E92D34&quot;/&gt;&lt;wsp:rsid wsp:val=&quot;00ED0149&quot;/&gt;&lt;wsp:rsid wsp:val=&quot;00EF5804&quot;/&gt;&lt;wsp:rsid wsp:val=&quot;00EF7DE3&quot;/&gt;&lt;wsp:rsid wsp:val=&quot;00F03103&quot;/&gt;&lt;wsp:rsid wsp:val=&quot;00F271DE&quot;/&gt;&lt;wsp:rsid wsp:val=&quot;00F627DA&quot;/&gt;&lt;wsp:rsid wsp:val=&quot;00F7288F&quot;/&gt;&lt;wsp:rsid wsp:val=&quot;00F735A9&quot;/&gt;&lt;wsp:rsid wsp:val=&quot;00F847A6&quot;/&gt;&lt;wsp:rsid wsp:val=&quot;00F9441B&quot;/&gt;&lt;wsp:rsid wsp:val=&quot;00FA4C32&quot;/&gt;&lt;wsp:rsid wsp:val=&quot;00FE7114&quot;/&gt;&lt;wsp:rsid wsp:val=&quot;00FF2ABB&quot;/&gt;&lt;/wsp:rsids&gt;&lt;/w:docPr&gt;&lt;w:body&gt;&lt;wx:sect&gt;&lt;w:p wsp:rsidR=&quot;00000000&quot; wsp:rsidRDefault=&quot;00E92D34&quot; wsp:rsidP=&quot;00E92D34&quot;&gt;&lt;m:oMathPara&gt;&lt;m:oMath&gt;&lt;m:r&gt;&lt;w:rPr&gt;&lt;w:rFonts w:ascii=&quot;Cambria Math&quot; w:h-ansi=&quot;Cambria Math&quot;/&gt;&lt;wx:font wx:val=&quot;Cambria Math&quot;/&gt;&lt;w:i/&gt;&lt;/w:rPr&gt;&lt;m:t&gt;accuracy= &lt;/m:t&gt;&lt;/m:r&gt;&lt;m:f&gt;&lt;m:fPr&gt;&lt;m:ctrlPr&gt;&lt;w:rPr&gt;&lt;w:rFonts w:ascii=&quot;Cambria Math&quot; w:h-ansi=&quot;Cambria Math&quot;/&gt;&lt;wx:font wx:val=&quot;Cambria Math&quot;/&gt;&lt;w:i/&gt;&lt;/w:rPr&gt;&lt;/m:ctrlPr&gt;&lt;/m:fPr&gt;&lt;m:num&gt;&lt;m:r&gt;&lt;w:rPr&gt;&lt;w:rFonts w:ascii=&quot;Cambria Math&quot; w:h-ansi=&quot;Cambria Math&quot;/&gt;&lt;wx:font wx:val=&quot;Cambria Math&quot;/&gt;&lt;w:i/&gt;&lt;/w:rPr&gt;&lt;m:t&gt;Matches Found&lt;/m:t&gt;&lt;/m:r&gt;&lt;/m:num&gt;&lt;m:den&gt;&lt;m:r&gt;&lt;w:rPr&gt;&lt;w:rFonts w:ascii=&quot;Cambria Math&quot; w:h-ansi=&quot;Cambria Math&quot;/&gt;&lt;wx:font wx:val=&quot;Cambria Math&quot;/&gt;&lt;w:i/&gt;&lt;/w:rPr&gt;&lt;m:t&gt;Number of Frames&lt;/m:t&gt;&lt;/m:r&gt;&lt;/m:den&gt;&lt;/m:f&gt;&lt;m:r&gt;&lt;w:rPr&gt;&lt;w:rFonts w:ascii=&quot;Cambria Math&quot; w:h-ansi=&quot;Cambria Math&quot;/&gt;&lt;wx:font wx:val=&quot;Cambria Math&quot;/&gt;&lt;w:i/&gt;&lt;/w:rPr&gt;&lt;m:t&gt;Ã—100&lt;/m:t&gt;&lt;/m:r&gt;&lt;/m:oMath&gt;&lt;/m:oMathPara&gt;&lt;/w:p&gt;&lt;w:sectPr wsp:rsidR=&quot;00000000&quot;&gt;&lt;w:pgSz w:w=&quot;12240&quot; w:h=&quot;15840&quot;/&gt;&lt;w:pgMar w:top=&quot;1440&quot; w:right=&quot;1440&quot; w:bottom=&quot;1440&quot; w:left=&quot;1440&quot; w:header=&quot;720&quot; w:footer=&quot;720&quot; w:gutter=&quot;0&quot;/&gt;&lt;w:cols w:space=&quot;720&quot;/&gt;&lt;/w:sectPr&gt;&lt;/wx:sect&gt;&lt;/w:body&gt;&lt;/w:wordDocument&gt;">
+          <v:shape id="_x0000_i1029" type="#_x0000_t75" style="width:152.75pt;height:29.45pt" equationxml="&lt;?xml version=&quot;1.0&quot; encoding=&quot;UTF-8&quot; standalone=&quot;yes&quot;?&gt;&#10;&lt;?mso-application progid=&quot;Word.Document&quot;?&gt;&#10;&lt;w:wordDocument xmlns:aml=&quot;http://schemas.microsoft.com/aml/2001/core&quot; xmlns:wpc=&quot;http://schemas.microsoft.com/office/word/2010/wordprocessingCanvas&quot; xmlns:cx=&quot;http://schemas.microsoft.com/office/drawing/2014/chartex&quot; xmlns:cx1=&quot;http://schemas.microsoft.com/office/drawing/2015/9/8/chartex&quot; xmlns:cx2=&quot;http://schemas.microsoft.com/office/drawing/2015/10/21/chartex&quot; xmlns:cx3=&quot;http://schemas.microsoft.com/office/drawing/2016/5/9/chartex&quot; xmlns:cx4=&quot;http://schemas.microsoft.com/office/drawing/2016/5/10/chartex&quot; xmlns:cx5=&quot;http://schemas.microsoft.com/office/drawing/2016/5/11/chartex&quot; xmlns:cx6=&quot;http://schemas.microsoft.com/office/drawing/2016/5/12/chartex&quot; xmlns:cx7=&quot;http://schemas.microsoft.com/office/drawing/2016/5/13/chartex&quot; xmlns:cx8=&quot;http://schemas.microsoft.com/office/drawing/2016/5/14/chartex&quot; xmlns:cr=&quot;http://schemas.microsoft.com/office/comments/2020/reactions&quot; xmlns:dt=&quot;uuid:C2F41010-65B3-11d1-A29F-00AA00C14882&quot; xmlns:mc=&quot;http://schemas.openxmlformats.org/markup-compatibility/2006&quot; xmlns:aink=&quot;http://schemas.microsoft.com/office/drawing/2016/ink&quot; xmlns:am3d=&quot;http://schemas.microsoft.com/office/drawing/2017/model3d&quot; xmlns:o=&quot;urn:schemas-microsoft-com:office:office&quot; xmlns:m=&quot;http://schemas.openxmlformats.org/officeDocument/2006/math&quot; xmlns:v=&quot;urn:schemas-microsoft-com:vml&quot; xmlns:w10=&quot;urn:schemas-microsoft-com:office:word&quot; xmlns:w=&quot;http://schemas.microsoft.com/office/word/2003/wordml&quot; xmlns:wx=&quot;http://schemas.microsoft.com/office/word/2003/auxHint&quot; xmlns:wne=&quot;http://schemas.microsoft.com/office/word/2006/wordml&quot; xmlns:wsp=&quot;http://schemas.microsoft.com/office/word/2003/wordml/sp2&quot; xmlns:sl=&quot;http://schemas.microsoft.com/schemaLibrary/2003/core&quot; w:macrosPresent=&quot;no&quot; w:embeddedObjPresent=&quot;no&quot; w:ocxPresent=&quot;no&quot; xml:space=&quot;preserve&quot;&gt;&lt;w:ignoreSubtree w:val=&quot;http://schemas.microsoft.com/office/word/2003/wordml/sp2&quot;/&gt;&lt;o:DocumentProperties&gt;&lt;o:Version&gt;16&lt;/o:Version&gt;&lt;/o:DocumentProperties&gt;&lt;w:docPr&gt;&lt;w:view w:val=&quot;print&quot;/&gt;&lt;w:defaultTabStop w:val=&quot;720&quot;/&gt;&lt;w:doNotHyphenateCaps/&gt;&lt;w:punctuationKerning/&gt;&lt;w:characterSpacingControl w:val=&quot;DontCompress&quot;/&gt;&lt;w:optimizeForBrowser/&gt;&lt;w:validateAgainstSchema w:val=&quot;off&quot;/&gt;&lt;w:saveInvalidXML w:val=&quot;off&quot;/&gt;&lt;w:ignoreMixedContent w:val=&quot;off&quot;/&gt;&lt;w:alwaysShowPlaceholderText w:val=&quot;off&quot;/&gt;&lt;w:doNotUnderlineInvalidXML/&gt;&lt;w:compat&gt;&lt;w:doNotUseHTMLParagraphAutoSpacing/&gt;&lt;w:dontAllowFieldEndSelect/&gt;&lt;w:useWord2002TableStyleRules/&gt;&lt;w:useFELayout/&gt;&lt;/w:compat&gt;&lt;wsp:rsids&gt;&lt;wsp:rsidRoot wsp:val=&quot;009303D9&quot;/&gt;&lt;wsp:rsid wsp:val=&quot;00017F3C&quot;/&gt;&lt;wsp:rsid wsp:val=&quot;0003031E&quot;/&gt;&lt;wsp:rsid wsp:val=&quot;0004781E&quot;/&gt;&lt;wsp:rsid wsp:val=&quot;00060406&quot;/&gt;&lt;wsp:rsid wsp:val=&quot;00080C7D&quot;/&gt;&lt;wsp:rsid wsp:val=&quot;0008758A&quot;/&gt;&lt;wsp:rsid wsp:val=&quot;000A3E79&quot;/&gt;&lt;wsp:rsid wsp:val=&quot;000B0AEF&quot;/&gt;&lt;wsp:rsid wsp:val=&quot;000C1E68&quot;/&gt;&lt;wsp:rsid wsp:val=&quot;001A2EFD&quot;/&gt;&lt;wsp:rsid wsp:val=&quot;001A3B3D&quot;/&gt;&lt;wsp:rsid wsp:val=&quot;001B67DC&quot;/&gt;&lt;wsp:rsid wsp:val=&quot;002254A9&quot;/&gt;&lt;wsp:rsid wsp:val=&quot;00233D97&quot;/&gt;&lt;wsp:rsid wsp:val=&quot;002347A2&quot;/&gt;&lt;wsp:rsid wsp:val=&quot;00242E2D&quot;/&gt;&lt;wsp:rsid wsp:val=&quot;0026184A&quot;/&gt;&lt;wsp:rsid wsp:val=&quot;002850E3&quot;/&gt;&lt;wsp:rsid wsp:val=&quot;002A31E6&quot;/&gt;&lt;wsp:rsid wsp:val=&quot;002D6449&quot;/&gt;&lt;wsp:rsid wsp:val=&quot;002F3B12&quot;/&gt;&lt;wsp:rsid wsp:val=&quot;00341611&quot;/&gt;&lt;wsp:rsid wsp:val=&quot;0034765A&quot;/&gt;&lt;wsp:rsid wsp:val=&quot;00354FCF&quot;/&gt;&lt;wsp:rsid wsp:val=&quot;00387EAC&quot;/&gt;&lt;wsp:rsid wsp:val=&quot;003A19E2&quot;/&gt;&lt;wsp:rsid wsp:val=&quot;003B4E04&quot;/&gt;&lt;wsp:rsid wsp:val=&quot;003D708B&quot;/&gt;&lt;wsp:rsid wsp:val=&quot;003D7593&quot;/&gt;&lt;wsp:rsid wsp:val=&quot;003F5A08&quot;/&gt;&lt;wsp:rsid wsp:val=&quot;00420716&quot;/&gt;&lt;wsp:rsid wsp:val=&quot;004325FB&quot;/&gt;&lt;wsp:rsid wsp:val=&quot;004432BA&quot;/&gt;&lt;wsp:rsid wsp:val=&quot;0044407E&quot;/&gt;&lt;wsp:rsid wsp:val=&quot;00447BB9&quot;/&gt;&lt;wsp:rsid wsp:val=&quot;00453DDF&quot;/&gt;&lt;wsp:rsid wsp:val=&quot;0046031D&quot;/&gt;&lt;wsp:rsid wsp:val=&quot;004967E6&quot;/&gt;&lt;wsp:rsid wsp:val=&quot;004A6D9E&quot;/&gt;&lt;wsp:rsid wsp:val=&quot;004C110B&quot;/&gt;&lt;wsp:rsid wsp:val=&quot;004D72B5&quot;/&gt;&lt;wsp:rsid wsp:val=&quot;004F306A&quot;/&gt;&lt;wsp:rsid wsp:val=&quot;00500438&quot;/&gt;&lt;wsp:rsid wsp:val=&quot;005300ED&quot;/&gt;&lt;wsp:rsid wsp:val=&quot;00551B7F&quot;/&gt;&lt;wsp:rsid wsp:val=&quot;0056610F&quot;/&gt;&lt;wsp:rsid wsp:val=&quot;0057117D&quot;/&gt;&lt;wsp:rsid wsp:val=&quot;00575BCA&quot;/&gt;&lt;wsp:rsid wsp:val=&quot;00591815&quot;/&gt;&lt;wsp:rsid wsp:val=&quot;005B0344&quot;/&gt;&lt;wsp:rsid wsp:val=&quot;005B078C&quot;/&gt;&lt;wsp:rsid wsp:val=&quot;005B520E&quot;/&gt;&lt;wsp:rsid wsp:val=&quot;005B56AA&quot;/&gt;&lt;wsp:rsid wsp:val=&quot;005E11F5&quot;/&gt;&lt;wsp:rsid wsp:val=&quot;005E2800&quot;/&gt;&lt;wsp:rsid wsp:val=&quot;00605825&quot;/&gt;&lt;wsp:rsid wsp:val=&quot;00645D22&quot;/&gt;&lt;wsp:rsid wsp:val=&quot;00651A08&quot;/&gt;&lt;wsp:rsid wsp:val=&quot;00654204&quot;/&gt;&lt;wsp:rsid wsp:val=&quot;00656AD1&quot;/&gt;&lt;wsp:rsid wsp:val=&quot;00660A91&quot;/&gt;&lt;wsp:rsid wsp:val=&quot;00662684&quot;/&gt;&lt;wsp:rsid wsp:val=&quot;00670434&quot;/&gt;&lt;wsp:rsid wsp:val=&quot;006B3581&quot;/&gt;&lt;wsp:rsid wsp:val=&quot;006B62AC&quot;/&gt;&lt;wsp:rsid wsp:val=&quot;006B6B66&quot;/&gt;&lt;wsp:rsid wsp:val=&quot;006E3122&quot;/&gt;&lt;wsp:rsid wsp:val=&quot;006F5F71&quot;/&gt;&lt;wsp:rsid wsp:val=&quot;006F6D3D&quot;/&gt;&lt;wsp:rsid wsp:val=&quot;00700DD3&quot;/&gt;&lt;wsp:rsid wsp:val=&quot;00702FE4&quot;/&gt;&lt;wsp:rsid wsp:val=&quot;007114ED&quot;/&gt;&lt;wsp:rsid wsp:val=&quot;00715BEA&quot;/&gt;&lt;wsp:rsid wsp:val=&quot;00740EEA&quot;/&gt;&lt;wsp:rsid wsp:val=&quot;007453DE&quot;/&gt;&lt;wsp:rsid wsp:val=&quot;00794804&quot;/&gt;&lt;wsp:rsid wsp:val=&quot;007969FF&quot;/&gt;&lt;wsp:rsid wsp:val=&quot;007B33F1&quot;/&gt;&lt;wsp:rsid wsp:val=&quot;007B6DDA&quot;/&gt;&lt;wsp:rsid wsp:val=&quot;007C0308&quot;/&gt;&lt;wsp:rsid wsp:val=&quot;007C2FF2&quot;/&gt;&lt;wsp:rsid wsp:val=&quot;007D6232&quot;/&gt;&lt;wsp:rsid wsp:val=&quot;007E5613&quot;/&gt;&lt;wsp:rsid wsp:val=&quot;007F1F99&quot;/&gt;&lt;wsp:rsid wsp:val=&quot;007F768F&quot;/&gt;&lt;wsp:rsid wsp:val=&quot;0080791D&quot;/&gt;&lt;wsp:rsid wsp:val=&quot;00830F7C&quot;/&gt;&lt;wsp:rsid wsp:val=&quot;00836367&quot;/&gt;&lt;wsp:rsid wsp:val=&quot;0085593C&quot;/&gt;&lt;wsp:rsid wsp:val=&quot;00867C5C&quot;/&gt;&lt;wsp:rsid wsp:val=&quot;00873603&quot;/&gt;&lt;wsp:rsid wsp:val=&quot;00877C10&quot;/&gt;&lt;wsp:rsid wsp:val=&quot;00884D65&quot;/&gt;&lt;wsp:rsid wsp:val=&quot;00896E70&quot;/&gt;&lt;wsp:rsid wsp:val=&quot;008A2C7D&quot;/&gt;&lt;wsp:rsid wsp:val=&quot;008C4B23&quot;/&gt;&lt;wsp:rsid wsp:val=&quot;008D14A9&quot;/&gt;&lt;wsp:rsid wsp:val=&quot;008F53C6&quot;/&gt;&lt;wsp:rsid wsp:val=&quot;008F6E2C&quot;/&gt;&lt;wsp:rsid wsp:val=&quot;009303D9&quot;/&gt;&lt;wsp:rsid wsp:val=&quot;009324D8&quot;/&gt;&lt;wsp:rsid wsp:val=&quot;00933C64&quot;/&gt;&lt;wsp:rsid wsp:val=&quot;00972203&quot;/&gt;&lt;wsp:rsid wsp:val=&quot;00977DF6&quot;/&gt;&lt;wsp:rsid wsp:val=&quot;009F1D79&quot;/&gt;&lt;wsp:rsid wsp:val=&quot;00A059B3&quot;/&gt;&lt;wsp:rsid wsp:val=&quot;00A3111E&quot;/&gt;&lt;wsp:rsid wsp:val=&quot;00A94663&quot;/&gt;&lt;wsp:rsid wsp:val=&quot;00AA384F&quot;/&gt;&lt;wsp:rsid wsp:val=&quot;00AE3409&quot;/&gt;&lt;wsp:rsid wsp:val=&quot;00B11A60&quot;/&gt;&lt;wsp:rsid wsp:val=&quot;00B22613&quot;/&gt;&lt;wsp:rsid wsp:val=&quot;00B31369&quot;/&gt;&lt;wsp:rsid wsp:val=&quot;00B720CD&quot;/&gt;&lt;wsp:rsid wsp:val=&quot;00B768D1&quot;/&gt;&lt;wsp:rsid wsp:val=&quot;00BA1025&quot;/&gt;&lt;wsp:rsid wsp:val=&quot;00BC01CC&quot;/&gt;&lt;wsp:rsid wsp:val=&quot;00BC3420&quot;/&gt;&lt;wsp:rsid wsp:val=&quot;00BD670B&quot;/&gt;&lt;wsp:rsid wsp:val=&quot;00BE7D3C&quot;/&gt;&lt;wsp:rsid wsp:val=&quot;00BF5FF6&quot;/&gt;&lt;wsp:rsid wsp:val=&quot;00C0207F&quot;/&gt;&lt;wsp:rsid wsp:val=&quot;00C02AE7&quot;/&gt;&lt;wsp:rsid wsp:val=&quot;00C16117&quot;/&gt;&lt;wsp:rsid wsp:val=&quot;00C3075A&quot;/&gt;&lt;wsp:rsid wsp:val=&quot;00C70167&quot;/&gt;&lt;wsp:rsid wsp:val=&quot;00C919A4&quot;/&gt;&lt;wsp:rsid wsp:val=&quot;00CA4392&quot;/&gt;&lt;wsp:rsid wsp:val=&quot;00CC393F&quot;/&gt;&lt;wsp:rsid wsp:val=&quot;00CC7D3C&quot;/&gt;&lt;wsp:rsid wsp:val=&quot;00D15150&quot;/&gt;&lt;wsp:rsid wsp:val=&quot;00D2176E&quot;/&gt;&lt;wsp:rsid wsp:val=&quot;00D32751&quot;/&gt;&lt;wsp:rsid wsp:val=&quot;00D61087&quot;/&gt;&lt;wsp:rsid wsp:val=&quot;00D632BE&quot;/&gt;&lt;wsp:rsid wsp:val=&quot;00D72D06&quot;/&gt;&lt;wsp:rsid wsp:val=&quot;00D7522C&quot;/&gt;&lt;wsp:rsid wsp:val=&quot;00D7536F&quot;/&gt;&lt;wsp:rsid wsp:val=&quot;00D76668&quot;/&gt;&lt;wsp:rsid wsp:val=&quot;00D81569&quot;/&gt;&lt;wsp:rsid wsp:val=&quot;00E07383&quot;/&gt;&lt;wsp:rsid wsp:val=&quot;00E165BC&quot;/&gt;&lt;wsp:rsid wsp:val=&quot;00E30DA0&quot;/&gt;&lt;wsp:rsid wsp:val=&quot;00E57441&quot;/&gt;&lt;wsp:rsid wsp:val=&quot;00E61E12&quot;/&gt;&lt;wsp:rsid wsp:val=&quot;00E7596C&quot;/&gt;&lt;wsp:rsid wsp:val=&quot;00E878F2&quot;/&gt;&lt;wsp:rsid wsp:val=&quot;00E92D34&quot;/&gt;&lt;wsp:rsid wsp:val=&quot;00ED0149&quot;/&gt;&lt;wsp:rsid wsp:val=&quot;00EF5804&quot;/&gt;&lt;wsp:rsid wsp:val=&quot;00EF7DE3&quot;/&gt;&lt;wsp:rsid wsp:val=&quot;00F03103&quot;/&gt;&lt;wsp:rsid wsp:val=&quot;00F271DE&quot;/&gt;&lt;wsp:rsid wsp:val=&quot;00F627DA&quot;/&gt;&lt;wsp:rsid wsp:val=&quot;00F7288F&quot;/&gt;&lt;wsp:rsid wsp:val=&quot;00F735A9&quot;/&gt;&lt;wsp:rsid wsp:val=&quot;00F847A6&quot;/&gt;&lt;wsp:rsid wsp:val=&quot;00F9441B&quot;/&gt;&lt;wsp:rsid wsp:val=&quot;00FA4C32&quot;/&gt;&lt;wsp:rsid wsp:val=&quot;00FE7114&quot;/&gt;&lt;wsp:rsid wsp:val=&quot;00FF2ABB&quot;/&gt;&lt;/wsp:rsids&gt;&lt;/w:docPr&gt;&lt;w:body&gt;&lt;wx:sect&gt;&lt;w:p wsp:rsidR=&quot;00000000&quot; wsp:rsidRDefault=&quot;00E92D34&quot; wsp:rsidP=&quot;00E92D34&quot;&gt;&lt;m:oMathPara&gt;&lt;m:oMath&gt;&lt;m:r&gt;&lt;w:rPr&gt;&lt;w:rFonts w:ascii=&quot;Cambria Math&quot; w:h-ansi=&quot;Cambria Math&quot;/&gt;&lt;wx:font wx:val=&quot;Cambria Math&quot;/&gt;&lt;w:i/&gt;&lt;/w:rPr&gt;&lt;m:t&gt;accuracy= &lt;/m:t&gt;&lt;/m:r&gt;&lt;m:f&gt;&lt;m:fPr&gt;&lt;m:ctrlPr&gt;&lt;w:rPr&gt;&lt;w:rFonts w:ascii=&quot;Cambria Math&quot; w:h-ansi=&quot;Cambria Math&quot;/&gt;&lt;wx:font wx:val=&quot;Cambria Math&quot;/&gt;&lt;w:i/&gt;&lt;/w:rPr&gt;&lt;/m:ctrlPr&gt;&lt;/m:fPr&gt;&lt;m:num&gt;&lt;m:r&gt;&lt;w:rPr&gt;&lt;w:rFonts w:ascii=&quot;Cambria Math&quot; w:h-ansi=&quot;Cambria Math&quot;/&gt;&lt;wx:font wx:val=&quot;Cambria Math&quot;/&gt;&lt;w:i/&gt;&lt;/w:rPr&gt;&lt;m:t&gt;Matches Found&lt;/m:t&gt;&lt;/m:r&gt;&lt;/m:num&gt;&lt;m:den&gt;&lt;m:r&gt;&lt;w:rPr&gt;&lt;w:rFonts w:ascii=&quot;Cambria Math&quot; w:h-ansi=&quot;Cambria Math&quot;/&gt;&lt;wx:font wx:val=&quot;Cambria Math&quot;/&gt;&lt;w:i/&gt;&lt;/w:rPr&gt;&lt;m:t&gt;Number of Frames&lt;/m:t&gt;&lt;/m:r&gt;&lt;/m:den&gt;&lt;/m:f&gt;&lt;m:r&gt;&lt;w:rPr&gt;&lt;w:rFonts w:ascii=&quot;Cambria Math&quot; w:h-ansi=&quot;Cambria Math&quot;/&gt;&lt;wx:font wx:val=&quot;Cambria Math&quot;/&gt;&lt;w:i/&gt;&lt;/w:rPr&gt;&lt;m:t&gt;Ã—100&lt;/m:t&gt;&lt;/m:r&gt;&lt;/m:oMath&gt;&lt;/m:oMathPara&gt;&lt;/w:p&gt;&lt;w:sectPr wsp:rsidR=&quot;00000000&quot;&gt;&lt;w:pgSz w:w=&quot;12240&quot; w:h=&quot;15840&quot;/&gt;&lt;w:pgMar w:top=&quot;1440&quot; w:right=&quot;1440&quot; w:bottom=&quot;1440&quot; w:left=&quot;1440&quot; w:header=&quot;720&quot; w:footer=&quot;720&quot; w:gutter=&quot;0&quot;/&gt;&lt;w:cols w:space=&quot;720&quot;/&gt;&lt;/w:sectPr&gt;&lt;/wx:sect&gt;&lt;/w:body&gt;&lt;/w:wordDocument&gt;">
             <v:imagedata r:id="rId27" o:title="" chromakey="white"/>
           </v:shape>
         </w:pict>
@@ -5909,7 +5909,7 @@
                 <w:szCs w:val="16"/>
                 <w:lang w:val="en-US"/>
               </w:rPr>
-              <w:t>"Run2ExperimentOutput\\Converted\\Circle\\circle\\Circle_circle_3.png",</w:t>
+              <w:t>"TestImageSet\\Converted\\Circle\\circle\\Circle_circle_3.png",</w:t>
             </w:r>
           </w:p>
           <w:p>
@@ -5929,7 +5929,97 @@
                 <w:szCs w:val="16"/>
                 <w:lang w:val="en-US"/>
               </w:rPr>
-              <w:t>"Run2ExperimentOutput\\Converted\\Circle\\circle\\Circle_circle_2.png",</w:t>
+              <w:t>"</w:t>
+            </w:r>
+            <w:proofErr w:type="spellStart"/>
+            <w:r>
+              <w:rPr>
+                <w:sz w:val="16"/>
+                <w:szCs w:val="16"/>
+                <w:lang w:val="en-US"/>
+              </w:rPr>
+              <w:t>TestImageSet</w:t>
+            </w:r>
+            <w:proofErr w:type="spellEnd"/>
+            <w:r>
+              <w:rPr>
+                <w:sz w:val="16"/>
+                <w:szCs w:val="16"/>
+                <w:lang w:val="en-US"/>
+              </w:rPr>
+              <w:t>\\Converted\\Circle\\circle\\Circle_circle_2.png</w:t>
+            </w:r>
+            <w:proofErr w:type="gramStart"/>
+            <w:r>
+              <w:rPr>
+                <w:sz w:val="16"/>
+                <w:szCs w:val="16"/>
+                <w:lang w:val="en-US"/>
+              </w:rPr>
+              <w:t xml:space="preserve">",   </w:t>
+            </w:r>
+            <w:proofErr w:type="gramEnd"/>
+            <w:r>
+              <w:rPr>
+                <w:sz w:val="16"/>
+                <w:szCs w:val="16"/>
+                <w:lang w:val="en-US"/>
+              </w:rPr>
+              <w:t xml:space="preserve"> "</w:t>
+            </w:r>
+            <w:proofErr w:type="spellStart"/>
+            <w:r>
+              <w:rPr>
+                <w:sz w:val="16"/>
+                <w:szCs w:val="16"/>
+                <w:lang w:val="en-US"/>
+              </w:rPr>
+              <w:t>TestImageSet</w:t>
+            </w:r>
+            <w:proofErr w:type="spellEnd"/>
+            <w:r>
+              <w:rPr>
+                <w:sz w:val="16"/>
+                <w:szCs w:val="16"/>
+                <w:lang w:val="en-US"/>
+              </w:rPr>
+              <w:t>\\Converted\\Line\\line\\Line_line_11.png",    "</w:t>
+            </w:r>
+            <w:proofErr w:type="spellStart"/>
+            <w:r>
+              <w:rPr>
+                <w:sz w:val="16"/>
+                <w:szCs w:val="16"/>
+                <w:lang w:val="en-US"/>
+              </w:rPr>
+              <w:t>TestImageSet</w:t>
+            </w:r>
+            <w:proofErr w:type="spellEnd"/>
+            <w:r>
+              <w:rPr>
+                <w:sz w:val="16"/>
+                <w:szCs w:val="16"/>
+                <w:lang w:val="en-US"/>
+              </w:rPr>
+              <w:t>\\Converted\\Line\\line\\Line_line_22.png",    "</w:t>
+            </w:r>
+            <w:proofErr w:type="spellStart"/>
+            <w:r>
+              <w:rPr>
+                <w:sz w:val="16"/>
+                <w:szCs w:val="16"/>
+                <w:lang w:val="en-US"/>
+              </w:rPr>
+              <w:t>TestImageSet</w:t>
+            </w:r>
+            <w:proofErr w:type="spellEnd"/>
+            <w:r>
+              <w:rPr>
+                <w:sz w:val="16"/>
+                <w:szCs w:val="16"/>
+                <w:lang w:val="en-US"/>
+              </w:rPr>
+              <w:t>\\Converted\\Rectangle\\rectangle\</w:t>
             </w:r>
           </w:p>
           <w:p>
@@ -5949,7 +6039,43 @@
                 <w:szCs w:val="16"/>
                 <w:lang w:val="en-US"/>
               </w:rPr>
-              <w:t>"Run2ExperimentOutput\\Converted\\Line\\line\\Line_line_11.png”, "Run2ExperimentOutput\\Converted\\Line\\line\\Line_line_22.png", "Run2ExperimentOutput\\Converted\\Rectangle\\rectangle\\</w:t>
+              <w:t>\Rectangle_rectangle_28.png</w:t>
+            </w:r>
+            <w:proofErr w:type="gramStart"/>
+            <w:r>
+              <w:rPr>
+                <w:sz w:val="16"/>
+                <w:szCs w:val="16"/>
+                <w:lang w:val="en-US"/>
+              </w:rPr>
+              <w:t xml:space="preserve">",   </w:t>
+            </w:r>
+            <w:proofErr w:type="gramEnd"/>
+            <w:r>
+              <w:rPr>
+                <w:sz w:val="16"/>
+                <w:szCs w:val="16"/>
+                <w:lang w:val="en-US"/>
+              </w:rPr>
+              <w:t xml:space="preserve"> "</w:t>
+            </w:r>
+            <w:proofErr w:type="spellStart"/>
+            <w:r>
+              <w:rPr>
+                <w:sz w:val="16"/>
+                <w:szCs w:val="16"/>
+                <w:lang w:val="en-US"/>
+              </w:rPr>
+              <w:t>TestImageSet</w:t>
+            </w:r>
+            <w:proofErr w:type="spellEnd"/>
+            <w:r>
+              <w:rPr>
+                <w:sz w:val="16"/>
+                <w:szCs w:val="16"/>
+                <w:lang w:val="en-US"/>
+              </w:rPr>
+              <w:t>\\Converted\\Rectangle\\rectangle\</w:t>
             </w:r>
           </w:p>
           <w:p>
@@ -5969,87 +6095,25 @@
                 <w:szCs w:val="16"/>
                 <w:lang w:val="en-US"/>
               </w:rPr>
-              <w:t>Rectangle_rectangle_28.png", "Run2ExperimentOutput\\Converted\\Rectangle\\rectangle\\</w:t>
-            </w:r>
-          </w:p>
-          <w:p>
-            <w:pPr>
-              <w:pStyle w:val="BodyText"/>
-              <w:spacing w:after="0"/>
-              <w:ind w:firstLine="0"/>
-              <w:rPr>
-                <w:sz w:val="16"/>
-                <w:szCs w:val="16"/>
-                <w:lang w:val="en-US"/>
-              </w:rPr>
-            </w:pPr>
-            <w:r>
-              <w:rPr>
-                <w:sz w:val="16"/>
-                <w:szCs w:val="16"/>
-                <w:lang w:val="en-US"/>
-              </w:rPr>
-              <w:t>Rectangle_rectangle_18.png",</w:t>
-            </w:r>
-          </w:p>
-          <w:p>
-            <w:pPr>
-              <w:pStyle w:val="BodyText"/>
-              <w:spacing w:after="0"/>
-              <w:ind w:firstLine="0"/>
-              <w:rPr>
-                <w:sz w:val="16"/>
-                <w:szCs w:val="16"/>
-                <w:lang w:val="en-US"/>
-              </w:rPr>
-            </w:pPr>
-            <w:r>
-              <w:rPr>
-                <w:sz w:val="16"/>
-                <w:szCs w:val="16"/>
-                <w:lang w:val="en-US"/>
-              </w:rPr>
-              <w:t>"Run2ExperimentOutput\\Converted\\Triangle\\triangle\\</w:t>
-            </w:r>
-          </w:p>
-          <w:p>
-            <w:pPr>
-              <w:pStyle w:val="BodyText"/>
-              <w:spacing w:after="0"/>
-              <w:ind w:firstLine="0"/>
-              <w:rPr>
-                <w:sz w:val="16"/>
-                <w:szCs w:val="16"/>
-                <w:lang w:val="en-US"/>
-              </w:rPr>
-            </w:pPr>
-            <w:r>
-              <w:rPr>
-                <w:sz w:val="16"/>
-                <w:szCs w:val="16"/>
-                <w:lang w:val="en-US"/>
-              </w:rPr>
-              <w:t>Triangle_triangle_23.png", "Run2ExperimentOutput\\Converted\\Triangle\\triangle\\</w:t>
-            </w:r>
-          </w:p>
-          <w:p>
-            <w:pPr>
-              <w:pStyle w:val="BodyText"/>
-              <w:spacing w:after="0"/>
-              <w:ind w:firstLine="0"/>
-              <w:rPr>
-                <w:sz w:val="16"/>
-                <w:szCs w:val="16"/>
-                <w:lang w:val="en-US"/>
-              </w:rPr>
-            </w:pPr>
-            <w:r>
-              <w:rPr>
-                <w:sz w:val="16"/>
-                <w:szCs w:val="16"/>
-                <w:lang w:val="en-US"/>
-              </w:rPr>
-              <w:t xml:space="preserve">Triangle_triangle_0.png", </w:t>
+              <w:t>\Rectangle_rectangle_18.png</w:t>
+            </w:r>
+            <w:proofErr w:type="gramStart"/>
+            <w:r>
+              <w:rPr>
+                <w:sz w:val="16"/>
+                <w:szCs w:val="16"/>
+                <w:lang w:val="en-US"/>
+              </w:rPr>
+              <w:t xml:space="preserve">",   </w:t>
+            </w:r>
+            <w:proofErr w:type="gramEnd"/>
+            <w:r>
+              <w:rPr>
+                <w:sz w:val="16"/>
+                <w:szCs w:val="16"/>
+                <w:lang w:val="en-US"/>
+              </w:rPr>
+              <w:t xml:space="preserve"> "TestImageSet\\Converted\\Triangle\\triangle\\Triangle_triangle_23.png",    "TestImageSet\\Converted\\Triangle\\triangle\\Triangle_triangle_0.png"</w:t>
             </w:r>
           </w:p>
           <w:p>
@@ -7578,13 +7642,7 @@
         <w:rPr>
           <w:lang w:val="en-US"/>
         </w:rPr>
-        <w:t xml:space="preserve">Most of the previously created functions and methods had missing summary issues and we described those in summary so that a programmer in future using this library </w:t>
-      </w:r>
-      <w:r>
-        <w:rPr>
-          <w:lang w:val="en-US"/>
-        </w:rPr>
-        <w:t>can easily instantiate those methods and functions by reading.</w:t>
+        <w:t>Most of the previously created functions and methods had missing summary issues and we described those in summary so that a programmer in future using this library can easily instantiate those methods and functions by reading.</w:t>
       </w:r>
     </w:p>
     <w:p>
@@ -11340,7 +11398,7 @@
                 <v:path o:extrusionok="f" gradientshapeok="t" o:connecttype="rect"/>
                 <o:lock v:ext="edit" aspectratio="t"/>
               </v:shapetype>
-              <v:shape id="Grafik 4" o:spid="_x0000_i1025" type="#_x0000_t75" style="width:96.4pt;height:49.5pt;visibility:visible">
+              <v:shape id="Grafik 4" o:spid="_x0000_i1025" type="#_x0000_t75" style="width:96.4pt;height:49.45pt;visibility:visible">
                 <v:imagedata r:id="rId1" o:title=""/>
               </v:shape>
             </w:pict>

</xml_diff>